<commit_message>
Corrected names on manuscript
</commit_message>
<xml_diff>
--- a/manuscript/wildcat_sbi_manuscript.docx
+++ b/manuscript/wildcat_sbi_manuscript.docx
@@ -58,7 +58,49 @@
         <w:rPr>
           <w:rFonts w:ascii="Arial" w:hAnsi="Arial" w:cs="Arial"/>
         </w:rPr>
-        <w:t>, Mark Beaumont, Daniel Ward, Jo Howard-McCombe, Daniel Lawson</w:t>
+        <w:t>*</w:t>
+      </w:r>
+      <w:r>
+        <w:rPr>
+          <w:rFonts w:ascii="Arial" w:hAnsi="Arial" w:cs="Arial"/>
+        </w:rPr>
+        <w:t>, Daniel Ward</w:t>
+      </w:r>
+      <w:r>
+        <w:rPr>
+          <w:rFonts w:ascii="Arial" w:hAnsi="Arial" w:cs="Arial"/>
+        </w:rPr>
+        <w:t>*,</w:t>
+      </w:r>
+      <w:r>
+        <w:rPr>
+          <w:rFonts w:ascii="Arial" w:hAnsi="Arial" w:cs="Arial"/>
+        </w:rPr>
+        <w:t xml:space="preserve"> Jo Howard-McCombe</w:t>
+      </w:r>
+      <w:r>
+        <w:rPr>
+          <w:rFonts w:ascii="Arial" w:hAnsi="Arial" w:cs="Arial"/>
+        </w:rPr>
+        <w:t xml:space="preserve">, </w:t>
+      </w:r>
+      <w:r>
+        <w:rPr>
+          <w:rFonts w:ascii="Arial" w:hAnsi="Arial" w:cs="Arial"/>
+        </w:rPr>
+        <w:t>Daniel Lawson</w:t>
+      </w:r>
+      <w:r>
+        <w:rPr>
+          <w:rFonts w:ascii="Arial" w:hAnsi="Arial" w:cs="Arial"/>
+        </w:rPr>
+        <w:t>,</w:t>
+      </w:r>
+      <w:r>
+        <w:rPr>
+          <w:rFonts w:ascii="Arial" w:hAnsi="Arial" w:cs="Arial"/>
+        </w:rPr>
+        <w:t xml:space="preserve"> Mark Beaumont</w:t>
       </w:r>
     </w:p>
     <w:p>
@@ -69,6 +111,12 @@
           <w:rFonts w:ascii="Arial" w:hAnsi="Arial" w:cs="Arial"/>
         </w:rPr>
       </w:pPr>
+      <w:r>
+        <w:rPr>
+          <w:rFonts w:ascii="Arial" w:hAnsi="Arial" w:cs="Arial"/>
+        </w:rPr>
+        <w:t>*Joint first author</w:t>
+      </w:r>
     </w:p>
     <w:p>
       <w:pPr>
@@ -762,21 +810,7 @@
         <w:rPr>
           <w:rFonts w:ascii="Arial" w:hAnsi="Arial" w:cs="Arial"/>
         </w:rPr>
-        <w:t xml:space="preserve">(Beaumont &amp; </w:t>
-      </w:r>
-      <w:proofErr w:type="spellStart"/>
-      <w:r>
-        <w:rPr>
-          <w:rFonts w:ascii="Arial" w:hAnsi="Arial" w:cs="Arial"/>
-        </w:rPr>
-        <w:t>Rannala</w:t>
-      </w:r>
-      <w:proofErr w:type="spellEnd"/>
-      <w:r>
-        <w:rPr>
-          <w:rFonts w:ascii="Arial" w:hAnsi="Arial" w:cs="Arial"/>
-        </w:rPr>
-        <w:t>, 2004)</w:t>
+        <w:t>(Beaumont &amp; Rannala, 2004)</w:t>
       </w:r>
       <w:r>
         <w:rPr>
@@ -849,13 +883,7 @@
         <w:rPr>
           <w:rFonts w:ascii="Arial" w:hAnsi="Arial" w:cs="Arial"/>
         </w:rPr>
-        <w:t>it’s continuous-time counterpart, the</w:t>
-      </w:r>
-      <w:r>
-        <w:rPr>
-          <w:rFonts w:ascii="Arial" w:hAnsi="Arial" w:cs="Arial"/>
-        </w:rPr>
-        <w:t xml:space="preserve"> </w:t>
+        <w:t xml:space="preserve">it’s continuous-time counterpart, the </w:t>
       </w:r>
       <w:r>
         <w:rPr>
@@ -1065,21 +1093,7 @@
         <w:rPr>
           <w:rFonts w:ascii="Arial" w:hAnsi="Arial" w:cs="Arial"/>
         </w:rPr>
-        <w:t xml:space="preserve">(Beaumont &amp; </w:t>
-      </w:r>
-      <w:proofErr w:type="spellStart"/>
-      <w:r>
-        <w:rPr>
-          <w:rFonts w:ascii="Arial" w:hAnsi="Arial" w:cs="Arial"/>
-        </w:rPr>
-        <w:t>Rannala</w:t>
-      </w:r>
-      <w:proofErr w:type="spellEnd"/>
-      <w:r>
-        <w:rPr>
-          <w:rFonts w:ascii="Arial" w:hAnsi="Arial" w:cs="Arial"/>
-        </w:rPr>
-        <w:t>, 2004)</w:t>
+        <w:t>(Beaumont &amp; Rannala, 2004)</w:t>
       </w:r>
       <w:r>
         <w:rPr>
@@ -3165,21 +3179,7 @@
         <w:rPr>
           <w:rFonts w:ascii="Arial" w:hAnsi="Arial" w:cs="Arial"/>
         </w:rPr>
-        <w:t>(</w:t>
-      </w:r>
-      <w:proofErr w:type="spellStart"/>
-      <w:r>
-        <w:rPr>
-          <w:rFonts w:ascii="Arial" w:hAnsi="Arial" w:cs="Arial"/>
-        </w:rPr>
-        <w:t>Wakeley</w:t>
-      </w:r>
-      <w:proofErr w:type="spellEnd"/>
-      <w:r>
-        <w:rPr>
-          <w:rFonts w:ascii="Arial" w:hAnsi="Arial" w:cs="Arial"/>
-        </w:rPr>
-        <w:t xml:space="preserve"> et al., 2012)</w:t>
+        <w:t>(Wakeley et al., 2012)</w:t>
       </w:r>
       <w:r>
         <w:rPr>
@@ -7789,425 +7789,255 @@
         <w:rPr>
           <w:lang w:val="de-DE"/>
         </w:rPr>
-        <w:t xml:space="preserve">Aeschbacher, S., Beaumont, M. A., &amp; </w:t>
-      </w:r>
-      <w:proofErr w:type="spellStart"/>
+        <w:t xml:space="preserve">Aeschbacher, S., Beaumont, M. A., &amp; Futschik, A. (2012). </w:t>
+      </w:r>
+      <w:r>
+        <w:t xml:space="preserve">A novel approach for choosing summary statistics in approximate Bayesian computation. In </w:t>
+      </w:r>
+      <w:r>
+        <w:rPr>
+          <w:i/>
+          <w:iCs/>
+        </w:rPr>
+        <w:t>Genetics</w:t>
+      </w:r>
+      <w:r>
+        <w:t xml:space="preserve"> (Vol. 192, Issue 3, pp. 1027–1047).</w:t>
+      </w:r>
+    </w:p>
+    <w:p>
+      <w:pPr>
+        <w:pStyle w:val="Bibliography"/>
+      </w:pPr>
+      <w:r>
+        <w:t xml:space="preserve">Akhmetzhanova, A., Mishra-Sharma, S., &amp; Dvorkin, C. (2023). Data Compression and Inference in Cosmology with Self-Supervised Machine Learning. In </w:t>
+      </w:r>
+      <w:r>
+        <w:rPr>
+          <w:i/>
+          <w:iCs/>
+        </w:rPr>
+        <w:t>arXiv preprint arXiv:2308.09751</w:t>
+      </w:r>
+      <w:r>
+        <w:t>.</w:t>
+      </w:r>
+    </w:p>
+    <w:p>
+      <w:pPr>
+        <w:pStyle w:val="Bibliography"/>
+      </w:pPr>
+      <w:r>
+        <w:t xml:space="preserve">Barroso, G. V., Moutinho, A. F., &amp; Dutheil, J. Y. (2020). A Population Genomics Lexicon. In J. Y. Dutheil (Ed.), </w:t>
+      </w:r>
+      <w:r>
+        <w:rPr>
+          <w:i/>
+          <w:iCs/>
+        </w:rPr>
+        <w:t>Statistical Population Genomics</w:t>
+      </w:r>
+      <w:r>
+        <w:t xml:space="preserve"> (pp. 3–17). Springer US. https://doi.org/10.1007/978-1-0716-0199-0_1</w:t>
+      </w:r>
+    </w:p>
+    <w:p>
+      <w:pPr>
+        <w:pStyle w:val="Bibliography"/>
+      </w:pPr>
+      <w:r>
+        <w:t xml:space="preserve">Baumdicker, F., Bisschop, G., Goldstein, D., Gower, G., Ragsdale, A. P., Tsambos, G., Zhu, S., Eldon, B., Ellerman, E. C., Galloway, J. G., Gladstein, A. L., Gorjanc, G., Guo, B., Jeffery, B., Kretzschumar, W. W., Lohse, K., Matschiner, M., Nelson, D., Pope, N. S., … Kelleher, J. (2022). Efficient ancestry and mutation simulation with msprime 1.0. In </w:t>
+      </w:r>
+      <w:r>
+        <w:rPr>
+          <w:i/>
+          <w:iCs/>
+        </w:rPr>
+        <w:t>GENETICS</w:t>
+      </w:r>
+      <w:r>
+        <w:t xml:space="preserve"> (Vol. 220, Issue 3). https://doi.org/10.1093/genetics/iyab229</w:t>
+      </w:r>
+    </w:p>
+    <w:p>
+      <w:pPr>
+        <w:pStyle w:val="Bibliography"/>
+      </w:pPr>
+      <w:r>
+        <w:lastRenderedPageBreak/>
+        <w:t xml:space="preserve">Beaumont, M., Barratt, E. M., Gottelli, D., Kitchener, A. C., Daniels, M. J., Pritchard, J. K., &amp; Bruford, M. W. (2001). Genetic diversity and introgression in the Scottish wildcat. </w:t>
+      </w:r>
+      <w:r>
+        <w:rPr>
+          <w:i/>
+          <w:iCs/>
+        </w:rPr>
+        <w:t>Molecular Ecology</w:t>
+      </w:r>
+      <w:r>
+        <w:t xml:space="preserve">, </w:t>
+      </w:r>
+      <w:r>
+        <w:rPr>
+          <w:i/>
+          <w:iCs/>
+        </w:rPr>
+        <w:t>10</w:t>
+      </w:r>
+      <w:r>
+        <w:t>(2), 319–336. https://doi.org/10.1046/j.1365-294x.2001.01196.x</w:t>
+      </w:r>
+    </w:p>
+    <w:p>
+      <w:pPr>
+        <w:pStyle w:val="Bibliography"/>
+      </w:pPr>
+      <w:r>
+        <w:t xml:space="preserve">Beaumont, M., &amp; Rannala, B. (2004). The Bayesian revolution in genetics. In </w:t>
+      </w:r>
+      <w:r>
+        <w:rPr>
+          <w:i/>
+          <w:iCs/>
+        </w:rPr>
+        <w:t>Nature Reviews Genetics</w:t>
+      </w:r>
+      <w:r>
+        <w:t xml:space="preserve"> (Vol. 5, Issue 4, pp. 251–261). https://doi.org/10.1038/nrg1318</w:t>
+      </w:r>
+    </w:p>
+    <w:p>
+      <w:pPr>
+        <w:pStyle w:val="Bibliography"/>
+      </w:pPr>
+      <w:r>
+        <w:t xml:space="preserve">Beaumont, M., Zhang, W., &amp; Balding, D. J. (2002). Approximate Bayesian computation in population genetics. In </w:t>
+      </w:r>
+      <w:r>
+        <w:rPr>
+          <w:i/>
+          <w:iCs/>
+        </w:rPr>
+        <w:t>Genetics</w:t>
+      </w:r>
+      <w:r>
+        <w:t xml:space="preserve"> (Vol. 162, Issue 4, pp. 2025–2035).</w:t>
+      </w:r>
+    </w:p>
+    <w:p>
+      <w:pPr>
+        <w:pStyle w:val="Bibliography"/>
+      </w:pPr>
+      <w:r>
+        <w:t xml:space="preserve">Beugin, M., Salvador, O., Leblanc, G., Queney, G., Natoli, E., &amp; Pontier, D. (2020). Hybridization between Felis silvestris silvestris and Felis silvestris catus in two contrasted environments in France. In </w:t>
+      </w:r>
+      <w:r>
+        <w:rPr>
+          <w:i/>
+          <w:iCs/>
+        </w:rPr>
+        <w:t>Ecology and Evolution</w:t>
+      </w:r>
+      <w:r>
+        <w:t xml:space="preserve"> (Vol. 10, Issue 1, pp. 263–276).</w:t>
+      </w:r>
+    </w:p>
+    <w:p>
+      <w:pPr>
+        <w:pStyle w:val="Bibliography"/>
+      </w:pPr>
+      <w:r>
+        <w:t xml:space="preserve">Breitenmoser, U., Lanz, T., &amp; Breitenmoser-Würsten, C. (2019). Conservation of the wildcat (Felis silvestris) in Scotland: Review of the conservation status and assessment of conservation activities. In </w:t>
+      </w:r>
+      <w:r>
+        <w:rPr>
+          <w:i/>
+          <w:iCs/>
+        </w:rPr>
+        <w:t>IUCN SSC Cat Specialist Group</w:t>
+      </w:r>
+      <w:r>
+        <w:t>.</w:t>
+      </w:r>
+    </w:p>
+    <w:p>
+      <w:pPr>
+        <w:pStyle w:val="Bibliography"/>
+      </w:pPr>
+      <w:r>
+        <w:t xml:space="preserve">Cannon, P., Ward, D., &amp; Schmon, S. M. (2022). Investigating the impact of model misspecification in neural simulation-based inference. In </w:t>
+      </w:r>
+      <w:r>
+        <w:rPr>
+          <w:i/>
+          <w:iCs/>
+        </w:rPr>
+        <w:t>arXiv preprint arXiv:2209.01845</w:t>
+      </w:r>
+      <w:r>
+        <w:t>.</w:t>
+      </w:r>
+    </w:p>
+    <w:p>
+      <w:pPr>
+        <w:pStyle w:val="Bibliography"/>
+      </w:pPr>
+      <w:r>
+        <w:rPr>
+          <w:i/>
+          <w:iCs/>
+        </w:rPr>
+        <w:t>CATS Report Scotland</w:t>
+      </w:r>
+      <w:r>
+        <w:t>. (2021). [Report]. Cats Protection.</w:t>
+      </w:r>
+    </w:p>
+    <w:p>
+      <w:pPr>
+        <w:pStyle w:val="Bibliography"/>
+      </w:pPr>
+      <w:r>
+        <w:t xml:space="preserve">Danecek, P., Auton, A., Abecasis, G., Albers, C. A., Banks, E., DePristo, M. A., Handsaker, R. E., Lunter, G., Marth, G. T., Sherry, S. T., McVean, G., Durbin, R., &amp; Genomes Project Analysis, G. (2011). The variant call format and VCFtools. In </w:t>
+      </w:r>
+      <w:r>
+        <w:rPr>
+          <w:i/>
+          <w:iCs/>
+        </w:rPr>
+        <w:t>Bioinformatics</w:t>
+      </w:r>
+      <w:r>
+        <w:t xml:space="preserve"> (Vol. 27, Issue 15, pp. 2156–2158). https://doi.org/10.1093/bioinformatics/btr330</w:t>
+      </w:r>
+    </w:p>
+    <w:p>
+      <w:pPr>
+        <w:pStyle w:val="Bibliography"/>
+      </w:pPr>
+      <w:r>
+        <w:t xml:space="preserve">Driscoll, C. A., Menotti-Raymond, M., Roca, A. L., Hupe, K., Johnson, W. E., Geffen, E., Harley, E. H., Delibes, M., Pontier, D., &amp; Kitchener, A. C. (2007). The Near Eastern origin of cat domestication. In </w:t>
+      </w:r>
+      <w:r>
+        <w:rPr>
+          <w:i/>
+          <w:iCs/>
+        </w:rPr>
+        <w:t>Science</w:t>
+      </w:r>
+      <w:r>
+        <w:t xml:space="preserve"> (Vol. 317, Issue 5837, pp. 519–523).</w:t>
+      </w:r>
+    </w:p>
+    <w:p>
+      <w:pPr>
+        <w:pStyle w:val="Bibliography"/>
+      </w:pPr>
       <w:r>
         <w:rPr>
           <w:lang w:val="de-DE"/>
         </w:rPr>
-        <w:t>Futschik</w:t>
-      </w:r>
-      <w:proofErr w:type="spellEnd"/>
-      <w:r>
-        <w:rPr>
-          <w:lang w:val="de-DE"/>
-        </w:rPr>
-        <w:t xml:space="preserve">, A. (2012). </w:t>
-      </w:r>
-      <w:r>
-        <w:t xml:space="preserve">A novel approach for choosing summary statistics in approximate Bayesian computation. In </w:t>
-      </w:r>
-      <w:r>
-        <w:rPr>
-          <w:i/>
-          <w:iCs/>
-        </w:rPr>
-        <w:t>Genetics</w:t>
-      </w:r>
-      <w:r>
-        <w:t xml:space="preserve"> (Vol. 192, Issue 3, pp. 1027–1047).</w:t>
-      </w:r>
-    </w:p>
-    <w:p>
-      <w:pPr>
-        <w:pStyle w:val="Bibliography"/>
-      </w:pPr>
-      <w:proofErr w:type="spellStart"/>
-      <w:r>
-        <w:t>Akhmetzhanova</w:t>
-      </w:r>
-      <w:proofErr w:type="spellEnd"/>
-      <w:r>
-        <w:t xml:space="preserve">, A., Mishra-Sharma, S., &amp; Dvorkin, C. (2023). Data Compression and Inference in Cosmology with Self-Supervised Machine Learning. In </w:t>
-      </w:r>
-      <w:proofErr w:type="spellStart"/>
-      <w:r>
-        <w:rPr>
-          <w:i/>
-          <w:iCs/>
-        </w:rPr>
-        <w:t>arXiv</w:t>
-      </w:r>
-      <w:proofErr w:type="spellEnd"/>
-      <w:r>
-        <w:rPr>
-          <w:i/>
-          <w:iCs/>
-        </w:rPr>
-        <w:t xml:space="preserve"> preprint arXiv:2308.09751</w:t>
-      </w:r>
-      <w:r>
-        <w:t>.</w:t>
-      </w:r>
-    </w:p>
-    <w:p>
-      <w:pPr>
-        <w:pStyle w:val="Bibliography"/>
-      </w:pPr>
-      <w:r>
-        <w:t xml:space="preserve">Barroso, G. V., Moutinho, A. F., &amp; </w:t>
-      </w:r>
-      <w:proofErr w:type="spellStart"/>
-      <w:r>
-        <w:t>Dutheil</w:t>
-      </w:r>
-      <w:proofErr w:type="spellEnd"/>
-      <w:r>
-        <w:t xml:space="preserve">, J. Y. (2020). A Population Genomics Lexicon. In J. Y. </w:t>
-      </w:r>
-      <w:proofErr w:type="spellStart"/>
-      <w:r>
-        <w:t>Dutheil</w:t>
-      </w:r>
-      <w:proofErr w:type="spellEnd"/>
-      <w:r>
-        <w:t xml:space="preserve"> (Ed.), </w:t>
-      </w:r>
-      <w:r>
-        <w:rPr>
-          <w:i/>
-          <w:iCs/>
-        </w:rPr>
-        <w:t>Statistical Population Genomics</w:t>
-      </w:r>
-      <w:r>
-        <w:t xml:space="preserve"> (pp. 3–17). Springer US. https://doi.org/10.1007/978-1-0716-0199-0_1</w:t>
-      </w:r>
-    </w:p>
-    <w:p>
-      <w:pPr>
-        <w:pStyle w:val="Bibliography"/>
-      </w:pPr>
-      <w:r>
-        <w:t xml:space="preserve">Baumdicker, F., Bisschop, G., Goldstein, D., Gower, G., Ragsdale, A. P., </w:t>
-      </w:r>
-      <w:proofErr w:type="spellStart"/>
-      <w:r>
-        <w:t>Tsambos</w:t>
-      </w:r>
-      <w:proofErr w:type="spellEnd"/>
-      <w:r>
-        <w:t xml:space="preserve">, G., Zhu, S., Eldon, B., Ellerman, E. C., Galloway, J. G., Gladstein, A. L., Gorjanc, G., Guo, B., Jeffery, B., </w:t>
-      </w:r>
-      <w:proofErr w:type="spellStart"/>
-      <w:r>
-        <w:t>Kretzschumar</w:t>
-      </w:r>
-      <w:proofErr w:type="spellEnd"/>
-      <w:r>
-        <w:t xml:space="preserve">, W. W., Lohse, K., </w:t>
-      </w:r>
-      <w:proofErr w:type="spellStart"/>
-      <w:r>
-        <w:t>Matschiner</w:t>
-      </w:r>
-      <w:proofErr w:type="spellEnd"/>
-      <w:r>
-        <w:t xml:space="preserve">, M., Nelson, D., Pope, N. S., … Kelleher, J. (2022). Efficient ancestry and mutation simulation with msprime 1.0. In </w:t>
-      </w:r>
-      <w:r>
-        <w:rPr>
-          <w:i/>
-          <w:iCs/>
-        </w:rPr>
-        <w:t>GENETICS</w:t>
-      </w:r>
-      <w:r>
-        <w:t xml:space="preserve"> (Vol. 220, Issue 3). https://doi.org/10.1093/genetics/iyab229</w:t>
-      </w:r>
-    </w:p>
-    <w:p>
-      <w:pPr>
-        <w:pStyle w:val="Bibliography"/>
-      </w:pPr>
-      <w:r>
-        <w:lastRenderedPageBreak/>
-        <w:t xml:space="preserve">Beaumont, M., Barratt, E. M., </w:t>
-      </w:r>
-      <w:proofErr w:type="spellStart"/>
-      <w:r>
-        <w:t>Gottelli</w:t>
-      </w:r>
-      <w:proofErr w:type="spellEnd"/>
-      <w:r>
-        <w:t xml:space="preserve">, D., Kitchener, A. C., Daniels, M. J., Pritchard, J. K., &amp; Bruford, M. W. (2001). Genetic diversity and introgression in the Scottish wildcat. </w:t>
-      </w:r>
-      <w:r>
-        <w:rPr>
-          <w:i/>
-          <w:iCs/>
-        </w:rPr>
-        <w:t>Molecular Ecology</w:t>
-      </w:r>
-      <w:r>
-        <w:t xml:space="preserve">, </w:t>
-      </w:r>
-      <w:r>
-        <w:rPr>
-          <w:i/>
-          <w:iCs/>
-        </w:rPr>
-        <w:t>10</w:t>
-      </w:r>
-      <w:r>
-        <w:t>(2), 319–336. https://doi.org/10.1046/j.1365-294x.2001.01196.x</w:t>
-      </w:r>
-    </w:p>
-    <w:p>
-      <w:pPr>
-        <w:pStyle w:val="Bibliography"/>
-      </w:pPr>
-      <w:r>
-        <w:t xml:space="preserve">Beaumont, M., &amp; </w:t>
-      </w:r>
-      <w:proofErr w:type="spellStart"/>
-      <w:r>
-        <w:t>Rannala</w:t>
-      </w:r>
-      <w:proofErr w:type="spellEnd"/>
-      <w:r>
-        <w:t xml:space="preserve">, B. (2004). The Bayesian revolution in genetics. In </w:t>
-      </w:r>
-      <w:r>
-        <w:rPr>
-          <w:i/>
-          <w:iCs/>
-        </w:rPr>
-        <w:t>Nature Reviews Genetics</w:t>
-      </w:r>
-      <w:r>
-        <w:t xml:space="preserve"> (Vol. 5, Issue 4, pp. 251–261). https://doi.org/10.1038/nrg1318</w:t>
-      </w:r>
-    </w:p>
-    <w:p>
-      <w:pPr>
-        <w:pStyle w:val="Bibliography"/>
-      </w:pPr>
-      <w:r>
-        <w:t xml:space="preserve">Beaumont, M., Zhang, W., &amp; Balding, D. J. (2002). Approximate Bayesian computation in population genetics. In </w:t>
-      </w:r>
-      <w:r>
-        <w:rPr>
-          <w:i/>
-          <w:iCs/>
-        </w:rPr>
-        <w:t>Genetics</w:t>
-      </w:r>
-      <w:r>
-        <w:t xml:space="preserve"> (Vol. 162, Issue 4, pp. 2025–2035).</w:t>
-      </w:r>
-    </w:p>
-    <w:p>
-      <w:pPr>
-        <w:pStyle w:val="Bibliography"/>
-      </w:pPr>
-      <w:proofErr w:type="spellStart"/>
-      <w:r>
-        <w:t>Beugin</w:t>
-      </w:r>
-      <w:proofErr w:type="spellEnd"/>
-      <w:r>
-        <w:t xml:space="preserve">, M., Salvador, O., Leblanc, G., </w:t>
-      </w:r>
-      <w:proofErr w:type="spellStart"/>
-      <w:r>
-        <w:t>Queney</w:t>
-      </w:r>
-      <w:proofErr w:type="spellEnd"/>
-      <w:r>
-        <w:t xml:space="preserve">, G., Natoli, E., &amp; Pontier, D. (2020). Hybridization between Felis silvestris </w:t>
-      </w:r>
-      <w:proofErr w:type="spellStart"/>
-      <w:r>
-        <w:t>silvestris</w:t>
-      </w:r>
-      <w:proofErr w:type="spellEnd"/>
-      <w:r>
-        <w:t xml:space="preserve"> and Felis silvestris catus in two contrasted environments in France. In </w:t>
-      </w:r>
-      <w:r>
-        <w:rPr>
-          <w:i/>
-          <w:iCs/>
-        </w:rPr>
-        <w:t>Ecology and Evolution</w:t>
-      </w:r>
-      <w:r>
-        <w:t xml:space="preserve"> (Vol. 10, Issue 1, pp. 263–276).</w:t>
-      </w:r>
-    </w:p>
-    <w:p>
-      <w:pPr>
-        <w:pStyle w:val="Bibliography"/>
-      </w:pPr>
-      <w:proofErr w:type="spellStart"/>
-      <w:r>
-        <w:t>Breitenmoser</w:t>
-      </w:r>
-      <w:proofErr w:type="spellEnd"/>
-      <w:r>
-        <w:t xml:space="preserve">, U., Lanz, T., &amp; </w:t>
-      </w:r>
-      <w:proofErr w:type="spellStart"/>
-      <w:r>
-        <w:t>Breitenmoser-Würsten</w:t>
-      </w:r>
-      <w:proofErr w:type="spellEnd"/>
-      <w:r>
-        <w:t xml:space="preserve">, C. (2019). Conservation of the wildcat (Felis silvestris) in Scotland: Review of the conservation status and assessment of conservation activities. In </w:t>
-      </w:r>
-      <w:r>
-        <w:rPr>
-          <w:i/>
-          <w:iCs/>
-        </w:rPr>
-        <w:t>IUCN SSC Cat Specialist Group</w:t>
-      </w:r>
-      <w:r>
-        <w:t>.</w:t>
-      </w:r>
-    </w:p>
-    <w:p>
-      <w:pPr>
-        <w:pStyle w:val="Bibliography"/>
-      </w:pPr>
-      <w:r>
-        <w:t xml:space="preserve">Cannon, P., Ward, D., &amp; </w:t>
-      </w:r>
-      <w:proofErr w:type="spellStart"/>
-      <w:r>
-        <w:t>Schmon</w:t>
-      </w:r>
-      <w:proofErr w:type="spellEnd"/>
-      <w:r>
-        <w:t xml:space="preserve">, S. M. (2022). Investigating the impact of model misspecification in neural simulation-based inference. In </w:t>
-      </w:r>
-      <w:proofErr w:type="spellStart"/>
-      <w:r>
-        <w:rPr>
-          <w:i/>
-          <w:iCs/>
-        </w:rPr>
-        <w:t>arXiv</w:t>
-      </w:r>
-      <w:proofErr w:type="spellEnd"/>
-      <w:r>
-        <w:rPr>
-          <w:i/>
-          <w:iCs/>
-        </w:rPr>
-        <w:t xml:space="preserve"> preprint arXiv:2209.01845</w:t>
-      </w:r>
-      <w:r>
-        <w:t>.</w:t>
-      </w:r>
-    </w:p>
-    <w:p>
-      <w:pPr>
-        <w:pStyle w:val="Bibliography"/>
-      </w:pPr>
-      <w:r>
-        <w:rPr>
-          <w:i/>
-          <w:iCs/>
-        </w:rPr>
-        <w:t>CATS Report Scotland</w:t>
-      </w:r>
-      <w:r>
-        <w:t>. (2021). [Report]. Cats Protection.</w:t>
-      </w:r>
-    </w:p>
-    <w:p>
-      <w:pPr>
-        <w:pStyle w:val="Bibliography"/>
-      </w:pPr>
-      <w:proofErr w:type="spellStart"/>
-      <w:r>
-        <w:t>Danecek</w:t>
-      </w:r>
-      <w:proofErr w:type="spellEnd"/>
-      <w:r>
-        <w:t xml:space="preserve">, P., Auton, A., </w:t>
-      </w:r>
-      <w:proofErr w:type="spellStart"/>
-      <w:r>
-        <w:t>Abecasis</w:t>
-      </w:r>
-      <w:proofErr w:type="spellEnd"/>
-      <w:r>
-        <w:t xml:space="preserve">, G., Albers, C. A., Banks, E., </w:t>
-      </w:r>
-      <w:proofErr w:type="spellStart"/>
-      <w:r>
-        <w:t>DePristo</w:t>
-      </w:r>
-      <w:proofErr w:type="spellEnd"/>
-      <w:r>
-        <w:t xml:space="preserve">, M. A., Handsaker, R. E., Lunter, G., Marth, G. T., Sherry, S. T., McVean, G., Durbin, R., &amp; Genomes Project Analysis, G. (2011). The variant call format and VCFtools. In </w:t>
-      </w:r>
-      <w:r>
-        <w:rPr>
-          <w:i/>
-          <w:iCs/>
-        </w:rPr>
-        <w:t>Bioinformatics</w:t>
-      </w:r>
-      <w:r>
-        <w:t xml:space="preserve"> (Vol. 27, Issue 15, pp. 2156–2158). https://doi.org/10.1093/bioinformatics/btr330</w:t>
-      </w:r>
-    </w:p>
-    <w:p>
-      <w:pPr>
-        <w:pStyle w:val="Bibliography"/>
-      </w:pPr>
-      <w:r>
-        <w:t xml:space="preserve">Driscoll, C. A., Menotti-Raymond, M., Roca, A. L., Hupe, K., Johnson, W. E., Geffen, E., Harley, E. H., Delibes, M., Pontier, D., &amp; Kitchener, A. C. (2007). The Near Eastern origin of cat domestication. In </w:t>
-      </w:r>
-      <w:r>
-        <w:rPr>
-          <w:i/>
-          <w:iCs/>
-        </w:rPr>
-        <w:t>Science</w:t>
-      </w:r>
-      <w:r>
-        <w:t xml:space="preserve"> (Vol. 317, Issue 5837, pp. 519–523).</w:t>
-      </w:r>
-    </w:p>
-    <w:p>
-      <w:pPr>
-        <w:pStyle w:val="Bibliography"/>
-      </w:pPr>
-      <w:r>
-        <w:rPr>
-          <w:lang w:val="de-DE"/>
-        </w:rPr>
-        <w:t xml:space="preserve">Eckert, I., </w:t>
-      </w:r>
-      <w:proofErr w:type="spellStart"/>
-      <w:r>
-        <w:rPr>
-          <w:lang w:val="de-DE"/>
-        </w:rPr>
-        <w:t>Suchentrunk</w:t>
-      </w:r>
-      <w:proofErr w:type="spellEnd"/>
-      <w:r>
-        <w:rPr>
-          <w:lang w:val="de-DE"/>
-        </w:rPr>
-        <w:t xml:space="preserve">, F., Markov, G., &amp; Hartl, G. B. (2010). </w:t>
+        <w:t xml:space="preserve">Eckert, I., Suchentrunk, F., Markov, G., &amp; Hartl, G. B. (2010). </w:t>
       </w:r>
       <w:r>
         <w:t xml:space="preserve">Genetic diversity and integrity of German wildcat (Felis silvestris) populations as revealed by microsatellites, allozymes, and mitochondrial DNA sequences. In </w:t>
@@ -8250,39 +8080,7 @@
         </w:rPr>
       </w:pPr>
       <w:r>
-        <w:t xml:space="preserve">Gonçalves, P. J., </w:t>
-      </w:r>
-      <w:proofErr w:type="spellStart"/>
-      <w:r>
-        <w:t>Lueckmann</w:t>
-      </w:r>
-      <w:proofErr w:type="spellEnd"/>
-      <w:r>
-        <w:t xml:space="preserve">, J.-M., </w:t>
-      </w:r>
-      <w:proofErr w:type="spellStart"/>
-      <w:r>
-        <w:t>Deistler</w:t>
-      </w:r>
-      <w:proofErr w:type="spellEnd"/>
-      <w:r>
-        <w:t xml:space="preserve">, M., Nonnenmacher, M., Öcal, K., </w:t>
-      </w:r>
-      <w:proofErr w:type="spellStart"/>
-      <w:r>
-        <w:t>Bassetto</w:t>
-      </w:r>
-      <w:proofErr w:type="spellEnd"/>
-      <w:r>
-        <w:t xml:space="preserve">, G., </w:t>
-      </w:r>
-      <w:proofErr w:type="spellStart"/>
-      <w:r>
-        <w:t>Chintaluri</w:t>
-      </w:r>
-      <w:proofErr w:type="spellEnd"/>
-      <w:r>
-        <w:t xml:space="preserve">, C., Podlaski, W. F., Haddad, S. A., Vogels, T. P., Greenberg, D. S., &amp; Macke, J. H. (2020). Training deep neural density estimators to identify mechanistic models of neural dynamics. </w:t>
+        <w:t xml:space="preserve">Gonçalves, P. J., Lueckmann, J.-M., Deistler, M., Nonnenmacher, M., Öcal, K., Bassetto, G., Chintaluri, C., Podlaski, W. F., Haddad, S. A., Vogels, T. P., Greenberg, D. S., &amp; Macke, J. H. (2020). Training deep neural density estimators to identify mechanistic models of neural dynamics. </w:t>
       </w:r>
       <w:r>
         <w:rPr>
@@ -8290,7 +8088,6 @@
         </w:rPr>
         <w:t xml:space="preserve">In </w:t>
       </w:r>
-      <w:proofErr w:type="spellStart"/>
       <w:r>
         <w:rPr>
           <w:i/>
@@ -8299,7 +8096,6 @@
         </w:rPr>
         <w:t>eLife</w:t>
       </w:r>
-      <w:proofErr w:type="spellEnd"/>
       <w:r>
         <w:rPr>
           <w:lang w:val="de-DE"/>
@@ -8332,13 +8128,8 @@
       <w:pPr>
         <w:pStyle w:val="Bibliography"/>
       </w:pPr>
-      <w:proofErr w:type="spellStart"/>
-      <w:r>
-        <w:t>Groschner</w:t>
-      </w:r>
-      <w:proofErr w:type="spellEnd"/>
-      <w:r>
-        <w:t xml:space="preserve">, L. N., Malis, J. G., Zuidinga, B., &amp; Borst, A. (2022). A biophysical account of multiplication by a single neuron. In </w:t>
+      <w:r>
+        <w:t xml:space="preserve">Groschner, L. N., Malis, J. G., Zuidinga, B., &amp; Borst, A. (2022). A biophysical account of multiplication by a single neuron. In </w:t>
       </w:r>
       <w:r>
         <w:rPr>
@@ -8380,15 +8171,7 @@
         <w:t xml:space="preserve">Haller, B. C., &amp; Messer, P. W. (2023). </w:t>
       </w:r>
       <w:r>
-        <w:t xml:space="preserve">SLiM 4: Multispecies eco-evolutionary </w:t>
-      </w:r>
-      <w:proofErr w:type="spellStart"/>
-      <w:r>
-        <w:t>modeling</w:t>
-      </w:r>
-      <w:proofErr w:type="spellEnd"/>
-      <w:r>
-        <w:t xml:space="preserve">. In </w:t>
+        <w:t xml:space="preserve">SLiM 4: Multispecies eco-evolutionary modeling. In </w:t>
       </w:r>
       <w:r>
         <w:rPr>
@@ -8442,15 +8225,7 @@
         <w:pStyle w:val="Bibliography"/>
       </w:pPr>
       <w:r>
-        <w:t xml:space="preserve">Howard-McCombe, J., Jamieson, A., </w:t>
-      </w:r>
-      <w:proofErr w:type="spellStart"/>
-      <w:r>
-        <w:t>Carmagnini</w:t>
-      </w:r>
-      <w:proofErr w:type="spellEnd"/>
-      <w:r>
-        <w:t xml:space="preserve">, A., Russo, I.-R., Ghazali, M., Campbell, R., Driscoll, C., Murphy, W., Nowak, C., &amp; O’Connor, T. (2023). </w:t>
+        <w:t xml:space="preserve">Howard-McCombe, J., Jamieson, A., Carmagnini, A., Russo, I.-R., Ghazali, M., Campbell, R., Driscoll, C., Murphy, W., Nowak, C., &amp; O’Connor, T. (2023). </w:t>
       </w:r>
       <w:r>
         <w:rPr>
@@ -8531,7 +8306,6 @@
       <w:r>
         <w:t xml:space="preserve">Jaime, A., Peter, R., Evan, M.-M., &amp; Shaffer, H. B. (2018). Demographic inference in a spatially-explicit ecological model from genomic data: A proof of concept for the Mojave Desert Tortoise. In </w:t>
       </w:r>
-      <w:proofErr w:type="spellStart"/>
       <w:r>
         <w:rPr>
           <w:i/>
@@ -8539,7 +8313,6 @@
         </w:rPr>
         <w:t>bioRxiv</w:t>
       </w:r>
-      <w:proofErr w:type="spellEnd"/>
       <w:r>
         <w:t xml:space="preserve"> (p. 354530). https://doi.org/10.1101/354530</w:t>
       </w:r>
@@ -8549,47 +8322,14 @@
         <w:pStyle w:val="Bibliography"/>
       </w:pPr>
       <w:r>
-        <w:t xml:space="preserve">Jamieson, A., </w:t>
-      </w:r>
-      <w:proofErr w:type="spellStart"/>
-      <w:r>
-        <w:t>Carmagnini</w:t>
-      </w:r>
-      <w:proofErr w:type="spellEnd"/>
-      <w:r>
-        <w:t xml:space="preserve">, A., Howard-McCombe, J., Doherty, S., Hirons, A., </w:t>
-      </w:r>
-      <w:proofErr w:type="spellStart"/>
-      <w:r>
-        <w:t>Dimopolous</w:t>
-      </w:r>
-      <w:proofErr w:type="spellEnd"/>
-      <w:r>
-        <w:t>, E., Lin, A., Allen, R., Anderson-</w:t>
-      </w:r>
-      <w:proofErr w:type="spellStart"/>
-      <w:r>
-        <w:t>Whymark</w:t>
-      </w:r>
-      <w:proofErr w:type="spellEnd"/>
-      <w:r>
-        <w:t xml:space="preserve">, H., &amp; Barnett, R. (2023). </w:t>
-      </w:r>
-      <w:proofErr w:type="spellStart"/>
-      <w:r>
-        <w:rPr>
-          <w:i/>
-          <w:iCs/>
-        </w:rPr>
-        <w:t>Palaeogenomic</w:t>
-      </w:r>
-      <w:proofErr w:type="spellEnd"/>
-      <w:r>
-        <w:rPr>
-          <w:i/>
-          <w:iCs/>
-        </w:rPr>
-        <w:t xml:space="preserve"> Evidence for the Long-Term Reproductive Isolation Between Wild and Domestic Cats</w:t>
+        <w:t xml:space="preserve">Jamieson, A., Carmagnini, A., Howard-McCombe, J., Doherty, S., Hirons, A., Dimopolous, E., Lin, A., Allen, R., Anderson-Whymark, H., &amp; Barnett, R. (2023). </w:t>
+      </w:r>
+      <w:r>
+        <w:rPr>
+          <w:i/>
+          <w:iCs/>
+        </w:rPr>
+        <w:t>Palaeogenomic Evidence for the Long-Term Reproductive Isolation Between Wild and Domestic Cats</w:t>
       </w:r>
       <w:r>
         <w:t>.</w:t>
@@ -8600,23 +8340,7 @@
         <w:pStyle w:val="Bibliography"/>
       </w:pPr>
       <w:r>
-        <w:t xml:space="preserve">Jay, F., </w:t>
-      </w:r>
-      <w:proofErr w:type="spellStart"/>
-      <w:r>
-        <w:t>Boitard</w:t>
-      </w:r>
-      <w:proofErr w:type="spellEnd"/>
-      <w:r>
-        <w:t xml:space="preserve">, S., &amp; Austerlitz, F. (2019). An ABC method for whole-genome sequence data: Inferring </w:t>
-      </w:r>
-      <w:proofErr w:type="spellStart"/>
-      <w:r>
-        <w:t>paleolithic</w:t>
-      </w:r>
-      <w:proofErr w:type="spellEnd"/>
-      <w:r>
-        <w:t xml:space="preserve"> and neolithic human expansions. In </w:t>
+        <w:t xml:space="preserve">Jay, F., Boitard, S., &amp; Austerlitz, F. (2019). An ABC method for whole-genome sequence data: Inferring paleolithic and neolithic human expansions. In </w:t>
       </w:r>
       <w:r>
         <w:rPr>
@@ -8633,21 +8357,8 @@
       <w:pPr>
         <w:pStyle w:val="Bibliography"/>
       </w:pPr>
-      <w:proofErr w:type="spellStart"/>
-      <w:r>
-        <w:t>Kaeuffer</w:t>
-      </w:r>
-      <w:proofErr w:type="spellEnd"/>
-      <w:r>
-        <w:t xml:space="preserve">, R., Pontier, D., </w:t>
-      </w:r>
-      <w:proofErr w:type="spellStart"/>
-      <w:r>
-        <w:t>Devillard</w:t>
-      </w:r>
-      <w:proofErr w:type="spellEnd"/>
-      <w:r>
-        <w:t xml:space="preserve">, S., &amp; Perrin, N. (2004). Effective size of two feral domestic cat populations (Felis catus L.): Effect of the mating system. In </w:t>
+      <w:r>
+        <w:t xml:space="preserve">Kaeuffer, R., Pontier, D., Devillard, S., &amp; Perrin, N. (2004). Effective size of two feral domestic cat populations (Felis catus L.): Effect of the mating system. In </w:t>
       </w:r>
       <w:r>
         <w:rPr>
@@ -8665,15 +8376,7 @@
         <w:pStyle w:val="Bibliography"/>
       </w:pPr>
       <w:r>
-        <w:t xml:space="preserve">Kelleher, J., Thornton, K. R., </w:t>
-      </w:r>
-      <w:proofErr w:type="spellStart"/>
-      <w:r>
-        <w:t>Ashander</w:t>
-      </w:r>
-      <w:proofErr w:type="spellEnd"/>
-      <w:r>
-        <w:t xml:space="preserve">, J., &amp; Ralph, P. L. (2018). Efficient pedigree recording for fast population genetics simulation. In </w:t>
+        <w:t xml:space="preserve">Kelleher, J., Thornton, K. R., Ashander, J., &amp; Ralph, P. L. (2018). Efficient pedigree recording for fast population genetics simulation. In </w:t>
       </w:r>
       <w:r>
         <w:rPr>
@@ -8690,60 +8393,358 @@
       <w:pPr>
         <w:pStyle w:val="Bibliography"/>
       </w:pPr>
-      <w:proofErr w:type="spellStart"/>
       <w:r>
         <w:rPr>
           <w:lang w:val="de-DE"/>
         </w:rPr>
-        <w:t>Kelleher</w:t>
-      </w:r>
-      <w:proofErr w:type="spellEnd"/>
+        <w:t xml:space="preserve">Kelleher, J., Wong, Y., Wohns, A. W., Fadil, C., Albers, P. K., &amp; McVean, G. (2019). </w:t>
+      </w:r>
+      <w:r>
+        <w:t xml:space="preserve">Inferring whole-genome histories in large population datasets. In </w:t>
+      </w:r>
+      <w:r>
+        <w:rPr>
+          <w:i/>
+          <w:iCs/>
+        </w:rPr>
+        <w:t>Nature genetics</w:t>
+      </w:r>
+      <w:r>
+        <w:t xml:space="preserve"> (Vol. 51, Issue 9, pp. 1330–1338).</w:t>
+      </w:r>
+    </w:p>
+    <w:p>
+      <w:pPr>
+        <w:pStyle w:val="Bibliography"/>
+      </w:pPr>
+      <w:r>
+        <w:lastRenderedPageBreak/>
+        <w:t xml:space="preserve">Kidger, P., &amp; Garcia, C. (2021). Equinox: Neural networks in JAX via callable PyTrees and filtered transformations. </w:t>
+      </w:r>
+      <w:r>
+        <w:rPr>
+          <w:i/>
+          <w:iCs/>
+        </w:rPr>
+        <w:t>arXiv Preprint arXiv:2111.00254</w:t>
+      </w:r>
+      <w:r>
+        <w:t>.</w:t>
+      </w:r>
+    </w:p>
+    <w:p>
+      <w:pPr>
+        <w:pStyle w:val="Bibliography"/>
+      </w:pPr>
+      <w:r>
+        <w:t xml:space="preserve">Kingman, J. F. C. (1982). The coalescent. In </w:t>
+      </w:r>
+      <w:r>
+        <w:rPr>
+          <w:i/>
+          <w:iCs/>
+        </w:rPr>
+        <w:t>Stochastic Processes and their Applications</w:t>
+      </w:r>
+      <w:r>
+        <w:t xml:space="preserve"> (Vol. 13, Issue 3, pp. 235–248). https://doi.org/10.1016/0304-4149(82)90011-4</w:t>
+      </w:r>
+    </w:p>
+    <w:p>
+      <w:pPr>
+        <w:pStyle w:val="Bibliography"/>
+      </w:pPr>
       <w:r>
         <w:rPr>
           <w:lang w:val="de-DE"/>
         </w:rPr>
-        <w:t xml:space="preserve">, J., Wong, Y., </w:t>
-      </w:r>
-      <w:proofErr w:type="spellStart"/>
+        <w:t xml:space="preserve">Langley, P. J. W., &amp; Yalden, D. W. (1977). </w:t>
+      </w:r>
+      <w:r>
+        <w:t xml:space="preserve">The decline of the rarer carnivores in Great Britain during the nineteenth century. In </w:t>
+      </w:r>
+      <w:r>
+        <w:rPr>
+          <w:i/>
+          <w:iCs/>
+        </w:rPr>
+        <w:t>Mammal Review</w:t>
+      </w:r>
+      <w:r>
+        <w:t xml:space="preserve"> (Vol. 7, Issues 3–4, pp. 95–116). https://doi.org/10.1111/j.1365-2907.1977.tb00363.x</w:t>
+      </w:r>
+    </w:p>
+    <w:p>
+      <w:pPr>
+        <w:pStyle w:val="Bibliography"/>
+      </w:pPr>
+      <w:r>
+        <w:t xml:space="preserve">Li, P., &amp; Vu, Q. D. (2013). Identification of parameter correlations for parameter estimation in dynamic biological models. In </w:t>
+      </w:r>
+      <w:r>
+        <w:rPr>
+          <w:i/>
+          <w:iCs/>
+        </w:rPr>
+        <w:t>BMC Systems Biology</w:t>
+      </w:r>
+      <w:r>
+        <w:t xml:space="preserve"> (Vol. 7, Issue 1, p. 91). https://doi.org/10.1186/1752-0509-7-91</w:t>
+      </w:r>
+    </w:p>
+    <w:p>
+      <w:pPr>
+        <w:pStyle w:val="Bibliography"/>
+      </w:pPr>
       <w:r>
         <w:rPr>
           <w:lang w:val="de-DE"/>
         </w:rPr>
-        <w:t>Wohns</w:t>
-      </w:r>
-      <w:proofErr w:type="spellEnd"/>
+        <w:t xml:space="preserve">Mellett, C. L., Hodgson, D. M., Lang, A., Mauz, B., Selby, I., &amp; Plater, A. J. (2012). </w:t>
+      </w:r>
+      <w:r>
+        <w:t xml:space="preserve">Preservation of a drowned gravel barrier complex: A landscape evolution study from the north-eastern English Channel. In </w:t>
+      </w:r>
+      <w:r>
+        <w:rPr>
+          <w:i/>
+          <w:iCs/>
+        </w:rPr>
+        <w:t>Marine Geology</w:t>
+      </w:r>
+      <w:r>
+        <w:t xml:space="preserve"> (Vols 315–318, pp. 115–131). https://doi.org/10.1016/j.margeo.2012.04.008</w:t>
+      </w:r>
+    </w:p>
+    <w:p>
+      <w:pPr>
+        <w:pStyle w:val="Bibliography"/>
+      </w:pPr>
+      <w:r>
+        <w:t xml:space="preserve">Neaves, L. E., &amp; Hollingsworth, P. M. (2013). </w:t>
+      </w:r>
+      <w:r>
+        <w:rPr>
+          <w:i/>
+          <w:iCs/>
+        </w:rPr>
+        <w:t>The Scottish wildcat (Felis sylvestris): A review of genetic information and its implications for management</w:t>
+      </w:r>
+      <w:r>
+        <w:t>.</w:t>
+      </w:r>
+    </w:p>
+    <w:p>
+      <w:pPr>
+        <w:pStyle w:val="Bibliography"/>
+      </w:pPr>
+      <w:r>
+        <w:t xml:space="preserve">Nei, M., &amp; Li, W. H. (1979). Mathematical model for studying genetic variation in terms of restriction endonucleases. In </w:t>
+      </w:r>
+      <w:r>
+        <w:rPr>
+          <w:i/>
+          <w:iCs/>
+        </w:rPr>
+        <w:t>Proceedings of the National Academy of Sciences</w:t>
+      </w:r>
+      <w:r>
+        <w:t xml:space="preserve"> (Vol. 76, Issue 10, pp. 5269–5273). https://doi.org/10.1073/pnas.76.10.5269</w:t>
+      </w:r>
+    </w:p>
+    <w:p>
+      <w:pPr>
+        <w:pStyle w:val="Bibliography"/>
+      </w:pPr>
+      <w:r>
+        <w:t xml:space="preserve">Papamakarios, G., Nalisnick, E., Rezende, D. J., Mohamed, S., &amp; Lakshminarayanan, B. (2021). Normalizing flows for probabilistic modeling and inference. </w:t>
+      </w:r>
+      <w:r>
+        <w:rPr>
+          <w:i/>
+          <w:iCs/>
+        </w:rPr>
+        <w:t>Journal of Machine Learning Research</w:t>
+      </w:r>
+      <w:r>
+        <w:t xml:space="preserve">, </w:t>
+      </w:r>
+      <w:r>
+        <w:rPr>
+          <w:i/>
+          <w:iCs/>
+        </w:rPr>
+        <w:t>22</w:t>
+      </w:r>
+      <w:r>
+        <w:t>(57), 1–64.</w:t>
+      </w:r>
+    </w:p>
+    <w:p>
+      <w:pPr>
+        <w:pStyle w:val="Bibliography"/>
+      </w:pPr>
+      <w:r>
+        <w:t xml:space="preserve">Paszke, A., Gross, S., Massa, F., Lerer, A., Bradbury, J., Chanan, G., Killeen, T., Lin, Z., Gimelshein, N., &amp; Antiga, L. (2019). Pytorch: An imperative style, high-performance deep learning library. In </w:t>
+      </w:r>
+      <w:r>
+        <w:rPr>
+          <w:i/>
+          <w:iCs/>
+        </w:rPr>
+        <w:t>Advances in neural information processing systems</w:t>
+      </w:r>
+      <w:r>
+        <w:t xml:space="preserve"> (Vol. 32).</w:t>
+      </w:r>
+    </w:p>
+    <w:p>
+      <w:pPr>
+        <w:pStyle w:val="Bibliography"/>
+      </w:pPr>
+      <w:r>
+        <w:lastRenderedPageBreak/>
+        <w:t xml:space="preserve">Pedregosa, F., Varoquaux, G., Gramfort, A., Michel, V., Thirion, B., Grisel, O., Blondel, M., Prettenhofer, P., Weiss, R., &amp; Dubourg, V. (2011). Scikit-learn: Machine learning in Python. In </w:t>
+      </w:r>
+      <w:r>
+        <w:rPr>
+          <w:i/>
+          <w:iCs/>
+        </w:rPr>
+        <w:t>The Journal of machine Learning research</w:t>
+      </w:r>
+      <w:r>
+        <w:t xml:space="preserve"> (Vol. 12, pp. 2825–2830).</w:t>
+      </w:r>
+    </w:p>
+    <w:p>
+      <w:pPr>
+        <w:pStyle w:val="Bibliography"/>
+      </w:pPr>
+      <w:r>
+        <w:t xml:space="preserve">Peng, B., Chen, H.-S., Mechanic, L. E., Racine, B., Clarke, J., Gillanders, E., &amp; Feuer, E. J. (2015). Genetic Data Simulators and their Applications: An Overview. In </w:t>
+      </w:r>
+      <w:r>
+        <w:rPr>
+          <w:i/>
+          <w:iCs/>
+        </w:rPr>
+        <w:t>Genetic Epidemiology</w:t>
+      </w:r>
+      <w:r>
+        <w:t xml:space="preserve"> (Vol. 39, Issue 1, pp. 2–10). https://doi.org/10.1002/gepi.21876</w:t>
+      </w:r>
+    </w:p>
+    <w:p>
+      <w:pPr>
+        <w:pStyle w:val="Bibliography"/>
+      </w:pPr>
+      <w:r>
+        <w:t xml:space="preserve">Pierpaoli, M., Birò, Z. S., Herrmann, M., Hupe, K., Fernandes, M., Ragni, B., Szemethy, L., &amp; Randi, E. (2003). Genetic distinction of wildcat (Felis silvestris) populations in Europe, and hybridization with domestic cats in Hungary. In </w:t>
+      </w:r>
+      <w:r>
+        <w:rPr>
+          <w:i/>
+          <w:iCs/>
+        </w:rPr>
+        <w:t>Molecular Ecology</w:t>
+      </w:r>
+      <w:r>
+        <w:t xml:space="preserve"> (Vol. 12, Issue 10, pp. 2585–2598). https://doi.org/10.1046/j.1365-294X.2003.01939.x</w:t>
+      </w:r>
+    </w:p>
+    <w:p>
+      <w:pPr>
+        <w:pStyle w:val="Bibliography"/>
+      </w:pPr>
       <w:r>
         <w:rPr>
           <w:lang w:val="de-DE"/>
         </w:rPr>
-        <w:t xml:space="preserve">, A. W., Fadil, C., Albers, P. K., &amp; </w:t>
-      </w:r>
-      <w:proofErr w:type="spellStart"/>
+        <w:t xml:space="preserve">Pritchard, J. K., Seielstad, M. T., Perez-Lezaun, A., &amp; Feldman, M. W. (1999). </w:t>
+      </w:r>
+      <w:r>
+        <w:t xml:space="preserve">Population growth of human Y chromosomes: A study of Y chromosome microsatellites. In </w:t>
+      </w:r>
+      <w:r>
+        <w:rPr>
+          <w:i/>
+          <w:iCs/>
+        </w:rPr>
+        <w:t>Molecular biology and evolution</w:t>
+      </w:r>
+      <w:r>
+        <w:t xml:space="preserve"> (Vol. 16, Issue 12, pp. 1791–1798).</w:t>
+      </w:r>
+    </w:p>
+    <w:p>
+      <w:pPr>
+        <w:pStyle w:val="Bibliography"/>
+      </w:pPr>
+      <w:r>
+        <w:t xml:space="preserve">Reich, D., Thangaraj, K., Patterson, N., Price, A. L., &amp; Singh, L. (2009). Reconstructing Indian population history. In </w:t>
+      </w:r>
+      <w:r>
+        <w:rPr>
+          <w:i/>
+          <w:iCs/>
+        </w:rPr>
+        <w:t>Nature</w:t>
+      </w:r>
+      <w:r>
+        <w:t xml:space="preserve"> (Vol. 461, Issue 7263, pp. 489–494). https://doi.org/10.1038/nature08365</w:t>
+      </w:r>
+    </w:p>
+    <w:p>
+      <w:pPr>
+        <w:pStyle w:val="Bibliography"/>
+      </w:pPr>
+      <w:r>
+        <w:t xml:space="preserve">Speed, D., &amp; Balding, D. J. (2015). Relatedness in the post-genomic era: Is it still useful? In </w:t>
+      </w:r>
+      <w:r>
+        <w:rPr>
+          <w:i/>
+          <w:iCs/>
+        </w:rPr>
+        <w:t>Nature Reviews Genetics</w:t>
+      </w:r>
+      <w:r>
+        <w:t xml:space="preserve"> (Vol. 16, Issue 1, pp. 33–44). https://doi.org/10.1038/nrg3821</w:t>
+      </w:r>
+    </w:p>
+    <w:p>
+      <w:pPr>
+        <w:pStyle w:val="Bibliography"/>
+      </w:pPr>
       <w:r>
         <w:rPr>
           <w:lang w:val="de-DE"/>
         </w:rPr>
-        <w:t>McVean</w:t>
-      </w:r>
-      <w:proofErr w:type="spellEnd"/>
-      <w:r>
-        <w:rPr>
-          <w:lang w:val="de-DE"/>
-        </w:rPr>
-        <w:t xml:space="preserve">, G. (2019). </w:t>
-      </w:r>
-      <w:r>
-        <w:t xml:space="preserve">Inferring whole-genome histories in large population datasets. In </w:t>
-      </w:r>
-      <w:r>
-        <w:rPr>
-          <w:i/>
-          <w:iCs/>
-        </w:rPr>
-        <w:t>Nature genetics</w:t>
-      </w:r>
-      <w:r>
-        <w:t xml:space="preserve"> (Vol. 51, Issue 9, pp. 1330–1338).</w:t>
+        <w:t xml:space="preserve">Stajich, J. E., &amp; Hahn, M. W. (2005). </w:t>
+      </w:r>
+      <w:r>
+        <w:t xml:space="preserve">Disentangling the Effects of Demography and Selection in Human History. </w:t>
+      </w:r>
+      <w:r>
+        <w:rPr>
+          <w:i/>
+          <w:iCs/>
+        </w:rPr>
+        <w:t>Molecular Biology and Evolution</w:t>
+      </w:r>
+      <w:r>
+        <w:t xml:space="preserve">, </w:t>
+      </w:r>
+      <w:r>
+        <w:rPr>
+          <w:i/>
+          <w:iCs/>
+        </w:rPr>
+        <w:t>22</w:t>
+      </w:r>
+      <w:r>
+        <w:t>(1), 63–73. https://doi.org/10.1093/molbev/msh252</w:t>
       </w:r>
     </w:p>
     <w:p>
@@ -8751,536 +8752,7 @@
         <w:pStyle w:val="Bibliography"/>
       </w:pPr>
       <w:r>
-        <w:lastRenderedPageBreak/>
-        <w:t xml:space="preserve">Kidger, P., &amp; Garcia, C. (2021). Equinox: Neural networks in JAX via callable </w:t>
-      </w:r>
-      <w:proofErr w:type="spellStart"/>
-      <w:r>
-        <w:t>PyTrees</w:t>
-      </w:r>
-      <w:proofErr w:type="spellEnd"/>
-      <w:r>
-        <w:t xml:space="preserve"> and filtered transformations. </w:t>
-      </w:r>
-      <w:proofErr w:type="spellStart"/>
-      <w:r>
-        <w:rPr>
-          <w:i/>
-          <w:iCs/>
-        </w:rPr>
-        <w:t>arXiv</w:t>
-      </w:r>
-      <w:proofErr w:type="spellEnd"/>
-      <w:r>
-        <w:rPr>
-          <w:i/>
-          <w:iCs/>
-        </w:rPr>
-        <w:t xml:space="preserve"> Preprint arXiv:2111.00254</w:t>
-      </w:r>
-      <w:r>
-        <w:t>.</w:t>
-      </w:r>
-    </w:p>
-    <w:p>
-      <w:pPr>
-        <w:pStyle w:val="Bibliography"/>
-      </w:pPr>
-      <w:r>
-        <w:t xml:space="preserve">Kingman, J. F. C. (1982). The coalescent. In </w:t>
-      </w:r>
-      <w:r>
-        <w:rPr>
-          <w:i/>
-          <w:iCs/>
-        </w:rPr>
-        <w:t>Stochastic Processes and their Applications</w:t>
-      </w:r>
-      <w:r>
-        <w:t xml:space="preserve"> (Vol. 13, Issue 3, pp. 235–248). https://doi.org/10.1016/0304-4149(82)90011-4</w:t>
-      </w:r>
-    </w:p>
-    <w:p>
-      <w:pPr>
-        <w:pStyle w:val="Bibliography"/>
-      </w:pPr>
-      <w:r>
-        <w:rPr>
-          <w:lang w:val="de-DE"/>
-        </w:rPr>
-        <w:t xml:space="preserve">Langley, P. J. W., &amp; </w:t>
-      </w:r>
-      <w:proofErr w:type="spellStart"/>
-      <w:r>
-        <w:rPr>
-          <w:lang w:val="de-DE"/>
-        </w:rPr>
-        <w:t>Yalden</w:t>
-      </w:r>
-      <w:proofErr w:type="spellEnd"/>
-      <w:r>
-        <w:rPr>
-          <w:lang w:val="de-DE"/>
-        </w:rPr>
-        <w:t xml:space="preserve">, D. W. (1977). </w:t>
-      </w:r>
-      <w:r>
-        <w:t xml:space="preserve">The decline of the rarer carnivores in Great Britain during the nineteenth century. In </w:t>
-      </w:r>
-      <w:r>
-        <w:rPr>
-          <w:i/>
-          <w:iCs/>
-        </w:rPr>
-        <w:t>Mammal Review</w:t>
-      </w:r>
-      <w:r>
-        <w:t xml:space="preserve"> (Vol. 7, Issues 3–4, pp. 95–116). https://doi.org/10.1111/j.1365-2907.1977.tb00363.x</w:t>
-      </w:r>
-    </w:p>
-    <w:p>
-      <w:pPr>
-        <w:pStyle w:val="Bibliography"/>
-      </w:pPr>
-      <w:r>
-        <w:t xml:space="preserve">Li, P., &amp; Vu, Q. D. (2013). Identification of parameter correlations for parameter estimation in dynamic biological models. In </w:t>
-      </w:r>
-      <w:r>
-        <w:rPr>
-          <w:i/>
-          <w:iCs/>
-        </w:rPr>
-        <w:t>BMC Systems Biology</w:t>
-      </w:r>
-      <w:r>
-        <w:t xml:space="preserve"> (Vol. 7, Issue 1, p. 91). https://doi.org/10.1186/1752-0509-7-91</w:t>
-      </w:r>
-    </w:p>
-    <w:p>
-      <w:pPr>
-        <w:pStyle w:val="Bibliography"/>
-      </w:pPr>
-      <w:proofErr w:type="spellStart"/>
-      <w:r>
-        <w:rPr>
-          <w:lang w:val="de-DE"/>
-        </w:rPr>
-        <w:t>Mellett</w:t>
-      </w:r>
-      <w:proofErr w:type="spellEnd"/>
-      <w:r>
-        <w:rPr>
-          <w:lang w:val="de-DE"/>
-        </w:rPr>
-        <w:t xml:space="preserve">, C. L., Hodgson, D. M., Lang, A., </w:t>
-      </w:r>
-      <w:proofErr w:type="spellStart"/>
-      <w:r>
-        <w:rPr>
-          <w:lang w:val="de-DE"/>
-        </w:rPr>
-        <w:t>Mauz</w:t>
-      </w:r>
-      <w:proofErr w:type="spellEnd"/>
-      <w:r>
-        <w:rPr>
-          <w:lang w:val="de-DE"/>
-        </w:rPr>
-        <w:t xml:space="preserve">, B., Selby, I., &amp; </w:t>
-      </w:r>
-      <w:proofErr w:type="spellStart"/>
-      <w:r>
-        <w:rPr>
-          <w:lang w:val="de-DE"/>
-        </w:rPr>
-        <w:t>Plater</w:t>
-      </w:r>
-      <w:proofErr w:type="spellEnd"/>
-      <w:r>
-        <w:rPr>
-          <w:lang w:val="de-DE"/>
-        </w:rPr>
-        <w:t xml:space="preserve">, A. J. (2012). </w:t>
-      </w:r>
-      <w:r>
-        <w:t xml:space="preserve">Preservation of a drowned gravel barrier complex: A landscape evolution study from the north-eastern English Channel. In </w:t>
-      </w:r>
-      <w:r>
-        <w:rPr>
-          <w:i/>
-          <w:iCs/>
-        </w:rPr>
-        <w:t>Marine Geology</w:t>
-      </w:r>
-      <w:r>
-        <w:t xml:space="preserve"> (Vols 315–318, pp. 115–131). https://doi.org/10.1016/j.margeo.2012.04.008</w:t>
-      </w:r>
-    </w:p>
-    <w:p>
-      <w:pPr>
-        <w:pStyle w:val="Bibliography"/>
-      </w:pPr>
-      <w:r>
-        <w:t xml:space="preserve">Neaves, L. E., &amp; Hollingsworth, P. M. (2013). </w:t>
-      </w:r>
-      <w:r>
-        <w:rPr>
-          <w:i/>
-          <w:iCs/>
-        </w:rPr>
-        <w:t>The Scottish wildcat (Felis sylvestris): A review of genetic information and its implications for management</w:t>
-      </w:r>
-      <w:r>
-        <w:t>.</w:t>
-      </w:r>
-    </w:p>
-    <w:p>
-      <w:pPr>
-        <w:pStyle w:val="Bibliography"/>
-      </w:pPr>
-      <w:r>
-        <w:t xml:space="preserve">Nei, M., &amp; Li, W. H. (1979). Mathematical model for studying genetic variation in terms of restriction endonucleases. In </w:t>
-      </w:r>
-      <w:r>
-        <w:rPr>
-          <w:i/>
-          <w:iCs/>
-        </w:rPr>
-        <w:t>Proceedings of the National Academy of Sciences</w:t>
-      </w:r>
-      <w:r>
-        <w:t xml:space="preserve"> (Vol. 76, Issue 10, pp. 5269–5273). https://doi.org/10.1073/pnas.76.10.5269</w:t>
-      </w:r>
-    </w:p>
-    <w:p>
-      <w:pPr>
-        <w:pStyle w:val="Bibliography"/>
-      </w:pPr>
-      <w:proofErr w:type="spellStart"/>
-      <w:r>
-        <w:t>Papamakarios</w:t>
-      </w:r>
-      <w:proofErr w:type="spellEnd"/>
-      <w:r>
-        <w:t xml:space="preserve">, G., </w:t>
-      </w:r>
-      <w:proofErr w:type="spellStart"/>
-      <w:r>
-        <w:t>Nalisnick</w:t>
-      </w:r>
-      <w:proofErr w:type="spellEnd"/>
-      <w:r>
-        <w:t xml:space="preserve">, E., Rezende, D. J., Mohamed, S., &amp; Lakshminarayanan, B. (2021). Normalizing flows for probabilistic </w:t>
-      </w:r>
-      <w:proofErr w:type="spellStart"/>
-      <w:r>
-        <w:t>modeling</w:t>
-      </w:r>
-      <w:proofErr w:type="spellEnd"/>
-      <w:r>
-        <w:t xml:space="preserve"> and inference. </w:t>
-      </w:r>
-      <w:r>
-        <w:rPr>
-          <w:i/>
-          <w:iCs/>
-        </w:rPr>
-        <w:t>Journal of Machine Learning Research</w:t>
-      </w:r>
-      <w:r>
-        <w:t xml:space="preserve">, </w:t>
-      </w:r>
-      <w:r>
-        <w:rPr>
-          <w:i/>
-          <w:iCs/>
-        </w:rPr>
-        <w:t>22</w:t>
-      </w:r>
-      <w:r>
-        <w:t>(57), 1–64.</w:t>
-      </w:r>
-    </w:p>
-    <w:p>
-      <w:pPr>
-        <w:pStyle w:val="Bibliography"/>
-      </w:pPr>
-      <w:proofErr w:type="spellStart"/>
-      <w:r>
-        <w:t>Paszke</w:t>
-      </w:r>
-      <w:proofErr w:type="spellEnd"/>
-      <w:r>
-        <w:t xml:space="preserve">, A., Gross, S., Massa, F., Lerer, A., Bradbury, J., Chanan, G., Killeen, T., Lin, Z., </w:t>
-      </w:r>
-      <w:proofErr w:type="spellStart"/>
-      <w:r>
-        <w:t>Gimelshein</w:t>
-      </w:r>
-      <w:proofErr w:type="spellEnd"/>
-      <w:r>
-        <w:t xml:space="preserve">, N., &amp; </w:t>
-      </w:r>
-      <w:proofErr w:type="spellStart"/>
-      <w:r>
-        <w:t>Antiga</w:t>
-      </w:r>
-      <w:proofErr w:type="spellEnd"/>
-      <w:r>
-        <w:t xml:space="preserve">, L. (2019). </w:t>
-      </w:r>
-      <w:proofErr w:type="spellStart"/>
-      <w:r>
-        <w:t>Pytorch</w:t>
-      </w:r>
-      <w:proofErr w:type="spellEnd"/>
-      <w:r>
-        <w:t xml:space="preserve">: An imperative style, high-performance deep learning library. In </w:t>
-      </w:r>
-      <w:r>
-        <w:rPr>
-          <w:i/>
-          <w:iCs/>
-        </w:rPr>
-        <w:t>Advances in neural information processing systems</w:t>
-      </w:r>
-      <w:r>
-        <w:t xml:space="preserve"> (Vol. 32).</w:t>
-      </w:r>
-    </w:p>
-    <w:p>
-      <w:pPr>
-        <w:pStyle w:val="Bibliography"/>
-      </w:pPr>
-      <w:r>
-        <w:lastRenderedPageBreak/>
-        <w:t xml:space="preserve">Pedregosa, F., </w:t>
-      </w:r>
-      <w:proofErr w:type="spellStart"/>
-      <w:r>
-        <w:t>Varoquaux</w:t>
-      </w:r>
-      <w:proofErr w:type="spellEnd"/>
-      <w:r>
-        <w:t xml:space="preserve">, G., </w:t>
-      </w:r>
-      <w:proofErr w:type="spellStart"/>
-      <w:r>
-        <w:t>Gramfort</w:t>
-      </w:r>
-      <w:proofErr w:type="spellEnd"/>
-      <w:r>
-        <w:t xml:space="preserve">, A., Michel, V., Thirion, B., Grisel, O., Blondel, M., </w:t>
-      </w:r>
-      <w:proofErr w:type="spellStart"/>
-      <w:r>
-        <w:t>Prettenhofer</w:t>
-      </w:r>
-      <w:proofErr w:type="spellEnd"/>
-      <w:r>
-        <w:t xml:space="preserve">, P., Weiss, R., &amp; Dubourg, V. (2011). Scikit-learn: Machine learning in Python. In </w:t>
-      </w:r>
-      <w:r>
-        <w:rPr>
-          <w:i/>
-          <w:iCs/>
-        </w:rPr>
-        <w:t>The Journal of machine Learning research</w:t>
-      </w:r>
-      <w:r>
-        <w:t xml:space="preserve"> (Vol. 12, pp. 2825–2830).</w:t>
-      </w:r>
-    </w:p>
-    <w:p>
-      <w:pPr>
-        <w:pStyle w:val="Bibliography"/>
-      </w:pPr>
-      <w:r>
-        <w:t xml:space="preserve">Peng, B., Chen, H.-S., Mechanic, L. E., Racine, B., Clarke, J., Gillanders, E., &amp; Feuer, E. J. (2015). Genetic Data Simulators and their Applications: An Overview. In </w:t>
-      </w:r>
-      <w:r>
-        <w:rPr>
-          <w:i/>
-          <w:iCs/>
-        </w:rPr>
-        <w:t>Genetic Epidemiology</w:t>
-      </w:r>
-      <w:r>
-        <w:t xml:space="preserve"> (Vol. 39, Issue 1, pp. 2–10). https://doi.org/10.1002/gepi.21876</w:t>
-      </w:r>
-    </w:p>
-    <w:p>
-      <w:pPr>
-        <w:pStyle w:val="Bibliography"/>
-      </w:pPr>
-      <w:proofErr w:type="spellStart"/>
-      <w:r>
-        <w:t>Pierpaoli</w:t>
-      </w:r>
-      <w:proofErr w:type="spellEnd"/>
-      <w:r>
-        <w:t xml:space="preserve">, M., </w:t>
-      </w:r>
-      <w:proofErr w:type="spellStart"/>
-      <w:r>
-        <w:t>Birò</w:t>
-      </w:r>
-      <w:proofErr w:type="spellEnd"/>
-      <w:r>
-        <w:t xml:space="preserve">, Z. S., Herrmann, M., Hupe, K., Fernandes, M., Ragni, B., Szemethy, L., &amp; Randi, E. (2003). Genetic distinction of wildcat (Felis silvestris) populations in Europe, and hybridization with domestic cats in Hungary. In </w:t>
-      </w:r>
-      <w:r>
-        <w:rPr>
-          <w:i/>
-          <w:iCs/>
-        </w:rPr>
-        <w:t>Molecular Ecology</w:t>
-      </w:r>
-      <w:r>
-        <w:t xml:space="preserve"> (Vol. 12, Issue 10, pp. 2585–2598). https://doi.org/10.1046/j.1365-294X.2003.01939.x</w:t>
-      </w:r>
-    </w:p>
-    <w:p>
-      <w:pPr>
-        <w:pStyle w:val="Bibliography"/>
-      </w:pPr>
-      <w:r>
-        <w:rPr>
-          <w:lang w:val="de-DE"/>
-        </w:rPr>
-        <w:t xml:space="preserve">Pritchard, J. K., </w:t>
-      </w:r>
-      <w:proofErr w:type="spellStart"/>
-      <w:r>
-        <w:rPr>
-          <w:lang w:val="de-DE"/>
-        </w:rPr>
-        <w:t>Seielstad</w:t>
-      </w:r>
-      <w:proofErr w:type="spellEnd"/>
-      <w:r>
-        <w:rPr>
-          <w:lang w:val="de-DE"/>
-        </w:rPr>
-        <w:t>, M. T., Perez-</w:t>
-      </w:r>
-      <w:proofErr w:type="spellStart"/>
-      <w:r>
-        <w:rPr>
-          <w:lang w:val="de-DE"/>
-        </w:rPr>
-        <w:t>Lezaun</w:t>
-      </w:r>
-      <w:proofErr w:type="spellEnd"/>
-      <w:r>
-        <w:rPr>
-          <w:lang w:val="de-DE"/>
-        </w:rPr>
-        <w:t xml:space="preserve">, A., &amp; Feldman, M. W. (1999). </w:t>
-      </w:r>
-      <w:r>
-        <w:t xml:space="preserve">Population growth of human Y chromosomes: A study of Y chromosome microsatellites. In </w:t>
-      </w:r>
-      <w:r>
-        <w:rPr>
-          <w:i/>
-          <w:iCs/>
-        </w:rPr>
-        <w:t>Molecular biology and evolution</w:t>
-      </w:r>
-      <w:r>
-        <w:t xml:space="preserve"> (Vol. 16, Issue 12, pp. 1791–1798).</w:t>
-      </w:r>
-    </w:p>
-    <w:p>
-      <w:pPr>
-        <w:pStyle w:val="Bibliography"/>
-      </w:pPr>
-      <w:r>
-        <w:t xml:space="preserve">Reich, D., Thangaraj, K., Patterson, N., Price, A. L., &amp; Singh, L. (2009). Reconstructing Indian population history. In </w:t>
-      </w:r>
-      <w:r>
-        <w:rPr>
-          <w:i/>
-          <w:iCs/>
-        </w:rPr>
-        <w:t>Nature</w:t>
-      </w:r>
-      <w:r>
-        <w:t xml:space="preserve"> (Vol. 461, Issue 7263, pp. 489–494). https://doi.org/10.1038/nature08365</w:t>
-      </w:r>
-    </w:p>
-    <w:p>
-      <w:pPr>
-        <w:pStyle w:val="Bibliography"/>
-      </w:pPr>
-      <w:r>
-        <w:t xml:space="preserve">Speed, D., &amp; Balding, D. J. (2015). Relatedness in the post-genomic era: Is it still useful? In </w:t>
-      </w:r>
-      <w:r>
-        <w:rPr>
-          <w:i/>
-          <w:iCs/>
-        </w:rPr>
-        <w:t>Nature Reviews Genetics</w:t>
-      </w:r>
-      <w:r>
-        <w:t xml:space="preserve"> (Vol. 16, Issue 1, pp. 33–44). https://doi.org/10.1038/nrg3821</w:t>
-      </w:r>
-    </w:p>
-    <w:p>
-      <w:pPr>
-        <w:pStyle w:val="Bibliography"/>
-      </w:pPr>
-      <w:proofErr w:type="spellStart"/>
-      <w:r>
-        <w:rPr>
-          <w:lang w:val="de-DE"/>
-        </w:rPr>
-        <w:t>Stajich</w:t>
-      </w:r>
-      <w:proofErr w:type="spellEnd"/>
-      <w:r>
-        <w:rPr>
-          <w:lang w:val="de-DE"/>
-        </w:rPr>
-        <w:t xml:space="preserve">, J. E., &amp; Hahn, M. W. (2005). </w:t>
-      </w:r>
-      <w:r>
-        <w:t xml:space="preserve">Disentangling the Effects of Demography and Selection in Human History. </w:t>
-      </w:r>
-      <w:r>
-        <w:rPr>
-          <w:i/>
-          <w:iCs/>
-        </w:rPr>
-        <w:t>Molecular Biology and Evolution</w:t>
-      </w:r>
-      <w:r>
-        <w:t xml:space="preserve">, </w:t>
-      </w:r>
-      <w:r>
-        <w:rPr>
-          <w:i/>
-          <w:iCs/>
-        </w:rPr>
-        <w:t>22</w:t>
-      </w:r>
-      <w:r>
-        <w:t>(1), 63–73. https://doi.org/10.1093/molbev/msh252</w:t>
-      </w:r>
-    </w:p>
-    <w:p>
-      <w:pPr>
-        <w:pStyle w:val="Bibliography"/>
-      </w:pPr>
-      <w:proofErr w:type="spellStart"/>
-      <w:r>
-        <w:t>Steinrücken</w:t>
-      </w:r>
-      <w:proofErr w:type="spellEnd"/>
-      <w:r>
-        <w:t xml:space="preserve">, M., Kamm, J., Spence, J. P., &amp; Song, Y. S. (2019). Inference of complex population histories using whole-genome sequences from multiple populations. In </w:t>
+        <w:t xml:space="preserve">Steinrücken, M., Kamm, J., Spence, J. P., &amp; Song, Y. S. (2019). Inference of complex population histories using whole-genome sequences from multiple populations. In </w:t>
       </w:r>
       <w:r>
         <w:rPr>
@@ -9316,13 +8788,8 @@
       <w:pPr>
         <w:pStyle w:val="Bibliography"/>
       </w:pPr>
-      <w:proofErr w:type="spellStart"/>
-      <w:r>
-        <w:t>Wakeley</w:t>
-      </w:r>
-      <w:proofErr w:type="spellEnd"/>
-      <w:r>
-        <w:t xml:space="preserve">, J. (1999). Nonequilibrium migration in human history. </w:t>
+      <w:r>
+        <w:t xml:space="preserve">Wakeley, J. (1999). Nonequilibrium migration in human history. </w:t>
       </w:r>
       <w:r>
         <w:rPr>
@@ -9349,13 +8816,8 @@
       <w:pPr>
         <w:pStyle w:val="Bibliography"/>
       </w:pPr>
-      <w:proofErr w:type="spellStart"/>
-      <w:r>
-        <w:t>Wakeley</w:t>
-      </w:r>
-      <w:proofErr w:type="spellEnd"/>
-      <w:r>
-        <w:t xml:space="preserve">, J., King, L., Low, B. S., &amp; Ramachandran, S. (2012). Gene Genealogies Within a Fixed Pedigree, and the Robustness of Kingman’s Coalescent. </w:t>
+      <w:r>
+        <w:t xml:space="preserve">Wakeley, J., King, L., Low, B. S., &amp; Ramachandran, S. (2012). Gene Genealogies Within a Fixed Pedigree, and the Robustness of Kingman’s Coalescent. </w:t>
       </w:r>
       <w:r>
         <w:rPr>
@@ -9385,21 +8847,12 @@
       <w:r>
         <w:t xml:space="preserve">Ward, D. (2024). </w:t>
       </w:r>
-      <w:proofErr w:type="spellStart"/>
-      <w:r>
-        <w:rPr>
-          <w:i/>
-          <w:iCs/>
-        </w:rPr>
-        <w:t>FlowJAX</w:t>
-      </w:r>
-      <w:proofErr w:type="spellEnd"/>
-      <w:r>
-        <w:rPr>
-          <w:i/>
-          <w:iCs/>
-        </w:rPr>
-        <w:t>: Distributions and Normalizing Flows in Jax</w:t>
+      <w:r>
+        <w:rPr>
+          <w:i/>
+          <w:iCs/>
+        </w:rPr>
+        <w:t>FlowJAX: Distributions and Normalizing Flows in Jax</w:t>
       </w:r>
       <w:r>
         <w:t xml:space="preserve"> (Version 12.0.1) [Computer software]. https://doi.org/10.5281/zenodo.10402073</w:t>
@@ -9441,15 +8894,7 @@
         <w:t>Felis silvestris. The IUCN red list of threatened species 2015: E. T60354712A50652361</w:t>
       </w:r>
       <w:r>
-        <w:t xml:space="preserve">. URL: http://dx. </w:t>
-      </w:r>
-      <w:proofErr w:type="spellStart"/>
-      <w:r>
-        <w:t>doi</w:t>
-      </w:r>
-      <w:proofErr w:type="spellEnd"/>
-      <w:r>
-        <w:t>. org/10.2305/IUCN. UK.</w:t>
+        <w:t>. URL: http://dx. doi. org/10.2305/IUCN. UK.</w:t>
       </w:r>
     </w:p>
     <w:p>
@@ -17191,6 +16636,7 @@
   <w:style w:type="character" w:default="1" w:styleId="DefaultParagraphFont">
     <w:name w:val="Default Paragraph Font"/>
     <w:uiPriority w:val="1"/>
+    <w:semiHidden/>
     <w:unhideWhenUsed/>
   </w:style>
   <w:style w:type="table" w:default="1" w:styleId="TableNormal">

</xml_diff>

<commit_message>
improved pca plot and edited manuscript
</commit_message>
<xml_diff>
--- a/manuscript/wildcat_sbi_manuscript.docx
+++ b/manuscript/wildcat_sbi_manuscript.docx
@@ -1359,21 +1359,7 @@
         <w:rPr>
           <w:rFonts w:ascii="Arial" w:hAnsi="Arial" w:cs="Arial"/>
         </w:rPr>
-        <w:t xml:space="preserve">(Gonçalves et al., 2020; </w:t>
-      </w:r>
-      <w:proofErr w:type="spellStart"/>
-      <w:r>
-        <w:rPr>
-          <w:rFonts w:ascii="Arial" w:hAnsi="Arial" w:cs="Arial"/>
-        </w:rPr>
-        <w:t>Groschner</w:t>
-      </w:r>
-      <w:proofErr w:type="spellEnd"/>
-      <w:r>
-        <w:rPr>
-          <w:rFonts w:ascii="Arial" w:hAnsi="Arial" w:cs="Arial"/>
-        </w:rPr>
-        <w:t xml:space="preserve"> et al., 2022)</w:t>
+        <w:t>(Gonçalves et al., 2020; Groschner et al., 2022)</w:t>
       </w:r>
       <w:r>
         <w:rPr>
@@ -1420,21 +1406,7 @@
         <w:rPr>
           <w:rFonts w:ascii="Arial" w:hAnsi="Arial" w:cs="Arial"/>
         </w:rPr>
-        <w:t>(</w:t>
-      </w:r>
-      <w:proofErr w:type="spellStart"/>
-      <w:r>
-        <w:rPr>
-          <w:rFonts w:ascii="Arial" w:hAnsi="Arial" w:cs="Arial"/>
-        </w:rPr>
-        <w:t>Akhmetzhanova</w:t>
-      </w:r>
-      <w:proofErr w:type="spellEnd"/>
-      <w:r>
-        <w:rPr>
-          <w:rFonts w:ascii="Arial" w:hAnsi="Arial" w:cs="Arial"/>
-        </w:rPr>
-        <w:t xml:space="preserve"> et al., 2023; Furia &amp; Churchill, 2022)</w:t>
+        <w:t>(Akhmetzhanova et al., 2023; Furia &amp; Churchill, 2022)</w:t>
       </w:r>
       <w:r>
         <w:rPr>
@@ -2493,31 +2465,7 @@
         <w:rPr>
           <w:rFonts w:ascii="Arial" w:hAnsi="Arial" w:cs="Arial"/>
         </w:rPr>
-        <w:t xml:space="preserve"> for SNPE will have the added benefit of simplifying the process of inference from a relatively involved rejection and regression algorithm to one which is more hassle free. </w:t>
-      </w:r>
-      <w:r>
-        <w:rPr>
-          <w:rFonts w:ascii="Arial" w:hAnsi="Arial" w:cs="Arial"/>
-        </w:rPr>
-        <w:t xml:space="preserve">We also </w:t>
-      </w:r>
-      <w:r>
-        <w:rPr>
-          <w:rFonts w:ascii="Arial" w:hAnsi="Arial" w:cs="Arial"/>
-        </w:rPr>
-        <w:t>build on</w:t>
-      </w:r>
-      <w:r>
-        <w:rPr>
-          <w:rFonts w:ascii="Arial" w:hAnsi="Arial" w:cs="Arial"/>
-        </w:rPr>
-        <w:t xml:space="preserve"> methods for mitigating model misspecification</w:t>
-      </w:r>
-      <w:r>
-        <w:rPr>
-          <w:rFonts w:ascii="Arial" w:hAnsi="Arial" w:cs="Arial"/>
-        </w:rPr>
-        <w:t xml:space="preserve"> used in the previous study, which uses </w:t>
+        <w:t xml:space="preserve"> for SNPE will have the added benefit of simplifying the process of inference from a relatively involved rejection and regression algorithm to one which is more hassle free. We also build on methods for mitigating model misspecification used in the previous study, which uses </w:t>
       </w:r>
       <w:r>
         <w:rPr>
@@ -5547,7 +5495,7 @@
         <w:rPr>
           <w:rFonts w:ascii="Arial" w:hAnsi="Arial" w:cs="Arial"/>
         </w:rPr>
-        <w:t>After one round of inference, the marginal posteriors estimated were narrower than priors for the majority of parameters (</w:t>
+        <w:t>After one round of inference, the marginal posteriors estimated were narrower than priors for all but one parameter (</w:t>
       </w:r>
       <w:r>
         <w:rPr>
@@ -5561,402 +5509,7 @@
         <w:rPr>
           <w:rFonts w:ascii="Arial" w:hAnsi="Arial" w:cs="Arial"/>
         </w:rPr>
-        <w:t xml:space="preserve">). However, the second round of inference yielded posteriors that were almost all wider than the previous round’s estimates. Despite this, posteriors for many parameters were still improvements on our prior distributions. The posterior for </w:t>
-      </w:r>
-      <w:r>
-        <w:rPr>
-          <w:rFonts w:ascii="Arial" w:hAnsi="Arial" w:cs="Arial"/>
-          <w:i/>
-          <w:iCs/>
-        </w:rPr>
-        <w:t>F. lybica</w:t>
-      </w:r>
-      <w:r>
-        <w:rPr>
-          <w:rFonts w:ascii="Arial" w:hAnsi="Arial" w:cs="Arial"/>
-        </w:rPr>
-        <w:t xml:space="preserve"> divergence was almost identical to our prior, and was very widely distributed around a posterior mean of 79k generations (</w:t>
-      </w:r>
-      <w:r>
-        <w:rPr>
-          <w:rFonts w:ascii="Arial" w:hAnsi="Arial" w:cs="Arial"/>
-          <w:i/>
-          <w:iCs/>
-        </w:rPr>
-        <w:t>Fig. 3a</w:t>
-      </w:r>
-      <w:r>
-        <w:rPr>
-          <w:rFonts w:ascii="Arial" w:hAnsi="Arial" w:cs="Arial"/>
-        </w:rPr>
-        <w:t xml:space="preserve">). Posteriors for Scottish </w:t>
-      </w:r>
-      <w:r>
-        <w:rPr>
-          <w:rFonts w:ascii="Arial" w:hAnsi="Arial" w:cs="Arial"/>
-          <w:i/>
-          <w:iCs/>
-        </w:rPr>
-        <w:t>F. silvestris</w:t>
-      </w:r>
-      <w:r>
-        <w:rPr>
-          <w:rFonts w:ascii="Arial" w:hAnsi="Arial" w:cs="Arial"/>
-        </w:rPr>
-        <w:t xml:space="preserve"> and </w:t>
-      </w:r>
-      <w:r>
-        <w:rPr>
-          <w:rFonts w:ascii="Arial" w:hAnsi="Arial" w:cs="Arial"/>
-        </w:rPr>
-        <w:t>domestic</w:t>
-      </w:r>
-      <w:r>
-        <w:rPr>
-          <w:rFonts w:ascii="Arial" w:hAnsi="Arial" w:cs="Arial"/>
-        </w:rPr>
-        <w:t xml:space="preserve"> divergence times were also very similar to our priors, but were slightly lower and similarly distributed around posterior means of 4400 and 3400 generations respectively (</w:t>
-      </w:r>
-      <w:r>
-        <w:rPr>
-          <w:rFonts w:ascii="Arial" w:hAnsi="Arial" w:cs="Arial"/>
-          <w:i/>
-          <w:iCs/>
-        </w:rPr>
-        <w:t>Fig. 3b, c</w:t>
-      </w:r>
-      <w:r>
-        <w:rPr>
-          <w:rFonts w:ascii="Arial" w:hAnsi="Arial" w:cs="Arial"/>
-        </w:rPr>
-        <w:t>). The posterior for divergence of the captive population was wider than our prior and had a posterior mean of 11.7 generations (</w:t>
-      </w:r>
-      <w:r>
-        <w:rPr>
-          <w:rFonts w:ascii="Arial" w:hAnsi="Arial" w:cs="Arial"/>
-          <w:i/>
-          <w:iCs/>
-        </w:rPr>
-        <w:t>Fig. 3d</w:t>
-      </w:r>
-      <w:r>
-        <w:rPr>
-          <w:rFonts w:ascii="Arial" w:hAnsi="Arial" w:cs="Arial"/>
-        </w:rPr>
-        <w:t>), the size of this population was also wider than the prior and had a posterior mean of 140 individuals (</w:t>
-      </w:r>
-      <w:r>
-        <w:rPr>
-          <w:rFonts w:ascii="Arial" w:hAnsi="Arial" w:cs="Arial"/>
-          <w:i/>
-          <w:iCs/>
-        </w:rPr>
-        <w:t>Fig. 3e</w:t>
-      </w:r>
-      <w:r>
-        <w:rPr>
-          <w:rFonts w:ascii="Arial" w:hAnsi="Arial" w:cs="Arial"/>
-        </w:rPr>
-        <w:t xml:space="preserve">). The posterior for population size of Scottish </w:t>
-      </w:r>
-      <w:r>
-        <w:rPr>
-          <w:rFonts w:ascii="Arial" w:hAnsi="Arial" w:cs="Arial"/>
-          <w:i/>
-          <w:iCs/>
-        </w:rPr>
-        <w:t>F. silvestris</w:t>
-      </w:r>
-      <w:r>
-        <w:rPr>
-          <w:rFonts w:ascii="Arial" w:hAnsi="Arial" w:cs="Arial"/>
-        </w:rPr>
-        <w:t xml:space="preserve"> was narrower than both our prior and first round posterior, narrowly distributed around a mean of 4050 individuals (</w:t>
-      </w:r>
-      <w:r>
-        <w:rPr>
-          <w:rFonts w:ascii="Arial" w:hAnsi="Arial" w:cs="Arial"/>
-          <w:i/>
-          <w:iCs/>
-        </w:rPr>
-        <w:t>Fig. 3f</w:t>
-      </w:r>
-      <w:r>
-        <w:rPr>
-          <w:rFonts w:ascii="Arial" w:hAnsi="Arial" w:cs="Arial"/>
-        </w:rPr>
-        <w:t xml:space="preserve">). Posteriors for European </w:t>
-      </w:r>
-      <w:r>
-        <w:rPr>
-          <w:rFonts w:ascii="Arial" w:hAnsi="Arial" w:cs="Arial"/>
-          <w:i/>
-          <w:iCs/>
-        </w:rPr>
-        <w:t>F. silvestris</w:t>
-      </w:r>
-      <w:r>
-        <w:rPr>
-          <w:rFonts w:ascii="Arial" w:hAnsi="Arial" w:cs="Arial"/>
-        </w:rPr>
-        <w:t xml:space="preserve"> and </w:t>
-      </w:r>
-      <w:r>
-        <w:rPr>
-          <w:rFonts w:ascii="Arial" w:hAnsi="Arial" w:cs="Arial"/>
-        </w:rPr>
-        <w:t>domestic</w:t>
-      </w:r>
-      <w:r>
-        <w:rPr>
-          <w:rFonts w:ascii="Arial" w:hAnsi="Arial" w:cs="Arial"/>
-        </w:rPr>
-        <w:t xml:space="preserve"> cat effective population sizes were both slightly narrower than our priors, with means of 15.3k and 111k individuals respectively (</w:t>
-      </w:r>
-      <w:r>
-        <w:rPr>
-          <w:rFonts w:ascii="Arial" w:hAnsi="Arial" w:cs="Arial"/>
-          <w:i/>
-          <w:iCs/>
-        </w:rPr>
-        <w:t>Fig. 3g, h</w:t>
-      </w:r>
-      <w:r>
-        <w:rPr>
-          <w:rFonts w:ascii="Arial" w:hAnsi="Arial" w:cs="Arial"/>
-        </w:rPr>
-        <w:t xml:space="preserve">). The posterior for current </w:t>
-      </w:r>
-      <w:r>
-        <w:rPr>
-          <w:rFonts w:ascii="Arial" w:hAnsi="Arial" w:cs="Arial"/>
-          <w:i/>
-          <w:iCs/>
-        </w:rPr>
-        <w:t>F. lybica</w:t>
-      </w:r>
-      <w:r>
-        <w:rPr>
-          <w:rFonts w:ascii="Arial" w:hAnsi="Arial" w:cs="Arial"/>
-        </w:rPr>
-        <w:t xml:space="preserve"> population size was narrower than our prior, and had a posterior mean of 7.9k individuals (</w:t>
-      </w:r>
-      <w:r>
-        <w:rPr>
-          <w:rFonts w:ascii="Arial" w:hAnsi="Arial" w:cs="Arial"/>
-          <w:i/>
-          <w:iCs/>
-        </w:rPr>
-        <w:t>Fig. 3i</w:t>
-      </w:r>
-      <w:r>
-        <w:rPr>
-          <w:rFonts w:ascii="Arial" w:hAnsi="Arial" w:cs="Arial"/>
-        </w:rPr>
-        <w:t>). Despite reasonably narrow first</w:t>
-      </w:r>
-      <w:r>
-        <w:rPr>
-          <w:rFonts w:ascii="Arial" w:hAnsi="Arial" w:cs="Arial"/>
-        </w:rPr>
-        <w:t>-</w:t>
-      </w:r>
-      <w:r>
-        <w:rPr>
-          <w:rFonts w:ascii="Arial" w:hAnsi="Arial" w:cs="Arial"/>
-        </w:rPr>
-        <w:t>round posteriors, both second</w:t>
-      </w:r>
-      <w:r>
-        <w:rPr>
-          <w:rFonts w:ascii="Arial" w:hAnsi="Arial" w:cs="Arial"/>
-        </w:rPr>
-        <w:t>-</w:t>
-      </w:r>
-      <w:r>
-        <w:rPr>
-          <w:rFonts w:ascii="Arial" w:hAnsi="Arial" w:cs="Arial"/>
-        </w:rPr>
-        <w:t xml:space="preserve">round posteriors for ancestral </w:t>
-      </w:r>
-      <w:r>
-        <w:rPr>
-          <w:rFonts w:ascii="Arial" w:hAnsi="Arial" w:cs="Arial"/>
-          <w:i/>
-          <w:iCs/>
-        </w:rPr>
-        <w:t xml:space="preserve">F. silvestris </w:t>
-      </w:r>
-      <w:r>
-        <w:rPr>
-          <w:rFonts w:ascii="Arial" w:hAnsi="Arial" w:cs="Arial"/>
-        </w:rPr>
-        <w:t xml:space="preserve">and </w:t>
-      </w:r>
-      <w:r>
-        <w:rPr>
-          <w:rFonts w:ascii="Arial" w:hAnsi="Arial" w:cs="Arial"/>
-          <w:i/>
-          <w:iCs/>
-        </w:rPr>
-        <w:t>F. lybica</w:t>
-      </w:r>
-      <w:r>
-        <w:rPr>
-          <w:rFonts w:ascii="Arial" w:hAnsi="Arial" w:cs="Arial"/>
-        </w:rPr>
-        <w:t xml:space="preserve"> population size were far wider than our priors, so provided no reasonable estimates of these parameters (</w:t>
-      </w:r>
-      <w:r>
-        <w:rPr>
-          <w:rFonts w:ascii="Arial" w:hAnsi="Arial" w:cs="Arial"/>
-          <w:i/>
-          <w:iCs/>
-        </w:rPr>
-        <w:t>Fig. 3j, k</w:t>
-      </w:r>
-      <w:r>
-        <w:rPr>
-          <w:rFonts w:ascii="Arial" w:hAnsi="Arial" w:cs="Arial"/>
-        </w:rPr>
-        <w:t xml:space="preserve">). Posteriors for genetic migration parameters were all more narrowly distributed than our priors, with a posterior mean for migration length between </w:t>
-      </w:r>
-      <w:r>
-        <w:rPr>
-          <w:rFonts w:ascii="Arial" w:hAnsi="Arial" w:cs="Arial"/>
-        </w:rPr>
-        <w:t>domestic</w:t>
-      </w:r>
-      <w:r>
-        <w:rPr>
-          <w:rFonts w:ascii="Arial" w:hAnsi="Arial" w:cs="Arial"/>
-        </w:rPr>
-        <w:t xml:space="preserve"> and </w:t>
-      </w:r>
-      <w:r>
-        <w:rPr>
-          <w:rFonts w:ascii="Arial" w:hAnsi="Arial" w:cs="Arial"/>
-        </w:rPr>
-        <w:t>w</w:t>
-      </w:r>
-      <w:r>
-        <w:rPr>
-          <w:rFonts w:ascii="Arial" w:hAnsi="Arial" w:cs="Arial"/>
-        </w:rPr>
-        <w:t>ild populations of 11.6 generations (</w:t>
-      </w:r>
-      <w:r>
-        <w:rPr>
-          <w:rFonts w:ascii="Arial" w:hAnsi="Arial" w:cs="Arial"/>
-          <w:i/>
-          <w:iCs/>
-        </w:rPr>
-        <w:t>Fig. 3l</w:t>
-      </w:r>
-      <w:r>
-        <w:rPr>
-          <w:rFonts w:ascii="Arial" w:hAnsi="Arial" w:cs="Arial"/>
-        </w:rPr>
-        <w:t>), and posterior means for the rate of migration to wild and captive populations of 3.7% and 6.8% migrants per generation respectively (</w:t>
-      </w:r>
-      <w:r>
-        <w:rPr>
-          <w:rFonts w:ascii="Arial" w:hAnsi="Arial" w:cs="Arial"/>
-          <w:i/>
-          <w:iCs/>
-        </w:rPr>
-        <w:t>Fig. 3m, n</w:t>
-      </w:r>
-      <w:r>
-        <w:rPr>
-          <w:rFonts w:ascii="Arial" w:hAnsi="Arial" w:cs="Arial"/>
-        </w:rPr>
-        <w:t>). Posteriors for mutation rate and recombination rate were both considerably wider than our priors, so provide no precise estimates for these parameters (</w:t>
-      </w:r>
-      <w:r>
-        <w:rPr>
-          <w:rFonts w:ascii="Arial" w:hAnsi="Arial" w:cs="Arial"/>
-          <w:i/>
-          <w:iCs/>
-        </w:rPr>
-        <w:t>Fig. 3o, p</w:t>
-      </w:r>
-      <w:r>
-        <w:rPr>
-          <w:rFonts w:ascii="Arial" w:hAnsi="Arial" w:cs="Arial"/>
-        </w:rPr>
-        <w:t>). The plot of marginal pairwise distributions for the first round revealed a number of parameters were correlated, and therefore potentially non-</w:t>
-      </w:r>
-      <w:r>
-        <w:rPr>
-          <w:rFonts w:ascii="Arial" w:hAnsi="Arial" w:cs="Arial"/>
-        </w:rPr>
-        <w:lastRenderedPageBreak/>
-        <w:t>identifiable (</w:t>
-      </w:r>
-      <w:r>
-        <w:rPr>
-          <w:rFonts w:ascii="Arial" w:hAnsi="Arial" w:cs="Arial"/>
-          <w:i/>
-          <w:iCs/>
-        </w:rPr>
-        <w:t>Fig. 4</w:t>
-      </w:r>
-      <w:r>
-        <w:rPr>
-          <w:rFonts w:ascii="Arial" w:hAnsi="Arial" w:cs="Arial"/>
-        </w:rPr>
-        <w:t xml:space="preserve">). Correlation of these parameters indicates that the data may lack features that separately describe these parameters, and features determining one parameter will also determine the other </w:t>
-      </w:r>
-      <w:r>
-        <w:rPr>
-          <w:rFonts w:ascii="Arial" w:hAnsi="Arial" w:cs="Arial"/>
-        </w:rPr>
-        <w:fldChar w:fldCharType="begin"/>
-      </w:r>
-      <w:r>
-        <w:rPr>
-          <w:rFonts w:ascii="Arial" w:hAnsi="Arial" w:cs="Arial"/>
-        </w:rPr>
-        <w:instrText xml:space="preserve"> ADDIN ZOTERO_ITEM CSL_CITATION {"citationID":"hHeXDlNR","properties":{"formattedCitation":"(Li &amp; Vu, 2013)","plainCitation":"(Li &amp; Vu, 2013)","noteIndex":0},"citationItems":[{"id":11636,"uris":["http://zotero.org/users/14220656/items/396Y3FQV"],"itemData":{"id":11636,"type":"article-journal","abstract":"One of the challenging tasks in systems biology is parameter estimation in nonlinear dynamic models. A biological model usually contains a large number of correlated parameters leading to non-identifiability problems. Although many approaches have been developed to address both structural and practical non-identifiability problems, very few studies have been made to systematically investigate parameter correlations.","container-title":"BMC Systems Biology","DOI":"10.1186/1752-0509-7-91","ISSN":"1752-0509","issue":"1","note":"type: Journal Article","page":"91","title":"Identification of parameter correlations for parameter estimation in dynamic biological models","volume":"7","author":[{"family":"Li","given":"Pu"},{"family":"Vu","given":"Quoc Dong"}],"issued":{"date-parts":[["2013"]]}}}],"schema":"https://github.com/citation-style-language/schema/raw/master/csl-citation.json"} </w:instrText>
-      </w:r>
-      <w:r>
-        <w:rPr>
-          <w:rFonts w:ascii="Arial" w:hAnsi="Arial" w:cs="Arial"/>
-        </w:rPr>
-        <w:fldChar w:fldCharType="separate"/>
-      </w:r>
-      <w:r>
-        <w:rPr>
-          <w:rFonts w:ascii="Arial" w:hAnsi="Arial" w:cs="Arial"/>
-        </w:rPr>
-        <w:t>(Li &amp; Vu, 2013)</w:t>
-      </w:r>
-      <w:r>
-        <w:rPr>
-          <w:rFonts w:ascii="Arial" w:hAnsi="Arial" w:cs="Arial"/>
-        </w:rPr>
-        <w:fldChar w:fldCharType="end"/>
-      </w:r>
-      <w:r>
-        <w:rPr>
-          <w:rFonts w:ascii="Arial" w:hAnsi="Arial" w:cs="Arial"/>
-        </w:rPr>
-        <w:t xml:space="preserve">. Parameters with high correlation included mutation rate, ancient population sizes, and </w:t>
-      </w:r>
-      <w:r>
-        <w:rPr>
-          <w:rFonts w:ascii="Arial" w:hAnsi="Arial" w:cs="Arial"/>
-          <w:i/>
-          <w:iCs/>
-        </w:rPr>
-        <w:t>F. lybica</w:t>
-      </w:r>
-      <w:r>
-        <w:rPr>
-          <w:rFonts w:ascii="Arial" w:hAnsi="Arial" w:cs="Arial"/>
-        </w:rPr>
-        <w:t xml:space="preserve"> divergence.</w:t>
+        <w:t xml:space="preserve">). </w:t>
       </w:r>
     </w:p>
     <w:p>
@@ -5974,16 +5527,10 @@
         <w:jc w:val="both"/>
         <w:rPr>
           <w:rFonts w:ascii="Arial" w:hAnsi="Arial" w:cs="Arial"/>
-        </w:rPr>
-      </w:pPr>
-      <w:r>
-        <w:rPr>
-          <w:rFonts w:ascii="Arial" w:hAnsi="Arial" w:cs="Arial"/>
-          <w:i/>
-          <w:iCs/>
-        </w:rPr>
-        <w:t>3.2. Maximum a posteriori model</w:t>
-      </w:r>
+          <w:i/>
+          <w:iCs/>
+        </w:rPr>
+      </w:pPr>
     </w:p>
     <w:p>
       <w:pPr>
@@ -5997,35 +5544,49 @@
         <w:rPr>
           <w:rFonts w:ascii="Arial" w:hAnsi="Arial" w:cs="Arial"/>
         </w:rPr>
-        <w:t xml:space="preserve">The model with the greatest inferred joint posterior probability, known as </w:t>
-      </w:r>
-      <w:r>
-        <w:rPr>
-          <w:rFonts w:ascii="Arial" w:hAnsi="Arial" w:cs="Arial"/>
-          <w:i/>
-          <w:iCs/>
-        </w:rPr>
-        <w:t>maximum a posteriori</w:t>
-      </w:r>
-      <w:r>
-        <w:rPr>
-          <w:rFonts w:ascii="Arial" w:hAnsi="Arial" w:cs="Arial"/>
-        </w:rPr>
-        <w:t xml:space="preserve"> (MAP), was obtained for the first round of inference. This model was simulated, and PCA analysis was conducted on both the genotype array produced by this simulation and the observed data. Principal components 1 and 2 were plotted (</w:t>
-      </w:r>
-      <w:r>
-        <w:rPr>
-          <w:rFonts w:ascii="Arial" w:hAnsi="Arial" w:cs="Arial"/>
-          <w:i/>
-          <w:iCs/>
-        </w:rPr>
-        <w:t>Fig. 5</w:t>
-      </w:r>
-      <w:r>
-        <w:rPr>
-          <w:rFonts w:ascii="Arial" w:hAnsi="Arial" w:cs="Arial"/>
-        </w:rPr>
-        <w:t xml:space="preserve">) for both and show considerable resemblance between them. All populations show a similar relative distribution across PC1 and PC2, with the possible exception of the European </w:t>
+        <w:t>After one round of inference, the marginal posteriors estimated were narrower than priors for the majority of parameters (</w:t>
+      </w:r>
+      <w:r>
+        <w:rPr>
+          <w:rFonts w:ascii="Arial" w:hAnsi="Arial" w:cs="Arial"/>
+          <w:i/>
+          <w:iCs/>
+        </w:rPr>
+        <w:t>Fig. 3</w:t>
+      </w:r>
+      <w:r>
+        <w:rPr>
+          <w:rFonts w:ascii="Arial" w:hAnsi="Arial" w:cs="Arial"/>
+        </w:rPr>
+        <w:t xml:space="preserve">). However, the second round of inference yielded posteriors that were almost all wider than the previous round’s estimates. Despite this, posteriors for many parameters were still improvements on our prior distributions. The posterior for </w:t>
+      </w:r>
+      <w:r>
+        <w:rPr>
+          <w:rFonts w:ascii="Arial" w:hAnsi="Arial" w:cs="Arial"/>
+          <w:i/>
+          <w:iCs/>
+        </w:rPr>
+        <w:t>F. lybica</w:t>
+      </w:r>
+      <w:r>
+        <w:rPr>
+          <w:rFonts w:ascii="Arial" w:hAnsi="Arial" w:cs="Arial"/>
+        </w:rPr>
+        <w:t xml:space="preserve"> divergence was almost identical to our prior, and was very widely distributed around a posterior mean of 79k generations (</w:t>
+      </w:r>
+      <w:r>
+        <w:rPr>
+          <w:rFonts w:ascii="Arial" w:hAnsi="Arial" w:cs="Arial"/>
+          <w:i/>
+          <w:iCs/>
+        </w:rPr>
+        <w:t>Fig. 3a</w:t>
+      </w:r>
+      <w:r>
+        <w:rPr>
+          <w:rFonts w:ascii="Arial" w:hAnsi="Arial" w:cs="Arial"/>
+        </w:rPr>
+        <w:t xml:space="preserve">). Posteriors for Scottish </w:t>
       </w:r>
       <w:r>
         <w:rPr>
@@ -6039,7 +5600,61 @@
         <w:rPr>
           <w:rFonts w:ascii="Arial" w:hAnsi="Arial" w:cs="Arial"/>
         </w:rPr>
-        <w:t xml:space="preserve"> population, which is clustered further from Scottish </w:t>
+        <w:t xml:space="preserve"> and </w:t>
+      </w:r>
+      <w:r>
+        <w:rPr>
+          <w:rFonts w:ascii="Arial" w:hAnsi="Arial" w:cs="Arial"/>
+        </w:rPr>
+        <w:t>domestic</w:t>
+      </w:r>
+      <w:r>
+        <w:rPr>
+          <w:rFonts w:ascii="Arial" w:hAnsi="Arial" w:cs="Arial"/>
+        </w:rPr>
+        <w:t xml:space="preserve"> divergence times were also very similar to our priors, but were slightly lower and similarly distributed around posterior means of 4400 and 3400 generations respectively (</w:t>
+      </w:r>
+      <w:r>
+        <w:rPr>
+          <w:rFonts w:ascii="Arial" w:hAnsi="Arial" w:cs="Arial"/>
+          <w:i/>
+          <w:iCs/>
+        </w:rPr>
+        <w:t>Fig. 3b, c</w:t>
+      </w:r>
+      <w:r>
+        <w:rPr>
+          <w:rFonts w:ascii="Arial" w:hAnsi="Arial" w:cs="Arial"/>
+        </w:rPr>
+        <w:t>). The posterior for divergence of the captive population was wider than our prior and had a posterior mean of 11.7 generations (</w:t>
+      </w:r>
+      <w:r>
+        <w:rPr>
+          <w:rFonts w:ascii="Arial" w:hAnsi="Arial" w:cs="Arial"/>
+          <w:i/>
+          <w:iCs/>
+        </w:rPr>
+        <w:t>Fig. 3d</w:t>
+      </w:r>
+      <w:r>
+        <w:rPr>
+          <w:rFonts w:ascii="Arial" w:hAnsi="Arial" w:cs="Arial"/>
+        </w:rPr>
+        <w:t>), the size of this population was also wider than the prior and had a posterior mean of 140 individuals (</w:t>
+      </w:r>
+      <w:r>
+        <w:rPr>
+          <w:rFonts w:ascii="Arial" w:hAnsi="Arial" w:cs="Arial"/>
+          <w:i/>
+          <w:iCs/>
+        </w:rPr>
+        <w:t>Fig. 3e</w:t>
+      </w:r>
+      <w:r>
+        <w:rPr>
+          <w:rFonts w:ascii="Arial" w:hAnsi="Arial" w:cs="Arial"/>
+        </w:rPr>
+        <w:t xml:space="preserve">). The posterior for population size of Scottish </w:t>
       </w:r>
       <w:r>
         <w:rPr>
@@ -6053,7 +5668,35 @@
         <w:rPr>
           <w:rFonts w:ascii="Arial" w:hAnsi="Arial" w:cs="Arial"/>
         </w:rPr>
-        <w:t xml:space="preserve"> in the MAP simulation than in the observed data PCA plot. Both plots show a ‘smear’ of increasingly hybridised individuals from the Captive population cluster towards the </w:t>
+        <w:t xml:space="preserve"> was narrower than both our prior and first round posterior, narrowly distributed around a mean of 4050 individuals (</w:t>
+      </w:r>
+      <w:r>
+        <w:rPr>
+          <w:rFonts w:ascii="Arial" w:hAnsi="Arial" w:cs="Arial"/>
+          <w:i/>
+          <w:iCs/>
+        </w:rPr>
+        <w:t>Fig. 3f</w:t>
+      </w:r>
+      <w:r>
+        <w:rPr>
+          <w:rFonts w:ascii="Arial" w:hAnsi="Arial" w:cs="Arial"/>
+        </w:rPr>
+        <w:t xml:space="preserve">). Posteriors for European </w:t>
+      </w:r>
+      <w:r>
+        <w:rPr>
+          <w:rFonts w:ascii="Arial" w:hAnsi="Arial" w:cs="Arial"/>
+          <w:i/>
+          <w:iCs/>
+        </w:rPr>
+        <w:t>F. silvestris</w:t>
+      </w:r>
+      <w:r>
+        <w:rPr>
+          <w:rFonts w:ascii="Arial" w:hAnsi="Arial" w:cs="Arial"/>
+        </w:rPr>
+        <w:t xml:space="preserve"> and </w:t>
       </w:r>
       <w:r>
         <w:rPr>
@@ -6065,7 +5708,252 @@
         <w:rPr>
           <w:rFonts w:ascii="Arial" w:hAnsi="Arial" w:cs="Arial"/>
         </w:rPr>
-        <w:t xml:space="preserve"> cluster.</w:t>
+        <w:t xml:space="preserve"> cat effective population sizes were both slightly narrower than our priors, with means of 15.3k and 111k individuals respectively (</w:t>
+      </w:r>
+      <w:r>
+        <w:rPr>
+          <w:rFonts w:ascii="Arial" w:hAnsi="Arial" w:cs="Arial"/>
+          <w:i/>
+          <w:iCs/>
+        </w:rPr>
+        <w:t>Fig. 3g, h</w:t>
+      </w:r>
+      <w:r>
+        <w:rPr>
+          <w:rFonts w:ascii="Arial" w:hAnsi="Arial" w:cs="Arial"/>
+        </w:rPr>
+        <w:t xml:space="preserve">). The posterior for current </w:t>
+      </w:r>
+      <w:r>
+        <w:rPr>
+          <w:rFonts w:ascii="Arial" w:hAnsi="Arial" w:cs="Arial"/>
+          <w:i/>
+          <w:iCs/>
+        </w:rPr>
+        <w:t>F. lybica</w:t>
+      </w:r>
+      <w:r>
+        <w:rPr>
+          <w:rFonts w:ascii="Arial" w:hAnsi="Arial" w:cs="Arial"/>
+        </w:rPr>
+        <w:t xml:space="preserve"> population size was narrower than our prior, and had a posterior mean of 7.9k individuals (</w:t>
+      </w:r>
+      <w:r>
+        <w:rPr>
+          <w:rFonts w:ascii="Arial" w:hAnsi="Arial" w:cs="Arial"/>
+          <w:i/>
+          <w:iCs/>
+        </w:rPr>
+        <w:t>Fig. 3i</w:t>
+      </w:r>
+      <w:r>
+        <w:rPr>
+          <w:rFonts w:ascii="Arial" w:hAnsi="Arial" w:cs="Arial"/>
+        </w:rPr>
+        <w:t>). Despite reasonably narrow first</w:t>
+      </w:r>
+      <w:r>
+        <w:rPr>
+          <w:rFonts w:ascii="Arial" w:hAnsi="Arial" w:cs="Arial"/>
+        </w:rPr>
+        <w:t>-</w:t>
+      </w:r>
+      <w:r>
+        <w:rPr>
+          <w:rFonts w:ascii="Arial" w:hAnsi="Arial" w:cs="Arial"/>
+        </w:rPr>
+        <w:t>round posteriors, both second</w:t>
+      </w:r>
+      <w:r>
+        <w:rPr>
+          <w:rFonts w:ascii="Arial" w:hAnsi="Arial" w:cs="Arial"/>
+        </w:rPr>
+        <w:t>-</w:t>
+      </w:r>
+      <w:r>
+        <w:rPr>
+          <w:rFonts w:ascii="Arial" w:hAnsi="Arial" w:cs="Arial"/>
+        </w:rPr>
+        <w:t xml:space="preserve">round posteriors for ancestral </w:t>
+      </w:r>
+      <w:r>
+        <w:rPr>
+          <w:rFonts w:ascii="Arial" w:hAnsi="Arial" w:cs="Arial"/>
+          <w:i/>
+          <w:iCs/>
+        </w:rPr>
+        <w:t xml:space="preserve">F. silvestris </w:t>
+      </w:r>
+      <w:r>
+        <w:rPr>
+          <w:rFonts w:ascii="Arial" w:hAnsi="Arial" w:cs="Arial"/>
+        </w:rPr>
+        <w:t xml:space="preserve">and </w:t>
+      </w:r>
+      <w:r>
+        <w:rPr>
+          <w:rFonts w:ascii="Arial" w:hAnsi="Arial" w:cs="Arial"/>
+          <w:i/>
+          <w:iCs/>
+        </w:rPr>
+        <w:t>F. lybica</w:t>
+      </w:r>
+      <w:r>
+        <w:rPr>
+          <w:rFonts w:ascii="Arial" w:hAnsi="Arial" w:cs="Arial"/>
+        </w:rPr>
+        <w:t xml:space="preserve"> population size were far wider than our priors, so provided no reasonable estimates of these parameters (</w:t>
+      </w:r>
+      <w:r>
+        <w:rPr>
+          <w:rFonts w:ascii="Arial" w:hAnsi="Arial" w:cs="Arial"/>
+          <w:i/>
+          <w:iCs/>
+        </w:rPr>
+        <w:t>Fig. 3j, k</w:t>
+      </w:r>
+      <w:r>
+        <w:rPr>
+          <w:rFonts w:ascii="Arial" w:hAnsi="Arial" w:cs="Arial"/>
+        </w:rPr>
+        <w:t xml:space="preserve">). Posteriors for genetic migration parameters were all more narrowly distributed than our priors, with a posterior mean for migration length between </w:t>
+      </w:r>
+      <w:r>
+        <w:rPr>
+          <w:rFonts w:ascii="Arial" w:hAnsi="Arial" w:cs="Arial"/>
+        </w:rPr>
+        <w:t>domestic</w:t>
+      </w:r>
+      <w:r>
+        <w:rPr>
+          <w:rFonts w:ascii="Arial" w:hAnsi="Arial" w:cs="Arial"/>
+        </w:rPr>
+        <w:t xml:space="preserve"> and </w:t>
+      </w:r>
+      <w:r>
+        <w:rPr>
+          <w:rFonts w:ascii="Arial" w:hAnsi="Arial" w:cs="Arial"/>
+        </w:rPr>
+        <w:t>w</w:t>
+      </w:r>
+      <w:r>
+        <w:rPr>
+          <w:rFonts w:ascii="Arial" w:hAnsi="Arial" w:cs="Arial"/>
+        </w:rPr>
+        <w:t>ild populations of 11.6 generations (</w:t>
+      </w:r>
+      <w:r>
+        <w:rPr>
+          <w:rFonts w:ascii="Arial" w:hAnsi="Arial" w:cs="Arial"/>
+          <w:i/>
+          <w:iCs/>
+        </w:rPr>
+        <w:t>Fig. 3l</w:t>
+      </w:r>
+      <w:r>
+        <w:rPr>
+          <w:rFonts w:ascii="Arial" w:hAnsi="Arial" w:cs="Arial"/>
+        </w:rPr>
+        <w:t xml:space="preserve">), and posterior means for the rate of migration to wild and captive populations of 3.7% and 6.8% </w:t>
+      </w:r>
+      <w:r>
+        <w:rPr>
+          <w:rFonts w:ascii="Arial" w:hAnsi="Arial" w:cs="Arial"/>
+        </w:rPr>
+        <w:lastRenderedPageBreak/>
+        <w:t>migrants per generation respectively (</w:t>
+      </w:r>
+      <w:r>
+        <w:rPr>
+          <w:rFonts w:ascii="Arial" w:hAnsi="Arial" w:cs="Arial"/>
+          <w:i/>
+          <w:iCs/>
+        </w:rPr>
+        <w:t>Fig. 3m, n</w:t>
+      </w:r>
+      <w:r>
+        <w:rPr>
+          <w:rFonts w:ascii="Arial" w:hAnsi="Arial" w:cs="Arial"/>
+        </w:rPr>
+        <w:t>). Posteriors for mutation rate and recombination rate were both considerably wider than our priors, so provide no precise estimates for these parameters (</w:t>
+      </w:r>
+      <w:r>
+        <w:rPr>
+          <w:rFonts w:ascii="Arial" w:hAnsi="Arial" w:cs="Arial"/>
+          <w:i/>
+          <w:iCs/>
+        </w:rPr>
+        <w:t>Fig. 3o, p</w:t>
+      </w:r>
+      <w:r>
+        <w:rPr>
+          <w:rFonts w:ascii="Arial" w:hAnsi="Arial" w:cs="Arial"/>
+        </w:rPr>
+        <w:t>). The plot of marginal pairwise distributions for the first round revealed a number of parameters were correlated, and therefore potentially non-identifiable (</w:t>
+      </w:r>
+      <w:r>
+        <w:rPr>
+          <w:rFonts w:ascii="Arial" w:hAnsi="Arial" w:cs="Arial"/>
+          <w:i/>
+          <w:iCs/>
+        </w:rPr>
+        <w:t>Fig. 4</w:t>
+      </w:r>
+      <w:r>
+        <w:rPr>
+          <w:rFonts w:ascii="Arial" w:hAnsi="Arial" w:cs="Arial"/>
+        </w:rPr>
+        <w:t xml:space="preserve">). Correlation of these parameters indicates that the data may lack features that separately describe these parameters, and features determining one parameter will also determine the other </w:t>
+      </w:r>
+      <w:r>
+        <w:rPr>
+          <w:rFonts w:ascii="Arial" w:hAnsi="Arial" w:cs="Arial"/>
+        </w:rPr>
+        <w:fldChar w:fldCharType="begin"/>
+      </w:r>
+      <w:r>
+        <w:rPr>
+          <w:rFonts w:ascii="Arial" w:hAnsi="Arial" w:cs="Arial"/>
+        </w:rPr>
+        <w:instrText xml:space="preserve"> ADDIN ZOTERO_ITEM CSL_CITATION {"citationID":"hHeXDlNR","properties":{"formattedCitation":"(Li &amp; Vu, 2013)","plainCitation":"(Li &amp; Vu, 2013)","noteIndex":0},"citationItems":[{"id":11636,"uris":["http://zotero.org/users/14220656/items/396Y3FQV"],"itemData":{"id":11636,"type":"article-journal","abstract":"One of the challenging tasks in systems biology is parameter estimation in nonlinear dynamic models. A biological model usually contains a large number of correlated parameters leading to non-identifiability problems. Although many approaches have been developed to address both structural and practical non-identifiability problems, very few studies have been made to systematically investigate parameter correlations.","container-title":"BMC Systems Biology","DOI":"10.1186/1752-0509-7-91","ISSN":"1752-0509","issue":"1","note":"type: Journal Article","page":"91","title":"Identification of parameter correlations for parameter estimation in dynamic biological models","volume":"7","author":[{"family":"Li","given":"Pu"},{"family":"Vu","given":"Quoc Dong"}],"issued":{"date-parts":[["2013"]]}}}],"schema":"https://github.com/citation-style-language/schema/raw/master/csl-citation.json"} </w:instrText>
+      </w:r>
+      <w:r>
+        <w:rPr>
+          <w:rFonts w:ascii="Arial" w:hAnsi="Arial" w:cs="Arial"/>
+        </w:rPr>
+        <w:fldChar w:fldCharType="separate"/>
+      </w:r>
+      <w:r>
+        <w:rPr>
+          <w:rFonts w:ascii="Arial" w:hAnsi="Arial" w:cs="Arial"/>
+        </w:rPr>
+        <w:t>(Li &amp; Vu, 2013)</w:t>
+      </w:r>
+      <w:r>
+        <w:rPr>
+          <w:rFonts w:ascii="Arial" w:hAnsi="Arial" w:cs="Arial"/>
+        </w:rPr>
+        <w:fldChar w:fldCharType="end"/>
+      </w:r>
+      <w:r>
+        <w:rPr>
+          <w:rFonts w:ascii="Arial" w:hAnsi="Arial" w:cs="Arial"/>
+        </w:rPr>
+        <w:t xml:space="preserve">. Parameters with high correlation included mutation rate, ancient population sizes, and </w:t>
+      </w:r>
+      <w:r>
+        <w:rPr>
+          <w:rFonts w:ascii="Arial" w:hAnsi="Arial" w:cs="Arial"/>
+          <w:i/>
+          <w:iCs/>
+        </w:rPr>
+        <w:t>F. lybica</w:t>
+      </w:r>
+      <w:r>
+        <w:rPr>
+          <w:rFonts w:ascii="Arial" w:hAnsi="Arial" w:cs="Arial"/>
+        </w:rPr>
+        <w:t xml:space="preserve"> divergence.</w:t>
       </w:r>
     </w:p>
     <w:p>
@@ -6074,7 +5962,6 @@
         <w:jc w:val="both"/>
         <w:rPr>
           <w:rFonts w:ascii="Arial" w:hAnsi="Arial" w:cs="Arial"/>
-          <w:u w:val="single"/>
         </w:rPr>
       </w:pPr>
     </w:p>
@@ -6084,9 +5971,16 @@
         <w:jc w:val="both"/>
         <w:rPr>
           <w:rFonts w:ascii="Arial" w:hAnsi="Arial" w:cs="Arial"/>
-          <w:u w:val="single"/>
-        </w:rPr>
-      </w:pPr>
+        </w:rPr>
+      </w:pPr>
+      <w:r>
+        <w:rPr>
+          <w:rFonts w:ascii="Arial" w:hAnsi="Arial" w:cs="Arial"/>
+          <w:i/>
+          <w:iCs/>
+        </w:rPr>
+        <w:t>3.2. Maximum a posteriori model</w:t>
+      </w:r>
     </w:p>
     <w:p>
       <w:pPr>
@@ -6094,6 +5988,109 @@
         <w:jc w:val="both"/>
         <w:rPr>
           <w:rFonts w:ascii="Arial" w:hAnsi="Arial" w:cs="Arial"/>
+        </w:rPr>
+      </w:pPr>
+      <w:r>
+        <w:rPr>
+          <w:rFonts w:ascii="Arial" w:hAnsi="Arial" w:cs="Arial"/>
+        </w:rPr>
+        <w:t xml:space="preserve">The model with the greatest inferred joint posterior probability, known as </w:t>
+      </w:r>
+      <w:r>
+        <w:rPr>
+          <w:rFonts w:ascii="Arial" w:hAnsi="Arial" w:cs="Arial"/>
+          <w:i/>
+          <w:iCs/>
+        </w:rPr>
+        <w:t>maximum a posteriori</w:t>
+      </w:r>
+      <w:r>
+        <w:rPr>
+          <w:rFonts w:ascii="Arial" w:hAnsi="Arial" w:cs="Arial"/>
+        </w:rPr>
+        <w:t xml:space="preserve"> (MAP), was obtained for the first round of inference. This model was simulated, and PCA analysis was conducted on both the genotype array produced by this simulation and the observed data. Principal components 1 and 2 were plotted (</w:t>
+      </w:r>
+      <w:r>
+        <w:rPr>
+          <w:rFonts w:ascii="Arial" w:hAnsi="Arial" w:cs="Arial"/>
+          <w:i/>
+          <w:iCs/>
+        </w:rPr>
+        <w:t>Fig. 5</w:t>
+      </w:r>
+      <w:r>
+        <w:rPr>
+          <w:rFonts w:ascii="Arial" w:hAnsi="Arial" w:cs="Arial"/>
+        </w:rPr>
+        <w:t xml:space="preserve">) for both and show considerable resemblance between them. All populations show a similar relative distribution across PC1 and PC2, with the possible exception of the European </w:t>
+      </w:r>
+      <w:r>
+        <w:rPr>
+          <w:rFonts w:ascii="Arial" w:hAnsi="Arial" w:cs="Arial"/>
+          <w:i/>
+          <w:iCs/>
+        </w:rPr>
+        <w:t>F. silvestris</w:t>
+      </w:r>
+      <w:r>
+        <w:rPr>
+          <w:rFonts w:ascii="Arial" w:hAnsi="Arial" w:cs="Arial"/>
+        </w:rPr>
+        <w:t xml:space="preserve"> population, which is clustered further from Scottish </w:t>
+      </w:r>
+      <w:r>
+        <w:rPr>
+          <w:rFonts w:ascii="Arial" w:hAnsi="Arial" w:cs="Arial"/>
+          <w:i/>
+          <w:iCs/>
+        </w:rPr>
+        <w:t>F. silvestris</w:t>
+      </w:r>
+      <w:r>
+        <w:rPr>
+          <w:rFonts w:ascii="Arial" w:hAnsi="Arial" w:cs="Arial"/>
+        </w:rPr>
+        <w:t xml:space="preserve"> in the MAP simulation than in the observed data PCA plot. Both plots show a ‘smear’ of increasingly hybridised individuals from the Captive population cluster towards the </w:t>
+      </w:r>
+      <w:r>
+        <w:rPr>
+          <w:rFonts w:ascii="Arial" w:hAnsi="Arial" w:cs="Arial"/>
+        </w:rPr>
+        <w:t>domestic</w:t>
+      </w:r>
+      <w:r>
+        <w:rPr>
+          <w:rFonts w:ascii="Arial" w:hAnsi="Arial" w:cs="Arial"/>
+        </w:rPr>
+        <w:t xml:space="preserve"> cluster.</w:t>
+      </w:r>
+    </w:p>
+    <w:p>
+      <w:pPr>
+        <w:spacing w:line="480" w:lineRule="auto"/>
+        <w:jc w:val="both"/>
+        <w:rPr>
+          <w:rFonts w:ascii="Arial" w:hAnsi="Arial" w:cs="Arial"/>
+          <w:u w:val="single"/>
+        </w:rPr>
+      </w:pPr>
+    </w:p>
+    <w:p>
+      <w:pPr>
+        <w:spacing w:line="480" w:lineRule="auto"/>
+        <w:jc w:val="both"/>
+        <w:rPr>
+          <w:rFonts w:ascii="Arial" w:hAnsi="Arial" w:cs="Arial"/>
+          <w:u w:val="single"/>
+        </w:rPr>
+      </w:pPr>
+    </w:p>
+    <w:p>
+      <w:pPr>
+        <w:spacing w:line="480" w:lineRule="auto"/>
+        <w:jc w:val="both"/>
+        <w:rPr>
+          <w:rFonts w:ascii="Arial" w:hAnsi="Arial" w:cs="Arial"/>
           <w:b/>
           <w:bCs/>
         </w:rPr>
@@ -6125,6 +6122,7 @@
         <w:rPr>
           <w:rFonts w:ascii="Arial" w:hAnsi="Arial" w:cs="Arial"/>
         </w:rPr>
+        <w:lastRenderedPageBreak/>
         <w:t xml:space="preserve">the </w:t>
       </w:r>
       <w:r>
@@ -6174,7 +6172,6 @@
         <w:rPr>
           <w:rFonts w:ascii="Arial" w:hAnsi="Arial" w:cs="Arial"/>
         </w:rPr>
-        <w:lastRenderedPageBreak/>
         <w:t xml:space="preserve">Firstly, the distributions for migration rate and the duration of migration of genetic material from </w:t>
       </w:r>
       <w:r>
@@ -6419,7 +6416,14 @@
         <w:rPr>
           <w:rFonts w:ascii="Arial" w:hAnsi="Arial" w:cs="Arial"/>
         </w:rPr>
-        <w:t xml:space="preserve">). This is far lower than the current census estimate of population size for </w:t>
+        <w:t xml:space="preserve">). This is far lower than the current census </w:t>
+      </w:r>
+      <w:r>
+        <w:rPr>
+          <w:rFonts w:ascii="Arial" w:hAnsi="Arial" w:cs="Arial"/>
+        </w:rPr>
+        <w:lastRenderedPageBreak/>
+        <w:t xml:space="preserve">estimate of population size for </w:t>
       </w:r>
       <w:r>
         <w:rPr>
@@ -6506,14 +6510,7 @@
         <w:rPr>
           <w:rFonts w:ascii="Arial" w:hAnsi="Arial" w:cs="Arial"/>
         </w:rPr>
-        <w:t xml:space="preserve"> was the only parameter </w:t>
-      </w:r>
-      <w:r>
-        <w:rPr>
-          <w:rFonts w:ascii="Arial" w:hAnsi="Arial" w:cs="Arial"/>
-        </w:rPr>
-        <w:lastRenderedPageBreak/>
-        <w:t>that was estimated with higher density after two rounds of inference than both the prior and first</w:t>
+        <w:t xml:space="preserve"> was the only parameter that was estimated with higher density after two rounds of inference than both the prior and first</w:t>
       </w:r>
       <w:r>
         <w:rPr>
@@ -6895,6 +6892,7 @@
           <w:rFonts w:ascii="Arial" w:hAnsi="Arial" w:cs="Arial"/>
           <w:highlight w:val="red"/>
         </w:rPr>
+        <w:lastRenderedPageBreak/>
         <w:t xml:space="preserve">In traditional ABC approaches, much importance was placed on the selection and optimization of summary statistics. This was mainly due to </w:t>
       </w:r>
       <w:r>
@@ -6944,15 +6942,7 @@
           <w:rFonts w:ascii="Arial" w:hAnsi="Arial" w:cs="Arial"/>
           <w:highlight w:val="red"/>
         </w:rPr>
-        <w:t xml:space="preserve">. As a result, much time and effort was taken to develop techniques to optimize the </w:t>
-      </w:r>
-      <w:r>
-        <w:rPr>
-          <w:rFonts w:ascii="Arial" w:hAnsi="Arial" w:cs="Arial"/>
-          <w:highlight w:val="red"/>
-        </w:rPr>
-        <w:lastRenderedPageBreak/>
-        <w:t xml:space="preserve">summary statistics used </w:t>
+        <w:t xml:space="preserve">. As a result, much time and effort was taken to develop techniques to optimize the summary statistics used </w:t>
       </w:r>
       <w:r>
         <w:rPr>
@@ -7273,14 +7263,14 @@
         <w:rPr>
           <w:rFonts w:ascii="Arial" w:hAnsi="Arial" w:cs="Arial"/>
         </w:rPr>
-        <w:t xml:space="preserve">small mutation rate could each result in low diversity and number of segregating sites in current populations. A simple solution to this problem would be to provide point values for parameters, e.g. mutation rate, that can be estimated from related studies, which would reduce the uncertainty in the model and allow the estimator to infer better posteriors, however, as discussed previously, this is not always possible if flexibility in the model for such parameters is necessary to obtain an adequate fit </w:t>
+        <w:t xml:space="preserve">small mutation rate could each result in low diversity and number of segregating sites in current populations. A simple solution to </w:t>
       </w:r>
       <w:r>
         <w:rPr>
           <w:rFonts w:ascii="Arial" w:hAnsi="Arial" w:cs="Arial"/>
         </w:rPr>
         <w:lastRenderedPageBreak/>
-        <w:t xml:space="preserve">for the observed data. As previously mentioned, another solution to explore would be the addition of summary statistics that improve the separate identifiability of these parameters, although this may not be achievable, as signals in genetic data tend to be far weaker and more cryptic for ancient demography compared to recent demography. Migration rate and duration of migration from </w:t>
+        <w:t xml:space="preserve">this problem would be to provide point values for parameters, e.g. mutation rate, that can be estimated from related studies, which would reduce the uncertainty in the model and allow the estimator to infer better posteriors, however, as discussed previously, this is not always possible if flexibility in the model for such parameters is necessary to obtain an adequate fit for the observed data. As previously mentioned, another solution to explore would be the addition of summary statistics that improve the separate identifiability of these parameters, although this may not be achievable, as signals in genetic data tend to be far weaker and more cryptic for ancient demography compared to recent demography. Migration rate and duration of migration from </w:t>
       </w:r>
       <w:r>
         <w:rPr>
@@ -7489,7 +7479,14 @@
         <w:rPr>
           <w:rFonts w:ascii="Arial" w:hAnsi="Arial" w:cs="Arial"/>
         </w:rPr>
-        <w:t xml:space="preserve">s are most genetically similar to </w:t>
+        <w:t xml:space="preserve">s are most genetically similar </w:t>
+      </w:r>
+      <w:r>
+        <w:rPr>
+          <w:rFonts w:ascii="Arial" w:hAnsi="Arial" w:cs="Arial"/>
+        </w:rPr>
+        <w:lastRenderedPageBreak/>
+        <w:t xml:space="preserve">to </w:t>
       </w:r>
       <w:r>
         <w:rPr>
@@ -7539,14 +7536,7 @@
         <w:rPr>
           <w:rFonts w:ascii="Arial" w:hAnsi="Arial" w:cs="Arial"/>
         </w:rPr>
-        <w:t xml:space="preserve">(Neaves &amp; </w:t>
-      </w:r>
-      <w:r>
-        <w:rPr>
-          <w:rFonts w:ascii="Arial" w:hAnsi="Arial" w:cs="Arial"/>
-        </w:rPr>
-        <w:lastRenderedPageBreak/>
-        <w:t>Hollingsworth, 2013)</w:t>
+        <w:t>(Neaves &amp; Hollingsworth, 2013)</w:t>
       </w:r>
       <w:r>
         <w:rPr>
@@ -7783,7 +7773,14 @@
         <w:rPr>
           <w:rFonts w:ascii="Arial" w:hAnsi="Arial" w:cs="Arial"/>
         </w:rPr>
-        <w:t xml:space="preserve">In the present study, we used whole genome data from multiple sources, meaning there were slight differences in the sequencing of some individuals, specifically a higher level of missing data in a few samples. Removing sites with missing data decreased the number of SNPs in our dataset by about ~26%, </w:t>
+        <w:t xml:space="preserve">In the present study, we used whole genome data from multiple sources, meaning there were slight differences in the sequencing of some individuals, specifically a higher level of missing data in a few samples. Removing sites with missing data decreased the number of SNPs in </w:t>
+      </w:r>
+      <w:r>
+        <w:rPr>
+          <w:rFonts w:ascii="Arial" w:hAnsi="Arial" w:cs="Arial"/>
+        </w:rPr>
+        <w:lastRenderedPageBreak/>
+        <w:t xml:space="preserve">our dataset by about ~26%, </w:t>
       </w:r>
       <w:r>
         <w:rPr>
@@ -7796,14 +7793,7 @@
         <w:rPr>
           <w:rFonts w:ascii="Arial" w:hAnsi="Arial" w:cs="Arial"/>
         </w:rPr>
-        <w:t xml:space="preserve"> Filtering multiallelic sites also removed a small number of sites (~0.7%). Future studies aiming to fit a model of demography to genomic data should use whole genome data </w:t>
-      </w:r>
-      <w:r>
-        <w:rPr>
-          <w:rFonts w:ascii="Arial" w:hAnsi="Arial" w:cs="Arial"/>
-        </w:rPr>
-        <w:lastRenderedPageBreak/>
-        <w:t xml:space="preserve">with as close as possible to the full number of SNPs in the genome. This would involve using genomic data with a very low level of missingness </w:t>
+        <w:t xml:space="preserve"> Filtering multiallelic sites also removed a small number of sites (~0.7%). Future studies aiming to fit a model of demography to genomic data should use whole genome data with as close as possible to the full number of SNPs in the genome. This would involve using genomic data with a very low level of missingness </w:t>
       </w:r>
       <w:r>
         <w:rPr>
@@ -7951,7 +7941,14 @@
         <w:rPr>
           <w:rFonts w:ascii="Arial" w:hAnsi="Arial" w:cs="Arial"/>
         </w:rPr>
-        <w:t xml:space="preserve">points for robust inference. Nevertheless, this study demonstrates the possible advantages of resampling from the posterior for simulating data, and future studies may be able to make good inferences based on far fewer than the hundreds of thousands of simulations often needed for traditional ABC approaches with models of this </w:t>
+        <w:t xml:space="preserve">points for robust inference. Nevertheless, this study demonstrates the possible advantages of resampling from the posterior for simulating data, and future studies may be able to make good inferences based on far fewer than the hundreds of thousands of </w:t>
+      </w:r>
+      <w:r>
+        <w:rPr>
+          <w:rFonts w:ascii="Arial" w:hAnsi="Arial" w:cs="Arial"/>
+        </w:rPr>
+        <w:lastRenderedPageBreak/>
+        <w:t xml:space="preserve">simulations often needed for traditional ABC approaches with models of this </w:t>
       </w:r>
       <w:r>
         <w:rPr>
@@ -7999,14 +7996,7 @@
         <w:rPr>
           <w:rFonts w:ascii="Arial" w:hAnsi="Arial" w:cs="Arial"/>
         </w:rPr>
-        <w:t xml:space="preserve">. A resource that was invaluable during this study was the high-performance computing cluster of the University of Bristol, which allowed for up to ~400 simulations running simultaneously. Any future effort to develop this approach should aim to maximise the </w:t>
-      </w:r>
-      <w:r>
-        <w:rPr>
-          <w:rFonts w:ascii="Arial" w:hAnsi="Arial" w:cs="Arial"/>
-        </w:rPr>
-        <w:lastRenderedPageBreak/>
-        <w:t>parallelisation offered by computing clusters and minimise the runtimes of simulations. As they are developed, tools for simulation will become more efficient and therefore increase the speed of analyses like this. However, future studies should take into account that analyses of demography over shorter time frames and with smaller population sizes will be faster to simulate data for, and therefore be less affected by common issues such as initial model misspecification problems.</w:t>
+        <w:t>. A resource that was invaluable during this study was the high-performance computing cluster of the University of Bristol, which allowed for up to ~400 simulations running simultaneously. Any future effort to develop this approach should aim to maximise the parallelisation offered by computing clusters and minimise the runtimes of simulations. As they are developed, tools for simulation will become more efficient and therefore increase the speed of analyses like this. However, future studies should take into account that analyses of demography over shorter time frames and with smaller population sizes will be faster to simulate data for, and therefore be less affected by common issues such as initial model misspecification problems.</w:t>
       </w:r>
     </w:p>
     <w:p>
@@ -8149,7 +8139,14 @@
         <w:rPr>
           <w:rFonts w:ascii="Arial" w:hAnsi="Arial" w:cs="Arial"/>
         </w:rPr>
-        <w:t xml:space="preserve">based inferences that use </w:t>
+        <w:t xml:space="preserve">based </w:t>
+      </w:r>
+      <w:r>
+        <w:rPr>
+          <w:rFonts w:ascii="Arial" w:hAnsi="Arial" w:cs="Arial"/>
+        </w:rPr>
+        <w:lastRenderedPageBreak/>
+        <w:t xml:space="preserve">inferences that use </w:t>
       </w:r>
       <w:r>
         <w:rPr>
@@ -8173,14 +8170,7 @@
         <w:rPr>
           <w:rFonts w:ascii="Arial" w:hAnsi="Arial" w:cs="Arial"/>
         </w:rPr>
-        <w:t xml:space="preserve"> the common pitfalls of such approaches difficult to avoid. Therefore, transparency in matters of model misspecification in such studies, especially with regard to the steps taken to mitigate it, would be beneficial in the wider understanding of both the true effect and potential solutions of the </w:t>
-      </w:r>
-      <w:r>
-        <w:rPr>
-          <w:rFonts w:ascii="Arial" w:hAnsi="Arial" w:cs="Arial"/>
-        </w:rPr>
-        <w:lastRenderedPageBreak/>
-        <w:t>issue.</w:t>
+        <w:t xml:space="preserve"> the common pitfalls of such approaches difficult to avoid. Therefore, transparency in matters of model misspecification in such studies, especially with regard to the steps taken to mitigate it, would be beneficial in the wider understanding of both the true effect and potential solutions of the issue.</w:t>
       </w:r>
       <w:r>
         <w:rPr>
@@ -8303,14 +8293,6 @@
           <w:bCs/>
         </w:rPr>
       </w:pPr>
-      <w:r>
-        <w:rPr>
-          <w:rFonts w:ascii="Arial" w:hAnsi="Arial" w:cs="Arial"/>
-          <w:b/>
-          <w:bCs/>
-        </w:rPr>
-        <w:t>Supplementary material</w:t>
-      </w:r>
     </w:p>
     <w:p>
       <w:pPr>
@@ -8400,24 +8382,1047 @@
         <w:rPr>
           <w:lang w:val="de-DE"/>
         </w:rPr>
-        <w:t xml:space="preserve">Aeschbacher, S., Beaumont, M. A., &amp; </w:t>
-      </w:r>
-      <w:proofErr w:type="spellStart"/>
+        <w:t xml:space="preserve">Aeschbacher, S., Beaumont, M. A., &amp; Futschik, A. (2012). </w:t>
+      </w:r>
+      <w:r>
+        <w:t xml:space="preserve">A novel approach for choosing summary statistics in approximate Bayesian computation. In </w:t>
+      </w:r>
+      <w:r>
+        <w:rPr>
+          <w:i/>
+          <w:iCs/>
+        </w:rPr>
+        <w:t>Genetics</w:t>
+      </w:r>
+      <w:r>
+        <w:t xml:space="preserve"> (Vol. 192, Issue 3, pp. 1027–1047).</w:t>
+      </w:r>
+    </w:p>
+    <w:p>
+      <w:pPr>
+        <w:pStyle w:val="Bibliography"/>
+      </w:pPr>
+      <w:r>
+        <w:t xml:space="preserve">Akhmetzhanova, A., Mishra-Sharma, S., &amp; Dvorkin, C. (2023). Data Compression and Inference in Cosmology with Self-Supervised Machine Learning. In </w:t>
+      </w:r>
+      <w:r>
+        <w:rPr>
+          <w:i/>
+          <w:iCs/>
+        </w:rPr>
+        <w:t>arXiv preprint arXiv:2308.09751</w:t>
+      </w:r>
+      <w:r>
+        <w:t>.</w:t>
+      </w:r>
+    </w:p>
+    <w:p>
+      <w:pPr>
+        <w:pStyle w:val="Bibliography"/>
+      </w:pPr>
+      <w:r>
+        <w:t xml:space="preserve">Barroso, G. V., Moutinho, A. F., &amp; Dutheil, J. Y. (2020). A Population Genomics Lexicon. In J. Y. Dutheil (Ed.), </w:t>
+      </w:r>
+      <w:r>
+        <w:rPr>
+          <w:i/>
+          <w:iCs/>
+        </w:rPr>
+        <w:t>Statistical Population Genomics</w:t>
+      </w:r>
+      <w:r>
+        <w:t xml:space="preserve"> (pp. 3–17). Springer US. https://doi.org/10.1007/978-1-0716-0199-0_1</w:t>
+      </w:r>
+    </w:p>
+    <w:p>
+      <w:pPr>
+        <w:pStyle w:val="Bibliography"/>
+      </w:pPr>
+      <w:r>
+        <w:t xml:space="preserve">Baumdicker, F., Bisschop, G., Goldstein, D., Gower, G., Ragsdale, A. P., Tsambos, G., Zhu, S., Eldon, B., Ellerman, E. C., Galloway, J. G., Gladstein, A. L., Gorjanc, G., Guo, B., Jeffery, B., Kretzschumar, W. W., Lohse, K., Matschiner, M., Nelson, D., Pope, N. S., … Kelleher, J. (2022). Efficient ancestry and mutation simulation with msprime 1.0. In </w:t>
+      </w:r>
+      <w:r>
+        <w:rPr>
+          <w:i/>
+          <w:iCs/>
+        </w:rPr>
+        <w:t>GENETICS</w:t>
+      </w:r>
+      <w:r>
+        <w:t xml:space="preserve"> (Vol. 220, Issue 3). https://doi.org/10.1093/genetics/iyab229</w:t>
+      </w:r>
+    </w:p>
+    <w:p>
+      <w:pPr>
+        <w:pStyle w:val="Bibliography"/>
+      </w:pPr>
+      <w:r>
+        <w:lastRenderedPageBreak/>
+        <w:t xml:space="preserve">Beaumont, M., Barratt, E. M., Gottelli, D., Kitchener, A. C., Daniels, M. J., Pritchard, J. K., &amp; Bruford, M. W. (2001). Genetic diversity and introgression in the Scottish wildcat. </w:t>
+      </w:r>
+      <w:r>
+        <w:rPr>
+          <w:i/>
+          <w:iCs/>
+        </w:rPr>
+        <w:t>Molecular Ecology</w:t>
+      </w:r>
+      <w:r>
+        <w:t xml:space="preserve">, </w:t>
+      </w:r>
+      <w:r>
+        <w:rPr>
+          <w:i/>
+          <w:iCs/>
+        </w:rPr>
+        <w:t>10</w:t>
+      </w:r>
+      <w:r>
+        <w:t>(2), 319–336. https://doi.org/10.1046/j.1365-294x.2001.01196.x</w:t>
+      </w:r>
+    </w:p>
+    <w:p>
+      <w:pPr>
+        <w:pStyle w:val="Bibliography"/>
+      </w:pPr>
+      <w:r>
+        <w:t xml:space="preserve">Beaumont, M., &amp; Rannala, B. (2004). The Bayesian revolution in genetics. In </w:t>
+      </w:r>
+      <w:r>
+        <w:rPr>
+          <w:i/>
+          <w:iCs/>
+        </w:rPr>
+        <w:t>Nature Reviews Genetics</w:t>
+      </w:r>
+      <w:r>
+        <w:t xml:space="preserve"> (Vol. 5, Issue 4, pp. 251–261). https://doi.org/10.1038/nrg1318</w:t>
+      </w:r>
+    </w:p>
+    <w:p>
+      <w:pPr>
+        <w:pStyle w:val="Bibliography"/>
+      </w:pPr>
+      <w:r>
+        <w:t xml:space="preserve">Beaumont, M., Zhang, W., &amp; Balding, D. J. (2002). Approximate Bayesian computation in population genetics. In </w:t>
+      </w:r>
+      <w:r>
+        <w:rPr>
+          <w:i/>
+          <w:iCs/>
+        </w:rPr>
+        <w:t>Genetics</w:t>
+      </w:r>
+      <w:r>
+        <w:t xml:space="preserve"> (Vol. 162, Issue 4, pp. 2025–2035).</w:t>
+      </w:r>
+    </w:p>
+    <w:p>
+      <w:pPr>
+        <w:pStyle w:val="Bibliography"/>
+      </w:pPr>
+      <w:r>
+        <w:t xml:space="preserve">Beugin, M., Salvador, O., Leblanc, G., Queney, G., Natoli, E., &amp; Pontier, D. (2020). Hybridization between Felis silvestris silvestris and Felis silvestris catus in two contrasted environments in France. In </w:t>
+      </w:r>
+      <w:r>
+        <w:rPr>
+          <w:i/>
+          <w:iCs/>
+        </w:rPr>
+        <w:t>Ecology and Evolution</w:t>
+      </w:r>
+      <w:r>
+        <w:t xml:space="preserve"> (Vol. 10, Issue 1, pp. 263–276).</w:t>
+      </w:r>
+    </w:p>
+    <w:p>
+      <w:pPr>
+        <w:pStyle w:val="Bibliography"/>
+      </w:pPr>
+      <w:r>
+        <w:t xml:space="preserve">Breitenmoser, U., Lanz, T., &amp; Breitenmoser-Würsten, C. (2019). Conservation of the wildcat (Felis silvestris) in Scotland: Review of the conservation status and assessment of conservation activities. In </w:t>
+      </w:r>
+      <w:r>
+        <w:rPr>
+          <w:i/>
+          <w:iCs/>
+        </w:rPr>
+        <w:t>IUCN SSC Cat Specialist Group</w:t>
+      </w:r>
+      <w:r>
+        <w:t>.</w:t>
+      </w:r>
+    </w:p>
+    <w:p>
+      <w:pPr>
+        <w:pStyle w:val="Bibliography"/>
+      </w:pPr>
+      <w:r>
+        <w:t xml:space="preserve">Cannon, P., Ward, D., &amp; Schmon, S. M. (2022). Investigating the impact of model misspecification in neural simulation-based inference. In </w:t>
+      </w:r>
+      <w:r>
+        <w:rPr>
+          <w:i/>
+          <w:iCs/>
+        </w:rPr>
+        <w:t>arXiv preprint arXiv:2209.01845</w:t>
+      </w:r>
+      <w:r>
+        <w:t>.</w:t>
+      </w:r>
+    </w:p>
+    <w:p>
+      <w:pPr>
+        <w:pStyle w:val="Bibliography"/>
+      </w:pPr>
+      <w:r>
+        <w:rPr>
+          <w:i/>
+          <w:iCs/>
+        </w:rPr>
+        <w:t>CATS Report Scotland</w:t>
+      </w:r>
+      <w:r>
+        <w:t>. (2021). [Report]. Cats Protection.</w:t>
+      </w:r>
+    </w:p>
+    <w:p>
+      <w:pPr>
+        <w:pStyle w:val="Bibliography"/>
+      </w:pPr>
+      <w:r>
+        <w:t xml:space="preserve">Danecek, P., Auton, A., Abecasis, G., Albers, C. A., Banks, E., DePristo, M. A., Handsaker, R. E., Lunter, G., Marth, G. T., Sherry, S. T., McVean, G., Durbin, R., &amp; Genomes Project Analysis, G. (2011). The variant call format and VCFtools. In </w:t>
+      </w:r>
+      <w:r>
+        <w:rPr>
+          <w:i/>
+          <w:iCs/>
+        </w:rPr>
+        <w:t>Bioinformatics</w:t>
+      </w:r>
+      <w:r>
+        <w:t xml:space="preserve"> (Vol. 27, Issue 15, pp. 2156–2158). https://doi.org/10.1093/bioinformatics/btr330</w:t>
+      </w:r>
+    </w:p>
+    <w:p>
+      <w:pPr>
+        <w:pStyle w:val="Bibliography"/>
+      </w:pPr>
+      <w:r>
+        <w:t xml:space="preserve">Driscoll, C. A., Menotti-Raymond, M., Roca, A. L., Hupe, K., Johnson, W. E., Geffen, E., Harley, E. H., Delibes, M., Pontier, D., &amp; Kitchener, A. C. (2007). The Near Eastern origin of cat domestication. In </w:t>
+      </w:r>
+      <w:r>
+        <w:rPr>
+          <w:i/>
+          <w:iCs/>
+        </w:rPr>
+        <w:t>Science</w:t>
+      </w:r>
+      <w:r>
+        <w:t xml:space="preserve"> (Vol. 317, Issue 5837, pp. 519–523).</w:t>
+      </w:r>
+    </w:p>
+    <w:p>
+      <w:pPr>
+        <w:pStyle w:val="Bibliography"/>
+      </w:pPr>
+      <w:r>
+        <w:t xml:space="preserve">Durkan, C., Papamakarios, G., &amp; Murray, I. (2018). Sequential neural methods for likelihood-free inference. </w:t>
+      </w:r>
+      <w:r>
+        <w:rPr>
+          <w:i/>
+          <w:iCs/>
+        </w:rPr>
+        <w:t>arXiv Preprint arXiv:1811.08723</w:t>
+      </w:r>
+      <w:r>
+        <w:t>.</w:t>
+      </w:r>
+    </w:p>
+    <w:p>
+      <w:pPr>
+        <w:pStyle w:val="Bibliography"/>
+      </w:pPr>
       <w:r>
         <w:rPr>
           <w:lang w:val="de-DE"/>
         </w:rPr>
-        <w:t>Futschik</w:t>
-      </w:r>
-      <w:proofErr w:type="spellEnd"/>
-      <w:r>
+        <w:lastRenderedPageBreak/>
+        <w:t xml:space="preserve">Eckert, I., Suchentrunk, F., Markov, G., &amp; Hartl, G. B. (2010). </w:t>
+      </w:r>
+      <w:r>
+        <w:t xml:space="preserve">Genetic diversity and integrity of German wildcat (Felis silvestris) populations as revealed by microsatellites, allozymes, and mitochondrial DNA sequences. In </w:t>
+      </w:r>
+      <w:r>
+        <w:rPr>
+          <w:i/>
+          <w:iCs/>
+        </w:rPr>
+        <w:t>Mammalian Biology</w:t>
+      </w:r>
+      <w:r>
+        <w:t xml:space="preserve"> (Vol. 75, pp. 160–174).</w:t>
+      </w:r>
+    </w:p>
+    <w:p>
+      <w:pPr>
+        <w:pStyle w:val="Bibliography"/>
+      </w:pPr>
+      <w:r>
+        <w:t xml:space="preserve">Furia, C. S., &amp; Churchill, R. M. (2022). Normalizing flows for likelihood-free inference with fusion simulations. In </w:t>
+      </w:r>
+      <w:r>
+        <w:rPr>
+          <w:i/>
+          <w:iCs/>
+        </w:rPr>
+        <w:t>Plasma Physics and Controlled Fusion</w:t>
+      </w:r>
+      <w:r>
+        <w:t xml:space="preserve"> (Vol. 64, Issue 10, p. 104003).</w:t>
+      </w:r>
+    </w:p>
+    <w:p>
+      <w:pPr>
+        <w:pStyle w:val="Bibliography"/>
         <w:rPr>
           <w:lang w:val="de-DE"/>
         </w:rPr>
-        <w:t xml:space="preserve">, A. (2012). </w:t>
-      </w:r>
-      <w:r>
-        <w:t xml:space="preserve">A novel approach for choosing summary statistics in approximate Bayesian computation. In </w:t>
+      </w:pPr>
+      <w:r>
+        <w:t xml:space="preserve">Gonçalves, P. J., Lueckmann, J.-M., Deistler, M., Nonnenmacher, M., Öcal, K., Bassetto, G., Chintaluri, C., Podlaski, W. F., Haddad, S. A., Vogels, T. P., Greenberg, D. S., &amp; Macke, J. H. (2020). Training deep neural density estimators to identify mechanistic models of neural dynamics. </w:t>
+      </w:r>
+      <w:r>
+        <w:rPr>
+          <w:lang w:val="de-DE"/>
+        </w:rPr>
+        <w:t xml:space="preserve">In </w:t>
+      </w:r>
+      <w:r>
+        <w:rPr>
+          <w:i/>
+          <w:iCs/>
+          <w:lang w:val="de-DE"/>
+        </w:rPr>
+        <w:t>eLife</w:t>
+      </w:r>
+      <w:r>
+        <w:rPr>
+          <w:lang w:val="de-DE"/>
+        </w:rPr>
+        <w:t xml:space="preserve"> (Vol. 9, p. e56261). https://doi.org/10.7554/eLife.56261</w:t>
+      </w:r>
+    </w:p>
+    <w:p>
+      <w:pPr>
+        <w:pStyle w:val="Bibliography"/>
+      </w:pPr>
+      <w:r>
+        <w:rPr>
+          <w:lang w:val="de-DE"/>
+        </w:rPr>
+        <w:t xml:space="preserve">Greenberg, D., Nonnenmacher, M., &amp; Macke, J. (2019). </w:t>
+      </w:r>
+      <w:r>
+        <w:rPr>
+          <w:i/>
+          <w:iCs/>
+        </w:rPr>
+        <w:t>Automatic posterior transformation for likelihood-free inference</w:t>
+      </w:r>
+      <w:r>
+        <w:t xml:space="preserve"> (pp. 2404–2414). PMLR.</w:t>
+      </w:r>
+    </w:p>
+    <w:p>
+      <w:pPr>
+        <w:pStyle w:val="Bibliography"/>
+      </w:pPr>
+      <w:r>
+        <w:t xml:space="preserve">Groschner, L. N., Malis, J. G., Zuidinga, B., &amp; Borst, A. (2022). A biophysical account of multiplication by a single neuron. In </w:t>
+      </w:r>
+      <w:r>
+        <w:rPr>
+          <w:i/>
+          <w:iCs/>
+        </w:rPr>
+        <w:t>Nature</w:t>
+      </w:r>
+      <w:r>
+        <w:t xml:space="preserve"> (Vol. 603, Issue 7899, pp. 119–123).</w:t>
+      </w:r>
+    </w:p>
+    <w:p>
+      <w:pPr>
+        <w:pStyle w:val="Bibliography"/>
+      </w:pPr>
+      <w:r>
+        <w:t xml:space="preserve">Haller, B. C., &amp; Messer, P. W. (2019). SLiM 3: Forward Genetic Simulations Beyond the Wright–Fisher Model. In </w:t>
+      </w:r>
+      <w:r>
+        <w:rPr>
+          <w:i/>
+          <w:iCs/>
+        </w:rPr>
+        <w:t>Molecular Biology and Evolution</w:t>
+      </w:r>
+      <w:r>
+        <w:t xml:space="preserve"> (Vol. 36, Issue 3, pp. 632–637). https://doi.org/10.1093/molbev/msy228</w:t>
+      </w:r>
+    </w:p>
+    <w:p>
+      <w:pPr>
+        <w:pStyle w:val="Bibliography"/>
+      </w:pPr>
+      <w:r>
+        <w:rPr>
+          <w:lang w:val="de-DE"/>
+        </w:rPr>
+        <w:t xml:space="preserve">Haller, B. C., &amp; Messer, P. W. (2023). </w:t>
+      </w:r>
+      <w:r>
+        <w:t xml:space="preserve">SLiM 4: Multispecies eco-evolutionary modeling. In </w:t>
+      </w:r>
+      <w:r>
+        <w:rPr>
+          <w:i/>
+          <w:iCs/>
+        </w:rPr>
+        <w:t>The American Naturalist</w:t>
+      </w:r>
+      <w:r>
+        <w:t xml:space="preserve"> (Vol. 201, Issue 5, pp. E127–E139).</w:t>
+      </w:r>
+    </w:p>
+    <w:p>
+      <w:pPr>
+        <w:pStyle w:val="Bibliography"/>
+      </w:pPr>
+      <w:r>
+        <w:t xml:space="preserve">Hoban, S. (2014). An overview of the utility of population simulation software in molecular ecology. In </w:t>
+      </w:r>
+      <w:r>
+        <w:rPr>
+          <w:i/>
+          <w:iCs/>
+        </w:rPr>
+        <w:t>Molecular Ecology</w:t>
+      </w:r>
+      <w:r>
+        <w:t xml:space="preserve"> (Vol. 23, Issue 10, pp. 2383–2401). https://doi.org/10.1111/mec.12741</w:t>
+      </w:r>
+    </w:p>
+    <w:p>
+      <w:pPr>
+        <w:pStyle w:val="Bibliography"/>
+      </w:pPr>
+      <w:r>
+        <w:t xml:space="preserve">Holsinger, K. E., &amp; Weir, B. S. (2009). Genetics in geographically structured populations: Defining, estimating and interpreting F ST. In </w:t>
+      </w:r>
+      <w:r>
+        <w:rPr>
+          <w:i/>
+          <w:iCs/>
+        </w:rPr>
+        <w:t>Nature Reviews Genetics</w:t>
+      </w:r>
+      <w:r>
+        <w:t xml:space="preserve"> (Vol. 10, Issue 9, pp. 639–650).</w:t>
+      </w:r>
+    </w:p>
+    <w:p>
+      <w:pPr>
+        <w:pStyle w:val="Bibliography"/>
+      </w:pPr>
+      <w:r>
+        <w:t xml:space="preserve">Howard-McCombe, J., Jamieson, A., Carmagnini, A., Russo, I.-R., Ghazali, M., Campbell, R., Driscoll, C., Murphy, W., Nowak, C., &amp; O’Connor, T. (2023). </w:t>
+      </w:r>
+      <w:r>
+        <w:rPr>
+          <w:i/>
+          <w:iCs/>
+        </w:rPr>
+        <w:t>Genetic swamping of the critically endangered Scottish wildcat was recent and accelerated by disease</w:t>
+      </w:r>
+      <w:r>
+        <w:t>.</w:t>
+      </w:r>
+    </w:p>
+    <w:p>
+      <w:pPr>
+        <w:pStyle w:val="Bibliography"/>
+      </w:pPr>
+      <w:r>
+        <w:lastRenderedPageBreak/>
+        <w:t xml:space="preserve">Howard-McCombe, J., Ward, D., Kitchener, A. C., Lawson, D., Senn, H. V., &amp; Beaumont, M. (2021). On the use of genome-wide data to model and date the time of anthropogenic hybridisation: An example from the Scottish wildcat. In </w:t>
+      </w:r>
+      <w:r>
+        <w:rPr>
+          <w:i/>
+          <w:iCs/>
+        </w:rPr>
+        <w:t>Molecular Ecology</w:t>
+      </w:r>
+      <w:r>
+        <w:t xml:space="preserve"> (Vol. 30, Issue 15, pp. 3688–3702). https://doi.org/10.1111/mec.16000</w:t>
+      </w:r>
+    </w:p>
+    <w:p>
+      <w:pPr>
+        <w:pStyle w:val="Bibliography"/>
+      </w:pPr>
+      <w:r>
+        <w:rPr>
+          <w:lang w:val="de-DE"/>
+        </w:rPr>
+        <w:t xml:space="preserve">Hu, Y., Hu, S., Wang, W., Wu, X., Marshall, F. B., Chen, X., Hou, L., &amp; Wang, C. (2014). </w:t>
+      </w:r>
+      <w:r>
+        <w:t xml:space="preserve">Earliest evidence for commensal processes of cat domestication. In </w:t>
+      </w:r>
+      <w:r>
+        <w:rPr>
+          <w:i/>
+          <w:iCs/>
+        </w:rPr>
+        <w:t>Proceedings of the National Academy of Sciences</w:t>
+      </w:r>
+      <w:r>
+        <w:t xml:space="preserve"> (Vol. 111, Issue 1, pp. 116–120). https://doi.org/10.1073/pnas.1311439110</w:t>
+      </w:r>
+    </w:p>
+    <w:p>
+      <w:pPr>
+        <w:pStyle w:val="Bibliography"/>
+      </w:pPr>
+      <w:r>
+        <w:t xml:space="preserve">Hudson, R. R. (2002). Generating samples under a Wright–Fisher neutral model of genetic variation. In </w:t>
+      </w:r>
+      <w:r>
+        <w:rPr>
+          <w:i/>
+          <w:iCs/>
+        </w:rPr>
+        <w:t>Bioinformatics</w:t>
+      </w:r>
+      <w:r>
+        <w:t xml:space="preserve"> (Vol. 18, Issue 2, pp. 337–338). https://doi.org/10.1093/bioinformatics/18.2.337</w:t>
+      </w:r>
+    </w:p>
+    <w:p>
+      <w:pPr>
+        <w:pStyle w:val="Bibliography"/>
+      </w:pPr>
+      <w:r>
+        <w:t xml:space="preserve">Jaime, A., Peter, R., Evan, M.-M., &amp; Shaffer, H. B. (2018). Demographic inference in a spatially-explicit ecological model from genomic data: A proof of concept for the Mojave Desert Tortoise. In </w:t>
+      </w:r>
+      <w:r>
+        <w:rPr>
+          <w:i/>
+          <w:iCs/>
+        </w:rPr>
+        <w:t>bioRxiv</w:t>
+      </w:r>
+      <w:r>
+        <w:t xml:space="preserve"> (p. 354530). https://doi.org/10.1101/354530</w:t>
+      </w:r>
+    </w:p>
+    <w:p>
+      <w:pPr>
+        <w:pStyle w:val="Bibliography"/>
+      </w:pPr>
+      <w:r>
+        <w:t xml:space="preserve">Jamieson, A., Carmagnini, A., Howard-McCombe, J., Doherty, S., Hirons, A., Dimopoulos, E., Lin, A. T., Allen, R., Anderson-Whymark, H., Barnett, R., Batey, C., Beglane, F., Bowden, W., Bratten, J., Cupere, B. D., Drew, E., Foley, N. M., Fowler, T., Fox, A., … Frantz, L. (2023). Limited historical admixture between European wildcats and domestic cats. </w:t>
+      </w:r>
+      <w:r>
+        <w:rPr>
+          <w:i/>
+          <w:iCs/>
+        </w:rPr>
+        <w:t>Current Biology</w:t>
+      </w:r>
+      <w:r>
+        <w:t xml:space="preserve">, </w:t>
+      </w:r>
+      <w:r>
+        <w:rPr>
+          <w:i/>
+          <w:iCs/>
+        </w:rPr>
+        <w:t>33</w:t>
+      </w:r>
+      <w:r>
+        <w:t>(21), 4751-4760.e14. https://doi.org/10.1016/j.cub.2023.08.031</w:t>
+      </w:r>
+    </w:p>
+    <w:p>
+      <w:pPr>
+        <w:pStyle w:val="Bibliography"/>
+      </w:pPr>
+      <w:r>
+        <w:t xml:space="preserve">Jay, F., Boitard, S., &amp; Austerlitz, F. (2019). An ABC method for whole-genome sequence data: Inferring paleolithic and neolithic human expansions. In </w:t>
+      </w:r>
+      <w:r>
+        <w:rPr>
+          <w:i/>
+          <w:iCs/>
+        </w:rPr>
+        <w:t>Molecular biology and evolution</w:t>
+      </w:r>
+      <w:r>
+        <w:t xml:space="preserve"> (Vol. 36, Issue 7, pp. 1565–1579).</w:t>
+      </w:r>
+    </w:p>
+    <w:p>
+      <w:pPr>
+        <w:pStyle w:val="Bibliography"/>
+      </w:pPr>
+      <w:r>
+        <w:t xml:space="preserve">Kaeuffer, R., Pontier, D., Devillard, S., &amp; Perrin, N. (2004). Effective size of two feral domestic cat populations (Felis catus L.): Effect of the mating system. In </w:t>
+      </w:r>
+      <w:r>
+        <w:rPr>
+          <w:i/>
+          <w:iCs/>
+        </w:rPr>
+        <w:t>Molecular Ecology</w:t>
+      </w:r>
+      <w:r>
+        <w:t xml:space="preserve"> (Vol. 13, Issue 2, pp. 483–490).</w:t>
+      </w:r>
+    </w:p>
+    <w:p>
+      <w:pPr>
+        <w:pStyle w:val="Bibliography"/>
+      </w:pPr>
+      <w:r>
+        <w:lastRenderedPageBreak/>
+        <w:t xml:space="preserve">Kelleher, J., Thornton, K. R., Ashander, J., &amp; Ralph, P. L. (2018). Efficient pedigree recording for fast population genetics simulation. In </w:t>
+      </w:r>
+      <w:r>
+        <w:rPr>
+          <w:i/>
+          <w:iCs/>
+        </w:rPr>
+        <w:t>PLOS Computational Biology</w:t>
+      </w:r>
+      <w:r>
+        <w:t xml:space="preserve"> (Vol. 14, Issue 11, p. e1006581). https://doi.org/10.1371/journal.pcbi.1006581</w:t>
+      </w:r>
+    </w:p>
+    <w:p>
+      <w:pPr>
+        <w:pStyle w:val="Bibliography"/>
+      </w:pPr>
+      <w:r>
+        <w:rPr>
+          <w:lang w:val="de-DE"/>
+        </w:rPr>
+        <w:t xml:space="preserve">Kelleher, J., Wong, Y., Wohns, A. W., Fadil, C., Albers, P. K., &amp; McVean, G. (2019). </w:t>
+      </w:r>
+      <w:r>
+        <w:t xml:space="preserve">Inferring whole-genome histories in large population datasets. In </w:t>
+      </w:r>
+      <w:r>
+        <w:rPr>
+          <w:i/>
+          <w:iCs/>
+        </w:rPr>
+        <w:t>Nature genetics</w:t>
+      </w:r>
+      <w:r>
+        <w:t xml:space="preserve"> (Vol. 51, Issue 9, pp. 1330–1338).</w:t>
+      </w:r>
+    </w:p>
+    <w:p>
+      <w:pPr>
+        <w:pStyle w:val="Bibliography"/>
+      </w:pPr>
+      <w:r>
+        <w:t xml:space="preserve">Kidger, P., &amp; Garcia, C. (2021). Equinox: Neural networks in JAX via callable PyTrees and filtered transformations. </w:t>
+      </w:r>
+      <w:r>
+        <w:rPr>
+          <w:i/>
+          <w:iCs/>
+        </w:rPr>
+        <w:t>arXiv Preprint arXiv:2111.00254</w:t>
+      </w:r>
+      <w:r>
+        <w:t>.</w:t>
+      </w:r>
+    </w:p>
+    <w:p>
+      <w:pPr>
+        <w:pStyle w:val="Bibliography"/>
+      </w:pPr>
+      <w:r>
+        <w:t xml:space="preserve">Kingman, J. F. C. (1982). The coalescent. In </w:t>
+      </w:r>
+      <w:r>
+        <w:rPr>
+          <w:i/>
+          <w:iCs/>
+        </w:rPr>
+        <w:t>Stochastic Processes and their Applications</w:t>
+      </w:r>
+      <w:r>
+        <w:t xml:space="preserve"> (Vol. 13, Issue 3, pp. 235–248). https://doi.org/10.1016/0304-4149(82)90011-4</w:t>
+      </w:r>
+    </w:p>
+    <w:p>
+      <w:pPr>
+        <w:pStyle w:val="Bibliography"/>
+      </w:pPr>
+      <w:r>
+        <w:rPr>
+          <w:lang w:val="de-DE"/>
+        </w:rPr>
+        <w:t xml:space="preserve">Langley, P. J. W., &amp; Yalden, D. W. (1977). </w:t>
+      </w:r>
+      <w:r>
+        <w:t xml:space="preserve">The decline of the rarer carnivores in Great Britain during the nineteenth century. In </w:t>
+      </w:r>
+      <w:r>
+        <w:rPr>
+          <w:i/>
+          <w:iCs/>
+        </w:rPr>
+        <w:t>Mammal Review</w:t>
+      </w:r>
+      <w:r>
+        <w:t xml:space="preserve"> (Vol. 7, Issues 3–4, pp. 95–116). https://doi.org/10.1111/j.1365-2907.1977.tb00363.x</w:t>
+      </w:r>
+    </w:p>
+    <w:p>
+      <w:pPr>
+        <w:pStyle w:val="Bibliography"/>
+      </w:pPr>
+      <w:r>
+        <w:t xml:space="preserve">Li, P., &amp; Vu, Q. D. (2013). Identification of parameter correlations for parameter estimation in dynamic biological models. In </w:t>
+      </w:r>
+      <w:r>
+        <w:rPr>
+          <w:i/>
+          <w:iCs/>
+        </w:rPr>
+        <w:t>BMC Systems Biology</w:t>
+      </w:r>
+      <w:r>
+        <w:t xml:space="preserve"> (Vol. 7, Issue 1, p. 91). https://doi.org/10.1186/1752-0509-7-91</w:t>
+      </w:r>
+    </w:p>
+    <w:p>
+      <w:pPr>
+        <w:pStyle w:val="Bibliography"/>
+      </w:pPr>
+      <w:r>
+        <w:t xml:space="preserve">Lueckmann, J.-M., Goncalves, P. J., Bassetto, G., Öcal, K., Nonnenmacher, M., &amp; Macke, J. H. (2017). Flexible statistical inference for mechanistic models of neural dynamics. In I. Guyon, U. V. Luxburg, S. Bengio, H. Wallach, R. Fergus, S. Vishwanathan, &amp; R. Garnett (Eds.), </w:t>
+      </w:r>
+      <w:r>
+        <w:rPr>
+          <w:i/>
+          <w:iCs/>
+        </w:rPr>
+        <w:t>Advances in Neural Information Processing Systems</w:t>
+      </w:r>
+      <w:r>
+        <w:t xml:space="preserve"> (Vol. 30). Curran Associates, Inc. https://proceedings.neurips.cc/paper_files/paper/2017/file/addfa9b7e234254d26e9c7f2af1005cb-Paper.pdf</w:t>
+      </w:r>
+    </w:p>
+    <w:p>
+      <w:pPr>
+        <w:pStyle w:val="Bibliography"/>
+      </w:pPr>
+      <w:r>
+        <w:t xml:space="preserve">Mellett, C. L., Hodgson, D. M., Lang, A., Mauz, B., Selby, I., &amp; Plater, A. J. (2012). Preservation of a drowned gravel barrier complex: A landscape evolution study from the north-eastern English Channel. In </w:t>
+      </w:r>
+      <w:r>
+        <w:rPr>
+          <w:i/>
+          <w:iCs/>
+        </w:rPr>
+        <w:t>Marine Geology</w:t>
+      </w:r>
+      <w:r>
+        <w:t xml:space="preserve"> (Vols 315–318, pp. 115–131). https://doi.org/10.1016/j.margeo.2012.04.008</w:t>
+      </w:r>
+    </w:p>
+    <w:p>
+      <w:pPr>
+        <w:pStyle w:val="Bibliography"/>
+      </w:pPr>
+      <w:r>
+        <w:lastRenderedPageBreak/>
+        <w:t xml:space="preserve">Neaves, L. E., &amp; Hollingsworth, P. M. (2013). </w:t>
+      </w:r>
+      <w:r>
+        <w:rPr>
+          <w:i/>
+          <w:iCs/>
+        </w:rPr>
+        <w:t>The Scottish wildcat (Felis sylvestris): A review of genetic information and its implications for management</w:t>
+      </w:r>
+      <w:r>
+        <w:t>.</w:t>
+      </w:r>
+    </w:p>
+    <w:p>
+      <w:pPr>
+        <w:pStyle w:val="Bibliography"/>
+      </w:pPr>
+      <w:r>
+        <w:t xml:space="preserve">Nei, M., &amp; Li, W. H. (1979). Mathematical model for studying genetic variation in terms of restriction endonucleases. In </w:t>
+      </w:r>
+      <w:r>
+        <w:rPr>
+          <w:i/>
+          <w:iCs/>
+        </w:rPr>
+        <w:t>Proceedings of the National Academy of Sciences</w:t>
+      </w:r>
+      <w:r>
+        <w:t xml:space="preserve"> (Vol. 76, Issue 10, pp. 5269–5273). https://doi.org/10.1073/pnas.76.10.5269</w:t>
+      </w:r>
+    </w:p>
+    <w:p>
+      <w:pPr>
+        <w:pStyle w:val="Bibliography"/>
+      </w:pPr>
+      <w:r>
+        <w:t xml:space="preserve">Papamakarios, G., Nalisnick, E., Rezende, D. J., Mohamed, S., &amp; Lakshminarayanan, B. (2021). Normalizing flows for probabilistic modeling and inference. </w:t>
+      </w:r>
+      <w:r>
+        <w:rPr>
+          <w:i/>
+          <w:iCs/>
+        </w:rPr>
+        <w:t>Journal of Machine Learning Research</w:t>
+      </w:r>
+      <w:r>
+        <w:t xml:space="preserve">, </w:t>
+      </w:r>
+      <w:r>
+        <w:rPr>
+          <w:i/>
+          <w:iCs/>
+        </w:rPr>
+        <w:t>22</w:t>
+      </w:r>
+      <w:r>
+        <w:t>(57), 1–64.</w:t>
+      </w:r>
+    </w:p>
+    <w:p>
+      <w:pPr>
+        <w:pStyle w:val="Bibliography"/>
+      </w:pPr>
+      <w:r>
+        <w:t xml:space="preserve">Papamakarios, G., Sterratt, D., &amp; Murray, I. (2019). Sequential Neural Likelihood: Fast Likelihood-free Inference with Autoregressive Flows. In K. Chaudhuri &amp; M. Sugiyama (Eds.), </w:t>
+      </w:r>
+      <w:r>
+        <w:rPr>
+          <w:i/>
+          <w:iCs/>
+        </w:rPr>
+        <w:t>Proceedings of the Twenty-Second International Conference on Artificial Intelligence and Statistics</w:t>
+      </w:r>
+      <w:r>
+        <w:t xml:space="preserve"> (Vol. 89, pp. 837–848). PMLR. https://proceedings.mlr.press/v89/papamakarios19a.html</w:t>
+      </w:r>
+    </w:p>
+    <w:p>
+      <w:pPr>
+        <w:pStyle w:val="Bibliography"/>
+      </w:pPr>
+      <w:r>
+        <w:t xml:space="preserve">Paszke, A., Gross, S., Massa, F., Lerer, A., Bradbury, J., Chanan, G., Killeen, T., Lin, Z., Gimelshein, N., &amp; Antiga, L. (2019). Pytorch: An imperative style, high-performance deep learning library. In </w:t>
+      </w:r>
+      <w:r>
+        <w:rPr>
+          <w:i/>
+          <w:iCs/>
+        </w:rPr>
+        <w:t>Advances in neural information processing systems</w:t>
+      </w:r>
+      <w:r>
+        <w:t xml:space="preserve"> (Vol. 32).</w:t>
+      </w:r>
+    </w:p>
+    <w:p>
+      <w:pPr>
+        <w:pStyle w:val="Bibliography"/>
+      </w:pPr>
+      <w:r>
+        <w:t xml:space="preserve">Pedregosa, F., Varoquaux, G., Gramfort, A., Michel, V., Thirion, B., Grisel, O., Blondel, M., Prettenhofer, P., Weiss, R., &amp; Dubourg, V. (2011). Scikit-learn: Machine learning in Python. In </w:t>
+      </w:r>
+      <w:r>
+        <w:rPr>
+          <w:i/>
+          <w:iCs/>
+        </w:rPr>
+        <w:t>The Journal of machine Learning research</w:t>
+      </w:r>
+      <w:r>
+        <w:t xml:space="preserve"> (Vol. 12, pp. 2825–2830).</w:t>
+      </w:r>
+    </w:p>
+    <w:p>
+      <w:pPr>
+        <w:pStyle w:val="Bibliography"/>
+      </w:pPr>
+      <w:r>
+        <w:t xml:space="preserve">Peng, B., Chen, H.-S., Mechanic, L. E., Racine, B., Clarke, J., Gillanders, E., &amp; Feuer, E. J. (2015). Genetic Data Simulators and their Applications: An Overview. In </w:t>
+      </w:r>
+      <w:r>
+        <w:rPr>
+          <w:i/>
+          <w:iCs/>
+        </w:rPr>
+        <w:t>Genetic Epidemiology</w:t>
+      </w:r>
+      <w:r>
+        <w:t xml:space="preserve"> (Vol. 39, Issue 1, pp. 2–10). https://doi.org/10.1002/gepi.21876</w:t>
+      </w:r>
+    </w:p>
+    <w:p>
+      <w:pPr>
+        <w:pStyle w:val="Bibliography"/>
+      </w:pPr>
+      <w:r>
+        <w:t xml:space="preserve">Pierpaoli, M., Birò, Z. S., Herrmann, M., Hupe, K., Fernandes, M., Ragni, B., Szemethy, L., &amp; Randi, E. (2003). Genetic distinction of wildcat (Felis silvestris) populations in Europe, and hybridization with domestic cats in Hungary. In </w:t>
+      </w:r>
+      <w:r>
+        <w:rPr>
+          <w:i/>
+          <w:iCs/>
+        </w:rPr>
+        <w:t>Molecular Ecology</w:t>
+      </w:r>
+      <w:r>
+        <w:t xml:space="preserve"> (Vol. 12, Issue 10, pp. 2585–2598). https://doi.org/10.1046/j.1365-294X.2003.01939.x</w:t>
+      </w:r>
+    </w:p>
+    <w:p>
+      <w:pPr>
+        <w:pStyle w:val="Bibliography"/>
+      </w:pPr>
+      <w:r>
+        <w:rPr>
+          <w:lang w:val="de-DE"/>
+        </w:rPr>
+        <w:lastRenderedPageBreak/>
+        <w:t xml:space="preserve">Pritchard, J. K., Seielstad, M. T., Perez-Lezaun, A., &amp; Feldman, M. W. (1999). </w:t>
+      </w:r>
+      <w:r>
+        <w:t xml:space="preserve">Population growth of human Y chromosomes: A study of Y chromosome microsatellites. In </w:t>
+      </w:r>
+      <w:r>
+        <w:rPr>
+          <w:i/>
+          <w:iCs/>
+        </w:rPr>
+        <w:t>Molecular biology and evolution</w:t>
+      </w:r>
+      <w:r>
+        <w:t xml:space="preserve"> (Vol. 16, Issue 12, pp. 1791–1798).</w:t>
+      </w:r>
+    </w:p>
+    <w:p>
+      <w:pPr>
+        <w:pStyle w:val="Bibliography"/>
+      </w:pPr>
+      <w:r>
+        <w:t xml:space="preserve">Reich, D., Thangaraj, K., Patterson, N., Price, A. L., &amp; Singh, L. (2009). Reconstructing Indian population history. In </w:t>
+      </w:r>
+      <w:r>
+        <w:rPr>
+          <w:i/>
+          <w:iCs/>
+        </w:rPr>
+        <w:t>Nature</w:t>
+      </w:r>
+      <w:r>
+        <w:t xml:space="preserve"> (Vol. 461, Issue 7263, pp. 489–494). https://doi.org/10.1038/nature08365</w:t>
+      </w:r>
+    </w:p>
+    <w:p>
+      <w:pPr>
+        <w:pStyle w:val="Bibliography"/>
+      </w:pPr>
+      <w:r>
+        <w:t xml:space="preserve">Speed, D., &amp; Balding, D. J. (2015). Relatedness in the post-genomic era: Is it still useful? In </w:t>
+      </w:r>
+      <w:r>
+        <w:rPr>
+          <w:i/>
+          <w:iCs/>
+        </w:rPr>
+        <w:t>Nature Reviews Genetics</w:t>
+      </w:r>
+      <w:r>
+        <w:t xml:space="preserve"> (Vol. 16, Issue 1, pp. 33–44). https://doi.org/10.1038/nrg3821</w:t>
+      </w:r>
+    </w:p>
+    <w:p>
+      <w:pPr>
+        <w:pStyle w:val="Bibliography"/>
+      </w:pPr>
+      <w:r>
+        <w:rPr>
+          <w:lang w:val="de-DE"/>
+        </w:rPr>
+        <w:t xml:space="preserve">Stajich, J. E., &amp; Hahn, M. W. (2005). </w:t>
+      </w:r>
+      <w:r>
+        <w:t xml:space="preserve">Disentangling the Effects of Demography and Selection in Human History. </w:t>
+      </w:r>
+      <w:r>
+        <w:rPr>
+          <w:i/>
+          <w:iCs/>
+        </w:rPr>
+        <w:t>Molecular Biology and Evolution</w:t>
+      </w:r>
+      <w:r>
+        <w:t xml:space="preserve">, </w:t>
+      </w:r>
+      <w:r>
+        <w:rPr>
+          <w:i/>
+          <w:iCs/>
+        </w:rPr>
+        <w:t>22</w:t>
+      </w:r>
+      <w:r>
+        <w:t>(1), 63–73. https://doi.org/10.1093/molbev/msh252</w:t>
+      </w:r>
+    </w:p>
+    <w:p>
+      <w:pPr>
+        <w:pStyle w:val="Bibliography"/>
+      </w:pPr>
+      <w:r>
+        <w:t xml:space="preserve">Steinrücken, M., Kamm, J., Spence, J. P., &amp; Song, Y. S. (2019). Inference of complex population histories using whole-genome sequences from multiple populations. In </w:t>
+      </w:r>
+      <w:r>
+        <w:rPr>
+          <w:i/>
+          <w:iCs/>
+        </w:rPr>
+        <w:t>Proceedings of the National Academy of Sciences</w:t>
+      </w:r>
+      <w:r>
+        <w:t xml:space="preserve"> (Vol. 116, Issue 34, pp. 17115–17120). https://doi.org/10.1073/pnas.1905060116</w:t>
+      </w:r>
+    </w:p>
+    <w:p>
+      <w:pPr>
+        <w:pStyle w:val="Bibliography"/>
+      </w:pPr>
+      <w:r>
+        <w:t xml:space="preserve">Tajima, F. (1989). Statistical method for testing the neutral mutation hypothesis by DNA polymorphism. In </w:t>
       </w:r>
       <w:r>
         <w:rPr>
@@ -8427,39 +9432,35 @@
         <w:t>Genetics</w:t>
       </w:r>
       <w:r>
-        <w:t xml:space="preserve"> (Vol. 192, Issue 3, pp. 1027–1047).</w:t>
+        <w:t xml:space="preserve"> (Vol. 123, Issue 3, pp. 585–595). https://doi.org/10.1093/genetics/123.3.585</w:t>
       </w:r>
     </w:p>
     <w:p>
       <w:pPr>
         <w:pStyle w:val="Bibliography"/>
       </w:pPr>
-      <w:proofErr w:type="spellStart"/>
-      <w:r>
-        <w:t>Akhmetzhanova</w:t>
-      </w:r>
-      <w:proofErr w:type="spellEnd"/>
-      <w:r>
-        <w:t xml:space="preserve">, A., Mishra-Sharma, S., &amp; Dvorkin, C. (2023). Data Compression and Inference in Cosmology with Self-Supervised Machine Learning. In </w:t>
-      </w:r>
-      <w:proofErr w:type="spellStart"/>
-      <w:r>
-        <w:rPr>
-          <w:i/>
-          <w:iCs/>
-        </w:rPr>
-        <w:t>arXiv</w:t>
-      </w:r>
-      <w:proofErr w:type="spellEnd"/>
-      <w:r>
-        <w:rPr>
-          <w:i/>
-          <w:iCs/>
-        </w:rPr>
-        <w:t xml:space="preserve"> preprint arXiv:2308.09751</w:t>
-      </w:r>
-      <w:r>
-        <w:t>.</w:t>
+      <w:r>
+        <w:t xml:space="preserve">Wakeley, J. (1999). Nonequilibrium migration in human history. </w:t>
+      </w:r>
+      <w:r>
+        <w:rPr>
+          <w:i/>
+          <w:iCs/>
+        </w:rPr>
+        <w:t>Genetics</w:t>
+      </w:r>
+      <w:r>
+        <w:t xml:space="preserve">, </w:t>
+      </w:r>
+      <w:r>
+        <w:rPr>
+          <w:i/>
+          <w:iCs/>
+        </w:rPr>
+        <w:t>153</w:t>
+      </w:r>
+      <w:r>
+        <w:t>(4), 1863–1871. https://doi.org/10.1093/genetics/153.4.1863</w:t>
       </w:r>
     </w:p>
     <w:p>
@@ -8467,88 +9468,45 @@
         <w:pStyle w:val="Bibliography"/>
       </w:pPr>
       <w:r>
-        <w:t xml:space="preserve">Barroso, G. V., Moutinho, A. F., &amp; </w:t>
-      </w:r>
-      <w:proofErr w:type="spellStart"/>
-      <w:r>
-        <w:t>Dutheil</w:t>
-      </w:r>
-      <w:proofErr w:type="spellEnd"/>
-      <w:r>
-        <w:t xml:space="preserve">, J. Y. (2020). A Population Genomics Lexicon. In J. Y. </w:t>
-      </w:r>
-      <w:proofErr w:type="spellStart"/>
-      <w:r>
-        <w:t>Dutheil</w:t>
-      </w:r>
-      <w:proofErr w:type="spellEnd"/>
-      <w:r>
-        <w:t xml:space="preserve"> (Ed.), </w:t>
-      </w:r>
-      <w:r>
-        <w:rPr>
-          <w:i/>
-          <w:iCs/>
-        </w:rPr>
-        <w:t>Statistical Population Genomics</w:t>
-      </w:r>
-      <w:r>
-        <w:t xml:space="preserve"> (pp. 3–17). Springer US. https://doi.org/10.1007/978-1-0716-0199-0_1</w:t>
+        <w:t xml:space="preserve">Wakeley, J., King, L., Low, B. S., &amp; Ramachandran, S. (2012). Gene Genealogies Within a Fixed Pedigree, and the Robustness of Kingman’s Coalescent. </w:t>
+      </w:r>
+      <w:r>
+        <w:rPr>
+          <w:i/>
+          <w:iCs/>
+        </w:rPr>
+        <w:t>Genetics</w:t>
+      </w:r>
+      <w:r>
+        <w:t xml:space="preserve">, </w:t>
+      </w:r>
+      <w:r>
+        <w:rPr>
+          <w:i/>
+          <w:iCs/>
+        </w:rPr>
+        <w:t>190</w:t>
+      </w:r>
+      <w:r>
+        <w:t>(4), 1433–1445. https://doi.org/10.1534/genetics.111.135574</w:t>
       </w:r>
     </w:p>
     <w:p>
       <w:pPr>
         <w:pStyle w:val="Bibliography"/>
       </w:pPr>
-      <w:proofErr w:type="spellStart"/>
-      <w:r>
-        <w:t>Baumdicker</w:t>
-      </w:r>
-      <w:proofErr w:type="spellEnd"/>
-      <w:r>
-        <w:t xml:space="preserve">, F., Bisschop, G., Goldstein, D., Gower, G., Ragsdale, A. P., </w:t>
-      </w:r>
-      <w:proofErr w:type="spellStart"/>
-      <w:r>
-        <w:t>Tsambos</w:t>
-      </w:r>
-      <w:proofErr w:type="spellEnd"/>
-      <w:r>
-        <w:t xml:space="preserve">, G., Zhu, S., Eldon, B., Ellerman, E. C., Galloway, J. G., Gladstein, A. L., Gorjanc, G., Guo, B., Jeffery, B., </w:t>
-      </w:r>
-      <w:proofErr w:type="spellStart"/>
-      <w:r>
-        <w:t>Kretzschumar</w:t>
-      </w:r>
-      <w:proofErr w:type="spellEnd"/>
-      <w:r>
-        <w:t xml:space="preserve">, W. W., Lohse, K., </w:t>
-      </w:r>
-      <w:proofErr w:type="spellStart"/>
-      <w:r>
-        <w:t>Matschiner</w:t>
-      </w:r>
-      <w:proofErr w:type="spellEnd"/>
-      <w:r>
-        <w:t xml:space="preserve">, M., Nelson, D., Pope, N. S., … Kelleher, J. (2022). Efficient ancestry and mutation simulation with </w:t>
-      </w:r>
-      <w:proofErr w:type="spellStart"/>
-      <w:r>
-        <w:t>msprime</w:t>
-      </w:r>
-      <w:proofErr w:type="spellEnd"/>
-      <w:r>
-        <w:t xml:space="preserve"> 1.0. In </w:t>
-      </w:r>
-      <w:r>
-        <w:rPr>
-          <w:i/>
-          <w:iCs/>
-        </w:rPr>
-        <w:t>GENETICS</w:t>
-      </w:r>
-      <w:r>
-        <w:t xml:space="preserve"> (Vol. 220, Issue 3). https://doi.org/10.1093/genetics/iyab229</w:t>
+      <w:r>
+        <w:t xml:space="preserve">Ward, D. (2024). </w:t>
+      </w:r>
+      <w:r>
+        <w:rPr>
+          <w:i/>
+          <w:iCs/>
+        </w:rPr>
+        <w:t>FlowJAX: Distributions and Normalizing Flows in Jax</w:t>
+      </w:r>
+      <w:r>
+        <w:t xml:space="preserve"> (Version 12.0.1) [Computer software]. https://doi.org/10.5281/zenodo.10402073</w:t>
       </w:r>
     </w:p>
     <w:p>
@@ -8556,35 +9514,18 @@
         <w:pStyle w:val="Bibliography"/>
       </w:pPr>
       <w:r>
-        <w:t xml:space="preserve">Beaumont, M., Barratt, E. M., </w:t>
-      </w:r>
-      <w:proofErr w:type="spellStart"/>
-      <w:r>
-        <w:t>Gottelli</w:t>
-      </w:r>
-      <w:proofErr w:type="spellEnd"/>
-      <w:r>
-        <w:t xml:space="preserve">, D., Kitchener, A. C., Daniels, M. J., Pritchard, J. K., &amp; Bruford, M. W. (2001). Genetic diversity and introgression in the Scottish wildcat. </w:t>
-      </w:r>
-      <w:r>
-        <w:rPr>
-          <w:i/>
-          <w:iCs/>
-        </w:rPr>
-        <w:t>Molecular Ecology</w:t>
-      </w:r>
-      <w:r>
-        <w:t xml:space="preserve">, </w:t>
-      </w:r>
-      <w:r>
-        <w:rPr>
-          <w:i/>
-          <w:iCs/>
-        </w:rPr>
-        <w:t>10</w:t>
-      </w:r>
-      <w:r>
-        <w:t>(2), 319–336. https://doi.org/10.1046/j.1365-294x.2001.01196.x</w:t>
+        <w:lastRenderedPageBreak/>
+        <w:t xml:space="preserve">Ward, Daniel. (2021). </w:t>
+      </w:r>
+      <w:r>
+        <w:rPr>
+          <w:i/>
+          <w:iCs/>
+        </w:rPr>
+        <w:t>Scottish Wildcats and Simulations as a Tool for Demographic Inference</w:t>
+      </w:r>
+      <w:r>
+        <w:t xml:space="preserve"> [Thesis].</w:t>
       </w:r>
     </w:p>
     <w:p>
@@ -8592,1595 +9533,9 @@
         <w:pStyle w:val="Bibliography"/>
       </w:pPr>
       <w:r>
-        <w:lastRenderedPageBreak/>
-        <w:t xml:space="preserve">Beaumont, M., &amp; </w:t>
-      </w:r>
-      <w:proofErr w:type="spellStart"/>
-      <w:r>
-        <w:t>Rannala</w:t>
-      </w:r>
-      <w:proofErr w:type="spellEnd"/>
-      <w:r>
-        <w:t xml:space="preserve">, B. (2004). The Bayesian revolution in genetics. In </w:t>
-      </w:r>
-      <w:r>
-        <w:rPr>
-          <w:i/>
-          <w:iCs/>
-        </w:rPr>
-        <w:t>Nature Reviews Genetics</w:t>
-      </w:r>
-      <w:r>
-        <w:t xml:space="preserve"> (Vol. 5, Issue 4, pp. 251–261). https://doi.org/10.1038/nrg1318</w:t>
-      </w:r>
-    </w:p>
-    <w:p>
-      <w:pPr>
-        <w:pStyle w:val="Bibliography"/>
-      </w:pPr>
-      <w:r>
-        <w:t xml:space="preserve">Beaumont, M., Zhang, W., &amp; Balding, D. J. (2002). Approximate Bayesian computation in population genetics. In </w:t>
-      </w:r>
-      <w:r>
-        <w:rPr>
-          <w:i/>
-          <w:iCs/>
-        </w:rPr>
-        <w:t>Genetics</w:t>
-      </w:r>
-      <w:r>
-        <w:t xml:space="preserve"> (Vol. 162, Issue 4, pp. 2025–2035).</w:t>
-      </w:r>
-    </w:p>
-    <w:p>
-      <w:pPr>
-        <w:pStyle w:val="Bibliography"/>
-      </w:pPr>
-      <w:proofErr w:type="spellStart"/>
-      <w:r>
-        <w:t>Beugin</w:t>
-      </w:r>
-      <w:proofErr w:type="spellEnd"/>
-      <w:r>
-        <w:t xml:space="preserve">, M., Salvador, O., Leblanc, G., </w:t>
-      </w:r>
-      <w:proofErr w:type="spellStart"/>
-      <w:r>
-        <w:t>Queney</w:t>
-      </w:r>
-      <w:proofErr w:type="spellEnd"/>
-      <w:r>
-        <w:t xml:space="preserve">, G., Natoli, E., &amp; Pontier, D. (2020). Hybridization between Felis </w:t>
-      </w:r>
-      <w:proofErr w:type="spellStart"/>
-      <w:r>
-        <w:t>silvestris</w:t>
-      </w:r>
-      <w:proofErr w:type="spellEnd"/>
-      <w:r>
-        <w:t xml:space="preserve"> </w:t>
-      </w:r>
-      <w:proofErr w:type="spellStart"/>
-      <w:r>
-        <w:t>silvestris</w:t>
-      </w:r>
-      <w:proofErr w:type="spellEnd"/>
-      <w:r>
-        <w:t xml:space="preserve"> and Felis </w:t>
-      </w:r>
-      <w:proofErr w:type="spellStart"/>
-      <w:r>
-        <w:t>silvestris</w:t>
-      </w:r>
-      <w:proofErr w:type="spellEnd"/>
-      <w:r>
-        <w:t xml:space="preserve"> catus in two contrasted environments in France. In </w:t>
-      </w:r>
-      <w:r>
-        <w:rPr>
-          <w:i/>
-          <w:iCs/>
-        </w:rPr>
-        <w:t>Ecology and Evolution</w:t>
-      </w:r>
-      <w:r>
-        <w:t xml:space="preserve"> (Vol. 10, Issue 1, pp. 263–276).</w:t>
-      </w:r>
-    </w:p>
-    <w:p>
-      <w:pPr>
-        <w:pStyle w:val="Bibliography"/>
-      </w:pPr>
-      <w:proofErr w:type="spellStart"/>
-      <w:r>
-        <w:t>Breitenmoser</w:t>
-      </w:r>
-      <w:proofErr w:type="spellEnd"/>
-      <w:r>
-        <w:t xml:space="preserve">, U., Lanz, T., &amp; </w:t>
-      </w:r>
-      <w:proofErr w:type="spellStart"/>
-      <w:r>
-        <w:t>Breitenmoser-Würsten</w:t>
-      </w:r>
-      <w:proofErr w:type="spellEnd"/>
-      <w:r>
-        <w:t xml:space="preserve">, C. (2019). Conservation of the wildcat (Felis </w:t>
-      </w:r>
-      <w:proofErr w:type="spellStart"/>
-      <w:r>
-        <w:t>silvestris</w:t>
-      </w:r>
-      <w:proofErr w:type="spellEnd"/>
-      <w:r>
-        <w:t xml:space="preserve">) in Scotland: Review of the conservation status and assessment of conservation activities. In </w:t>
-      </w:r>
-      <w:r>
-        <w:rPr>
-          <w:i/>
-          <w:iCs/>
-        </w:rPr>
-        <w:t>IUCN SSC Cat Specialist Group</w:t>
-      </w:r>
-      <w:r>
-        <w:t>.</w:t>
-      </w:r>
-    </w:p>
-    <w:p>
-      <w:pPr>
-        <w:pStyle w:val="Bibliography"/>
-      </w:pPr>
-      <w:r>
-        <w:t xml:space="preserve">Cannon, P., Ward, D., &amp; </w:t>
-      </w:r>
-      <w:proofErr w:type="spellStart"/>
-      <w:r>
-        <w:t>Schmon</w:t>
-      </w:r>
-      <w:proofErr w:type="spellEnd"/>
-      <w:r>
-        <w:t xml:space="preserve">, S. M. (2022). Investigating the impact of model misspecification in neural simulation-based inference. In </w:t>
-      </w:r>
-      <w:proofErr w:type="spellStart"/>
-      <w:r>
-        <w:rPr>
-          <w:i/>
-          <w:iCs/>
-        </w:rPr>
-        <w:t>arXiv</w:t>
-      </w:r>
-      <w:proofErr w:type="spellEnd"/>
-      <w:r>
-        <w:rPr>
-          <w:i/>
-          <w:iCs/>
-        </w:rPr>
-        <w:t xml:space="preserve"> preprint arXiv:2209.01845</w:t>
-      </w:r>
-      <w:r>
-        <w:t>.</w:t>
-      </w:r>
-    </w:p>
-    <w:p>
-      <w:pPr>
-        <w:pStyle w:val="Bibliography"/>
-      </w:pPr>
-      <w:r>
-        <w:rPr>
-          <w:i/>
-          <w:iCs/>
-        </w:rPr>
-        <w:t>CATS Report Scotland</w:t>
-      </w:r>
-      <w:r>
-        <w:t>. (2021). [Report]. Cats Protection.</w:t>
-      </w:r>
-    </w:p>
-    <w:p>
-      <w:pPr>
-        <w:pStyle w:val="Bibliography"/>
-      </w:pPr>
-      <w:proofErr w:type="spellStart"/>
-      <w:r>
-        <w:t>Danecek</w:t>
-      </w:r>
-      <w:proofErr w:type="spellEnd"/>
-      <w:r>
-        <w:t xml:space="preserve">, P., Auton, A., </w:t>
-      </w:r>
-      <w:proofErr w:type="spellStart"/>
-      <w:r>
-        <w:t>Abecasis</w:t>
-      </w:r>
-      <w:proofErr w:type="spellEnd"/>
-      <w:r>
-        <w:t xml:space="preserve">, G., Albers, C. A., Banks, E., </w:t>
-      </w:r>
-      <w:proofErr w:type="spellStart"/>
-      <w:r>
-        <w:t>DePristo</w:t>
-      </w:r>
-      <w:proofErr w:type="spellEnd"/>
-      <w:r>
-        <w:t xml:space="preserve">, M. A., Handsaker, R. E., Lunter, G., Marth, G. T., Sherry, S. T., McVean, G., Durbin, R., &amp; Genomes Project Analysis, G. (2011). The variant call format and VCFtools. In </w:t>
-      </w:r>
-      <w:r>
-        <w:rPr>
-          <w:i/>
-          <w:iCs/>
-        </w:rPr>
-        <w:t>Bioinformatics</w:t>
-      </w:r>
-      <w:r>
-        <w:t xml:space="preserve"> (Vol. 27, Issue 15, pp. 2156–2158). https://doi.org/10.1093/bioinformatics/btr330</w:t>
-      </w:r>
-    </w:p>
-    <w:p>
-      <w:pPr>
-        <w:pStyle w:val="Bibliography"/>
-      </w:pPr>
-      <w:r>
-        <w:t xml:space="preserve">Driscoll, C. A., Menotti-Raymond, M., Roca, A. L., Hupe, K., Johnson, W. E., Geffen, E., Harley, E. H., Delibes, M., Pontier, D., &amp; Kitchener, A. C. (2007). The Near Eastern origin of cat domestication. In </w:t>
-      </w:r>
-      <w:r>
-        <w:rPr>
-          <w:i/>
-          <w:iCs/>
-        </w:rPr>
-        <w:t>Science</w:t>
-      </w:r>
-      <w:r>
-        <w:t xml:space="preserve"> (Vol. 317, Issue 5837, pp. 519–523).</w:t>
-      </w:r>
-    </w:p>
-    <w:p>
-      <w:pPr>
-        <w:pStyle w:val="Bibliography"/>
-      </w:pPr>
-      <w:r>
-        <w:t xml:space="preserve">Durkan, C., </w:t>
-      </w:r>
-      <w:proofErr w:type="spellStart"/>
-      <w:r>
-        <w:t>Papamakarios</w:t>
-      </w:r>
-      <w:proofErr w:type="spellEnd"/>
-      <w:r>
-        <w:t xml:space="preserve">, G., &amp; Murray, I. (2018). Sequential neural methods for likelihood-free inference. </w:t>
-      </w:r>
-      <w:proofErr w:type="spellStart"/>
-      <w:r>
-        <w:rPr>
-          <w:i/>
-          <w:iCs/>
-        </w:rPr>
-        <w:t>arXiv</w:t>
-      </w:r>
-      <w:proofErr w:type="spellEnd"/>
-      <w:r>
-        <w:rPr>
-          <w:i/>
-          <w:iCs/>
-        </w:rPr>
-        <w:t xml:space="preserve"> Preprint arXiv:1811.08723</w:t>
-      </w:r>
-      <w:r>
-        <w:t>.</w:t>
-      </w:r>
-    </w:p>
-    <w:p>
-      <w:pPr>
-        <w:pStyle w:val="Bibliography"/>
-      </w:pPr>
-      <w:r>
         <w:rPr>
           <w:lang w:val="de-DE"/>
         </w:rPr>
-        <w:t xml:space="preserve">Eckert, I., </w:t>
-      </w:r>
-      <w:proofErr w:type="spellStart"/>
-      <w:r>
-        <w:rPr>
-          <w:lang w:val="de-DE"/>
-        </w:rPr>
-        <w:t>Suchentrunk</w:t>
-      </w:r>
-      <w:proofErr w:type="spellEnd"/>
-      <w:r>
-        <w:rPr>
-          <w:lang w:val="de-DE"/>
-        </w:rPr>
-        <w:t xml:space="preserve">, F., Markov, G., &amp; Hartl, G. B. (2010). </w:t>
-      </w:r>
-      <w:r>
-        <w:t xml:space="preserve">Genetic diversity and integrity of German wildcat (Felis </w:t>
-      </w:r>
-      <w:proofErr w:type="spellStart"/>
-      <w:r>
-        <w:t>silvestris</w:t>
-      </w:r>
-      <w:proofErr w:type="spellEnd"/>
-      <w:r>
-        <w:t xml:space="preserve">) populations as revealed by microsatellites, allozymes, and mitochondrial DNA sequences. In </w:t>
-      </w:r>
-      <w:r>
-        <w:rPr>
-          <w:i/>
-          <w:iCs/>
-        </w:rPr>
-        <w:t>Mammalian Biology</w:t>
-      </w:r>
-      <w:r>
-        <w:t xml:space="preserve"> (Vol. 75, pp. 160–174).</w:t>
-      </w:r>
-    </w:p>
-    <w:p>
-      <w:pPr>
-        <w:pStyle w:val="Bibliography"/>
-      </w:pPr>
-      <w:r>
-        <w:lastRenderedPageBreak/>
-        <w:t xml:space="preserve">Furia, C. S., &amp; Churchill, R. M. (2022). Normalizing flows for likelihood-free inference with fusion simulations. In </w:t>
-      </w:r>
-      <w:r>
-        <w:rPr>
-          <w:i/>
-          <w:iCs/>
-        </w:rPr>
-        <w:t>Plasma Physics and Controlled Fusion</w:t>
-      </w:r>
-      <w:r>
-        <w:t xml:space="preserve"> (Vol. 64, Issue 10, p. 104003).</w:t>
-      </w:r>
-    </w:p>
-    <w:p>
-      <w:pPr>
-        <w:pStyle w:val="Bibliography"/>
-        <w:rPr>
-          <w:lang w:val="de-DE"/>
-        </w:rPr>
-      </w:pPr>
-      <w:r>
-        <w:t xml:space="preserve">Gonçalves, P. J., </w:t>
-      </w:r>
-      <w:proofErr w:type="spellStart"/>
-      <w:r>
-        <w:t>Lueckmann</w:t>
-      </w:r>
-      <w:proofErr w:type="spellEnd"/>
-      <w:r>
-        <w:t xml:space="preserve">, J.-M., </w:t>
-      </w:r>
-      <w:proofErr w:type="spellStart"/>
-      <w:r>
-        <w:t>Deistler</w:t>
-      </w:r>
-      <w:proofErr w:type="spellEnd"/>
-      <w:r>
-        <w:t xml:space="preserve">, M., Nonnenmacher, M., Öcal, K., </w:t>
-      </w:r>
-      <w:proofErr w:type="spellStart"/>
-      <w:r>
-        <w:t>Bassetto</w:t>
-      </w:r>
-      <w:proofErr w:type="spellEnd"/>
-      <w:r>
-        <w:t xml:space="preserve">, G., </w:t>
-      </w:r>
-      <w:proofErr w:type="spellStart"/>
-      <w:r>
-        <w:t>Chintaluri</w:t>
-      </w:r>
-      <w:proofErr w:type="spellEnd"/>
-      <w:r>
-        <w:t xml:space="preserve">, C., Podlaski, W. F., Haddad, S. A., Vogels, T. P., Greenberg, D. S., &amp; Macke, J. H. (2020). Training deep neural density estimators to identify mechanistic models of neural dynamics. </w:t>
-      </w:r>
-      <w:r>
-        <w:rPr>
-          <w:lang w:val="de-DE"/>
-        </w:rPr>
-        <w:t xml:space="preserve">In </w:t>
-      </w:r>
-      <w:proofErr w:type="spellStart"/>
-      <w:r>
-        <w:rPr>
-          <w:i/>
-          <w:iCs/>
-          <w:lang w:val="de-DE"/>
-        </w:rPr>
-        <w:t>eLife</w:t>
-      </w:r>
-      <w:proofErr w:type="spellEnd"/>
-      <w:r>
-        <w:rPr>
-          <w:lang w:val="de-DE"/>
-        </w:rPr>
-        <w:t xml:space="preserve"> (Vol. 9, p. e56261). https://doi.org/10.7554/eLife.56261</w:t>
-      </w:r>
-    </w:p>
-    <w:p>
-      <w:pPr>
-        <w:pStyle w:val="Bibliography"/>
-      </w:pPr>
-      <w:r>
-        <w:rPr>
-          <w:lang w:val="de-DE"/>
-        </w:rPr>
-        <w:t xml:space="preserve">Greenberg, D., Nonnenmacher, M., &amp; Macke, J. (2019). </w:t>
-      </w:r>
-      <w:r>
-        <w:rPr>
-          <w:i/>
-          <w:iCs/>
-        </w:rPr>
-        <w:t>Automatic posterior transformation for likelihood-free inference</w:t>
-      </w:r>
-      <w:r>
-        <w:t xml:space="preserve"> (pp. 2404–2414). PMLR.</w:t>
-      </w:r>
-    </w:p>
-    <w:p>
-      <w:pPr>
-        <w:pStyle w:val="Bibliography"/>
-      </w:pPr>
-      <w:proofErr w:type="spellStart"/>
-      <w:r>
-        <w:t>Groschner</w:t>
-      </w:r>
-      <w:proofErr w:type="spellEnd"/>
-      <w:r>
-        <w:t xml:space="preserve">, L. N., Malis, J. G., Zuidinga, B., &amp; Borst, A. (2022). A biophysical account of multiplication by a single neuron. In </w:t>
-      </w:r>
-      <w:r>
-        <w:rPr>
-          <w:i/>
-          <w:iCs/>
-        </w:rPr>
-        <w:t>Nature</w:t>
-      </w:r>
-      <w:r>
-        <w:t xml:space="preserve"> (Vol. 603, Issue 7899, pp. 119–123).</w:t>
-      </w:r>
-    </w:p>
-    <w:p>
-      <w:pPr>
-        <w:pStyle w:val="Bibliography"/>
-      </w:pPr>
-      <w:r>
-        <w:t xml:space="preserve">Haller, B. C., &amp; Messer, P. W. (2019). </w:t>
-      </w:r>
-      <w:proofErr w:type="spellStart"/>
-      <w:r>
-        <w:t>SLiM</w:t>
-      </w:r>
-      <w:proofErr w:type="spellEnd"/>
-      <w:r>
-        <w:t xml:space="preserve"> 3: Forward Genetic Simulations Beyond the Wright–Fisher Model. In </w:t>
-      </w:r>
-      <w:r>
-        <w:rPr>
-          <w:i/>
-          <w:iCs/>
-        </w:rPr>
-        <w:t>Molecular Biology and Evolution</w:t>
-      </w:r>
-      <w:r>
-        <w:t xml:space="preserve"> (Vol. 36, Issue 3, pp. 632–637). https://doi.org/10.1093/molbev/msy228</w:t>
-      </w:r>
-    </w:p>
-    <w:p>
-      <w:pPr>
-        <w:pStyle w:val="Bibliography"/>
-      </w:pPr>
-      <w:r>
-        <w:rPr>
-          <w:lang w:val="de-DE"/>
-        </w:rPr>
-        <w:t xml:space="preserve">Haller, B. C., &amp; Messer, P. W. (2023). </w:t>
-      </w:r>
-      <w:proofErr w:type="spellStart"/>
-      <w:r>
-        <w:t>SLiM</w:t>
-      </w:r>
-      <w:proofErr w:type="spellEnd"/>
-      <w:r>
-        <w:t xml:space="preserve"> 4: Multispecies eco-evolutionary </w:t>
-      </w:r>
-      <w:proofErr w:type="spellStart"/>
-      <w:r>
-        <w:t>modeling</w:t>
-      </w:r>
-      <w:proofErr w:type="spellEnd"/>
-      <w:r>
-        <w:t xml:space="preserve">. In </w:t>
-      </w:r>
-      <w:r>
-        <w:rPr>
-          <w:i/>
-          <w:iCs/>
-        </w:rPr>
-        <w:t>The American Naturalist</w:t>
-      </w:r>
-      <w:r>
-        <w:t xml:space="preserve"> (Vol. 201, Issue 5, pp. E127–E139).</w:t>
-      </w:r>
-    </w:p>
-    <w:p>
-      <w:pPr>
-        <w:pStyle w:val="Bibliography"/>
-      </w:pPr>
-      <w:r>
-        <w:t xml:space="preserve">Hoban, S. (2014). An overview of the utility of population simulation software in molecular ecology. In </w:t>
-      </w:r>
-      <w:r>
-        <w:rPr>
-          <w:i/>
-          <w:iCs/>
-        </w:rPr>
-        <w:t>Molecular Ecology</w:t>
-      </w:r>
-      <w:r>
-        <w:t xml:space="preserve"> (Vol. 23, Issue 10, pp. 2383–2401). https://doi.org/10.1111/mec.12741</w:t>
-      </w:r>
-    </w:p>
-    <w:p>
-      <w:pPr>
-        <w:pStyle w:val="Bibliography"/>
-      </w:pPr>
-      <w:r>
-        <w:t xml:space="preserve">Holsinger, K. E., &amp; Weir, B. S. (2009). Genetics in geographically structured populations: Defining, estimating and interpreting F ST. In </w:t>
-      </w:r>
-      <w:r>
-        <w:rPr>
-          <w:i/>
-          <w:iCs/>
-        </w:rPr>
-        <w:t>Nature Reviews Genetics</w:t>
-      </w:r>
-      <w:r>
-        <w:t xml:space="preserve"> (Vol. 10, Issue 9, pp. 639–650).</w:t>
-      </w:r>
-    </w:p>
-    <w:p>
-      <w:pPr>
-        <w:pStyle w:val="Bibliography"/>
-      </w:pPr>
-      <w:r>
-        <w:t xml:space="preserve">Howard-McCombe, J., Jamieson, A., </w:t>
-      </w:r>
-      <w:proofErr w:type="spellStart"/>
-      <w:r>
-        <w:t>Carmagnini</w:t>
-      </w:r>
-      <w:proofErr w:type="spellEnd"/>
-      <w:r>
-        <w:t xml:space="preserve">, A., Russo, I.-R., Ghazali, M., Campbell, R., Driscoll, C., Murphy, W., Nowak, C., &amp; O’Connor, T. (2023). </w:t>
-      </w:r>
-      <w:r>
-        <w:rPr>
-          <w:i/>
-          <w:iCs/>
-        </w:rPr>
-        <w:t>Genetic swamping of the critically endangered Scottish wildcat was recent and accelerated by disease</w:t>
-      </w:r>
-      <w:r>
-        <w:t>.</w:t>
-      </w:r>
-    </w:p>
-    <w:p>
-      <w:pPr>
-        <w:pStyle w:val="Bibliography"/>
-      </w:pPr>
-      <w:r>
-        <w:t xml:space="preserve">Howard-McCombe, J., Ward, D., Kitchener, A. C., Lawson, D., Senn, H. V., &amp; Beaumont, M. (2021). On the use of genome-wide data to model and date the time of anthropogenic hybridisation: An example from the Scottish wildcat. In </w:t>
-      </w:r>
-      <w:r>
-        <w:rPr>
-          <w:i/>
-          <w:iCs/>
-        </w:rPr>
-        <w:t>Molecular Ecology</w:t>
-      </w:r>
-      <w:r>
-        <w:t xml:space="preserve"> (Vol. 30, Issue 15, pp. 3688–3702). https://doi.org/10.1111/mec.16000</w:t>
-      </w:r>
-    </w:p>
-    <w:p>
-      <w:pPr>
-        <w:pStyle w:val="Bibliography"/>
-      </w:pPr>
-      <w:r>
-        <w:rPr>
-          <w:lang w:val="de-DE"/>
-        </w:rPr>
-        <w:lastRenderedPageBreak/>
-        <w:t xml:space="preserve">Hu, Y., Hu, S., Wang, W., Wu, X., Marshall, F. B., Chen, X., Hou, L., &amp; Wang, C. (2014). </w:t>
-      </w:r>
-      <w:r>
-        <w:t xml:space="preserve">Earliest evidence for commensal processes of cat domestication. In </w:t>
-      </w:r>
-      <w:r>
-        <w:rPr>
-          <w:i/>
-          <w:iCs/>
-        </w:rPr>
-        <w:t>Proceedings of the National Academy of Sciences</w:t>
-      </w:r>
-      <w:r>
-        <w:t xml:space="preserve"> (Vol. 111, Issue 1, pp. 116–120). https://doi.org/10.1073/pnas.1311439110</w:t>
-      </w:r>
-    </w:p>
-    <w:p>
-      <w:pPr>
-        <w:pStyle w:val="Bibliography"/>
-      </w:pPr>
-      <w:r>
-        <w:t xml:space="preserve">Hudson, R. R. (2002). Generating samples under a Wright–Fisher neutral model of genetic variation. In </w:t>
-      </w:r>
-      <w:r>
-        <w:rPr>
-          <w:i/>
-          <w:iCs/>
-        </w:rPr>
-        <w:t>Bioinformatics</w:t>
-      </w:r>
-      <w:r>
-        <w:t xml:space="preserve"> (Vol. 18, Issue 2, pp. 337–338). https://doi.org/10.1093/bioinformatics/18.2.337</w:t>
-      </w:r>
-    </w:p>
-    <w:p>
-      <w:pPr>
-        <w:pStyle w:val="Bibliography"/>
-      </w:pPr>
-      <w:r>
-        <w:t xml:space="preserve">Jaime, A., Peter, R., Evan, M.-M., &amp; Shaffer, H. B. (2018). Demographic inference in a spatially-explicit ecological model from genomic data: A proof of concept for the Mojave Desert Tortoise. In </w:t>
-      </w:r>
-      <w:proofErr w:type="spellStart"/>
-      <w:r>
-        <w:rPr>
-          <w:i/>
-          <w:iCs/>
-        </w:rPr>
-        <w:t>bioRxiv</w:t>
-      </w:r>
-      <w:proofErr w:type="spellEnd"/>
-      <w:r>
-        <w:t xml:space="preserve"> (p. 354530). https://doi.org/10.1101/354530</w:t>
-      </w:r>
-    </w:p>
-    <w:p>
-      <w:pPr>
-        <w:pStyle w:val="Bibliography"/>
-      </w:pPr>
-      <w:r>
-        <w:t xml:space="preserve">Jamieson, A., </w:t>
-      </w:r>
-      <w:proofErr w:type="spellStart"/>
-      <w:r>
-        <w:t>Carmagnini</w:t>
-      </w:r>
-      <w:proofErr w:type="spellEnd"/>
-      <w:r>
-        <w:t>, A., Howard-McCombe, J., Doherty, S., Hirons, A., Dimopoulos, E., Lin, A. T., Allen, R., Anderson-</w:t>
-      </w:r>
-      <w:proofErr w:type="spellStart"/>
-      <w:r>
-        <w:t>Whymark</w:t>
-      </w:r>
-      <w:proofErr w:type="spellEnd"/>
-      <w:r>
-        <w:t xml:space="preserve">, H., Barnett, R., Batey, C., </w:t>
-      </w:r>
-      <w:proofErr w:type="spellStart"/>
-      <w:r>
-        <w:t>Beglane</w:t>
-      </w:r>
-      <w:proofErr w:type="spellEnd"/>
-      <w:r>
-        <w:t xml:space="preserve">, F., Bowden, W., Bratten, J., </w:t>
-      </w:r>
-      <w:proofErr w:type="spellStart"/>
-      <w:r>
-        <w:t>Cupere</w:t>
-      </w:r>
-      <w:proofErr w:type="spellEnd"/>
-      <w:r>
-        <w:t xml:space="preserve">, B. D., Drew, E., Foley, N. M., Fowler, T., Fox, A., … Frantz, L. (2023). Limited historical admixture between European wildcats and domestic cats. </w:t>
-      </w:r>
-      <w:r>
-        <w:rPr>
-          <w:i/>
-          <w:iCs/>
-        </w:rPr>
-        <w:t>Current Biology</w:t>
-      </w:r>
-      <w:r>
-        <w:t xml:space="preserve">, </w:t>
-      </w:r>
-      <w:r>
-        <w:rPr>
-          <w:i/>
-          <w:iCs/>
-        </w:rPr>
-        <w:t>33</w:t>
-      </w:r>
-      <w:r>
-        <w:t>(21), 4751-4760.e14. https://doi.org/10.1016/j.cub.2023.08.031</w:t>
-      </w:r>
-    </w:p>
-    <w:p>
-      <w:pPr>
-        <w:pStyle w:val="Bibliography"/>
-      </w:pPr>
-      <w:r>
-        <w:t xml:space="preserve">Jay, F., </w:t>
-      </w:r>
-      <w:proofErr w:type="spellStart"/>
-      <w:r>
-        <w:t>Boitard</w:t>
-      </w:r>
-      <w:proofErr w:type="spellEnd"/>
-      <w:r>
-        <w:t xml:space="preserve">, S., &amp; Austerlitz, F. (2019). An ABC method for whole-genome sequence data: Inferring </w:t>
-      </w:r>
-      <w:proofErr w:type="spellStart"/>
-      <w:r>
-        <w:t>paleolithic</w:t>
-      </w:r>
-      <w:proofErr w:type="spellEnd"/>
-      <w:r>
-        <w:t xml:space="preserve"> and neolithic human expansions. In </w:t>
-      </w:r>
-      <w:r>
-        <w:rPr>
-          <w:i/>
-          <w:iCs/>
-        </w:rPr>
-        <w:t>Molecular biology and evolution</w:t>
-      </w:r>
-      <w:r>
-        <w:t xml:space="preserve"> (Vol. 36, Issue 7, pp. 1565–1579).</w:t>
-      </w:r>
-    </w:p>
-    <w:p>
-      <w:pPr>
-        <w:pStyle w:val="Bibliography"/>
-      </w:pPr>
-      <w:proofErr w:type="spellStart"/>
-      <w:r>
-        <w:t>Kaeuffer</w:t>
-      </w:r>
-      <w:proofErr w:type="spellEnd"/>
-      <w:r>
-        <w:t xml:space="preserve">, R., Pontier, D., </w:t>
-      </w:r>
-      <w:proofErr w:type="spellStart"/>
-      <w:r>
-        <w:t>Devillard</w:t>
-      </w:r>
-      <w:proofErr w:type="spellEnd"/>
-      <w:r>
-        <w:t xml:space="preserve">, S., &amp; Perrin, N. (2004). Effective size of two feral domestic cat populations (Felis catus L.): Effect of the mating system. In </w:t>
-      </w:r>
-      <w:r>
-        <w:rPr>
-          <w:i/>
-          <w:iCs/>
-        </w:rPr>
-        <w:t>Molecular Ecology</w:t>
-      </w:r>
-      <w:r>
-        <w:t xml:space="preserve"> (Vol. 13, Issue 2, pp. 483–490).</w:t>
-      </w:r>
-    </w:p>
-    <w:p>
-      <w:pPr>
-        <w:pStyle w:val="Bibliography"/>
-      </w:pPr>
-      <w:r>
-        <w:t xml:space="preserve">Kelleher, J., Thornton, K. R., </w:t>
-      </w:r>
-      <w:proofErr w:type="spellStart"/>
-      <w:r>
-        <w:t>Ashander</w:t>
-      </w:r>
-      <w:proofErr w:type="spellEnd"/>
-      <w:r>
-        <w:t xml:space="preserve">, J., &amp; Ralph, P. L. (2018). Efficient pedigree recording for fast population genetics simulation. In </w:t>
-      </w:r>
-      <w:r>
-        <w:rPr>
-          <w:i/>
-          <w:iCs/>
-        </w:rPr>
-        <w:t>PLOS Computational Biology</w:t>
-      </w:r>
-      <w:r>
-        <w:t xml:space="preserve"> (Vol. 14, Issue 11, p. e1006581). https://doi.org/10.1371/journal.pcbi.1006581</w:t>
-      </w:r>
-    </w:p>
-    <w:p>
-      <w:pPr>
-        <w:pStyle w:val="Bibliography"/>
-      </w:pPr>
-      <w:proofErr w:type="spellStart"/>
-      <w:r>
-        <w:rPr>
-          <w:lang w:val="de-DE"/>
-        </w:rPr>
-        <w:lastRenderedPageBreak/>
-        <w:t>Kelleher</w:t>
-      </w:r>
-      <w:proofErr w:type="spellEnd"/>
-      <w:r>
-        <w:rPr>
-          <w:lang w:val="de-DE"/>
-        </w:rPr>
-        <w:t xml:space="preserve">, J., Wong, Y., </w:t>
-      </w:r>
-      <w:proofErr w:type="spellStart"/>
-      <w:r>
-        <w:rPr>
-          <w:lang w:val="de-DE"/>
-        </w:rPr>
-        <w:t>Wohns</w:t>
-      </w:r>
-      <w:proofErr w:type="spellEnd"/>
-      <w:r>
-        <w:rPr>
-          <w:lang w:val="de-DE"/>
-        </w:rPr>
-        <w:t xml:space="preserve">, A. W., Fadil, C., Albers, P. K., &amp; </w:t>
-      </w:r>
-      <w:proofErr w:type="spellStart"/>
-      <w:r>
-        <w:rPr>
-          <w:lang w:val="de-DE"/>
-        </w:rPr>
-        <w:t>McVean</w:t>
-      </w:r>
-      <w:proofErr w:type="spellEnd"/>
-      <w:r>
-        <w:rPr>
-          <w:lang w:val="de-DE"/>
-        </w:rPr>
-        <w:t xml:space="preserve">, G. (2019). </w:t>
-      </w:r>
-      <w:r>
-        <w:t xml:space="preserve">Inferring whole-genome histories in large population datasets. In </w:t>
-      </w:r>
-      <w:r>
-        <w:rPr>
-          <w:i/>
-          <w:iCs/>
-        </w:rPr>
-        <w:t>Nature genetics</w:t>
-      </w:r>
-      <w:r>
-        <w:t xml:space="preserve"> (Vol. 51, Issue 9, pp. 1330–1338).</w:t>
-      </w:r>
-    </w:p>
-    <w:p>
-      <w:pPr>
-        <w:pStyle w:val="Bibliography"/>
-      </w:pPr>
-      <w:r>
-        <w:t xml:space="preserve">Kidger, P., &amp; Garcia, C. (2021). Equinox: Neural networks in JAX via callable </w:t>
-      </w:r>
-      <w:proofErr w:type="spellStart"/>
-      <w:r>
-        <w:t>PyTrees</w:t>
-      </w:r>
-      <w:proofErr w:type="spellEnd"/>
-      <w:r>
-        <w:t xml:space="preserve"> and filtered transformations. </w:t>
-      </w:r>
-      <w:proofErr w:type="spellStart"/>
-      <w:r>
-        <w:rPr>
-          <w:i/>
-          <w:iCs/>
-        </w:rPr>
-        <w:t>arXiv</w:t>
-      </w:r>
-      <w:proofErr w:type="spellEnd"/>
-      <w:r>
-        <w:rPr>
-          <w:i/>
-          <w:iCs/>
-        </w:rPr>
-        <w:t xml:space="preserve"> Preprint arXiv:2111.00254</w:t>
-      </w:r>
-      <w:r>
-        <w:t>.</w:t>
-      </w:r>
-    </w:p>
-    <w:p>
-      <w:pPr>
-        <w:pStyle w:val="Bibliography"/>
-      </w:pPr>
-      <w:r>
-        <w:t xml:space="preserve">Kingman, J. F. C. (1982). The coalescent. In </w:t>
-      </w:r>
-      <w:r>
-        <w:rPr>
-          <w:i/>
-          <w:iCs/>
-        </w:rPr>
-        <w:t>Stochastic Processes and their Applications</w:t>
-      </w:r>
-      <w:r>
-        <w:t xml:space="preserve"> (Vol. 13, Issue 3, pp. 235–248). https://doi.org/10.1016/0304-4149(82)90011-4</w:t>
-      </w:r>
-    </w:p>
-    <w:p>
-      <w:pPr>
-        <w:pStyle w:val="Bibliography"/>
-      </w:pPr>
-      <w:r>
-        <w:rPr>
-          <w:lang w:val="de-DE"/>
-        </w:rPr>
-        <w:t xml:space="preserve">Langley, P. J. W., &amp; </w:t>
-      </w:r>
-      <w:proofErr w:type="spellStart"/>
-      <w:r>
-        <w:rPr>
-          <w:lang w:val="de-DE"/>
-        </w:rPr>
-        <w:t>Yalden</w:t>
-      </w:r>
-      <w:proofErr w:type="spellEnd"/>
-      <w:r>
-        <w:rPr>
-          <w:lang w:val="de-DE"/>
-        </w:rPr>
-        <w:t xml:space="preserve">, D. W. (1977). </w:t>
-      </w:r>
-      <w:r>
-        <w:t xml:space="preserve">The decline of the rarer carnivores in Great Britain during the nineteenth century. In </w:t>
-      </w:r>
-      <w:r>
-        <w:rPr>
-          <w:i/>
-          <w:iCs/>
-        </w:rPr>
-        <w:t>Mammal Review</w:t>
-      </w:r>
-      <w:r>
-        <w:t xml:space="preserve"> (Vol. 7, Issues 3–4, pp. 95–116). https://doi.org/10.1111/j.1365-2907.1977.tb00363.x</w:t>
-      </w:r>
-    </w:p>
-    <w:p>
-      <w:pPr>
-        <w:pStyle w:val="Bibliography"/>
-      </w:pPr>
-      <w:r>
-        <w:t xml:space="preserve">Li, P., &amp; Vu, Q. D. (2013). Identification of parameter correlations for parameter estimation in dynamic biological models. In </w:t>
-      </w:r>
-      <w:r>
-        <w:rPr>
-          <w:i/>
-          <w:iCs/>
-        </w:rPr>
-        <w:t>BMC Systems Biology</w:t>
-      </w:r>
-      <w:r>
-        <w:t xml:space="preserve"> (Vol. 7, Issue 1, p. 91). https://doi.org/10.1186/1752-0509-7-91</w:t>
-      </w:r>
-    </w:p>
-    <w:p>
-      <w:pPr>
-        <w:pStyle w:val="Bibliography"/>
-      </w:pPr>
-      <w:proofErr w:type="spellStart"/>
-      <w:r>
-        <w:t>Lueckmann</w:t>
-      </w:r>
-      <w:proofErr w:type="spellEnd"/>
-      <w:r>
-        <w:t xml:space="preserve">, J.-M., Goncalves, P. J., </w:t>
-      </w:r>
-      <w:proofErr w:type="spellStart"/>
-      <w:r>
-        <w:t>Bassetto</w:t>
-      </w:r>
-      <w:proofErr w:type="spellEnd"/>
-      <w:r>
-        <w:t xml:space="preserve">, G., Öcal, K., Nonnenmacher, M., &amp; Macke, J. H. (2017). Flexible statistical inference for mechanistic models of neural dynamics. In I. Guyon, U. V. </w:t>
-      </w:r>
-      <w:proofErr w:type="spellStart"/>
-      <w:r>
-        <w:t>Luxburg</w:t>
-      </w:r>
-      <w:proofErr w:type="spellEnd"/>
-      <w:r>
-        <w:t xml:space="preserve">, S. Bengio, H. Wallach, R. Fergus, S. Vishwanathan, &amp; R. Garnett (Eds.), </w:t>
-      </w:r>
-      <w:r>
-        <w:rPr>
-          <w:i/>
-          <w:iCs/>
-        </w:rPr>
-        <w:t>Advances in Neural Information Processing Systems</w:t>
-      </w:r>
-      <w:r>
-        <w:t xml:space="preserve"> (Vol. 30). Curran Associates, Inc. https://proceedings.neurips.cc/paper_files/paper/2017/file/addfa9b7e234254d26e9c7f2af1005cb-Paper.pdf</w:t>
-      </w:r>
-    </w:p>
-    <w:p>
-      <w:pPr>
-        <w:pStyle w:val="Bibliography"/>
-      </w:pPr>
-      <w:r>
-        <w:t xml:space="preserve">Mellett, C. L., Hodgson, D. M., Lang, A., Mauz, B., Selby, I., &amp; Plater, A. J. (2012). Preservation of a drowned gravel barrier complex: A landscape evolution study from the north-eastern English Channel. In </w:t>
-      </w:r>
-      <w:r>
-        <w:rPr>
-          <w:i/>
-          <w:iCs/>
-        </w:rPr>
-        <w:t>Marine Geology</w:t>
-      </w:r>
-      <w:r>
-        <w:t xml:space="preserve"> (Vols 315–318, pp. 115–131). https://doi.org/10.1016/j.margeo.2012.04.008</w:t>
-      </w:r>
-    </w:p>
-    <w:p>
-      <w:pPr>
-        <w:pStyle w:val="Bibliography"/>
-      </w:pPr>
-      <w:r>
-        <w:t xml:space="preserve">Neaves, L. E., &amp; Hollingsworth, P. M. (2013). </w:t>
-      </w:r>
-      <w:r>
-        <w:rPr>
-          <w:i/>
-          <w:iCs/>
-        </w:rPr>
-        <w:t>The Scottish wildcat (Felis sylvestris): A review of genetic information and its implications for management</w:t>
-      </w:r>
-      <w:r>
-        <w:t>.</w:t>
-      </w:r>
-    </w:p>
-    <w:p>
-      <w:pPr>
-        <w:pStyle w:val="Bibliography"/>
-      </w:pPr>
-      <w:r>
-        <w:lastRenderedPageBreak/>
-        <w:t xml:space="preserve">Nei, M., &amp; Li, W. H. (1979). Mathematical model for studying genetic variation in terms of restriction endonucleases. In </w:t>
-      </w:r>
-      <w:r>
-        <w:rPr>
-          <w:i/>
-          <w:iCs/>
-        </w:rPr>
-        <w:t>Proceedings of the National Academy of Sciences</w:t>
-      </w:r>
-      <w:r>
-        <w:t xml:space="preserve"> (Vol. 76, Issue 10, pp. 5269–5273). https://doi.org/10.1073/pnas.76.10.5269</w:t>
-      </w:r>
-    </w:p>
-    <w:p>
-      <w:pPr>
-        <w:pStyle w:val="Bibliography"/>
-      </w:pPr>
-      <w:proofErr w:type="spellStart"/>
-      <w:r>
-        <w:t>Papamakarios</w:t>
-      </w:r>
-      <w:proofErr w:type="spellEnd"/>
-      <w:r>
-        <w:t xml:space="preserve">, G., </w:t>
-      </w:r>
-      <w:proofErr w:type="spellStart"/>
-      <w:r>
-        <w:t>Nalisnick</w:t>
-      </w:r>
-      <w:proofErr w:type="spellEnd"/>
-      <w:r>
-        <w:t xml:space="preserve">, E., Rezende, D. J., Mohamed, S., &amp; Lakshminarayanan, B. (2021). Normalizing flows for probabilistic </w:t>
-      </w:r>
-      <w:proofErr w:type="spellStart"/>
-      <w:r>
-        <w:t>modeling</w:t>
-      </w:r>
-      <w:proofErr w:type="spellEnd"/>
-      <w:r>
-        <w:t xml:space="preserve"> and inference. </w:t>
-      </w:r>
-      <w:r>
-        <w:rPr>
-          <w:i/>
-          <w:iCs/>
-        </w:rPr>
-        <w:t>Journal of Machine Learning Research</w:t>
-      </w:r>
-      <w:r>
-        <w:t xml:space="preserve">, </w:t>
-      </w:r>
-      <w:r>
-        <w:rPr>
-          <w:i/>
-          <w:iCs/>
-        </w:rPr>
-        <w:t>22</w:t>
-      </w:r>
-      <w:r>
-        <w:t>(57), 1–64.</w:t>
-      </w:r>
-    </w:p>
-    <w:p>
-      <w:pPr>
-        <w:pStyle w:val="Bibliography"/>
-      </w:pPr>
-      <w:proofErr w:type="spellStart"/>
-      <w:r>
-        <w:t>Papamakarios</w:t>
-      </w:r>
-      <w:proofErr w:type="spellEnd"/>
-      <w:r>
-        <w:t xml:space="preserve">, G., </w:t>
-      </w:r>
-      <w:proofErr w:type="spellStart"/>
-      <w:r>
-        <w:t>Sterratt</w:t>
-      </w:r>
-      <w:proofErr w:type="spellEnd"/>
-      <w:r>
-        <w:t xml:space="preserve">, D., &amp; Murray, I. (2019). Sequential Neural Likelihood: Fast Likelihood-free Inference with Autoregressive Flows. In K. Chaudhuri &amp; M. Sugiyama (Eds.), </w:t>
-      </w:r>
-      <w:r>
-        <w:rPr>
-          <w:i/>
-          <w:iCs/>
-        </w:rPr>
-        <w:t>Proceedings of the Twenty-Second International Conference on Artificial Intelligence and Statistics</w:t>
-      </w:r>
-      <w:r>
-        <w:t xml:space="preserve"> (Vol. 89, pp. 837–848). PMLR. https://proceedings.mlr.press/v89/papamakarios19a.html</w:t>
-      </w:r>
-    </w:p>
-    <w:p>
-      <w:pPr>
-        <w:pStyle w:val="Bibliography"/>
-      </w:pPr>
-      <w:proofErr w:type="spellStart"/>
-      <w:r>
-        <w:t>Paszke</w:t>
-      </w:r>
-      <w:proofErr w:type="spellEnd"/>
-      <w:r>
-        <w:t xml:space="preserve">, A., Gross, S., Massa, F., Lerer, A., Bradbury, J., Chanan, G., Killeen, T., Lin, Z., </w:t>
-      </w:r>
-      <w:proofErr w:type="spellStart"/>
-      <w:r>
-        <w:t>Gimelshein</w:t>
-      </w:r>
-      <w:proofErr w:type="spellEnd"/>
-      <w:r>
-        <w:t xml:space="preserve">, N., &amp; </w:t>
-      </w:r>
-      <w:proofErr w:type="spellStart"/>
-      <w:r>
-        <w:t>Antiga</w:t>
-      </w:r>
-      <w:proofErr w:type="spellEnd"/>
-      <w:r>
-        <w:t xml:space="preserve">, L. (2019). </w:t>
-      </w:r>
-      <w:proofErr w:type="spellStart"/>
-      <w:r>
-        <w:t>Pytorch</w:t>
-      </w:r>
-      <w:proofErr w:type="spellEnd"/>
-      <w:r>
-        <w:t xml:space="preserve">: An imperative style, high-performance deep learning library. In </w:t>
-      </w:r>
-      <w:r>
-        <w:rPr>
-          <w:i/>
-          <w:iCs/>
-        </w:rPr>
-        <w:t>Advances in neural information processing systems</w:t>
-      </w:r>
-      <w:r>
-        <w:t xml:space="preserve"> (Vol. 32).</w:t>
-      </w:r>
-    </w:p>
-    <w:p>
-      <w:pPr>
-        <w:pStyle w:val="Bibliography"/>
-      </w:pPr>
-      <w:r>
-        <w:t xml:space="preserve">Pedregosa, F., </w:t>
-      </w:r>
-      <w:proofErr w:type="spellStart"/>
-      <w:r>
-        <w:t>Varoquaux</w:t>
-      </w:r>
-      <w:proofErr w:type="spellEnd"/>
-      <w:r>
-        <w:t xml:space="preserve">, G., </w:t>
-      </w:r>
-      <w:proofErr w:type="spellStart"/>
-      <w:r>
-        <w:t>Gramfort</w:t>
-      </w:r>
-      <w:proofErr w:type="spellEnd"/>
-      <w:r>
-        <w:t xml:space="preserve">, A., Michel, V., Thirion, B., Grisel, O., Blondel, M., </w:t>
-      </w:r>
-      <w:proofErr w:type="spellStart"/>
-      <w:r>
-        <w:t>Prettenhofer</w:t>
-      </w:r>
-      <w:proofErr w:type="spellEnd"/>
-      <w:r>
-        <w:t xml:space="preserve">, P., Weiss, R., &amp; Dubourg, V. (2011). Scikit-learn: Machine learning in Python. In </w:t>
-      </w:r>
-      <w:r>
-        <w:rPr>
-          <w:i/>
-          <w:iCs/>
-        </w:rPr>
-        <w:t>The Journal of machine Learning research</w:t>
-      </w:r>
-      <w:r>
-        <w:t xml:space="preserve"> (Vol. 12, pp. 2825–2830).</w:t>
-      </w:r>
-    </w:p>
-    <w:p>
-      <w:pPr>
-        <w:pStyle w:val="Bibliography"/>
-      </w:pPr>
-      <w:r>
-        <w:t xml:space="preserve">Peng, B., Chen, H.-S., Mechanic, L. E., Racine, B., Clarke, J., Gillanders, E., &amp; Feuer, E. J. (2015). Genetic Data Simulators and their Applications: An Overview. In </w:t>
-      </w:r>
-      <w:r>
-        <w:rPr>
-          <w:i/>
-          <w:iCs/>
-        </w:rPr>
-        <w:t>Genetic Epidemiology</w:t>
-      </w:r>
-      <w:r>
-        <w:t xml:space="preserve"> (Vol. 39, Issue 1, pp. 2–10). https://doi.org/10.1002/gepi.21876</w:t>
-      </w:r>
-    </w:p>
-    <w:p>
-      <w:pPr>
-        <w:pStyle w:val="Bibliography"/>
-      </w:pPr>
-      <w:proofErr w:type="spellStart"/>
-      <w:r>
-        <w:t>Pierpaoli</w:t>
-      </w:r>
-      <w:proofErr w:type="spellEnd"/>
-      <w:r>
-        <w:t xml:space="preserve">, M., </w:t>
-      </w:r>
-      <w:proofErr w:type="spellStart"/>
-      <w:r>
-        <w:t>Birò</w:t>
-      </w:r>
-      <w:proofErr w:type="spellEnd"/>
-      <w:r>
-        <w:t xml:space="preserve">, Z. S., Herrmann, M., Hupe, K., Fernandes, M., Ragni, B., Szemethy, L., &amp; Randi, E. (2003). Genetic distinction of wildcat (Felis </w:t>
-      </w:r>
-      <w:proofErr w:type="spellStart"/>
-      <w:r>
-        <w:t>silvestris</w:t>
-      </w:r>
-      <w:proofErr w:type="spellEnd"/>
-      <w:r>
-        <w:t xml:space="preserve">) populations in Europe, and hybridization with domestic cats in Hungary. In </w:t>
-      </w:r>
-      <w:r>
-        <w:rPr>
-          <w:i/>
-          <w:iCs/>
-        </w:rPr>
-        <w:t>Molecular Ecology</w:t>
-      </w:r>
-      <w:r>
-        <w:t xml:space="preserve"> (Vol. 12, Issue 10, pp. 2585–2598). https://doi.org/10.1046/j.1365-294X.2003.01939.x</w:t>
-      </w:r>
-    </w:p>
-    <w:p>
-      <w:pPr>
-        <w:pStyle w:val="Bibliography"/>
-      </w:pPr>
-      <w:r>
-        <w:rPr>
-          <w:lang w:val="de-DE"/>
-        </w:rPr>
-        <w:t xml:space="preserve">Pritchard, J. K., </w:t>
-      </w:r>
-      <w:proofErr w:type="spellStart"/>
-      <w:r>
-        <w:rPr>
-          <w:lang w:val="de-DE"/>
-        </w:rPr>
-        <w:t>Seielstad</w:t>
-      </w:r>
-      <w:proofErr w:type="spellEnd"/>
-      <w:r>
-        <w:rPr>
-          <w:lang w:val="de-DE"/>
-        </w:rPr>
-        <w:t>, M. T., Perez-</w:t>
-      </w:r>
-      <w:proofErr w:type="spellStart"/>
-      <w:r>
-        <w:rPr>
-          <w:lang w:val="de-DE"/>
-        </w:rPr>
-        <w:t>Lezaun</w:t>
-      </w:r>
-      <w:proofErr w:type="spellEnd"/>
-      <w:r>
-        <w:rPr>
-          <w:lang w:val="de-DE"/>
-        </w:rPr>
-        <w:t xml:space="preserve">, A., &amp; Feldman, M. W. (1999). </w:t>
-      </w:r>
-      <w:r>
-        <w:t xml:space="preserve">Population growth of human Y chromosomes: A study of Y chromosome microsatellites. In </w:t>
-      </w:r>
-      <w:r>
-        <w:rPr>
-          <w:i/>
-          <w:iCs/>
-        </w:rPr>
-        <w:t>Molecular biology and evolution</w:t>
-      </w:r>
-      <w:r>
-        <w:t xml:space="preserve"> (Vol. 16, Issue 12, pp. 1791–1798).</w:t>
-      </w:r>
-    </w:p>
-    <w:p>
-      <w:pPr>
-        <w:pStyle w:val="Bibliography"/>
-      </w:pPr>
-      <w:r>
-        <w:lastRenderedPageBreak/>
-        <w:t xml:space="preserve">Reich, D., Thangaraj, K., Patterson, N., Price, A. L., &amp; Singh, L. (2009). Reconstructing Indian population history. In </w:t>
-      </w:r>
-      <w:r>
-        <w:rPr>
-          <w:i/>
-          <w:iCs/>
-        </w:rPr>
-        <w:t>Nature</w:t>
-      </w:r>
-      <w:r>
-        <w:t xml:space="preserve"> (Vol. 461, Issue 7263, pp. 489–494). https://doi.org/10.1038/nature08365</w:t>
-      </w:r>
-    </w:p>
-    <w:p>
-      <w:pPr>
-        <w:pStyle w:val="Bibliography"/>
-      </w:pPr>
-      <w:r>
-        <w:t xml:space="preserve">Speed, D., &amp; Balding, D. J. (2015). Relatedness in the post-genomic era: Is it still useful? In </w:t>
-      </w:r>
-      <w:r>
-        <w:rPr>
-          <w:i/>
-          <w:iCs/>
-        </w:rPr>
-        <w:t>Nature Reviews Genetics</w:t>
-      </w:r>
-      <w:r>
-        <w:t xml:space="preserve"> (Vol. 16, Issue 1, pp. 33–44). https://doi.org/10.1038/nrg3821</w:t>
-      </w:r>
-    </w:p>
-    <w:p>
-      <w:pPr>
-        <w:pStyle w:val="Bibliography"/>
-      </w:pPr>
-      <w:proofErr w:type="spellStart"/>
-      <w:r>
-        <w:rPr>
-          <w:lang w:val="de-DE"/>
-        </w:rPr>
-        <w:t>Stajich</w:t>
-      </w:r>
-      <w:proofErr w:type="spellEnd"/>
-      <w:r>
-        <w:rPr>
-          <w:lang w:val="de-DE"/>
-        </w:rPr>
-        <w:t xml:space="preserve">, J. E., &amp; Hahn, M. W. (2005). </w:t>
-      </w:r>
-      <w:r>
-        <w:t xml:space="preserve">Disentangling the Effects of Demography and Selection in Human History. </w:t>
-      </w:r>
-      <w:r>
-        <w:rPr>
-          <w:i/>
-          <w:iCs/>
-        </w:rPr>
-        <w:t>Molecular Biology and Evolution</w:t>
-      </w:r>
-      <w:r>
-        <w:t xml:space="preserve">, </w:t>
-      </w:r>
-      <w:r>
-        <w:rPr>
-          <w:i/>
-          <w:iCs/>
-        </w:rPr>
-        <w:t>22</w:t>
-      </w:r>
-      <w:r>
-        <w:t>(1), 63–73. https://doi.org/10.1093/molbev/msh252</w:t>
-      </w:r>
-    </w:p>
-    <w:p>
-      <w:pPr>
-        <w:pStyle w:val="Bibliography"/>
-      </w:pPr>
-      <w:proofErr w:type="spellStart"/>
-      <w:r>
-        <w:t>Steinrücken</w:t>
-      </w:r>
-      <w:proofErr w:type="spellEnd"/>
-      <w:r>
-        <w:t xml:space="preserve">, M., Kamm, J., Spence, J. P., &amp; Song, Y. S. (2019). Inference of complex population histories using whole-genome sequences from multiple populations. In </w:t>
-      </w:r>
-      <w:r>
-        <w:rPr>
-          <w:i/>
-          <w:iCs/>
-        </w:rPr>
-        <w:t>Proceedings of the National Academy of Sciences</w:t>
-      </w:r>
-      <w:r>
-        <w:t xml:space="preserve"> (Vol. 116, Issue 34, pp. 17115–17120). https://doi.org/10.1073/pnas.1905060116</w:t>
-      </w:r>
-    </w:p>
-    <w:p>
-      <w:pPr>
-        <w:pStyle w:val="Bibliography"/>
-      </w:pPr>
-      <w:r>
-        <w:t xml:space="preserve">Tajima, F. (1989). Statistical method for testing the neutral mutation hypothesis by DNA polymorphism. In </w:t>
-      </w:r>
-      <w:r>
-        <w:rPr>
-          <w:i/>
-          <w:iCs/>
-        </w:rPr>
-        <w:t>Genetics</w:t>
-      </w:r>
-      <w:r>
-        <w:t xml:space="preserve"> (Vol. 123, Issue 3, pp. 585–595). https://doi.org/10.1093/genetics/123.3.585</w:t>
-      </w:r>
-    </w:p>
-    <w:p>
-      <w:pPr>
-        <w:pStyle w:val="Bibliography"/>
-      </w:pPr>
-      <w:proofErr w:type="spellStart"/>
-      <w:r>
-        <w:t>Wakeley</w:t>
-      </w:r>
-      <w:proofErr w:type="spellEnd"/>
-      <w:r>
-        <w:t xml:space="preserve">, J. (1999). Nonequilibrium migration in human history. </w:t>
-      </w:r>
-      <w:r>
-        <w:rPr>
-          <w:i/>
-          <w:iCs/>
-        </w:rPr>
-        <w:t>Genetics</w:t>
-      </w:r>
-      <w:r>
-        <w:t xml:space="preserve">, </w:t>
-      </w:r>
-      <w:r>
-        <w:rPr>
-          <w:i/>
-          <w:iCs/>
-        </w:rPr>
-        <w:t>153</w:t>
-      </w:r>
-      <w:r>
-        <w:t>(4), 1863–1871. https://doi.org/10.1093/genetics/153.4.1863</w:t>
-      </w:r>
-    </w:p>
-    <w:p>
-      <w:pPr>
-        <w:pStyle w:val="Bibliography"/>
-      </w:pPr>
-      <w:proofErr w:type="spellStart"/>
-      <w:r>
-        <w:t>Wakeley</w:t>
-      </w:r>
-      <w:proofErr w:type="spellEnd"/>
-      <w:r>
-        <w:t xml:space="preserve">, J., King, L., Low, B. S., &amp; Ramachandran, S. (2012). Gene Genealogies Within a Fixed Pedigree, and the Robustness of Kingman’s Coalescent. </w:t>
-      </w:r>
-      <w:r>
-        <w:rPr>
-          <w:i/>
-          <w:iCs/>
-        </w:rPr>
-        <w:t>Genetics</w:t>
-      </w:r>
-      <w:r>
-        <w:t xml:space="preserve">, </w:t>
-      </w:r>
-      <w:r>
-        <w:rPr>
-          <w:i/>
-          <w:iCs/>
-        </w:rPr>
-        <w:t>190</w:t>
-      </w:r>
-      <w:r>
-        <w:t>(4), 1433–1445. https://doi.org/10.1534/genetics.111.135574</w:t>
-      </w:r>
-    </w:p>
-    <w:p>
-      <w:pPr>
-        <w:pStyle w:val="Bibliography"/>
-      </w:pPr>
-      <w:r>
-        <w:t xml:space="preserve">Ward, D. (2024). </w:t>
-      </w:r>
-      <w:proofErr w:type="spellStart"/>
-      <w:r>
-        <w:rPr>
-          <w:i/>
-          <w:iCs/>
-        </w:rPr>
-        <w:t>FlowJAX</w:t>
-      </w:r>
-      <w:proofErr w:type="spellEnd"/>
-      <w:r>
-        <w:rPr>
-          <w:i/>
-          <w:iCs/>
-        </w:rPr>
-        <w:t>: Distributions and Normalizing Flows in Jax</w:t>
-      </w:r>
-      <w:r>
-        <w:t xml:space="preserve"> (Version 12.0.1) [Computer software]. https://doi.org/10.5281/zenodo.10402073</w:t>
-      </w:r>
-    </w:p>
-    <w:p>
-      <w:pPr>
-        <w:pStyle w:val="Bibliography"/>
-      </w:pPr>
-      <w:r>
-        <w:t xml:space="preserve">Ward, Daniel. (2021). </w:t>
-      </w:r>
-      <w:r>
-        <w:rPr>
-          <w:i/>
-          <w:iCs/>
-        </w:rPr>
-        <w:t>Scottish Wildcats and Simulations as a Tool for Demographic Inference</w:t>
-      </w:r>
-      <w:r>
-        <w:t xml:space="preserve"> [Thesis].</w:t>
-      </w:r>
-    </w:p>
-    <w:p>
-      <w:pPr>
-        <w:pStyle w:val="Bibliography"/>
-      </w:pPr>
-      <w:r>
-        <w:rPr>
-          <w:lang w:val="de-DE"/>
-        </w:rPr>
-        <w:lastRenderedPageBreak/>
         <w:t xml:space="preserve">Yamaguchi, N., Kitchener, A., Driscoll, C., &amp; Nussberger, B. (2015). </w:t>
       </w:r>
       <w:r>
@@ -10188,34 +9543,10 @@
           <w:i/>
           <w:iCs/>
         </w:rPr>
-        <w:t xml:space="preserve">Felis </w:t>
-      </w:r>
-      <w:proofErr w:type="spellStart"/>
-      <w:r>
-        <w:rPr>
-          <w:i/>
-          <w:iCs/>
-        </w:rPr>
-        <w:t>silvestris</w:t>
-      </w:r>
-      <w:proofErr w:type="spellEnd"/>
-      <w:r>
-        <w:rPr>
-          <w:i/>
-          <w:iCs/>
-        </w:rPr>
-        <w:t>. The IUCN red list of threatened species 2015: E. T60354712A50652361</w:t>
-      </w:r>
-      <w:r>
-        <w:t xml:space="preserve">. URL: http://dx. </w:t>
-      </w:r>
-      <w:proofErr w:type="spellStart"/>
-      <w:r>
-        <w:t>doi</w:t>
-      </w:r>
-      <w:proofErr w:type="spellEnd"/>
-      <w:r>
-        <w:t>. org/10.2305/IUCN. UK.</w:t>
+        <w:t>Felis silvestris. The IUCN red list of threatened species 2015: E. T60354712A50652361</w:t>
+      </w:r>
+      <w:r>
+        <w:t>. URL: http://dx. doi. org/10.2305/IUCN. UK.</w:t>
       </w:r>
     </w:p>
     <w:p>
@@ -14402,10 +13733,10 @@
         </w:rPr>
         <w:lastRenderedPageBreak/>
         <w:drawing>
-          <wp:inline distT="0" distB="0" distL="0" distR="0" wp14:anchorId="0A56214F" wp14:editId="3E7CF84F">
+          <wp:inline distT="0" distB="0" distL="0" distR="0" wp14:anchorId="105DC1DA" wp14:editId="55BB3489">
             <wp:extent cx="5731510" cy="5962650"/>
             <wp:effectExtent l="0" t="0" r="2540" b="0"/>
-            <wp:docPr id="266149181" name="Picture 22" descr="A collage of graphs&#10;&#10;Description automatically generated"/>
+            <wp:docPr id="1850838994" name="Picture 5" descr="A collage of graphs&#10;&#10;Description automatically generated"/>
             <wp:cNvGraphicFramePr>
               <a:graphicFrameLocks xmlns:a="http://schemas.openxmlformats.org/drawingml/2006/main" noChangeAspect="1"/>
             </wp:cNvGraphicFramePr>
@@ -14413,7 +13744,7 @@
               <a:graphicData uri="http://schemas.openxmlformats.org/drawingml/2006/picture">
                 <pic:pic xmlns:pic="http://schemas.openxmlformats.org/drawingml/2006/picture">
                   <pic:nvPicPr>
-                    <pic:cNvPr id="266149181" name="Picture 22" descr="A collage of graphs&#10;&#10;Description automatically generated"/>
+                    <pic:cNvPr id="1850838994" name="Picture 5" descr="A collage of graphs&#10;&#10;Description automatically generated"/>
                     <pic:cNvPicPr/>
                   </pic:nvPicPr>
                   <pic:blipFill>
@@ -14996,21 +14327,19 @@
         <w:rPr>
           <w:rFonts w:ascii="Arial" w:hAnsi="Arial" w:cs="Arial"/>
         </w:rPr>
-        <w:t xml:space="preserve">Table S1: The summary statistics removed using various methods for detecting </w:t>
-      </w:r>
-      <w:proofErr w:type="spellStart"/>
-      <w:r>
-        <w:rPr>
-          <w:rFonts w:ascii="Arial" w:hAnsi="Arial" w:cs="Arial"/>
-        </w:rPr>
-        <w:t>misspecified</w:t>
-      </w:r>
-      <w:proofErr w:type="spellEnd"/>
-      <w:r>
-        <w:rPr>
-          <w:rFonts w:ascii="Arial" w:hAnsi="Arial" w:cs="Arial"/>
-        </w:rPr>
-        <w:t xml:space="preserve"> statistics.</w:t>
+        <w:t>Table S1: The summary statistics removed using various methods for detecting statistics</w:t>
+      </w:r>
+      <w:r>
+        <w:rPr>
+          <w:rFonts w:ascii="Arial" w:hAnsi="Arial" w:cs="Arial"/>
+        </w:rPr>
+        <w:t xml:space="preserve"> contributing to model misspecification</w:t>
+      </w:r>
+      <w:r>
+        <w:rPr>
+          <w:rFonts w:ascii="Arial" w:hAnsi="Arial" w:cs="Arial"/>
+        </w:rPr>
+        <w:t>.</w:t>
       </w:r>
     </w:p>
     <w:p>
@@ -18894,6 +18223,7 @@
   <w:style w:type="character" w:default="1" w:styleId="DefaultParagraphFont">
     <w:name w:val="Default Paragraph Font"/>
     <w:uiPriority w:val="1"/>
+    <w:semiHidden/>
     <w:unhideWhenUsed/>
   </w:style>
   <w:style w:type="table" w:default="1" w:styleId="TableNormal">

</xml_diff>

<commit_message>
Changed pca plot and legends
</commit_message>
<xml_diff>
--- a/manuscript/wildcat_sbi_manuscript.docx
+++ b/manuscript/wildcat_sbi_manuscript.docx
@@ -14072,7 +14072,37 @@
         <w:rPr>
           <w:rFonts w:ascii="Arial" w:hAnsi="Arial" w:cs="Arial"/>
         </w:rPr>
-        <w:t>Density plots of the prior (P), first round posterior (R1), and second round posterior (R2) distributions for model parameters.</w:t>
+        <w:t>KDE d</w:t>
+      </w:r>
+      <w:r>
+        <w:rPr>
+          <w:rFonts w:ascii="Arial" w:hAnsi="Arial" w:cs="Arial"/>
+        </w:rPr>
+        <w:t>ensity plots of the prior (P)</w:t>
+      </w:r>
+      <w:r>
+        <w:rPr>
+          <w:rFonts w:ascii="Arial" w:hAnsi="Arial" w:cs="Arial"/>
+        </w:rPr>
+        <w:t xml:space="preserve"> in blue/dashed</w:t>
+      </w:r>
+      <w:r>
+        <w:rPr>
+          <w:rFonts w:ascii="Arial" w:hAnsi="Arial" w:cs="Arial"/>
+        </w:rPr>
+        <w:t>, first round posterior (R1)</w:t>
+      </w:r>
+      <w:r>
+        <w:rPr>
+          <w:rFonts w:ascii="Arial" w:hAnsi="Arial" w:cs="Arial"/>
+        </w:rPr>
+        <w:t xml:space="preserve"> in red/solid</w:t>
+      </w:r>
+      <w:r>
+        <w:rPr>
+          <w:rFonts w:ascii="Arial" w:hAnsi="Arial" w:cs="Arial"/>
+        </w:rPr>
+        <w:t>.</w:t>
       </w:r>
       <w:bookmarkEnd w:id="4"/>
       <w:r>
@@ -14085,13 +14115,13 @@
         <w:rPr>
           <w:rFonts w:ascii="Arial" w:hAnsi="Arial" w:cs="Arial"/>
         </w:rPr>
-        <w:t xml:space="preserve">Approximately </w:t>
-      </w:r>
-      <w:r>
-        <w:rPr>
-          <w:rFonts w:ascii="Arial" w:hAnsi="Arial" w:cs="Arial"/>
-        </w:rPr>
-        <w:t>9500 simulated samples were used in training for each round of SNPE. N</w:t>
+        <w:t>10,000</w:t>
+      </w:r>
+      <w:r>
+        <w:rPr>
+          <w:rFonts w:ascii="Arial" w:hAnsi="Arial" w:cs="Arial"/>
+        </w:rPr>
+        <w:t xml:space="preserve"> simulated samples were used in training for each round of SNPE. N</w:t>
       </w:r>
       <w:r>
         <w:rPr>
@@ -14113,6 +14143,8 @@
         <w:jc w:val="both"/>
         <w:rPr>
           <w:rFonts w:ascii="Arial" w:hAnsi="Arial" w:cs="Arial"/>
+          <w:i/>
+          <w:iCs/>
         </w:rPr>
       </w:pPr>
       <w:r>
@@ -14121,397 +14153,50 @@
           <w:i/>
           <w:iCs/>
           <w:noProof/>
+          <w14:ligatures w14:val="standardContextual"/>
         </w:rPr>
         <w:lastRenderedPageBreak/>
-        <mc:AlternateContent>
-          <mc:Choice Requires="wpg">
-            <w:drawing>
-              <wp:anchor distT="0" distB="0" distL="114300" distR="114300" simplePos="0" relativeHeight="251661312" behindDoc="0" locked="0" layoutInCell="1" allowOverlap="1" wp14:anchorId="5BEFE97C" wp14:editId="4B1CEE9E">
-                <wp:simplePos x="0" y="0"/>
-                <wp:positionH relativeFrom="margin">
-                  <wp:posOffset>-352425</wp:posOffset>
-                </wp:positionH>
-                <wp:positionV relativeFrom="paragraph">
-                  <wp:posOffset>0</wp:posOffset>
-                </wp:positionV>
-                <wp:extent cx="6659645" cy="6740726"/>
-                <wp:effectExtent l="0" t="0" r="8255" b="3175"/>
-                <wp:wrapTopAndBottom/>
-                <wp:docPr id="53" name="Group 53"/>
-                <wp:cNvGraphicFramePr/>
-                <a:graphic xmlns:a="http://schemas.openxmlformats.org/drawingml/2006/main">
-                  <a:graphicData uri="http://schemas.microsoft.com/office/word/2010/wordprocessingGroup">
-                    <wpg:wgp>
-                      <wpg:cNvGrpSpPr/>
-                      <wpg:grpSpPr>
-                        <a:xfrm>
-                          <a:off x="0" y="0"/>
-                          <a:ext cx="6659645" cy="6740726"/>
-                          <a:chOff x="-38503" y="-19251"/>
-                          <a:chExt cx="6660094" cy="6740726"/>
-                        </a:xfrm>
-                      </wpg:grpSpPr>
-                      <wpg:grpSp>
-                        <wpg:cNvPr id="31" name="Group 31"/>
-                        <wpg:cNvGrpSpPr/>
-                        <wpg:grpSpPr>
-                          <a:xfrm>
-                            <a:off x="-38503" y="-19251"/>
-                            <a:ext cx="4849898" cy="6740726"/>
-                            <a:chOff x="-38507" y="-19251"/>
-                            <a:chExt cx="4850361" cy="6740726"/>
-                          </a:xfrm>
-                        </wpg:grpSpPr>
-                        <wpg:grpSp>
-                          <wpg:cNvPr id="30" name="Group 30"/>
-                          <wpg:cNvGrpSpPr/>
-                          <wpg:grpSpPr>
-                            <a:xfrm>
-                              <a:off x="-38507" y="0"/>
-                              <a:ext cx="4850361" cy="6721475"/>
-                              <a:chOff x="-38507" y="0"/>
-                              <a:chExt cx="4850361" cy="6721475"/>
-                            </a:xfrm>
-                          </wpg:grpSpPr>
-                          <wpg:grpSp>
-                            <wpg:cNvPr id="24" name="Group 24"/>
-                            <wpg:cNvGrpSpPr/>
-                            <wpg:grpSpPr>
-                              <a:xfrm>
-                                <a:off x="0" y="0"/>
-                                <a:ext cx="4811854" cy="6721475"/>
-                                <a:chOff x="1" y="0"/>
-                                <a:chExt cx="5027801" cy="7437372"/>
-                              </a:xfrm>
-                            </wpg:grpSpPr>
-                            <pic:pic xmlns:pic="http://schemas.openxmlformats.org/drawingml/2006/picture">
-                              <pic:nvPicPr>
-                                <pic:cNvPr id="25" name="Picture 25" descr="A graph of colored dots&#10;&#10;Description automatically generated"/>
-                                <pic:cNvPicPr>
-                                  <a:picLocks noChangeAspect="1"/>
-                                </pic:cNvPicPr>
-                              </pic:nvPicPr>
-                              <pic:blipFill rotWithShape="1">
-                                <a:blip r:embed="rId18">
-                                  <a:extLst>
-                                    <a:ext uri="{28A0092B-C50C-407E-A947-70E740481C1C}">
-                                      <a14:useLocalDpi xmlns:a14="http://schemas.microsoft.com/office/drawing/2010/main" val="0"/>
-                                    </a:ext>
-                                  </a:extLst>
-                                </a:blip>
-                                <a:srcRect r="17975"/>
-                                <a:stretch/>
-                              </pic:blipFill>
-                              <pic:spPr bwMode="auto">
-                                <a:xfrm>
-                                  <a:off x="1" y="3678807"/>
-                                  <a:ext cx="5020018" cy="3758565"/>
-                                </a:xfrm>
-                                <a:prstGeom prst="rect">
-                                  <a:avLst/>
-                                </a:prstGeom>
-                                <a:noFill/>
-                                <a:ln>
-                                  <a:noFill/>
-                                </a:ln>
-                              </pic:spPr>
-                            </pic:pic>
-                            <pic:pic xmlns:pic="http://schemas.openxmlformats.org/drawingml/2006/picture">
-                              <pic:nvPicPr>
-                                <pic:cNvPr id="26" name="Picture 26" descr="A graph of colored dots&#10;&#10;Description automatically generated with medium confidence"/>
-                                <pic:cNvPicPr>
-                                  <a:picLocks noChangeAspect="1"/>
-                                </pic:cNvPicPr>
-                              </pic:nvPicPr>
-                              <pic:blipFill rotWithShape="1">
-                                <a:blip r:embed="rId19">
-                                  <a:alphaModFix/>
-                                  <a:extLst>
-                                    <a:ext uri="{28A0092B-C50C-407E-A947-70E740481C1C}">
-                                      <a14:useLocalDpi xmlns:a14="http://schemas.microsoft.com/office/drawing/2010/main" val="0"/>
-                                    </a:ext>
-                                  </a:extLst>
-                                </a:blip>
-                                <a:srcRect r="24087"/>
-                                <a:stretch/>
-                              </pic:blipFill>
-                              <pic:spPr bwMode="auto">
-                                <a:xfrm>
-                                  <a:off x="1" y="0"/>
-                                  <a:ext cx="5027801" cy="3752850"/>
-                                </a:xfrm>
-                                <a:prstGeom prst="rect">
-                                  <a:avLst/>
-                                </a:prstGeom>
-                                <a:noFill/>
-                                <a:ln>
-                                  <a:noFill/>
-                                </a:ln>
-                              </pic:spPr>
-                            </pic:pic>
-                          </wpg:grpSp>
-                          <wps:wsp>
-                            <wps:cNvPr id="29" name="Text Box 2"/>
-                            <wps:cNvSpPr txBox="1">
-                              <a:spLocks noChangeArrowheads="1"/>
-                            </wps:cNvSpPr>
-                            <wps:spPr bwMode="auto">
-                              <a:xfrm>
-                                <a:off x="-38507" y="3286745"/>
-                                <a:ext cx="519849" cy="353060"/>
-                              </a:xfrm>
-                              <a:prstGeom prst="rect">
-                                <a:avLst/>
-                              </a:prstGeom>
-                              <a:noFill/>
-                              <a:ln w="9525">
-                                <a:noFill/>
-                                <a:miter lim="800000"/>
-                                <a:headEnd/>
-                                <a:tailEnd/>
-                              </a:ln>
-                            </wps:spPr>
-                            <wps:txbx>
-                              <w:txbxContent>
-                                <w:p>
-                                  <w:pPr>
-                                    <w:rPr>
-                                      <w:rFonts w:ascii="Arial" w:hAnsi="Arial" w:cs="Arial"/>
-                                      <w:b/>
-                                      <w:bCs/>
-                                      <w:sz w:val="28"/>
-                                      <w:szCs w:val="28"/>
-                                      <w:lang w:val="en-US"/>
-                                    </w:rPr>
-                                  </w:pPr>
-                                  <w:r>
-                                    <w:rPr>
-                                      <w:rFonts w:ascii="Arial" w:hAnsi="Arial" w:cs="Arial"/>
-                                      <w:b/>
-                                      <w:bCs/>
-                                      <w:sz w:val="28"/>
-                                      <w:szCs w:val="28"/>
-                                      <w:lang w:val="en-US"/>
-                                    </w:rPr>
-                                    <w:t>(b)</w:t>
-                                  </w:r>
-                                </w:p>
-                              </w:txbxContent>
-                            </wps:txbx>
-                            <wps:bodyPr rot="0" vert="horz" wrap="square" lIns="91440" tIns="45720" rIns="91440" bIns="45720" anchor="t" anchorCtr="0">
-                              <a:noAutofit/>
-                            </wps:bodyPr>
-                          </wps:wsp>
-                        </wpg:grpSp>
-                        <wps:wsp>
-                          <wps:cNvPr id="217" name="Text Box 2"/>
-                          <wps:cNvSpPr txBox="1">
-                            <a:spLocks noChangeArrowheads="1"/>
-                          </wps:cNvSpPr>
-                          <wps:spPr bwMode="auto">
-                            <a:xfrm>
-                              <a:off x="-9626" y="-19251"/>
-                              <a:ext cx="596823" cy="353060"/>
-                            </a:xfrm>
-                            <a:prstGeom prst="rect">
-                              <a:avLst/>
-                            </a:prstGeom>
-                            <a:noFill/>
-                            <a:ln w="9525">
-                              <a:noFill/>
-                              <a:miter lim="800000"/>
-                              <a:headEnd/>
-                              <a:tailEnd/>
-                            </a:ln>
-                          </wps:spPr>
-                          <wps:txbx>
-                            <w:txbxContent>
-                              <w:p>
-                                <w:pPr>
-                                  <w:rPr>
-                                    <w:rFonts w:ascii="Arial" w:hAnsi="Arial" w:cs="Arial"/>
-                                    <w:b/>
-                                    <w:bCs/>
-                                    <w:sz w:val="28"/>
-                                    <w:szCs w:val="28"/>
-                                    <w:lang w:val="en-US"/>
-                                  </w:rPr>
-                                </w:pPr>
-                                <w:r>
-                                  <w:rPr>
-                                    <w:rFonts w:ascii="Arial" w:hAnsi="Arial" w:cs="Arial"/>
-                                    <w:b/>
-                                    <w:bCs/>
-                                    <w:sz w:val="28"/>
-                                    <w:szCs w:val="28"/>
-                                    <w:lang w:val="en-US"/>
-                                  </w:rPr>
-                                  <w:t>(a)</w:t>
-                                </w:r>
-                              </w:p>
-                            </w:txbxContent>
-                          </wps:txbx>
-                          <wps:bodyPr rot="0" vert="horz" wrap="square" lIns="91440" tIns="45720" rIns="91440" bIns="45720" anchor="t" anchorCtr="0">
-                            <a:noAutofit/>
-                          </wps:bodyPr>
-                        </wps:wsp>
-                      </wpg:grpSp>
-                      <pic:pic xmlns:pic="http://schemas.openxmlformats.org/drawingml/2006/picture">
-                        <pic:nvPicPr>
-                          <pic:cNvPr id="1" name="Picture 1" descr="A group of colorful dots with black text&#10;&#10;Description automatically generated"/>
-                          <pic:cNvPicPr>
-                            <a:picLocks noChangeAspect="1"/>
-                          </pic:cNvPicPr>
-                        </pic:nvPicPr>
-                        <pic:blipFill>
-                          <a:blip r:embed="rId20">
-                            <a:extLst>
-                              <a:ext uri="{28A0092B-C50C-407E-A947-70E740481C1C}">
-                                <a14:useLocalDpi xmlns:a14="http://schemas.microsoft.com/office/drawing/2010/main" val="0"/>
-                              </a:ext>
-                            </a:extLst>
-                          </a:blip>
-                          <a:stretch>
-                            <a:fillRect/>
-                          </a:stretch>
-                        </pic:blipFill>
-                        <pic:spPr>
-                          <a:xfrm>
-                            <a:off x="4844226" y="2582656"/>
-                            <a:ext cx="1777365" cy="1270000"/>
-                          </a:xfrm>
-                          <a:prstGeom prst="rect">
-                            <a:avLst/>
-                          </a:prstGeom>
-                        </pic:spPr>
-                      </pic:pic>
-                    </wpg:wgp>
-                  </a:graphicData>
-                </a:graphic>
-                <wp14:sizeRelH relativeFrom="margin">
-                  <wp14:pctWidth>0</wp14:pctWidth>
-                </wp14:sizeRelH>
-                <wp14:sizeRelV relativeFrom="margin">
-                  <wp14:pctHeight>0</wp14:pctHeight>
-                </wp14:sizeRelV>
-              </wp:anchor>
-            </w:drawing>
-          </mc:Choice>
-          <mc:Fallback>
-            <w:pict>
-              <v:group w14:anchorId="5BEFE97C" id="Group 53" o:spid="_x0000_s1033" style="position:absolute;left:0;text-align:left;margin-left:-27.75pt;margin-top:0;width:524.4pt;height:530.75pt;z-index:251661312;mso-position-horizontal-relative:margin;mso-width-relative:margin;mso-height-relative:margin" coordorigin="-385,-192" coordsize="66600,67407" o:gfxdata="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">
-                <v:group id="Group 31" o:spid="_x0000_s1034" style="position:absolute;left:-385;top:-192;width:48498;height:67406" coordorigin="-385,-192" coordsize="48503,67407" o:gfxdata="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">
-                  <v:group id="Group 30" o:spid="_x0000_s1035" style="position:absolute;left:-385;width:48503;height:67214" coordorigin="-385" coordsize="48503,67214" o:gfxdata="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">
-                    <v:group id="Group 24" o:spid="_x0000_s1036" style="position:absolute;width:48118;height:67214" coordorigin="" coordsize="50278,74373" o:gfxdata="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">
-                      <v:shape id="Picture 25" o:spid="_x0000_s1037" type="#_x0000_t75" alt="A graph of colored dots&#10;&#10;Description automatically generated" style="position:absolute;top:36788;width:50200;height:37585;visibility:visible;mso-wrap-style:square" o:gfxdata="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">
-                        <v:imagedata r:id="rId21" o:title="A graph of colored dots&#10;&#10;Description automatically generated" cropright="11780f"/>
-                      </v:shape>
-                      <v:shape id="Picture 26" o:spid="_x0000_s1038" type="#_x0000_t75" alt="A graph of colored dots&#10;&#10;Description automatically generated with medium confidence" style="position:absolute;width:50278;height:37528;visibility:visible;mso-wrap-style:square" o:gfxdata="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">
-                        <v:imagedata r:id="rId22" o:title="A graph of colored dots&#10;&#10;Description automatically generated with medium confidence" cropright="15786f"/>
-                      </v:shape>
-                    </v:group>
-                    <v:shape id="Text Box 2" o:spid="_x0000_s1039" type="#_x0000_t202" style="position:absolute;left:-385;top:32867;width:5198;height:3531;visibility:visible;mso-wrap-style:square;v-text-anchor:top" o:gfxdata="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" filled="f" stroked="f">
-                      <v:textbox>
-                        <w:txbxContent>
-                          <w:p>
-                            <w:pPr>
-                              <w:rPr>
-                                <w:rFonts w:ascii="Arial" w:hAnsi="Arial" w:cs="Arial"/>
-                                <w:b/>
-                                <w:bCs/>
-                                <w:sz w:val="28"/>
-                                <w:szCs w:val="28"/>
-                                <w:lang w:val="en-US"/>
-                              </w:rPr>
-                            </w:pPr>
-                            <w:r>
-                              <w:rPr>
-                                <w:rFonts w:ascii="Arial" w:hAnsi="Arial" w:cs="Arial"/>
-                                <w:b/>
-                                <w:bCs/>
-                                <w:sz w:val="28"/>
-                                <w:szCs w:val="28"/>
-                                <w:lang w:val="en-US"/>
-                              </w:rPr>
-                              <w:t>(b)</w:t>
-                            </w:r>
-                          </w:p>
-                        </w:txbxContent>
-                      </v:textbox>
-                    </v:shape>
-                  </v:group>
-                  <v:shape id="Text Box 2" o:spid="_x0000_s1040" type="#_x0000_t202" style="position:absolute;left:-96;top:-192;width:5967;height:3530;visibility:visible;mso-wrap-style:square;v-text-anchor:top" o:gfxdata="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" filled="f" stroked="f">
-                    <v:textbox>
-                      <w:txbxContent>
-                        <w:p>
-                          <w:pPr>
-                            <w:rPr>
-                              <w:rFonts w:ascii="Arial" w:hAnsi="Arial" w:cs="Arial"/>
-                              <w:b/>
-                              <w:bCs/>
-                              <w:sz w:val="28"/>
-                              <w:szCs w:val="28"/>
-                              <w:lang w:val="en-US"/>
-                            </w:rPr>
-                          </w:pPr>
-                          <w:r>
-                            <w:rPr>
-                              <w:rFonts w:ascii="Arial" w:hAnsi="Arial" w:cs="Arial"/>
-                              <w:b/>
-                              <w:bCs/>
-                              <w:sz w:val="28"/>
-                              <w:szCs w:val="28"/>
-                              <w:lang w:val="en-US"/>
-                            </w:rPr>
-                            <w:t>(a)</w:t>
-                          </w:r>
-                        </w:p>
-                      </w:txbxContent>
-                    </v:textbox>
-                  </v:shape>
-                </v:group>
-                <v:shape id="Picture 1" o:spid="_x0000_s1041" type="#_x0000_t75" alt="A group of colorful dots with black text&#10;&#10;Description automatically generated" style="position:absolute;left:48442;top:25826;width:17773;height:12700;visibility:visible;mso-wrap-style:square" o:gfxdata="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">
-                  <v:imagedata r:id="rId23" o:title="A group of colorful dots with black text&#10;&#10;Description automatically generated"/>
-                </v:shape>
-                <w10:wrap type="topAndBottom" anchorx="margin"/>
-              </v:group>
-            </w:pict>
-          </mc:Fallback>
-        </mc:AlternateContent>
-      </w:r>
-      <w:r>
-        <w:rPr>
-          <w:rFonts w:ascii="Arial" w:hAnsi="Arial" w:cs="Arial"/>
-          <w:i/>
-          <w:iCs/>
-        </w:rPr>
-        <w:t>Figure 5</w:t>
-      </w:r>
-      <w:r>
-        <w:rPr>
-          <w:rFonts w:ascii="Arial" w:hAnsi="Arial" w:cs="Arial"/>
-        </w:rPr>
-        <w:t>:</w:t>
-      </w:r>
-      <w:r>
-        <w:rPr>
-          <w:rFonts w:ascii="Arial" w:hAnsi="Arial" w:cs="Arial"/>
-        </w:rPr>
-        <w:t xml:space="preserve"> PCA scatterplot of principal components 1 and 2 for the first round </w:t>
-      </w:r>
-      <w:r>
-        <w:rPr>
-          <w:rFonts w:ascii="Arial" w:hAnsi="Arial" w:cs="Arial"/>
-          <w:i/>
-          <w:iCs/>
-        </w:rPr>
-        <w:t xml:space="preserve">maximum a posterioiri </w:t>
-      </w:r>
-      <w:r>
-        <w:rPr>
-          <w:rFonts w:ascii="Arial" w:hAnsi="Arial" w:cs="Arial"/>
-        </w:rPr>
-        <w:t>simulation (a) and the observed genomic data (b).</w:t>
+        <w:drawing>
+          <wp:inline distT="0" distB="0" distL="0" distR="0" wp14:anchorId="52EC1C41" wp14:editId="79941DA6">
+            <wp:extent cx="5731510" cy="7151370"/>
+            <wp:effectExtent l="0" t="0" r="2540" b="0"/>
+            <wp:docPr id="1278652568" name="Picture 5" descr="A screenshot of a graph&#10;&#10;Description automatically generated"/>
+            <wp:cNvGraphicFramePr>
+              <a:graphicFrameLocks xmlns:a="http://schemas.openxmlformats.org/drawingml/2006/main" noChangeAspect="1"/>
+            </wp:cNvGraphicFramePr>
+            <a:graphic xmlns:a="http://schemas.openxmlformats.org/drawingml/2006/main">
+              <a:graphicData uri="http://schemas.openxmlformats.org/drawingml/2006/picture">
+                <pic:pic xmlns:pic="http://schemas.openxmlformats.org/drawingml/2006/picture">
+                  <pic:nvPicPr>
+                    <pic:cNvPr id="1278652568" name="Picture 5" descr="A screenshot of a graph&#10;&#10;Description automatically generated"/>
+                    <pic:cNvPicPr/>
+                  </pic:nvPicPr>
+                  <pic:blipFill>
+                    <a:blip r:embed="rId18" cstate="print">
+                      <a:extLst>
+                        <a:ext uri="{28A0092B-C50C-407E-A947-70E740481C1C}">
+                          <a14:useLocalDpi xmlns:a14="http://schemas.microsoft.com/office/drawing/2010/main" val="0"/>
+                        </a:ext>
+                      </a:extLst>
+                    </a:blip>
+                    <a:stretch>
+                      <a:fillRect/>
+                    </a:stretch>
+                  </pic:blipFill>
+                  <pic:spPr>
+                    <a:xfrm>
+                      <a:off x="0" y="0"/>
+                      <a:ext cx="5731510" cy="7151370"/>
+                    </a:xfrm>
+                    <a:prstGeom prst="rect">
+                      <a:avLst/>
+                    </a:prstGeom>
+                  </pic:spPr>
+                </pic:pic>
+              </a:graphicData>
+            </a:graphic>
+          </wp:inline>
+        </w:drawing>
       </w:r>
     </w:p>
     <w:p>
@@ -14522,15 +14207,40 @@
           <w:rFonts w:ascii="Arial" w:hAnsi="Arial" w:cs="Arial"/>
         </w:rPr>
       </w:pPr>
-    </w:p>
-    <w:p>
-      <w:pPr>
-        <w:spacing w:line="480" w:lineRule="auto"/>
-        <w:jc w:val="both"/>
-        <w:rPr>
-          <w:rFonts w:ascii="Arial" w:hAnsi="Arial" w:cs="Arial"/>
-        </w:rPr>
-      </w:pPr>
+      <w:r>
+        <w:rPr>
+          <w:rFonts w:ascii="Arial" w:hAnsi="Arial" w:cs="Arial"/>
+          <w:i/>
+          <w:iCs/>
+        </w:rPr>
+        <w:t>Figure 5</w:t>
+      </w:r>
+      <w:r>
+        <w:rPr>
+          <w:rFonts w:ascii="Arial" w:hAnsi="Arial" w:cs="Arial"/>
+        </w:rPr>
+        <w:t>:</w:t>
+      </w:r>
+      <w:r>
+        <w:rPr>
+          <w:rFonts w:ascii="Arial" w:hAnsi="Arial" w:cs="Arial"/>
+        </w:rPr>
+        <w:t xml:space="preserve"> PCA scatterplot of principal components 1 and 2 for the first round </w:t>
+      </w:r>
+      <w:r>
+        <w:rPr>
+          <w:rFonts w:ascii="Arial" w:hAnsi="Arial" w:cs="Arial"/>
+          <w:i/>
+          <w:iCs/>
+        </w:rPr>
+        <w:t xml:space="preserve">maximum a posterioiri </w:t>
+      </w:r>
+      <w:r>
+        <w:rPr>
+          <w:rFonts w:ascii="Arial" w:hAnsi="Arial" w:cs="Arial"/>
+        </w:rPr>
+        <w:t>simulation (a) and the observed genomic data (b).</w:t>
+      </w:r>
     </w:p>
     <w:p>
       <w:pPr>
@@ -15528,7 +15238,7 @@
       </w:pPr>
     </w:p>
     <w:sectPr>
-      <w:footerReference w:type="default" r:id="rId24"/>
+      <w:footerReference w:type="default" r:id="rId19"/>
       <w:pgSz w:w="11906" w:h="16838"/>
       <w:pgMar w:top="1440" w:right="1440" w:bottom="1440" w:left="1440" w:header="709" w:footer="709" w:gutter="0"/>
       <w:lnNumType w:countBy="1" w:restart="newSection"/>
@@ -18487,6 +18197,7 @@
   <w:style w:type="character" w:default="1" w:styleId="DefaultParagraphFont">
     <w:name w:val="Default Paragraph Font"/>
     <w:uiPriority w:val="1"/>
+    <w:semiHidden/>
     <w:unhideWhenUsed/>
   </w:style>
   <w:style w:type="table" w:default="1" w:styleId="TableNormal">

</xml_diff>

<commit_message>
added pairplot to supp figs
</commit_message>
<xml_diff>
--- a/manuscript/wildcat_sbi_manuscript.docx
+++ b/manuscript/wildcat_sbi_manuscript.docx
@@ -7926,7 +7926,15 @@
           <w:i/>
           <w:iCs/>
         </w:rPr>
-        <w:t>Fig. 5</w:t>
+        <w:t xml:space="preserve">Fig. </w:t>
+      </w:r>
+      <w:r>
+        <w:rPr>
+          <w:rFonts w:ascii="Arial" w:hAnsi="Arial" w:cs="Arial"/>
+          <w:i/>
+          <w:iCs/>
+        </w:rPr>
+        <w:t>5</w:t>
       </w:r>
       <w:r>
         <w:rPr>
@@ -14134,19 +14142,23 @@
         <w:rPr>
           <w:rFonts w:ascii="Arial" w:hAnsi="Arial" w:cs="Arial"/>
         </w:rPr>
-        <w:t xml:space="preserve"> = effective population size.</w:t>
-      </w:r>
-    </w:p>
-    <w:p>
-      <w:pPr>
-        <w:spacing w:line="480" w:lineRule="auto"/>
-        <w:jc w:val="both"/>
-        <w:rPr>
-          <w:rFonts w:ascii="Arial" w:hAnsi="Arial" w:cs="Arial"/>
-          <w:i/>
-          <w:iCs/>
-        </w:rPr>
-      </w:pPr>
+        <w:t xml:space="preserve"> = </w:t>
+      </w:r>
+      <w:r>
+        <w:rPr>
+          <w:rFonts w:ascii="Arial" w:hAnsi="Arial" w:cs="Arial"/>
+        </w:rPr>
+        <w:lastRenderedPageBreak/>
+        <w:t xml:space="preserve">effective population </w:t>
+      </w:r>
+      <w:proofErr w:type="spellStart"/>
+      <w:r>
+        <w:rPr>
+          <w:rFonts w:ascii="Arial" w:hAnsi="Arial" w:cs="Arial"/>
+        </w:rPr>
+        <w:t>si</w:t>
+      </w:r>
+      <w:proofErr w:type="spellEnd"/>
       <w:r>
         <w:rPr>
           <w:rFonts w:ascii="Arial" w:hAnsi="Arial" w:cs="Arial"/>
@@ -14155,7 +14167,6 @@
           <w:noProof/>
           <w14:ligatures w14:val="standardContextual"/>
         </w:rPr>
-        <w:lastRenderedPageBreak/>
         <w:drawing>
           <wp:inline distT="0" distB="0" distL="0" distR="0" wp14:anchorId="52EC1C41" wp14:editId="79941DA6">
             <wp:extent cx="5731510" cy="7151370"/>
@@ -14213,7 +14224,15 @@
           <w:i/>
           <w:iCs/>
         </w:rPr>
-        <w:t>Figure 5</w:t>
+        <w:t xml:space="preserve">Figure </w:t>
+      </w:r>
+      <w:r>
+        <w:rPr>
+          <w:rFonts w:ascii="Arial" w:hAnsi="Arial" w:cs="Arial"/>
+          <w:i/>
+          <w:iCs/>
+        </w:rPr>
+        <w:t>6</w:t>
       </w:r>
       <w:r>
         <w:rPr>
@@ -14285,7 +14304,6 @@
           <w:b/>
           <w:bCs/>
         </w:rPr>
-        <w:lastRenderedPageBreak/>
         <w:t>Supplementary material</w:t>
       </w:r>
     </w:p>
@@ -15237,8 +15255,120 @@
         </w:rPr>
       </w:pPr>
     </w:p>
+    <w:p>
+      <w:pPr>
+        <w:spacing w:line="480" w:lineRule="auto"/>
+        <w:jc w:val="both"/>
+        <w:rPr>
+          <w:rFonts w:ascii="Arial" w:hAnsi="Arial" w:cs="Arial"/>
+        </w:rPr>
+      </w:pPr>
+      <w:r>
+        <w:rPr>
+          <w:rFonts w:ascii="Arial" w:hAnsi="Arial" w:cs="Arial"/>
+          <w:noProof/>
+          <w14:ligatures w14:val="standardContextual"/>
+        </w:rPr>
+        <w:lastRenderedPageBreak/>
+        <w:drawing>
+          <wp:inline distT="0" distB="0" distL="0" distR="0" wp14:anchorId="7DC03D56" wp14:editId="52FE149C">
+            <wp:extent cx="5731510" cy="5671820"/>
+            <wp:effectExtent l="0" t="0" r="2540" b="5080"/>
+            <wp:docPr id="279232934" name="Picture 3" descr="A graph of a graph&#10;&#10;Description automatically generated with medium confidence"/>
+            <wp:cNvGraphicFramePr>
+              <a:graphicFrameLocks xmlns:a="http://schemas.openxmlformats.org/drawingml/2006/main" noChangeAspect="1"/>
+            </wp:cNvGraphicFramePr>
+            <a:graphic xmlns:a="http://schemas.openxmlformats.org/drawingml/2006/main">
+              <a:graphicData uri="http://schemas.openxmlformats.org/drawingml/2006/picture">
+                <pic:pic xmlns:pic="http://schemas.openxmlformats.org/drawingml/2006/picture">
+                  <pic:nvPicPr>
+                    <pic:cNvPr id="279232934" name="Picture 3" descr="A graph of a graph&#10;&#10;Description automatically generated with medium confidence"/>
+                    <pic:cNvPicPr/>
+                  </pic:nvPicPr>
+                  <pic:blipFill>
+                    <a:blip r:embed="rId19" cstate="print">
+                      <a:extLst>
+                        <a:ext uri="{28A0092B-C50C-407E-A947-70E740481C1C}">
+                          <a14:useLocalDpi xmlns:a14="http://schemas.microsoft.com/office/drawing/2010/main" val="0"/>
+                        </a:ext>
+                      </a:extLst>
+                    </a:blip>
+                    <a:stretch>
+                      <a:fillRect/>
+                    </a:stretch>
+                  </pic:blipFill>
+                  <pic:spPr>
+                    <a:xfrm>
+                      <a:off x="0" y="0"/>
+                      <a:ext cx="5731510" cy="5671820"/>
+                    </a:xfrm>
+                    <a:prstGeom prst="rect">
+                      <a:avLst/>
+                    </a:prstGeom>
+                  </pic:spPr>
+                </pic:pic>
+              </a:graphicData>
+            </a:graphic>
+          </wp:inline>
+        </w:drawing>
+      </w:r>
+    </w:p>
+    <w:p>
+      <w:pPr>
+        <w:spacing w:line="480" w:lineRule="auto"/>
+        <w:jc w:val="both"/>
+        <w:rPr>
+          <w:rFonts w:ascii="Arial" w:hAnsi="Arial" w:cs="Arial"/>
+        </w:rPr>
+      </w:pPr>
+      <w:r>
+        <w:rPr>
+          <w:rFonts w:ascii="Arial" w:hAnsi="Arial" w:cs="Arial"/>
+          <w:i/>
+          <w:iCs/>
+        </w:rPr>
+        <w:t xml:space="preserve">Figure </w:t>
+      </w:r>
+      <w:r>
+        <w:rPr>
+          <w:rFonts w:ascii="Arial" w:hAnsi="Arial" w:cs="Arial"/>
+          <w:i/>
+          <w:iCs/>
+        </w:rPr>
+        <w:t>S1</w:t>
+      </w:r>
+      <w:r>
+        <w:rPr>
+          <w:rFonts w:ascii="Arial" w:hAnsi="Arial" w:cs="Arial"/>
+        </w:rPr>
+        <w:t xml:space="preserve">: </w:t>
+      </w:r>
+      <w:proofErr w:type="spellStart"/>
+      <w:r>
+        <w:rPr>
+          <w:rFonts w:ascii="Arial" w:hAnsi="Arial" w:cs="Arial"/>
+        </w:rPr>
+        <w:t>Pairplot</w:t>
+      </w:r>
+      <w:proofErr w:type="spellEnd"/>
+      <w:r>
+        <w:rPr>
+          <w:rFonts w:ascii="Arial" w:hAnsi="Arial" w:cs="Arial"/>
+        </w:rPr>
+        <w:t xml:space="preserve"> of joint distributions between parameters that show correlation. (Maybe should put this in supplementary materials)</w:t>
+      </w:r>
+    </w:p>
+    <w:p>
+      <w:pPr>
+        <w:spacing w:line="480" w:lineRule="auto"/>
+        <w:jc w:val="both"/>
+        <w:rPr>
+          <w:rFonts w:ascii="Arial" w:hAnsi="Arial" w:cs="Arial"/>
+        </w:rPr>
+      </w:pPr>
+    </w:p>
     <w:sectPr>
-      <w:footerReference w:type="default" r:id="rId19"/>
+      <w:footerReference w:type="default" r:id="rId20"/>
       <w:pgSz w:w="11906" w:h="16838"/>
       <w:pgMar w:top="1440" w:right="1440" w:bottom="1440" w:left="1440" w:header="709" w:footer="709" w:gutter="0"/>
       <w:lnNumType w:countBy="1" w:restart="newSection"/>

</xml_diff>

<commit_message>
rewrote results/figs and sent to slack
</commit_message>
<xml_diff>
--- a/manuscript/wildcat_sbi_manuscript.docx
+++ b/manuscript/wildcat_sbi_manuscript.docx
@@ -583,25 +583,7 @@
           <w:i/>
           <w:iCs/>
         </w:rPr>
-        <w:t>P(</w:t>
-      </w:r>
-      <w:proofErr w:type="spellStart"/>
-      <w:r>
-        <w:rPr>
-          <w:rFonts w:ascii="Arial" w:hAnsi="Arial" w:cs="Arial"/>
-          <w:i/>
-          <w:iCs/>
-        </w:rPr>
-        <w:t>θ|D</w:t>
-      </w:r>
-      <w:proofErr w:type="spellEnd"/>
-      <w:r>
-        <w:rPr>
-          <w:rFonts w:ascii="Arial" w:hAnsi="Arial" w:cs="Arial"/>
-          <w:i/>
-          <w:iCs/>
-        </w:rPr>
-        <w:t>)</w:t>
+        <w:t>P(θ|D)</w:t>
       </w:r>
       <w:r>
         <w:rPr>
@@ -5673,21 +5655,7 @@
         <w:rPr>
           <w:rFonts w:ascii="Arial" w:hAnsi="Arial" w:cs="Arial"/>
         </w:rPr>
-        <w:t xml:space="preserve">k generations ago (~316 </w:t>
-      </w:r>
-      <w:proofErr w:type="spellStart"/>
-      <w:r>
-        <w:rPr>
-          <w:rFonts w:ascii="Arial" w:hAnsi="Arial" w:cs="Arial"/>
-        </w:rPr>
-        <w:t>kya</w:t>
-      </w:r>
-      <w:proofErr w:type="spellEnd"/>
-      <w:r>
-        <w:rPr>
-          <w:rFonts w:ascii="Arial" w:hAnsi="Arial" w:cs="Arial"/>
-        </w:rPr>
-        <w:t xml:space="preserve">) </w:t>
+        <w:t xml:space="preserve">k generations ago (~316 kya) </w:t>
       </w:r>
       <w:r>
         <w:rPr>
@@ -5733,21 +5701,7 @@
         <w:rPr>
           <w:rFonts w:ascii="Arial" w:hAnsi="Arial" w:cs="Arial"/>
         </w:rPr>
-        <w:t xml:space="preserve">.5 </w:t>
-      </w:r>
-      <w:proofErr w:type="spellStart"/>
-      <w:r>
-        <w:rPr>
-          <w:rFonts w:ascii="Arial" w:hAnsi="Arial" w:cs="Arial"/>
-        </w:rPr>
-        <w:t>kya</w:t>
-      </w:r>
-      <w:proofErr w:type="spellEnd"/>
-      <w:r>
-        <w:rPr>
-          <w:rFonts w:ascii="Arial" w:hAnsi="Arial" w:cs="Arial"/>
-        </w:rPr>
-        <w:t>) (</w:t>
+        <w:t>.5 kya) (</w:t>
       </w:r>
       <w:r>
         <w:rPr>
@@ -5775,21 +5729,7 @@
         <w:rPr>
           <w:rFonts w:ascii="Arial" w:hAnsi="Arial" w:cs="Arial"/>
         </w:rPr>
-        <w:t xml:space="preserve"> population was narrower than our prior, and shifted to a more recent divergence around a posterior mean of 2900 generations (8.7 </w:t>
-      </w:r>
-      <w:proofErr w:type="spellStart"/>
-      <w:r>
-        <w:rPr>
-          <w:rFonts w:ascii="Arial" w:hAnsi="Arial" w:cs="Arial"/>
-        </w:rPr>
-        <w:t>kya</w:t>
-      </w:r>
-      <w:proofErr w:type="spellEnd"/>
-      <w:r>
-        <w:rPr>
-          <w:rFonts w:ascii="Arial" w:hAnsi="Arial" w:cs="Arial"/>
-        </w:rPr>
-        <w:t>) (</w:t>
+        <w:t xml:space="preserve"> population was narrower than our prior, and shifted to a more recent divergence around a posterior mean of 2900 generations (8.7 kya) (</w:t>
       </w:r>
       <w:r>
         <w:rPr>
@@ -5803,275 +5743,7 @@
         <w:rPr>
           <w:rFonts w:ascii="Arial" w:hAnsi="Arial" w:cs="Arial"/>
         </w:rPr>
-        <w:t xml:space="preserve">). All our parameters describing </w:t>
-      </w:r>
-      <w:r>
-        <w:rPr>
-          <w:rFonts w:ascii="Arial" w:hAnsi="Arial" w:cs="Arial"/>
-        </w:rPr>
-        <w:t>migration of genetic material from domestic cats to wild living Scottish wildcats, and subsequently from wild</w:t>
-      </w:r>
-      <w:r>
-        <w:rPr>
-          <w:rFonts w:ascii="Arial" w:hAnsi="Arial" w:cs="Arial"/>
-        </w:rPr>
-        <w:t>-</w:t>
-      </w:r>
-      <w:r>
-        <w:rPr>
-          <w:rFonts w:ascii="Arial" w:hAnsi="Arial" w:cs="Arial"/>
-        </w:rPr>
-        <w:t>living to captive Scottish wildcats, were narrower than our priors and were centred around similar values to our priors (</w:t>
-      </w:r>
-      <w:r>
-        <w:rPr>
-          <w:rFonts w:ascii="Arial" w:hAnsi="Arial" w:cs="Arial"/>
-          <w:i/>
-          <w:iCs/>
-        </w:rPr>
-        <w:t>Fig. 3e, 3f, 3g</w:t>
-      </w:r>
-      <w:r>
-        <w:rPr>
-          <w:rFonts w:ascii="Arial" w:hAnsi="Arial" w:cs="Arial"/>
-        </w:rPr>
-        <w:t>). The posterior</w:t>
-      </w:r>
-      <w:r>
-        <w:rPr>
-          <w:rFonts w:ascii="Arial" w:hAnsi="Arial" w:cs="Arial"/>
-        </w:rPr>
-        <w:t>s</w:t>
-      </w:r>
-      <w:r>
-        <w:rPr>
-          <w:rFonts w:ascii="Arial" w:hAnsi="Arial" w:cs="Arial"/>
-        </w:rPr>
-        <w:t xml:space="preserve"> for captive </w:t>
-      </w:r>
-      <w:r>
-        <w:rPr>
-          <w:rFonts w:ascii="Arial" w:hAnsi="Arial" w:cs="Arial"/>
-        </w:rPr>
-        <w:t xml:space="preserve">and wild </w:t>
-      </w:r>
-      <w:r>
-        <w:rPr>
-          <w:rFonts w:ascii="Arial" w:hAnsi="Arial" w:cs="Arial"/>
-        </w:rPr>
-        <w:t>migration rate</w:t>
-      </w:r>
-      <w:r>
-        <w:rPr>
-          <w:rFonts w:ascii="Arial" w:hAnsi="Arial" w:cs="Arial"/>
-        </w:rPr>
-        <w:t>s</w:t>
-      </w:r>
-      <w:r>
-        <w:rPr>
-          <w:rFonts w:ascii="Arial" w:hAnsi="Arial" w:cs="Arial"/>
-        </w:rPr>
-        <w:t xml:space="preserve"> </w:t>
-      </w:r>
-      <w:r>
-        <w:rPr>
-          <w:rFonts w:ascii="Arial" w:hAnsi="Arial" w:cs="Arial"/>
-        </w:rPr>
-        <w:t>were</w:t>
-      </w:r>
-      <w:r>
-        <w:rPr>
-          <w:rFonts w:ascii="Arial" w:hAnsi="Arial" w:cs="Arial"/>
-        </w:rPr>
-        <w:t xml:space="preserve"> centred around </w:t>
-      </w:r>
-      <w:r>
-        <w:rPr>
-          <w:rFonts w:ascii="Arial" w:hAnsi="Arial" w:cs="Arial"/>
-        </w:rPr>
-        <w:t>means</w:t>
-      </w:r>
-      <w:r>
-        <w:rPr>
-          <w:rFonts w:ascii="Arial" w:hAnsi="Arial" w:cs="Arial"/>
-        </w:rPr>
-        <w:t xml:space="preserve"> of </w:t>
-      </w:r>
-      <w:r>
-        <w:rPr>
-          <w:rFonts w:ascii="Arial" w:hAnsi="Arial" w:cs="Arial"/>
-        </w:rPr>
-        <w:t>0.0</w:t>
-      </w:r>
-      <w:r>
-        <w:rPr>
-          <w:rFonts w:ascii="Arial" w:hAnsi="Arial" w:cs="Arial"/>
-        </w:rPr>
-        <w:t>373</w:t>
-      </w:r>
-      <w:r>
-        <w:rPr>
-          <w:rFonts w:ascii="Arial" w:hAnsi="Arial" w:cs="Arial"/>
-        </w:rPr>
-        <w:t xml:space="preserve"> and 0.0464 migrants per generation respectively, and the length of migration from domestics to wild-living Scottish wildcats was centred around a mean of 14.2 generations (42.6 years). </w:t>
-      </w:r>
-      <w:r>
-        <w:rPr>
-          <w:rFonts w:ascii="Arial" w:hAnsi="Arial" w:cs="Arial"/>
-        </w:rPr>
-        <w:t xml:space="preserve">The posterior for the effective population size of the captive population of Scottish wildcats was only slightly </w:t>
-      </w:r>
-      <w:r>
-        <w:rPr>
-          <w:rFonts w:ascii="Arial" w:hAnsi="Arial" w:cs="Arial"/>
-        </w:rPr>
-        <w:lastRenderedPageBreak/>
-        <w:t>narrower than our prior, and was centred around 113 individuals (</w:t>
-      </w:r>
-      <w:r>
-        <w:rPr>
-          <w:rFonts w:ascii="Arial" w:hAnsi="Arial" w:cs="Arial"/>
-          <w:i/>
-          <w:iCs/>
-        </w:rPr>
-        <w:t>Fig. 3h</w:t>
-      </w:r>
-      <w:r>
-        <w:rPr>
-          <w:rFonts w:ascii="Arial" w:hAnsi="Arial" w:cs="Arial"/>
-        </w:rPr>
-        <w:t xml:space="preserve">). </w:t>
-      </w:r>
-      <w:r>
-        <w:rPr>
-          <w:rFonts w:ascii="Arial" w:hAnsi="Arial" w:cs="Arial"/>
-        </w:rPr>
-        <w:t>The posterior for the wild-living Scottish wildcat population was narrower than our prior and shifted slightly to a larger population size around a posterior mean of 3390 individuals (</w:t>
-      </w:r>
-      <w:r>
-        <w:rPr>
-          <w:rFonts w:ascii="Arial" w:hAnsi="Arial" w:cs="Arial"/>
-          <w:i/>
-          <w:iCs/>
-        </w:rPr>
-        <w:t>Fig. 3l)</w:t>
-      </w:r>
-      <w:r>
-        <w:rPr>
-          <w:rFonts w:ascii="Arial" w:hAnsi="Arial" w:cs="Arial"/>
-        </w:rPr>
-        <w:t xml:space="preserve">. </w:t>
-      </w:r>
-      <w:r>
-        <w:rPr>
-          <w:rFonts w:ascii="Arial" w:hAnsi="Arial" w:cs="Arial"/>
-        </w:rPr>
-        <w:t>The posterior for domestic cat population size was the only parameter with a posterior that was wider than our prior (</w:t>
-      </w:r>
-      <w:r>
-        <w:rPr>
-          <w:rFonts w:ascii="Arial" w:hAnsi="Arial" w:cs="Arial"/>
-          <w:i/>
-          <w:iCs/>
-        </w:rPr>
-        <w:t>Fig. 3i</w:t>
-      </w:r>
-      <w:r>
-        <w:rPr>
-          <w:rFonts w:ascii="Arial" w:hAnsi="Arial" w:cs="Arial"/>
-        </w:rPr>
-        <w:t xml:space="preserve">). It was </w:t>
-      </w:r>
-      <w:r>
-        <w:rPr>
-          <w:rFonts w:ascii="Arial" w:hAnsi="Arial" w:cs="Arial"/>
-        </w:rPr>
-        <w:t>shifted considerably to a larger population size, around a posterior mean of 185k individuals. Posteriors for effective population sizes of contemporary and ancestral African wildcat populations were both narrower than our priors (</w:t>
-      </w:r>
-      <w:r>
-        <w:rPr>
-          <w:rFonts w:ascii="Arial" w:hAnsi="Arial" w:cs="Arial"/>
-          <w:i/>
-          <w:iCs/>
-        </w:rPr>
-        <w:t>Fig 3j, 3k</w:t>
-      </w:r>
-      <w:r>
-        <w:rPr>
-          <w:rFonts w:ascii="Arial" w:hAnsi="Arial" w:cs="Arial"/>
-        </w:rPr>
-        <w:t>). The contemporary African wildcat population was shifted to a smaller population size around a posterior mean of 4150</w:t>
-      </w:r>
-      <w:r>
-        <w:rPr>
-          <w:rFonts w:ascii="Arial" w:hAnsi="Arial" w:cs="Arial"/>
-        </w:rPr>
-        <w:t xml:space="preserve"> individuals, and the ancestral population was shifted to a larger population size of 107K individuals. The posteriors for the population size of contemporary and ancestral European wildcat populations were both narrower than our prior, however the contemporary population size was only slightly narrower (</w:t>
-      </w:r>
-      <w:r>
-        <w:rPr>
-          <w:rFonts w:ascii="Arial" w:hAnsi="Arial" w:cs="Arial"/>
-          <w:i/>
-          <w:iCs/>
-        </w:rPr>
-        <w:t>Fig. 3m, 3n</w:t>
-      </w:r>
-      <w:r>
-        <w:rPr>
-          <w:rFonts w:ascii="Arial" w:hAnsi="Arial" w:cs="Arial"/>
-        </w:rPr>
-        <w:t>). Both contemporary and ancient population size posteriors were shifted to slightly larger sizes, centred around 27.3k and 47.7k individuals respectively. Finally, our posteriors for mutation and recombination rates were both narrower than our priors, and had posterior means of 1.03e-8</w:t>
-      </w:r>
-      <w:r>
-        <w:rPr>
-          <w:rFonts w:ascii="Arial" w:hAnsi="Arial" w:cs="Arial"/>
-        </w:rPr>
-        <w:t xml:space="preserve"> mutations per site per generation</w:t>
-      </w:r>
-      <w:r>
-        <w:rPr>
-          <w:rFonts w:ascii="Arial" w:hAnsi="Arial" w:cs="Arial"/>
-        </w:rPr>
-        <w:t xml:space="preserve"> and 1.39e-8 </w:t>
-      </w:r>
-      <w:r>
-        <w:rPr>
-          <w:rFonts w:ascii="Arial" w:hAnsi="Arial" w:cs="Arial"/>
-        </w:rPr>
-        <w:t xml:space="preserve">centimorgans </w:t>
-      </w:r>
-      <w:r>
-        <w:rPr>
-          <w:rFonts w:ascii="Arial" w:hAnsi="Arial" w:cs="Arial"/>
-        </w:rPr>
-        <w:t>respectively</w:t>
-      </w:r>
-      <w:r>
-        <w:rPr>
-          <w:rFonts w:ascii="Arial" w:hAnsi="Arial" w:cs="Arial"/>
-        </w:rPr>
-        <w:t xml:space="preserve"> (</w:t>
-      </w:r>
-      <w:r>
-        <w:rPr>
-          <w:rFonts w:ascii="Arial" w:hAnsi="Arial" w:cs="Arial"/>
-          <w:i/>
-          <w:iCs/>
-        </w:rPr>
-        <w:t>Fig. 3o, 3p</w:t>
-      </w:r>
-      <w:r>
-        <w:rPr>
-          <w:rFonts w:ascii="Arial" w:hAnsi="Arial" w:cs="Arial"/>
-          <w:u w:val="single"/>
-        </w:rPr>
-        <w:t>)</w:t>
-      </w:r>
-      <w:r>
-        <w:rPr>
-          <w:rFonts w:ascii="Arial" w:hAnsi="Arial" w:cs="Arial"/>
-        </w:rPr>
-        <w:t>.</w:t>
+        <w:t>).</w:t>
       </w:r>
     </w:p>
     <w:p>
@@ -6094,51 +5766,118 @@
       <w:r>
         <w:rPr>
           <w:rFonts w:ascii="Arial" w:hAnsi="Arial" w:cs="Arial"/>
-          <w:highlight w:val="yellow"/>
-        </w:rPr>
-        <w:t xml:space="preserve">Correlation of these parameters indicates that the data may lack features that separately describe these parameters, and features determining one parameter will also determine the other </w:t>
-      </w:r>
-      <w:r>
-        <w:rPr>
-          <w:rFonts w:ascii="Arial" w:hAnsi="Arial" w:cs="Arial"/>
-          <w:highlight w:val="yellow"/>
-        </w:rPr>
-        <w:fldChar w:fldCharType="begin"/>
-      </w:r>
-      <w:r>
-        <w:rPr>
-          <w:rFonts w:ascii="Arial" w:hAnsi="Arial" w:cs="Arial"/>
-          <w:highlight w:val="yellow"/>
-        </w:rPr>
-        <w:instrText xml:space="preserve"> ADDIN ZOTERO_ITEM CSL_CITATION {"citationID":"hHeXDlNR","properties":{"formattedCitation":"(Li &amp; Vu, 2013)","plainCitation":"(Li &amp; Vu, 2013)","noteIndex":0},"citationItems":[{"id":11636,"uris":["http://zotero.org/users/14220656/items/396Y3FQV"],"itemData":{"id":11636,"type":"article-journal","abstract":"One of the challenging tasks in systems biology is parameter estimation in nonlinear dynamic models. A biological model usually contains a large number of correlated parameters leading to non-identifiability problems. Although many approaches have been developed to address both structural and practical non-identifiability problems, very few studies have been made to systematically investigate parameter correlations.","container-title":"BMC Systems Biology","DOI":"10.1186/1752-0509-7-91","ISSN":"1752-0509","issue":"1","note":"type: Journal Article","page":"91","title":"Identification of parameter correlations for parameter estimation in dynamic biological models","volume":"7","author":[{"family":"Li","given":"Pu"},{"family":"Vu","given":"Quoc Dong"}],"issued":{"date-parts":[["2013"]]}}}],"schema":"https://github.com/citation-style-language/schema/raw/master/csl-citation.json"} </w:instrText>
-      </w:r>
-      <w:r>
-        <w:rPr>
-          <w:rFonts w:ascii="Arial" w:hAnsi="Arial" w:cs="Arial"/>
-          <w:highlight w:val="yellow"/>
-        </w:rPr>
-        <w:fldChar w:fldCharType="separate"/>
-      </w:r>
-      <w:r>
-        <w:rPr>
-          <w:rFonts w:ascii="Arial" w:hAnsi="Arial" w:cs="Arial"/>
-          <w:highlight w:val="yellow"/>
-        </w:rPr>
-        <w:t>(Li &amp; Vu, 2013)</w:t>
-      </w:r>
-      <w:r>
-        <w:rPr>
-          <w:rFonts w:ascii="Arial" w:hAnsi="Arial" w:cs="Arial"/>
-          <w:highlight w:val="yellow"/>
-        </w:rPr>
-        <w:fldChar w:fldCharType="end"/>
-      </w:r>
-      <w:r>
-        <w:rPr>
-          <w:rFonts w:ascii="Arial" w:hAnsi="Arial" w:cs="Arial"/>
-          <w:highlight w:val="yellow"/>
-        </w:rPr>
-        <w:t>.</w:t>
+        </w:rPr>
+        <w:t xml:space="preserve">All our parameters describing </w:t>
+      </w:r>
+      <w:r>
+        <w:rPr>
+          <w:rFonts w:ascii="Arial" w:hAnsi="Arial" w:cs="Arial"/>
+        </w:rPr>
+        <w:t>migration of genetic material from domestic cats to wild living Scottish wildcats, and subsequently from wild</w:t>
+      </w:r>
+      <w:r>
+        <w:rPr>
+          <w:rFonts w:ascii="Arial" w:hAnsi="Arial" w:cs="Arial"/>
+        </w:rPr>
+        <w:t>-</w:t>
+      </w:r>
+      <w:r>
+        <w:rPr>
+          <w:rFonts w:ascii="Arial" w:hAnsi="Arial" w:cs="Arial"/>
+        </w:rPr>
+        <w:t>living to captive Scottish wildcats, were narrower than our priors and were centred around similar values to our priors (</w:t>
+      </w:r>
+      <w:r>
+        <w:rPr>
+          <w:rFonts w:ascii="Arial" w:hAnsi="Arial" w:cs="Arial"/>
+          <w:i/>
+          <w:iCs/>
+        </w:rPr>
+        <w:t>Fig. 3e, 3f, 3g</w:t>
+      </w:r>
+      <w:r>
+        <w:rPr>
+          <w:rFonts w:ascii="Arial" w:hAnsi="Arial" w:cs="Arial"/>
+        </w:rPr>
+        <w:t>). The posterior</w:t>
+      </w:r>
+      <w:r>
+        <w:rPr>
+          <w:rFonts w:ascii="Arial" w:hAnsi="Arial" w:cs="Arial"/>
+        </w:rPr>
+        <w:t>s</w:t>
+      </w:r>
+      <w:r>
+        <w:rPr>
+          <w:rFonts w:ascii="Arial" w:hAnsi="Arial" w:cs="Arial"/>
+        </w:rPr>
+        <w:t xml:space="preserve"> for captive </w:t>
+      </w:r>
+      <w:r>
+        <w:rPr>
+          <w:rFonts w:ascii="Arial" w:hAnsi="Arial" w:cs="Arial"/>
+        </w:rPr>
+        <w:t xml:space="preserve">and wild </w:t>
+      </w:r>
+      <w:r>
+        <w:rPr>
+          <w:rFonts w:ascii="Arial" w:hAnsi="Arial" w:cs="Arial"/>
+        </w:rPr>
+        <w:t>migration rate</w:t>
+      </w:r>
+      <w:r>
+        <w:rPr>
+          <w:rFonts w:ascii="Arial" w:hAnsi="Arial" w:cs="Arial"/>
+        </w:rPr>
+        <w:t>s</w:t>
+      </w:r>
+      <w:r>
+        <w:rPr>
+          <w:rFonts w:ascii="Arial" w:hAnsi="Arial" w:cs="Arial"/>
+        </w:rPr>
+        <w:t xml:space="preserve"> </w:t>
+      </w:r>
+      <w:r>
+        <w:rPr>
+          <w:rFonts w:ascii="Arial" w:hAnsi="Arial" w:cs="Arial"/>
+        </w:rPr>
+        <w:t>were</w:t>
+      </w:r>
+      <w:r>
+        <w:rPr>
+          <w:rFonts w:ascii="Arial" w:hAnsi="Arial" w:cs="Arial"/>
+        </w:rPr>
+        <w:t xml:space="preserve"> centred around </w:t>
+      </w:r>
+      <w:r>
+        <w:rPr>
+          <w:rFonts w:ascii="Arial" w:hAnsi="Arial" w:cs="Arial"/>
+        </w:rPr>
+        <w:t>means</w:t>
+      </w:r>
+      <w:r>
+        <w:rPr>
+          <w:rFonts w:ascii="Arial" w:hAnsi="Arial" w:cs="Arial"/>
+        </w:rPr>
+        <w:t xml:space="preserve"> of </w:t>
+      </w:r>
+      <w:r>
+        <w:rPr>
+          <w:rFonts w:ascii="Arial" w:hAnsi="Arial" w:cs="Arial"/>
+        </w:rPr>
+        <w:t>0.0</w:t>
+      </w:r>
+      <w:r>
+        <w:rPr>
+          <w:rFonts w:ascii="Arial" w:hAnsi="Arial" w:cs="Arial"/>
+        </w:rPr>
+        <w:t>373</w:t>
+      </w:r>
+      <w:r>
+        <w:rPr>
+          <w:rFonts w:ascii="Arial" w:hAnsi="Arial" w:cs="Arial"/>
+        </w:rPr>
+        <w:t xml:space="preserve"> and 0.0464 migrants per generation respectively, and the length of migration from domestics to wild-living Scottish wildcats was centred around a mean of 14.2 generations (42.6 years).</w:t>
       </w:r>
       <w:r>
         <w:rPr>
@@ -6155,6 +5894,107 @@
           <w:rFonts w:ascii="Arial" w:hAnsi="Arial" w:cs="Arial"/>
         </w:rPr>
       </w:pPr>
+      <w:r>
+        <w:rPr>
+          <w:rFonts w:ascii="Arial" w:hAnsi="Arial" w:cs="Arial"/>
+        </w:rPr>
+        <w:lastRenderedPageBreak/>
+        <w:t>The posterior for the effective population size of the captive population of Scottish wildcats was only slightly narrower than our prior, and was centred around 113 individuals (</w:t>
+      </w:r>
+      <w:r>
+        <w:rPr>
+          <w:rFonts w:ascii="Arial" w:hAnsi="Arial" w:cs="Arial"/>
+          <w:i/>
+          <w:iCs/>
+        </w:rPr>
+        <w:t>Fig. 3h</w:t>
+      </w:r>
+      <w:r>
+        <w:rPr>
+          <w:rFonts w:ascii="Arial" w:hAnsi="Arial" w:cs="Arial"/>
+        </w:rPr>
+        <w:t xml:space="preserve">). </w:t>
+      </w:r>
+      <w:r>
+        <w:rPr>
+          <w:rFonts w:ascii="Arial" w:hAnsi="Arial" w:cs="Arial"/>
+        </w:rPr>
+        <w:t>The posterior for the wild-living Scottish wildcat population was narrower than our prior and shifted slightly to a larger population size around a posterior mean of 3390 individuals (</w:t>
+      </w:r>
+      <w:r>
+        <w:rPr>
+          <w:rFonts w:ascii="Arial" w:hAnsi="Arial" w:cs="Arial"/>
+          <w:i/>
+          <w:iCs/>
+        </w:rPr>
+        <w:t>Fig. 3l)</w:t>
+      </w:r>
+      <w:r>
+        <w:rPr>
+          <w:rFonts w:ascii="Arial" w:hAnsi="Arial" w:cs="Arial"/>
+        </w:rPr>
+        <w:t xml:space="preserve">. </w:t>
+      </w:r>
+      <w:r>
+        <w:rPr>
+          <w:rFonts w:ascii="Arial" w:hAnsi="Arial" w:cs="Arial"/>
+        </w:rPr>
+        <w:t>The posterior for domestic cat population size was the only parameter with a posterior that was wider than our prior (</w:t>
+      </w:r>
+      <w:r>
+        <w:rPr>
+          <w:rFonts w:ascii="Arial" w:hAnsi="Arial" w:cs="Arial"/>
+          <w:i/>
+          <w:iCs/>
+        </w:rPr>
+        <w:t>Fig. 3i</w:t>
+      </w:r>
+      <w:r>
+        <w:rPr>
+          <w:rFonts w:ascii="Arial" w:hAnsi="Arial" w:cs="Arial"/>
+        </w:rPr>
+        <w:t xml:space="preserve">). It was </w:t>
+      </w:r>
+      <w:r>
+        <w:rPr>
+          <w:rFonts w:ascii="Arial" w:hAnsi="Arial" w:cs="Arial"/>
+        </w:rPr>
+        <w:t>shifted considerably to a larger population size, around a posterior mean of 185k individuals. Posteriors for effective population sizes of contemporary and ancestral African wildcat populations were both narrower than our priors (</w:t>
+      </w:r>
+      <w:r>
+        <w:rPr>
+          <w:rFonts w:ascii="Arial" w:hAnsi="Arial" w:cs="Arial"/>
+          <w:i/>
+          <w:iCs/>
+        </w:rPr>
+        <w:t>Fig 3j, 3k</w:t>
+      </w:r>
+      <w:r>
+        <w:rPr>
+          <w:rFonts w:ascii="Arial" w:hAnsi="Arial" w:cs="Arial"/>
+        </w:rPr>
+        <w:t>). The contemporary African wildcat population was shifted to a smaller population size around a posterior mean of 4150</w:t>
+      </w:r>
+      <w:r>
+        <w:rPr>
+          <w:rFonts w:ascii="Arial" w:hAnsi="Arial" w:cs="Arial"/>
+        </w:rPr>
+        <w:t xml:space="preserve"> individuals, and the ancestral population was shifted to a larger population size of 107K individuals. The posteriors for the population size of contemporary and ancestral European wildcat populations were both narrower than our prior, however the contemporary population size was only slightly narrower (</w:t>
+      </w:r>
+      <w:r>
+        <w:rPr>
+          <w:rFonts w:ascii="Arial" w:hAnsi="Arial" w:cs="Arial"/>
+          <w:i/>
+          <w:iCs/>
+        </w:rPr>
+        <w:t>Fig. 3m, 3n</w:t>
+      </w:r>
+      <w:r>
+        <w:rPr>
+          <w:rFonts w:ascii="Arial" w:hAnsi="Arial" w:cs="Arial"/>
+        </w:rPr>
+        <w:t>). Both contemporary and ancient population size posteriors were shifted to slightly larger sizes, centred around 27.3k and 47.7k individuals respectively.</w:t>
+      </w:r>
     </w:p>
     <w:p>
       <w:pPr>
@@ -6164,22 +6004,6 @@
           <w:rFonts w:ascii="Arial" w:hAnsi="Arial" w:cs="Arial"/>
         </w:rPr>
       </w:pPr>
-      <w:r>
-        <w:rPr>
-          <w:rFonts w:ascii="Arial" w:hAnsi="Arial" w:cs="Arial"/>
-          <w:i/>
-          <w:iCs/>
-        </w:rPr>
-        <w:t xml:space="preserve">3.2. </w:t>
-      </w:r>
-      <w:r>
-        <w:rPr>
-          <w:rFonts w:ascii="Arial" w:hAnsi="Arial" w:cs="Arial"/>
-          <w:i/>
-          <w:iCs/>
-        </w:rPr>
-        <w:t>Posterior mean model of evolution</w:t>
-      </w:r>
     </w:p>
     <w:p>
       <w:pPr>
@@ -6193,7 +6017,86 @@
         <w:rPr>
           <w:rFonts w:ascii="Arial" w:hAnsi="Arial" w:cs="Arial"/>
         </w:rPr>
-        <w:t xml:space="preserve">The means were evaluated for all marginal parameter posteriors, and this posterior mean model of evolution was simulated. PCA was carried out on the resulting genotype matrix and that of the observed data, and principal components 1 and 2 were plotted for comparison. Procrustes rotation was applied to the simulation to </w:t>
+        <w:t>Finally, our posteriors for mutation and recombination rates were both narrower than our priors, and had posterior means of 1.03e-8</w:t>
+      </w:r>
+      <w:r>
+        <w:rPr>
+          <w:rFonts w:ascii="Arial" w:hAnsi="Arial" w:cs="Arial"/>
+        </w:rPr>
+        <w:t xml:space="preserve"> mutations per site per generation</w:t>
+      </w:r>
+      <w:r>
+        <w:rPr>
+          <w:rFonts w:ascii="Arial" w:hAnsi="Arial" w:cs="Arial"/>
+        </w:rPr>
+        <w:t xml:space="preserve"> and 1.39e-8 </w:t>
+      </w:r>
+      <w:r>
+        <w:rPr>
+          <w:rFonts w:ascii="Arial" w:hAnsi="Arial" w:cs="Arial"/>
+        </w:rPr>
+        <w:t xml:space="preserve">centimorgans </w:t>
+      </w:r>
+      <w:r>
+        <w:rPr>
+          <w:rFonts w:ascii="Arial" w:hAnsi="Arial" w:cs="Arial"/>
+        </w:rPr>
+        <w:t>respectively</w:t>
+      </w:r>
+      <w:r>
+        <w:rPr>
+          <w:rFonts w:ascii="Arial" w:hAnsi="Arial" w:cs="Arial"/>
+        </w:rPr>
+        <w:t xml:space="preserve"> (</w:t>
+      </w:r>
+      <w:r>
+        <w:rPr>
+          <w:rFonts w:ascii="Arial" w:hAnsi="Arial" w:cs="Arial"/>
+          <w:i/>
+          <w:iCs/>
+        </w:rPr>
+        <w:t>Fig. 3o, 3p</w:t>
+      </w:r>
+      <w:r>
+        <w:rPr>
+          <w:rFonts w:ascii="Arial" w:hAnsi="Arial" w:cs="Arial"/>
+          <w:u w:val="single"/>
+        </w:rPr>
+        <w:t>)</w:t>
+      </w:r>
+      <w:r>
+        <w:rPr>
+          <w:rFonts w:ascii="Arial" w:hAnsi="Arial" w:cs="Arial"/>
+        </w:rPr>
+        <w:t>.</w:t>
+      </w:r>
+      <w:r>
+        <w:rPr>
+          <w:rFonts w:ascii="Arial" w:hAnsi="Arial" w:cs="Arial"/>
+        </w:rPr>
+        <w:t xml:space="preserve"> There was correlation in the posterior density between some pairs of parameters, indicated by linear relationships in joint distributions; These parameters have been plotted as a pairplot (</w:t>
+      </w:r>
+      <w:r>
+        <w:rPr>
+          <w:rFonts w:ascii="Arial" w:hAnsi="Arial" w:cs="Arial"/>
+          <w:i/>
+          <w:iCs/>
+        </w:rPr>
+        <w:t>Fig</w:t>
+      </w:r>
+      <w:r>
+        <w:rPr>
+          <w:rFonts w:ascii="Arial" w:hAnsi="Arial" w:cs="Arial"/>
+          <w:i/>
+          <w:iCs/>
+        </w:rPr>
+        <w:t xml:space="preserve"> 4</w:t>
+      </w:r>
+      <w:r>
+        <w:rPr>
+          <w:rFonts w:ascii="Arial" w:hAnsi="Arial" w:cs="Arial"/>
+        </w:rPr>
+        <w:t>).</w:t>
       </w:r>
     </w:p>
     <w:p>
@@ -6216,77 +6119,18 @@
       <w:r>
         <w:rPr>
           <w:rFonts w:ascii="Arial" w:hAnsi="Arial" w:cs="Arial"/>
-        </w:rPr>
-        <w:lastRenderedPageBreak/>
-        <w:t xml:space="preserve">The model with the greatest inferred joint posterior probability, known as </w:t>
-      </w:r>
-      <w:r>
-        <w:rPr>
-          <w:rFonts w:ascii="Arial" w:hAnsi="Arial" w:cs="Arial"/>
-          <w:i/>
-          <w:iCs/>
-        </w:rPr>
-        <w:t>maximum a posteriori</w:t>
-      </w:r>
-      <w:r>
-        <w:rPr>
-          <w:rFonts w:ascii="Arial" w:hAnsi="Arial" w:cs="Arial"/>
-        </w:rPr>
-        <w:t xml:space="preserve"> (MAP), was obtained for the first round of inference. This model was simulated, and PCA analysis was conducted on both the genotype array produced by this simulation and the observed data. Principal components 1 and 2 were plotted (</w:t>
-      </w:r>
-      <w:r>
-        <w:rPr>
-          <w:rFonts w:ascii="Arial" w:hAnsi="Arial" w:cs="Arial"/>
-          <w:i/>
-          <w:iCs/>
-        </w:rPr>
-        <w:t>Fig. 5</w:t>
-      </w:r>
-      <w:r>
-        <w:rPr>
-          <w:rFonts w:ascii="Arial" w:hAnsi="Arial" w:cs="Arial"/>
-        </w:rPr>
-        <w:t xml:space="preserve">) for both and show considerable resemblance between them. All populations show a similar relative distribution across PC1 and PC2, with the possible exception of the European </w:t>
-      </w:r>
-      <w:r>
-        <w:rPr>
-          <w:rFonts w:ascii="Arial" w:hAnsi="Arial" w:cs="Arial"/>
-          <w:i/>
-          <w:iCs/>
-        </w:rPr>
-        <w:t>F. silvestris</w:t>
-      </w:r>
-      <w:r>
-        <w:rPr>
-          <w:rFonts w:ascii="Arial" w:hAnsi="Arial" w:cs="Arial"/>
-        </w:rPr>
-        <w:t xml:space="preserve"> population, which is clustered further from Scottish </w:t>
-      </w:r>
-      <w:r>
-        <w:rPr>
-          <w:rFonts w:ascii="Arial" w:hAnsi="Arial" w:cs="Arial"/>
-          <w:i/>
-          <w:iCs/>
-        </w:rPr>
-        <w:t>F. silvestris</w:t>
-      </w:r>
-      <w:r>
-        <w:rPr>
-          <w:rFonts w:ascii="Arial" w:hAnsi="Arial" w:cs="Arial"/>
-        </w:rPr>
-        <w:t xml:space="preserve"> in the MAP simulation than in the observed data PCA plot. Both plots show a ‘smear’ of increasingly hybridised individuals from the Captive population cluster towards the </w:t>
-      </w:r>
-      <w:r>
-        <w:rPr>
-          <w:rFonts w:ascii="Arial" w:hAnsi="Arial" w:cs="Arial"/>
-        </w:rPr>
-        <w:t>domestic</w:t>
-      </w:r>
-      <w:r>
-        <w:rPr>
-          <w:rFonts w:ascii="Arial" w:hAnsi="Arial" w:cs="Arial"/>
-        </w:rPr>
-        <w:t xml:space="preserve"> cluster.</w:t>
+          <w:i/>
+          <w:iCs/>
+        </w:rPr>
+        <w:t xml:space="preserve">3.2. </w:t>
+      </w:r>
+      <w:r>
+        <w:rPr>
+          <w:rFonts w:ascii="Arial" w:hAnsi="Arial" w:cs="Arial"/>
+          <w:i/>
+          <w:iCs/>
+        </w:rPr>
+        <w:t>Posterior mean model of evolution</w:t>
       </w:r>
     </w:p>
     <w:p>
@@ -6295,9 +6139,151 @@
         <w:jc w:val="both"/>
         <w:rPr>
           <w:rFonts w:ascii="Arial" w:hAnsi="Arial" w:cs="Arial"/>
-          <w:u w:val="single"/>
-        </w:rPr>
-      </w:pPr>
+        </w:rPr>
+      </w:pPr>
+      <w:r>
+        <w:rPr>
+          <w:rFonts w:ascii="Arial" w:hAnsi="Arial" w:cs="Arial"/>
+        </w:rPr>
+        <w:t xml:space="preserve">The means were evaluated for all marginal parameter posteriors, and this posterior mean model of evolution was simulated. PCA was carried out on the resulting genotype matrix and that of the observed data, and principal components 1 and 2 were plotted for comparison. Procrustes rotation was applied to the simulation to </w:t>
+      </w:r>
+      <w:r>
+        <w:rPr>
+          <w:rFonts w:ascii="Arial" w:hAnsi="Arial" w:cs="Arial"/>
+        </w:rPr>
+        <w:t xml:space="preserve">provide a better comparison between the simulated and observed populations. (&lt;- should this bit be in methods?) </w:t>
+      </w:r>
+      <w:r>
+        <w:rPr>
+          <w:rFonts w:ascii="Arial" w:hAnsi="Arial" w:cs="Arial"/>
+        </w:rPr>
+        <w:t xml:space="preserve">Overall, there is very </w:t>
+      </w:r>
+      <w:r>
+        <w:rPr>
+          <w:rFonts w:ascii="Arial" w:hAnsi="Arial" w:cs="Arial"/>
+        </w:rPr>
+        <w:lastRenderedPageBreak/>
+        <w:t xml:space="preserve">good </w:t>
+      </w:r>
+      <w:r>
+        <w:rPr>
+          <w:rFonts w:ascii="Arial" w:hAnsi="Arial" w:cs="Arial"/>
+        </w:rPr>
+        <w:t>concordance</w:t>
+      </w:r>
+      <w:r>
+        <w:rPr>
+          <w:rFonts w:ascii="Arial" w:hAnsi="Arial" w:cs="Arial"/>
+        </w:rPr>
+        <w:t xml:space="preserve"> between the simulated and observed populations. </w:t>
+      </w:r>
+      <w:r>
+        <w:rPr>
+          <w:rFonts w:ascii="Arial" w:hAnsi="Arial" w:cs="Arial"/>
+        </w:rPr>
+        <w:t xml:space="preserve">All populations show a </w:t>
+      </w:r>
+      <w:r>
+        <w:rPr>
+          <w:rFonts w:ascii="Arial" w:hAnsi="Arial" w:cs="Arial"/>
+        </w:rPr>
+        <w:t>very similar</w:t>
+      </w:r>
+      <w:r>
+        <w:rPr>
+          <w:rFonts w:ascii="Arial" w:hAnsi="Arial" w:cs="Arial"/>
+        </w:rPr>
+        <w:t xml:space="preserve"> pattern</w:t>
+      </w:r>
+      <w:r>
+        <w:rPr>
+          <w:rFonts w:ascii="Arial" w:hAnsi="Arial" w:cs="Arial"/>
+        </w:rPr>
+        <w:t xml:space="preserve"> across PC1 and PC2, with the possible exception of the European </w:t>
+      </w:r>
+      <w:r>
+        <w:rPr>
+          <w:rFonts w:ascii="Arial" w:hAnsi="Arial" w:cs="Arial"/>
+          <w:i/>
+          <w:iCs/>
+        </w:rPr>
+        <w:t>F. silvestris</w:t>
+      </w:r>
+      <w:r>
+        <w:rPr>
+          <w:rFonts w:ascii="Arial" w:hAnsi="Arial" w:cs="Arial"/>
+        </w:rPr>
+        <w:t xml:space="preserve"> population, which is clustered </w:t>
+      </w:r>
+      <w:r>
+        <w:rPr>
+          <w:rFonts w:ascii="Arial" w:hAnsi="Arial" w:cs="Arial"/>
+        </w:rPr>
+        <w:t xml:space="preserve">slightly </w:t>
+      </w:r>
+      <w:r>
+        <w:rPr>
+          <w:rFonts w:ascii="Arial" w:hAnsi="Arial" w:cs="Arial"/>
+        </w:rPr>
+        <w:t>further</w:t>
+      </w:r>
+      <w:r>
+        <w:rPr>
+          <w:rFonts w:ascii="Arial" w:hAnsi="Arial" w:cs="Arial"/>
+        </w:rPr>
+        <w:t xml:space="preserve"> on both axes</w:t>
+      </w:r>
+      <w:r>
+        <w:rPr>
+          <w:rFonts w:ascii="Arial" w:hAnsi="Arial" w:cs="Arial"/>
+        </w:rPr>
+        <w:t xml:space="preserve"> from Scottish </w:t>
+      </w:r>
+      <w:r>
+        <w:rPr>
+          <w:rFonts w:ascii="Arial" w:hAnsi="Arial" w:cs="Arial"/>
+          <w:i/>
+          <w:iCs/>
+        </w:rPr>
+        <w:t>F. silvestris</w:t>
+      </w:r>
+      <w:r>
+        <w:rPr>
+          <w:rFonts w:ascii="Arial" w:hAnsi="Arial" w:cs="Arial"/>
+        </w:rPr>
+        <w:t xml:space="preserve"> in the MAP simulation than in the observed data PCA plot.</w:t>
+      </w:r>
+      <w:r>
+        <w:rPr>
+          <w:rFonts w:ascii="Arial" w:hAnsi="Arial" w:cs="Arial"/>
+        </w:rPr>
+        <w:t xml:space="preserve"> </w:t>
+      </w:r>
+      <w:r>
+        <w:rPr>
+          <w:rFonts w:ascii="Arial" w:hAnsi="Arial" w:cs="Arial"/>
+        </w:rPr>
+        <w:t xml:space="preserve">Both plots show a ‘smear’ of increasingly hybridised individuals from the Captive population cluster towards the </w:t>
+      </w:r>
+      <w:r>
+        <w:rPr>
+          <w:rFonts w:ascii="Arial" w:hAnsi="Arial" w:cs="Arial"/>
+        </w:rPr>
+        <w:t>domestic</w:t>
+      </w:r>
+      <w:r>
+        <w:rPr>
+          <w:rFonts w:ascii="Arial" w:hAnsi="Arial" w:cs="Arial"/>
+        </w:rPr>
+        <w:t xml:space="preserve"> cluster</w:t>
+      </w:r>
+      <w:r>
+        <w:rPr>
+          <w:rFonts w:ascii="Arial" w:hAnsi="Arial" w:cs="Arial"/>
+        </w:rPr>
+        <w:t>.</w:t>
+      </w:r>
     </w:p>
     <w:p>
       <w:pPr>
@@ -6340,19 +6326,7 @@
         <w:rPr>
           <w:rFonts w:ascii="Arial" w:hAnsi="Arial" w:cs="Arial"/>
         </w:rPr>
-        <w:t xml:space="preserve">Although the first round of inference produced marginal posterior distributions of model parameters that were predominantly narrower than our prior distributions indicating the potential for precise inference, many of the marginal distributions estimated from the second batch of sequentially simulated data were wider than the previous rounds estimate, which indicates some level of model misspecification. Despite this, using our model, around half of </w:t>
-      </w:r>
-      <w:r>
-        <w:rPr>
-          <w:rFonts w:ascii="Arial" w:hAnsi="Arial" w:cs="Arial"/>
-        </w:rPr>
-        <w:t xml:space="preserve">the </w:t>
-      </w:r>
-      <w:r>
-        <w:rPr>
-          <w:rFonts w:ascii="Arial" w:hAnsi="Arial" w:cs="Arial"/>
-        </w:rPr>
-        <w:t xml:space="preserve">investigated parameters were recovered to some extent and estimated with higher density than the prior. </w:t>
+        <w:t xml:space="preserve">Due to </w:t>
       </w:r>
     </w:p>
     <w:p>
@@ -6370,17 +6344,25 @@
         <w:jc w:val="both"/>
         <w:rPr>
           <w:rFonts w:ascii="Arial" w:hAnsi="Arial" w:cs="Arial"/>
-          <w:i/>
-          <w:iCs/>
-        </w:rPr>
-      </w:pPr>
-      <w:r>
-        <w:rPr>
-          <w:rFonts w:ascii="Arial" w:hAnsi="Arial" w:cs="Arial"/>
-          <w:i/>
-          <w:iCs/>
-        </w:rPr>
-        <w:t>4.1. Conclusions for demography</w:t>
+        </w:rPr>
+      </w:pPr>
+      <w:r>
+        <w:rPr>
+          <w:rFonts w:ascii="Arial" w:hAnsi="Arial" w:cs="Arial"/>
+        </w:rPr>
+        <w:t xml:space="preserve">the first round of inference produced marginal posterior distributions of model parameters that were predominantly narrower than our prior distributions indicating the potential for precise inference, many of the marginal distributions estimated from the second batch of sequentially simulated data were wider than the previous rounds estimate, which indicates some level of model misspecification. Despite this, using our model, around half of </w:t>
+      </w:r>
+      <w:r>
+        <w:rPr>
+          <w:rFonts w:ascii="Arial" w:hAnsi="Arial" w:cs="Arial"/>
+        </w:rPr>
+        <w:t xml:space="preserve">the </w:t>
+      </w:r>
+      <w:r>
+        <w:rPr>
+          <w:rFonts w:ascii="Arial" w:hAnsi="Arial" w:cs="Arial"/>
+        </w:rPr>
+        <w:t xml:space="preserve">investigated parameters were recovered to some extent and estimated with higher density than the prior. </w:t>
       </w:r>
     </w:p>
     <w:p>
@@ -6391,225 +6373,6 @@
           <w:rFonts w:ascii="Arial" w:hAnsi="Arial" w:cs="Arial"/>
         </w:rPr>
       </w:pPr>
-      <w:r>
-        <w:rPr>
-          <w:rFonts w:ascii="Arial" w:hAnsi="Arial" w:cs="Arial"/>
-        </w:rPr>
-        <w:t xml:space="preserve">Firstly, the distributions for migration rate and the duration of migration of genetic material from </w:t>
-      </w:r>
-      <w:r>
-        <w:rPr>
-          <w:rFonts w:ascii="Arial" w:hAnsi="Arial" w:cs="Arial"/>
-        </w:rPr>
-        <w:t>domestic</w:t>
-      </w:r>
-      <w:r>
-        <w:rPr>
-          <w:rFonts w:ascii="Arial" w:hAnsi="Arial" w:cs="Arial"/>
-        </w:rPr>
-        <w:t xml:space="preserve"> cats to wild </w:t>
-      </w:r>
-      <w:r>
-        <w:rPr>
-          <w:rFonts w:ascii="Arial" w:hAnsi="Arial" w:cs="Arial"/>
-          <w:i/>
-          <w:iCs/>
-        </w:rPr>
-        <w:t>F. silvestris</w:t>
-      </w:r>
-      <w:r>
-        <w:rPr>
-          <w:rFonts w:ascii="Arial" w:hAnsi="Arial" w:cs="Arial"/>
-        </w:rPr>
-        <w:t xml:space="preserve"> in Scotland were considerably narrower than our prior distributions, and carry some ecological significance (</w:t>
-      </w:r>
-      <w:r>
-        <w:rPr>
-          <w:rFonts w:ascii="Arial" w:hAnsi="Arial" w:cs="Arial"/>
-          <w:i/>
-          <w:iCs/>
-        </w:rPr>
-        <w:t>Fig. 3m, l</w:t>
-      </w:r>
-      <w:r>
-        <w:rPr>
-          <w:rFonts w:ascii="Arial" w:hAnsi="Arial" w:cs="Arial"/>
-        </w:rPr>
-        <w:t xml:space="preserve">). The posterior mean for rate of migration estimated at 4% per generation and the date for onset of this migration estimated at 11.7 generations (~35 years) is a considerably lower rate and earlier onset than a previous estimate by a paper using a similar method of 13% migrants for 3.3 generations </w:t>
-      </w:r>
-      <w:r>
-        <w:rPr>
-          <w:rFonts w:ascii="Arial" w:hAnsi="Arial" w:cs="Arial"/>
-        </w:rPr>
-        <w:fldChar w:fldCharType="begin"/>
-      </w:r>
-      <w:r>
-        <w:rPr>
-          <w:rFonts w:ascii="Arial" w:hAnsi="Arial" w:cs="Arial"/>
-        </w:rPr>
-        <w:instrText xml:space="preserve"> ADDIN ZOTERO_ITEM CSL_CITATION {"citationID":"3nWYMicy","properties":{"formattedCitation":"(Howard-McCombe et al., 2021)","plainCitation":"(Howard-McCombe et al., 2021)","noteIndex":0},"citationItems":[{"id":11693,"uris":["http://zotero.org/users/14220656/items/DELLGHKC"],"itemData":{"id":11693,"type":"article-journal","abstract":"Abstract While hybridisation has long been recognised as an important natural phenomenon in evolution, the conservation of taxa subject to introgressive hybridisation from domesticated forms is a subject of intense debate. Hybridisation of Scottish wildcats and domestic cats is a good example in this regard. Here, we developed a modelling framework to determine the timescale of introgression using approximate Bayesian computation (ABC). Applying the model to ddRAD-seq data from 129 individuals, genotyped at 6546 loci, we show that a population of wildcats genetically distant from domestic cats is still present in Scotland. These individuals were found almost exclusively within the captive breeding programme. Most wild-living cats sampled were introgressed to some extent. The demographic model predicts high levels of gene-flow between domestic cats and Scottish wildcats (13% migrants per generation) over a short timeframe, the posterior mean for the onset of hybridisation (T1) was 3.3 generations ( 10 years) before present. Although the model had limited power to detect signals of ancient admixture, we found evidence that significant recent hybridisation may have occurred subsequent to the founding of the captive breeding population (T2). The model consistently predicts T1 after T2, estimated here to be 19.3 generations ( 60 years) ago, highlighting the importance of this population as a resource for conservation management. Additionally, we evaluate the effectiveness of current methods to classify hybrids. We show that an optimised 35 SNP panel is a better predictor of the ddRAD-based hybrid score in comparison with a morphological method.","container-title":"Molecular Ecology","DOI":"https://doi.org/10.1111/mec.16000","ISSN":"0962-1083","issue":"15","note":"type: Journal Article","page":"3688-3702","title":"On the use of genome-wide data to model and date the time of anthropogenic hybridisation: An example from the Scottish wildcat","volume":"30","author":[{"family":"Howard-McCombe","given":"Jo"},{"family":"Ward","given":"Daniel"},{"family":"Kitchener","given":"Andrew C."},{"family":"Lawson","given":"Daniel"},{"family":"Senn","given":"Helen V."},{"family":"Beaumont","given":"Mark"}],"issued":{"date-parts":[["2021"]]}}}],"schema":"https://github.com/citation-style-language/schema/raw/master/csl-citation.json"} </w:instrText>
-      </w:r>
-      <w:r>
-        <w:rPr>
-          <w:rFonts w:ascii="Arial" w:hAnsi="Arial" w:cs="Arial"/>
-        </w:rPr>
-        <w:fldChar w:fldCharType="separate"/>
-      </w:r>
-      <w:r>
-        <w:rPr>
-          <w:rFonts w:ascii="Arial" w:hAnsi="Arial" w:cs="Arial"/>
-        </w:rPr>
-        <w:t>(Howard-McCombe et al., 2021)</w:t>
-      </w:r>
-      <w:r>
-        <w:rPr>
-          <w:rFonts w:ascii="Arial" w:hAnsi="Arial" w:cs="Arial"/>
-        </w:rPr>
-        <w:fldChar w:fldCharType="end"/>
-      </w:r>
-      <w:r>
-        <w:rPr>
-          <w:rFonts w:ascii="Arial" w:hAnsi="Arial" w:cs="Arial"/>
-        </w:rPr>
-        <w:t xml:space="preserve">. It should be noted that these two different findings represent a similar </w:t>
-      </w:r>
-      <w:r>
-        <w:rPr>
-          <w:rFonts w:ascii="Arial" w:hAnsi="Arial" w:cs="Arial"/>
-        </w:rPr>
-        <w:lastRenderedPageBreak/>
-        <w:t xml:space="preserve">effective level of migration, although over different timeframes. The date for onset of migration estimated here is consistent with a recent paper using a different approach, which estimated the onset of hybridisation to have occurred approximately between 1970 and 2000 </w:t>
-      </w:r>
-      <w:r>
-        <w:rPr>
-          <w:rFonts w:ascii="Arial" w:hAnsi="Arial" w:cs="Arial"/>
-        </w:rPr>
-        <w:fldChar w:fldCharType="begin"/>
-      </w:r>
-      <w:r>
-        <w:rPr>
-          <w:rFonts w:ascii="Arial" w:hAnsi="Arial" w:cs="Arial"/>
-        </w:rPr>
-        <w:instrText xml:space="preserve"> ADDIN ZOTERO_ITEM CSL_CITATION {"citationID":"yUnEzCjy","properties":{"formattedCitation":"(Howard-McCombe et al., 2023)","plainCitation":"(Howard-McCombe et al., 2023)","noteIndex":0},"citationItems":[{"id":11627,"uris":["http://zotero.org/users/14220656/items/KJZHDR76"],"itemData":{"id":11627,"type":"article-journal","note":"type: Journal Article","title":"Genetic swamping of the critically endangered Scottish wildcat was recent and accelerated by disease","author":[{"family":"Howard-McCombe","given":"Jo"},{"family":"Jamieson","given":"Alex"},{"family":"Carmagnini","given":"Alberto"},{"family":"Russo","given":"Isa-Rita"},{"family":"Ghazali","given":"Muhammad"},{"family":"Campbell","given":"Ruairidh"},{"family":"Driscoll","given":"Carlos"},{"family":"Murphy","given":"William"},{"family":"Nowak","given":"Carsten"},{"family":"O’Connor","given":"Terry"}],"issued":{"date-parts":[["2023"]]}}}],"schema":"https://github.com/citation-style-language/schema/raw/master/csl-citation.json"} </w:instrText>
-      </w:r>
-      <w:r>
-        <w:rPr>
-          <w:rFonts w:ascii="Arial" w:hAnsi="Arial" w:cs="Arial"/>
-        </w:rPr>
-        <w:fldChar w:fldCharType="separate"/>
-      </w:r>
-      <w:r>
-        <w:rPr>
-          <w:rFonts w:ascii="Arial" w:hAnsi="Arial" w:cs="Arial"/>
-        </w:rPr>
-        <w:t>(Howard-McCombe et al., 2023)</w:t>
-      </w:r>
-      <w:r>
-        <w:rPr>
-          <w:rFonts w:ascii="Arial" w:hAnsi="Arial" w:cs="Arial"/>
-        </w:rPr>
-        <w:fldChar w:fldCharType="end"/>
-      </w:r>
-      <w:r>
-        <w:rPr>
-          <w:rFonts w:ascii="Arial" w:hAnsi="Arial" w:cs="Arial"/>
-        </w:rPr>
-        <w:t xml:space="preserve">. Both the migration rate parameter posteriors were estimated with higher density than our priors, which suggests this method is viable for quantifying hybridisation. Another potentially meaningful insight into the recent demography of </w:t>
-      </w:r>
-      <w:r>
-        <w:rPr>
-          <w:rFonts w:ascii="Arial" w:hAnsi="Arial" w:cs="Arial"/>
-          <w:i/>
-          <w:iCs/>
-        </w:rPr>
-        <w:t>F. silvestris</w:t>
-      </w:r>
-      <w:r>
-        <w:rPr>
-          <w:rFonts w:ascii="Arial" w:hAnsi="Arial" w:cs="Arial"/>
-        </w:rPr>
-        <w:t xml:space="preserve"> is that the posterior mean for the effective date for onset of hybridisation from domestic cats (11.6 generations) was inferred as simultaneous with that of the effective date for the establishment of the captive population (11.7 generations), which is broadly in line with findings of a previous study which dates the onset after the establishment of the captive population (</w:t>
-      </w:r>
-      <w:r>
-        <w:rPr>
-          <w:rFonts w:ascii="Arial" w:hAnsi="Arial" w:cs="Arial"/>
-          <w:i/>
-          <w:iCs/>
-        </w:rPr>
-        <w:t>Fig. 3d, l</w:t>
-      </w:r>
-      <w:r>
-        <w:rPr>
-          <w:rFonts w:ascii="Arial" w:hAnsi="Arial" w:cs="Arial"/>
-        </w:rPr>
-        <w:t xml:space="preserve">) </w:t>
-      </w:r>
-      <w:r>
-        <w:rPr>
-          <w:rFonts w:ascii="Arial" w:hAnsi="Arial" w:cs="Arial"/>
-        </w:rPr>
-        <w:fldChar w:fldCharType="begin"/>
-      </w:r>
-      <w:r>
-        <w:rPr>
-          <w:rFonts w:ascii="Arial" w:hAnsi="Arial" w:cs="Arial"/>
-        </w:rPr>
-        <w:instrText xml:space="preserve"> ADDIN ZOTERO_ITEM CSL_CITATION {"citationID":"8jDlWvuJ","properties":{"formattedCitation":"(Howard-McCombe et al., 2021)","plainCitation":"(Howard-McCombe et al., 2021)","noteIndex":0},"citationItems":[{"id":11693,"uris":["http://zotero.org/users/14220656/items/DELLGHKC"],"itemData":{"id":11693,"type":"article-journal","abstract":"Abstract While hybridisation has long been recognised as an important natural phenomenon in evolution, the conservation of taxa subject to introgressive hybridisation from domesticated forms is a subject of intense debate. Hybridisation of Scottish wildcats and domestic cats is a good example in this regard. Here, we developed a modelling framework to determine the timescale of introgression using approximate Bayesian computation (ABC). Applying the model to ddRAD-seq data from 129 individuals, genotyped at 6546 loci, we show that a population of wildcats genetically distant from domestic cats is still present in Scotland. These individuals were found almost exclusively within the captive breeding programme. Most wild-living cats sampled were introgressed to some extent. The demographic model predicts high levels of gene-flow between domestic cats and Scottish wildcats (13% migrants per generation) over a short timeframe, the posterior mean for the onset of hybridisation (T1) was 3.3 generations ( 10 years) before present. Although the model had limited power to detect signals of ancient admixture, we found evidence that significant recent hybridisation may have occurred subsequent to the founding of the captive breeding population (T2). The model consistently predicts T1 after T2, estimated here to be 19.3 generations ( 60 years) ago, highlighting the importance of this population as a resource for conservation management. Additionally, we evaluate the effectiveness of current methods to classify hybrids. We show that an optimised 35 SNP panel is a better predictor of the ddRAD-based hybrid score in comparison with a morphological method.","container-title":"Molecular Ecology","DOI":"https://doi.org/10.1111/mec.16000","ISSN":"0962-1083","issue":"15","note":"type: Journal Article","page":"3688-3702","title":"On the use of genome-wide data to model and date the time of anthropogenic hybridisation: An example from the Scottish wildcat","volume":"30","author":[{"family":"Howard-McCombe","given":"Jo"},{"family":"Ward","given":"Daniel"},{"family":"Kitchener","given":"Andrew C."},{"family":"Lawson","given":"Daniel"},{"family":"Senn","given":"Helen V."},{"family":"Beaumont","given":"Mark"}],"issued":{"date-parts":[["2021"]]}}}],"schema":"https://github.com/citation-style-language/schema/raw/master/csl-citation.json"} </w:instrText>
-      </w:r>
-      <w:r>
-        <w:rPr>
-          <w:rFonts w:ascii="Arial" w:hAnsi="Arial" w:cs="Arial"/>
-        </w:rPr>
-        <w:fldChar w:fldCharType="separate"/>
-      </w:r>
-      <w:r>
-        <w:rPr>
-          <w:rFonts w:ascii="Arial" w:hAnsi="Arial" w:cs="Arial"/>
-        </w:rPr>
-        <w:t>(Howard-McCombe et al., 2021)</w:t>
-      </w:r>
-      <w:r>
-        <w:rPr>
-          <w:rFonts w:ascii="Arial" w:hAnsi="Arial" w:cs="Arial"/>
-        </w:rPr>
-        <w:fldChar w:fldCharType="end"/>
-      </w:r>
-      <w:r>
-        <w:rPr>
-          <w:rFonts w:ascii="Arial" w:hAnsi="Arial" w:cs="Arial"/>
-        </w:rPr>
-        <w:t>.</w:t>
-      </w:r>
-      <w:r>
-        <w:rPr>
-          <w:rFonts w:ascii="Arial" w:hAnsi="Arial" w:cs="Arial"/>
-        </w:rPr>
-        <w:t xml:space="preserve"> This finding suggests that the captive population was established before much of the hybridisation between </w:t>
-      </w:r>
-      <w:r>
-        <w:rPr>
-          <w:rFonts w:ascii="Arial" w:hAnsi="Arial" w:cs="Arial"/>
-        </w:rPr>
-        <w:t>domestics</w:t>
-      </w:r>
-      <w:r>
-        <w:rPr>
-          <w:rFonts w:ascii="Arial" w:hAnsi="Arial" w:cs="Arial"/>
-        </w:rPr>
-        <w:t xml:space="preserve"> and </w:t>
-      </w:r>
-      <w:r>
-        <w:rPr>
-          <w:rFonts w:ascii="Arial" w:hAnsi="Arial" w:cs="Arial"/>
-        </w:rPr>
-        <w:t>wildcat</w:t>
-      </w:r>
-      <w:r>
-        <w:rPr>
-          <w:rFonts w:ascii="Arial" w:hAnsi="Arial" w:cs="Arial"/>
-        </w:rPr>
-        <w:t>s occurred, emphasizing the potential importance of this captive population as a resource for repopulation.</w:t>
-      </w:r>
     </w:p>
     <w:p>
       <w:pPr>
@@ -6617,8 +6380,18 @@
         <w:jc w:val="both"/>
         <w:rPr>
           <w:rFonts w:ascii="Arial" w:hAnsi="Arial" w:cs="Arial"/>
-        </w:rPr>
-      </w:pPr>
+          <w:i/>
+          <w:iCs/>
+        </w:rPr>
+      </w:pPr>
+      <w:r>
+        <w:rPr>
+          <w:rFonts w:ascii="Arial" w:hAnsi="Arial" w:cs="Arial"/>
+          <w:i/>
+          <w:iCs/>
+        </w:rPr>
+        <w:t>4.1. Conclusions for demography</w:t>
+      </w:r>
     </w:p>
     <w:p>
       <w:pPr>
@@ -6632,21 +6405,7 @@
         <w:rPr>
           <w:rFonts w:ascii="Arial" w:hAnsi="Arial" w:cs="Arial"/>
         </w:rPr>
-        <w:t>The posterior for the domestic cat effective population size was also narrower than the prior, with a posterior mean of ~110k individuals (</w:t>
-      </w:r>
-      <w:r>
-        <w:rPr>
-          <w:rFonts w:ascii="Arial" w:hAnsi="Arial" w:cs="Arial"/>
-          <w:i/>
-          <w:iCs/>
-        </w:rPr>
-        <w:t>Fig. 3h</w:t>
-      </w:r>
-      <w:r>
-        <w:rPr>
-          <w:rFonts w:ascii="Arial" w:hAnsi="Arial" w:cs="Arial"/>
-        </w:rPr>
-        <w:t xml:space="preserve">). This is far lower than the current census estimate of population size for </w:t>
+        <w:t xml:space="preserve">Firstly, the distributions for migration rate and the duration of migration of genetic material from </w:t>
       </w:r>
       <w:r>
         <w:rPr>
@@ -6658,20 +6417,184 @@
         <w:rPr>
           <w:rFonts w:ascii="Arial" w:hAnsi="Arial" w:cs="Arial"/>
         </w:rPr>
-        <w:t xml:space="preserve"> cats in Scotland of 685k, however, it has been shown that the ratio of effective population size to census population size (N</w:t>
-      </w:r>
-      <w:r>
-        <w:rPr>
-          <w:rFonts w:ascii="Arial" w:hAnsi="Arial" w:cs="Arial"/>
-          <w:vertAlign w:val="subscript"/>
-        </w:rPr>
-        <w:t>e</w:t>
-      </w:r>
-      <w:r>
-        <w:rPr>
-          <w:rFonts w:ascii="Arial" w:hAnsi="Arial" w:cs="Arial"/>
-        </w:rPr>
-        <w:t xml:space="preserve">/N) for </w:t>
+        <w:t xml:space="preserve"> cats to wild </w:t>
+      </w:r>
+      <w:r>
+        <w:rPr>
+          <w:rFonts w:ascii="Arial" w:hAnsi="Arial" w:cs="Arial"/>
+          <w:i/>
+          <w:iCs/>
+        </w:rPr>
+        <w:t>F. silvestris</w:t>
+      </w:r>
+      <w:r>
+        <w:rPr>
+          <w:rFonts w:ascii="Arial" w:hAnsi="Arial" w:cs="Arial"/>
+        </w:rPr>
+        <w:t xml:space="preserve"> in Scotland were considerably narrower than our prior distributions, and carry some ecological significance (</w:t>
+      </w:r>
+      <w:r>
+        <w:rPr>
+          <w:rFonts w:ascii="Arial" w:hAnsi="Arial" w:cs="Arial"/>
+          <w:i/>
+          <w:iCs/>
+        </w:rPr>
+        <w:t>Fig. 3m, l</w:t>
+      </w:r>
+      <w:r>
+        <w:rPr>
+          <w:rFonts w:ascii="Arial" w:hAnsi="Arial" w:cs="Arial"/>
+        </w:rPr>
+        <w:t xml:space="preserve">). The posterior mean for rate of migration estimated at 4% per generation and the date for onset of this migration estimated at 11.7 generations (~35 years) is a considerably lower rate and earlier onset than a previous estimate by a paper using a similar method of 13% migrants for 3.3 generations </w:t>
+      </w:r>
+      <w:r>
+        <w:rPr>
+          <w:rFonts w:ascii="Arial" w:hAnsi="Arial" w:cs="Arial"/>
+        </w:rPr>
+        <w:fldChar w:fldCharType="begin"/>
+      </w:r>
+      <w:r>
+        <w:rPr>
+          <w:rFonts w:ascii="Arial" w:hAnsi="Arial" w:cs="Arial"/>
+        </w:rPr>
+        <w:instrText xml:space="preserve"> ADDIN ZOTERO_ITEM CSL_CITATION {"citationID":"3nWYMicy","properties":{"formattedCitation":"(Howard-McCombe et al., 2021)","plainCitation":"(Howard-McCombe et al., 2021)","noteIndex":0},"citationItems":[{"id":11693,"uris":["http://zotero.org/users/14220656/items/DELLGHKC"],"itemData":{"id":11693,"type":"article-journal","abstract":"Abstract While hybridisation has long been recognised as an important natural phenomenon in evolution, the conservation of taxa subject to introgressive hybridisation from domesticated forms is a subject of intense debate. Hybridisation of Scottish wildcats and domestic cats is a good example in this regard. Here, we developed a modelling framework to determine the timescale of introgression using approximate Bayesian computation (ABC). Applying the model to ddRAD-seq data from 129 individuals, genotyped at 6546 loci, we show that a population of wildcats genetically distant from domestic cats is still present in Scotland. These individuals were found almost exclusively within the captive breeding programme. Most wild-living cats sampled were introgressed to some extent. The demographic model predicts high levels of gene-flow between domestic cats and Scottish wildcats (13% migrants per generation) over a short timeframe, the posterior mean for the onset of hybridisation (T1) was 3.3 generations ( 10 years) before present. Although the model had limited power to detect signals of ancient admixture, we found evidence that significant recent hybridisation may have occurred subsequent to the founding of the captive breeding population (T2). The model consistently predicts T1 after T2, estimated here to be 19.3 generations ( 60 years) ago, highlighting the importance of this population as a resource for conservation management. Additionally, we evaluate the effectiveness of current methods to classify hybrids. We show that an optimised 35 SNP panel is a better predictor of the ddRAD-based hybrid score in comparison with a morphological method.","container-title":"Molecular Ecology","DOI":"https://doi.org/10.1111/mec.16000","ISSN":"0962-1083","issue":"15","note":"type: Journal Article","page":"3688-3702","title":"On the use of genome-wide data to model and date the time of anthropogenic hybridisation: An example from the Scottish wildcat","volume":"30","author":[{"family":"Howard-McCombe","given":"Jo"},{"family":"Ward","given":"Daniel"},{"family":"Kitchener","given":"Andrew C."},{"family":"Lawson","given":"Daniel"},{"family":"Senn","given":"Helen V."},{"family":"Beaumont","given":"Mark"}],"issued":{"date-parts":[["2021"]]}}}],"schema":"https://github.com/citation-style-language/schema/raw/master/csl-citation.json"} </w:instrText>
+      </w:r>
+      <w:r>
+        <w:rPr>
+          <w:rFonts w:ascii="Arial" w:hAnsi="Arial" w:cs="Arial"/>
+        </w:rPr>
+        <w:fldChar w:fldCharType="separate"/>
+      </w:r>
+      <w:r>
+        <w:rPr>
+          <w:rFonts w:ascii="Arial" w:hAnsi="Arial" w:cs="Arial"/>
+        </w:rPr>
+        <w:t>(Howard-McCombe et al., 2021)</w:t>
+      </w:r>
+      <w:r>
+        <w:rPr>
+          <w:rFonts w:ascii="Arial" w:hAnsi="Arial" w:cs="Arial"/>
+        </w:rPr>
+        <w:fldChar w:fldCharType="end"/>
+      </w:r>
+      <w:r>
+        <w:rPr>
+          <w:rFonts w:ascii="Arial" w:hAnsi="Arial" w:cs="Arial"/>
+        </w:rPr>
+        <w:t xml:space="preserve">. It should be noted that these two different findings represent a similar effective level of migration, although over different timeframes. The date for onset of migration estimated here is consistent with a recent paper using a different approach, which estimated the onset of hybridisation to have occurred approximately between 1970 and 2000 </w:t>
+      </w:r>
+      <w:r>
+        <w:rPr>
+          <w:rFonts w:ascii="Arial" w:hAnsi="Arial" w:cs="Arial"/>
+        </w:rPr>
+        <w:fldChar w:fldCharType="begin"/>
+      </w:r>
+      <w:r>
+        <w:rPr>
+          <w:rFonts w:ascii="Arial" w:hAnsi="Arial" w:cs="Arial"/>
+        </w:rPr>
+        <w:instrText xml:space="preserve"> ADDIN ZOTERO_ITEM CSL_CITATION {"citationID":"yUnEzCjy","properties":{"formattedCitation":"(Howard-McCombe et al., 2023)","plainCitation":"(Howard-McCombe et al., 2023)","noteIndex":0},"citationItems":[{"id":11627,"uris":["http://zotero.org/users/14220656/items/KJZHDR76"],"itemData":{"id":11627,"type":"article-journal","note":"type: Journal Article","title":"Genetic swamping of the critically endangered Scottish wildcat was recent and accelerated by disease","author":[{"family":"Howard-McCombe","given":"Jo"},{"family":"Jamieson","given":"Alex"},{"family":"Carmagnini","given":"Alberto"},{"family":"Russo","given":"Isa-Rita"},{"family":"Ghazali","given":"Muhammad"},{"family":"Campbell","given":"Ruairidh"},{"family":"Driscoll","given":"Carlos"},{"family":"Murphy","given":"William"},{"family":"Nowak","given":"Carsten"},{"family":"O’Connor","given":"Terry"}],"issued":{"date-parts":[["2023"]]}}}],"schema":"https://github.com/citation-style-language/schema/raw/master/csl-citation.json"} </w:instrText>
+      </w:r>
+      <w:r>
+        <w:rPr>
+          <w:rFonts w:ascii="Arial" w:hAnsi="Arial" w:cs="Arial"/>
+        </w:rPr>
+        <w:fldChar w:fldCharType="separate"/>
+      </w:r>
+      <w:r>
+        <w:rPr>
+          <w:rFonts w:ascii="Arial" w:hAnsi="Arial" w:cs="Arial"/>
+        </w:rPr>
+        <w:t>(Howard-</w:t>
+      </w:r>
+      <w:r>
+        <w:rPr>
+          <w:rFonts w:ascii="Arial" w:hAnsi="Arial" w:cs="Arial"/>
+        </w:rPr>
+        <w:lastRenderedPageBreak/>
+        <w:t>McCombe et al., 2023)</w:t>
+      </w:r>
+      <w:r>
+        <w:rPr>
+          <w:rFonts w:ascii="Arial" w:hAnsi="Arial" w:cs="Arial"/>
+        </w:rPr>
+        <w:fldChar w:fldCharType="end"/>
+      </w:r>
+      <w:r>
+        <w:rPr>
+          <w:rFonts w:ascii="Arial" w:hAnsi="Arial" w:cs="Arial"/>
+        </w:rPr>
+        <w:t xml:space="preserve">. Both the migration rate parameter posteriors were estimated with higher density than our priors, which suggests this method is viable for quantifying hybridisation. Another potentially meaningful insight into the recent demography of </w:t>
+      </w:r>
+      <w:r>
+        <w:rPr>
+          <w:rFonts w:ascii="Arial" w:hAnsi="Arial" w:cs="Arial"/>
+          <w:i/>
+          <w:iCs/>
+        </w:rPr>
+        <w:t>F. silvestris</w:t>
+      </w:r>
+      <w:r>
+        <w:rPr>
+          <w:rFonts w:ascii="Arial" w:hAnsi="Arial" w:cs="Arial"/>
+        </w:rPr>
+        <w:t xml:space="preserve"> is that the posterior mean for the effective date for onset of hybridisation from domestic cats (11.6 generations) was inferred as simultaneous with that of the effective date for the establishment of the captive population (11.7 generations), which is broadly in line with findings of a previous study which dates the onset after the establishment of the captive population (</w:t>
+      </w:r>
+      <w:r>
+        <w:rPr>
+          <w:rFonts w:ascii="Arial" w:hAnsi="Arial" w:cs="Arial"/>
+          <w:i/>
+          <w:iCs/>
+        </w:rPr>
+        <w:t>Fig. 3d, l</w:t>
+      </w:r>
+      <w:r>
+        <w:rPr>
+          <w:rFonts w:ascii="Arial" w:hAnsi="Arial" w:cs="Arial"/>
+        </w:rPr>
+        <w:t xml:space="preserve">) </w:t>
+      </w:r>
+      <w:r>
+        <w:rPr>
+          <w:rFonts w:ascii="Arial" w:hAnsi="Arial" w:cs="Arial"/>
+        </w:rPr>
+        <w:fldChar w:fldCharType="begin"/>
+      </w:r>
+      <w:r>
+        <w:rPr>
+          <w:rFonts w:ascii="Arial" w:hAnsi="Arial" w:cs="Arial"/>
+        </w:rPr>
+        <w:instrText xml:space="preserve"> ADDIN ZOTERO_ITEM CSL_CITATION {"citationID":"8jDlWvuJ","properties":{"formattedCitation":"(Howard-McCombe et al., 2021)","plainCitation":"(Howard-McCombe et al., 2021)","noteIndex":0},"citationItems":[{"id":11693,"uris":["http://zotero.org/users/14220656/items/DELLGHKC"],"itemData":{"id":11693,"type":"article-journal","abstract":"Abstract While hybridisation has long been recognised as an important natural phenomenon in evolution, the conservation of taxa subject to introgressive hybridisation from domesticated forms is a subject of intense debate. Hybridisation of Scottish wildcats and domestic cats is a good example in this regard. Here, we developed a modelling framework to determine the timescale of introgression using approximate Bayesian computation (ABC). Applying the model to ddRAD-seq data from 129 individuals, genotyped at 6546 loci, we show that a population of wildcats genetically distant from domestic cats is still present in Scotland. These individuals were found almost exclusively within the captive breeding programme. Most wild-living cats sampled were introgressed to some extent. The demographic model predicts high levels of gene-flow between domestic cats and Scottish wildcats (13% migrants per generation) over a short timeframe, the posterior mean for the onset of hybridisation (T1) was 3.3 generations ( 10 years) before present. Although the model had limited power to detect signals of ancient admixture, we found evidence that significant recent hybridisation may have occurred subsequent to the founding of the captive breeding population (T2). The model consistently predicts T1 after T2, estimated here to be 19.3 generations ( 60 years) ago, highlighting the importance of this population as a resource for conservation management. Additionally, we evaluate the effectiveness of current methods to classify hybrids. We show that an optimised 35 SNP panel is a better predictor of the ddRAD-based hybrid score in comparison with a morphological method.","container-title":"Molecular Ecology","DOI":"https://doi.org/10.1111/mec.16000","ISSN":"0962-1083","issue":"15","note":"type: Journal Article","page":"3688-3702","title":"On the use of genome-wide data to model and date the time of anthropogenic hybridisation: An example from the Scottish wildcat","volume":"30","author":[{"family":"Howard-McCombe","given":"Jo"},{"family":"Ward","given":"Daniel"},{"family":"Kitchener","given":"Andrew C."},{"family":"Lawson","given":"Daniel"},{"family":"Senn","given":"Helen V."},{"family":"Beaumont","given":"Mark"}],"issued":{"date-parts":[["2021"]]}}}],"schema":"https://github.com/citation-style-language/schema/raw/master/csl-citation.json"} </w:instrText>
+      </w:r>
+      <w:r>
+        <w:rPr>
+          <w:rFonts w:ascii="Arial" w:hAnsi="Arial" w:cs="Arial"/>
+        </w:rPr>
+        <w:fldChar w:fldCharType="separate"/>
+      </w:r>
+      <w:r>
+        <w:rPr>
+          <w:rFonts w:ascii="Arial" w:hAnsi="Arial" w:cs="Arial"/>
+        </w:rPr>
+        <w:t>(Howard-McCombe et al., 2021)</w:t>
+      </w:r>
+      <w:r>
+        <w:rPr>
+          <w:rFonts w:ascii="Arial" w:hAnsi="Arial" w:cs="Arial"/>
+        </w:rPr>
+        <w:fldChar w:fldCharType="end"/>
+      </w:r>
+      <w:r>
+        <w:rPr>
+          <w:rFonts w:ascii="Arial" w:hAnsi="Arial" w:cs="Arial"/>
+        </w:rPr>
+        <w:t>.</w:t>
+      </w:r>
+      <w:r>
+        <w:rPr>
+          <w:rFonts w:ascii="Arial" w:hAnsi="Arial" w:cs="Arial"/>
+        </w:rPr>
+        <w:t xml:space="preserve"> This finding suggests that the captive population was established before much of the hybridisation between </w:t>
       </w:r>
       <w:r>
         <w:rPr>
@@ -6683,97 +6606,7 @@
         <w:rPr>
           <w:rFonts w:ascii="Arial" w:hAnsi="Arial" w:cs="Arial"/>
         </w:rPr>
-        <w:t xml:space="preserve"> can be as low as 20% in feral populations </w:t>
-      </w:r>
-      <w:r>
-        <w:rPr>
-          <w:rFonts w:ascii="Arial" w:hAnsi="Arial" w:cs="Arial"/>
-        </w:rPr>
-        <w:fldChar w:fldCharType="begin"/>
-      </w:r>
-      <w:r>
-        <w:rPr>
-          <w:rFonts w:ascii="Arial" w:hAnsi="Arial" w:cs="Arial"/>
-        </w:rPr>
-        <w:instrText xml:space="preserve"> ADDIN ZOTERO_ITEM CSL_CITATION {"citationID":"D0IpoYZZ","properties":{"formattedCitation":"(CATS Report Scotland, 2021; Kaeuffer et al., 2004)","plainCitation":"(CATS Report Scotland, 2021; Kaeuffer et al., 2004)","noteIndex":0},"citationItems":[{"id":11608,"uris":["http://zotero.org/users/14220656/items/BGZ4EEIH"],"itemData":{"id":11608,"type":"report","genre":"Report","publisher":"Cats Protection","title":"CATS Report Scotland","issued":{"date-parts":[["2021"]]}}},{"id":11633,"uris":["http://zotero.org/users/14220656/items/ZNCMJJ4I"],"itemData":{"id":11633,"type":"article-journal","container-title":"Molecular Ecology","ISSN":"0962-1083","issue":"2","note":"type: Journal Article","page":"483-490","title":"Effective size of two feral domestic cat populations (Felis catus L.): effect of the mating system","volume":"13","author":[{"family":"Kaeuffer","given":"Renaud"},{"family":"Pontier","given":"Dominique"},{"family":"Devillard","given":"Sébastien"},{"family":"Perrin","given":"Nicolas"}],"issued":{"date-parts":[["2004"]]}}}],"schema":"https://github.com/citation-style-language/schema/raw/master/csl-citation.json"} </w:instrText>
-      </w:r>
-      <w:r>
-        <w:rPr>
-          <w:rFonts w:ascii="Arial" w:hAnsi="Arial" w:cs="Arial"/>
-        </w:rPr>
-        <w:fldChar w:fldCharType="separate"/>
-      </w:r>
-      <w:r>
-        <w:rPr>
-          <w:rFonts w:ascii="Arial" w:hAnsi="Arial" w:cs="Arial"/>
-        </w:rPr>
-        <w:t>(CATS Report Scotland, 2021; Kaeuffer et al., 2004)</w:t>
-      </w:r>
-      <w:r>
-        <w:rPr>
-          <w:rFonts w:ascii="Arial" w:hAnsi="Arial" w:cs="Arial"/>
-        </w:rPr>
-        <w:fldChar w:fldCharType="end"/>
-      </w:r>
-      <w:r>
-        <w:rPr>
-          <w:rFonts w:ascii="Arial" w:hAnsi="Arial" w:cs="Arial"/>
-        </w:rPr>
-        <w:t xml:space="preserve">. The posterior for effective population size of Scottish wild </w:t>
-      </w:r>
-      <w:r>
-        <w:rPr>
-          <w:rFonts w:ascii="Arial" w:hAnsi="Arial" w:cs="Arial"/>
-          <w:i/>
-          <w:iCs/>
-        </w:rPr>
-        <w:t>F. silvestris</w:t>
-      </w:r>
-      <w:r>
-        <w:rPr>
-          <w:rFonts w:ascii="Arial" w:hAnsi="Arial" w:cs="Arial"/>
-        </w:rPr>
-        <w:t xml:space="preserve"> was the only parameter that was estimated with higher density after two rounds of inference than both the prior and first</w:t>
-      </w:r>
-      <w:r>
-        <w:rPr>
-          <w:rFonts w:ascii="Arial" w:hAnsi="Arial" w:cs="Arial"/>
-        </w:rPr>
-        <w:t>-</w:t>
-      </w:r>
-      <w:r>
-        <w:rPr>
-          <w:rFonts w:ascii="Arial" w:hAnsi="Arial" w:cs="Arial"/>
-        </w:rPr>
-        <w:t>round posteriors, indicating some ability of this method to sequentially provide better estimates for parameters (</w:t>
-      </w:r>
-      <w:r>
-        <w:rPr>
-          <w:rFonts w:ascii="Arial" w:hAnsi="Arial" w:cs="Arial"/>
-          <w:i/>
-          <w:iCs/>
-        </w:rPr>
-        <w:t>Fig. 3f</w:t>
-      </w:r>
-      <w:r>
-        <w:rPr>
-          <w:rFonts w:ascii="Arial" w:hAnsi="Arial" w:cs="Arial"/>
-        </w:rPr>
-        <w:t xml:space="preserve">). Although only slightly narrower than the prior, the European </w:t>
-      </w:r>
-      <w:r>
-        <w:rPr>
-          <w:rFonts w:ascii="Arial" w:hAnsi="Arial" w:cs="Arial"/>
-          <w:i/>
-          <w:iCs/>
-        </w:rPr>
-        <w:t>F. silvestris</w:t>
-      </w:r>
-      <w:r>
-        <w:rPr>
-          <w:rFonts w:ascii="Arial" w:hAnsi="Arial" w:cs="Arial"/>
-        </w:rPr>
-        <w:t xml:space="preserve"> effective population size posterior mean of 15.3k individuals suggests, despite their decline, this European </w:t>
+        <w:t xml:space="preserve"> and </w:t>
       </w:r>
       <w:r>
         <w:rPr>
@@ -6785,57 +6618,7 @@
         <w:rPr>
           <w:rFonts w:ascii="Arial" w:hAnsi="Arial" w:cs="Arial"/>
         </w:rPr>
-        <w:t>s are still relatively numerate (</w:t>
-      </w:r>
-      <w:r>
-        <w:rPr>
-          <w:rFonts w:ascii="Arial" w:hAnsi="Arial" w:cs="Arial"/>
-          <w:i/>
-          <w:iCs/>
-        </w:rPr>
-        <w:t>Fig. 3g</w:t>
-      </w:r>
-      <w:r>
-        <w:rPr>
-          <w:rFonts w:ascii="Arial" w:hAnsi="Arial" w:cs="Arial"/>
-        </w:rPr>
-        <w:t xml:space="preserve">) </w:t>
-      </w:r>
-      <w:r>
-        <w:rPr>
-          <w:rFonts w:ascii="Arial" w:hAnsi="Arial" w:cs="Arial"/>
-        </w:rPr>
-        <w:fldChar w:fldCharType="begin"/>
-      </w:r>
-      <w:r>
-        <w:rPr>
-          <w:rFonts w:ascii="Arial" w:hAnsi="Arial" w:cs="Arial"/>
-        </w:rPr>
-        <w:instrText xml:space="preserve"> ADDIN ZOTERO_ITEM CSL_CITATION {"citationID":"7zxpEGEc","properties":{"formattedCitation":"(Eckert et al., 2010)","plainCitation":"(Eckert et al., 2010)","noteIndex":0},"citationItems":[{"id":11618,"uris":["http://zotero.org/users/14220656/items/CV43VJ4H"],"itemData":{"id":11618,"type":"article-journal","container-title":"Mammalian Biology","ISSN":"1616-5047","note":"type: Journal Article","page":"160-174","title":"Genetic diversity and integrity of German wildcat (Felis silvestris) populations as revealed by microsatellites, allozymes, and mitochondrial DNA sequences","volume":"75","author":[{"family":"Eckert","given":"Iris"},{"family":"Suchentrunk","given":"Franz"},{"family":"Markov","given":"Georgi"},{"family":"Hartl","given":"Günther B."}],"issued":{"date-parts":[["2010"]]}}}],"schema":"https://github.com/citation-style-language/schema/raw/master/csl-citation.json"} </w:instrText>
-      </w:r>
-      <w:r>
-        <w:rPr>
-          <w:rFonts w:ascii="Arial" w:hAnsi="Arial" w:cs="Arial"/>
-        </w:rPr>
-        <w:fldChar w:fldCharType="separate"/>
-      </w:r>
-      <w:r>
-        <w:rPr>
-          <w:rFonts w:ascii="Arial" w:hAnsi="Arial" w:cs="Arial"/>
-        </w:rPr>
-        <w:t>(Eckert et al., 2010)</w:t>
-      </w:r>
-      <w:r>
-        <w:rPr>
-          <w:rFonts w:ascii="Arial" w:hAnsi="Arial" w:cs="Arial"/>
-        </w:rPr>
-        <w:fldChar w:fldCharType="end"/>
-      </w:r>
-      <w:r>
-        <w:rPr>
-          <w:rFonts w:ascii="Arial" w:hAnsi="Arial" w:cs="Arial"/>
-        </w:rPr>
-        <w:t>.</w:t>
+        <w:t>s occurred, emphasizing the importance of this captive population as a resource for repopulation.</w:t>
       </w:r>
     </w:p>
     <w:p>
@@ -6859,8 +6642,21 @@
         <w:rPr>
           <w:rFonts w:ascii="Arial" w:hAnsi="Arial" w:cs="Arial"/>
         </w:rPr>
-        <w:lastRenderedPageBreak/>
-        <w:t xml:space="preserve">Our second round posteriors for the effective divergence times of </w:t>
+        <w:t>The posterior for the domestic cat effective population size was also narrower than the prior, with a posterior mean of ~110k individuals (</w:t>
+      </w:r>
+      <w:r>
+        <w:rPr>
+          <w:rFonts w:ascii="Arial" w:hAnsi="Arial" w:cs="Arial"/>
+          <w:i/>
+          <w:iCs/>
+        </w:rPr>
+        <w:t>Fig. 3h</w:t>
+      </w:r>
+      <w:r>
+        <w:rPr>
+          <w:rFonts w:ascii="Arial" w:hAnsi="Arial" w:cs="Arial"/>
+        </w:rPr>
+        <w:t xml:space="preserve">). This is far lower than the current census estimate of population size for </w:t>
       </w:r>
       <w:r>
         <w:rPr>
@@ -6872,21 +6668,68 @@
         <w:rPr>
           <w:rFonts w:ascii="Arial" w:hAnsi="Arial" w:cs="Arial"/>
         </w:rPr>
-        <w:t xml:space="preserve"> cats (</w:t>
-      </w:r>
-      <w:r>
-        <w:rPr>
-          <w:rFonts w:ascii="Arial" w:hAnsi="Arial" w:cs="Arial"/>
-          <w:i/>
-          <w:iCs/>
-        </w:rPr>
-        <w:t>Fig. 3b</w:t>
-      </w:r>
-      <w:r>
-        <w:rPr>
-          <w:rFonts w:ascii="Arial" w:hAnsi="Arial" w:cs="Arial"/>
-        </w:rPr>
-        <w:t xml:space="preserve">) and Scottish </w:t>
+        <w:t xml:space="preserve"> cats in Scotland of 685k, however, it has been shown that the ratio of effective population size to census population size (N</w:t>
+      </w:r>
+      <w:r>
+        <w:rPr>
+          <w:rFonts w:ascii="Arial" w:hAnsi="Arial" w:cs="Arial"/>
+          <w:vertAlign w:val="subscript"/>
+        </w:rPr>
+        <w:t>e</w:t>
+      </w:r>
+      <w:r>
+        <w:rPr>
+          <w:rFonts w:ascii="Arial" w:hAnsi="Arial" w:cs="Arial"/>
+        </w:rPr>
+        <w:t xml:space="preserve">/N) for </w:t>
+      </w:r>
+      <w:r>
+        <w:rPr>
+          <w:rFonts w:ascii="Arial" w:hAnsi="Arial" w:cs="Arial"/>
+        </w:rPr>
+        <w:t>domestics</w:t>
+      </w:r>
+      <w:r>
+        <w:rPr>
+          <w:rFonts w:ascii="Arial" w:hAnsi="Arial" w:cs="Arial"/>
+        </w:rPr>
+        <w:t xml:space="preserve"> can be as low as 20% in feral populations </w:t>
+      </w:r>
+      <w:r>
+        <w:rPr>
+          <w:rFonts w:ascii="Arial" w:hAnsi="Arial" w:cs="Arial"/>
+        </w:rPr>
+        <w:fldChar w:fldCharType="begin"/>
+      </w:r>
+      <w:r>
+        <w:rPr>
+          <w:rFonts w:ascii="Arial" w:hAnsi="Arial" w:cs="Arial"/>
+        </w:rPr>
+        <w:instrText xml:space="preserve"> ADDIN ZOTERO_ITEM CSL_CITATION {"citationID":"D0IpoYZZ","properties":{"formattedCitation":"(CATS Report Scotland, 2021; Kaeuffer et al., 2004)","plainCitation":"(CATS Report Scotland, 2021; Kaeuffer et al., 2004)","noteIndex":0},"citationItems":[{"id":11608,"uris":["http://zotero.org/users/14220656/items/BGZ4EEIH"],"itemData":{"id":11608,"type":"report","genre":"Report","publisher":"Cats Protection","title":"CATS Report Scotland","issued":{"date-parts":[["2021"]]}}},{"id":11633,"uris":["http://zotero.org/users/14220656/items/ZNCMJJ4I"],"itemData":{"id":11633,"type":"article-journal","container-title":"Molecular Ecology","ISSN":"0962-1083","issue":"2","note":"type: Journal Article","page":"483-490","title":"Effective size of two feral domestic cat populations (Felis catus L.): effect of the mating system","volume":"13","author":[{"family":"Kaeuffer","given":"Renaud"},{"family":"Pontier","given":"Dominique"},{"family":"Devillard","given":"Sébastien"},{"family":"Perrin","given":"Nicolas"}],"issued":{"date-parts":[["2004"]]}}}],"schema":"https://github.com/citation-style-language/schema/raw/master/csl-citation.json"} </w:instrText>
+      </w:r>
+      <w:r>
+        <w:rPr>
+          <w:rFonts w:ascii="Arial" w:hAnsi="Arial" w:cs="Arial"/>
+        </w:rPr>
+        <w:fldChar w:fldCharType="separate"/>
+      </w:r>
+      <w:r>
+        <w:rPr>
+          <w:rFonts w:ascii="Arial" w:hAnsi="Arial" w:cs="Arial"/>
+        </w:rPr>
+        <w:t>(CATS Report Scotland, 2021; Kaeuffer et al., 2004)</w:t>
+      </w:r>
+      <w:r>
+        <w:rPr>
+          <w:rFonts w:ascii="Arial" w:hAnsi="Arial" w:cs="Arial"/>
+        </w:rPr>
+        <w:fldChar w:fldCharType="end"/>
+      </w:r>
+      <w:r>
+        <w:rPr>
+          <w:rFonts w:ascii="Arial" w:hAnsi="Arial" w:cs="Arial"/>
+        </w:rPr>
+        <w:t xml:space="preserve">. The posterior for effective population size of Scottish wild </w:t>
       </w:r>
       <w:r>
         <w:rPr>
@@ -6900,21 +6743,73 @@
         <w:rPr>
           <w:rFonts w:ascii="Arial" w:hAnsi="Arial" w:cs="Arial"/>
         </w:rPr>
-        <w:t xml:space="preserve"> (</w:t>
-      </w:r>
-      <w:r>
-        <w:rPr>
-          <w:rFonts w:ascii="Arial" w:hAnsi="Arial" w:cs="Arial"/>
-          <w:i/>
-          <w:iCs/>
-        </w:rPr>
-        <w:t>Fig. 3c</w:t>
-      </w:r>
-      <w:r>
-        <w:rPr>
-          <w:rFonts w:ascii="Arial" w:hAnsi="Arial" w:cs="Arial"/>
-        </w:rPr>
-        <w:t xml:space="preserve">) were both distributed almost identically to our priors for these parameters indicating a limited ability of our model to estimate these with any more precision, although both of the posterior means were closer than our priors to the divergence times estimated in the literature </w:t>
+        <w:t xml:space="preserve"> was the only parameter that was estimated with higher density after two rounds of inference than both the prior and first</w:t>
+      </w:r>
+      <w:r>
+        <w:rPr>
+          <w:rFonts w:ascii="Arial" w:hAnsi="Arial" w:cs="Arial"/>
+        </w:rPr>
+        <w:t>-</w:t>
+      </w:r>
+      <w:r>
+        <w:rPr>
+          <w:rFonts w:ascii="Arial" w:hAnsi="Arial" w:cs="Arial"/>
+        </w:rPr>
+        <w:t>round posteriors, indicating some ability of this method to sequentially provide better estimates for parameters (</w:t>
+      </w:r>
+      <w:r>
+        <w:rPr>
+          <w:rFonts w:ascii="Arial" w:hAnsi="Arial" w:cs="Arial"/>
+          <w:i/>
+          <w:iCs/>
+        </w:rPr>
+        <w:t>Fig. 3f</w:t>
+      </w:r>
+      <w:r>
+        <w:rPr>
+          <w:rFonts w:ascii="Arial" w:hAnsi="Arial" w:cs="Arial"/>
+        </w:rPr>
+        <w:t xml:space="preserve">). Although only slightly narrower than the prior, the European </w:t>
+      </w:r>
+      <w:r>
+        <w:rPr>
+          <w:rFonts w:ascii="Arial" w:hAnsi="Arial" w:cs="Arial"/>
+          <w:i/>
+          <w:iCs/>
+        </w:rPr>
+        <w:t>F. silvestris</w:t>
+      </w:r>
+      <w:r>
+        <w:rPr>
+          <w:rFonts w:ascii="Arial" w:hAnsi="Arial" w:cs="Arial"/>
+        </w:rPr>
+        <w:t xml:space="preserve"> effective population size posterior mean of 15.3k individuals suggests, despite their decline, this European </w:t>
+      </w:r>
+      <w:r>
+        <w:rPr>
+          <w:rFonts w:ascii="Arial" w:hAnsi="Arial" w:cs="Arial"/>
+        </w:rPr>
+        <w:t>wildcat</w:t>
+      </w:r>
+      <w:r>
+        <w:rPr>
+          <w:rFonts w:ascii="Arial" w:hAnsi="Arial" w:cs="Arial"/>
+        </w:rPr>
+        <w:t>s are still relatively numerate (</w:t>
+      </w:r>
+      <w:r>
+        <w:rPr>
+          <w:rFonts w:ascii="Arial" w:hAnsi="Arial" w:cs="Arial"/>
+          <w:i/>
+          <w:iCs/>
+        </w:rPr>
+        <w:t>Fig. 3g</w:t>
+      </w:r>
+      <w:r>
+        <w:rPr>
+          <w:rFonts w:ascii="Arial" w:hAnsi="Arial" w:cs="Arial"/>
+        </w:rPr>
+        <w:t xml:space="preserve">) </w:t>
       </w:r>
       <w:r>
         <w:rPr>
@@ -6926,7 +6821,7 @@
         <w:rPr>
           <w:rFonts w:ascii="Arial" w:hAnsi="Arial" w:cs="Arial"/>
         </w:rPr>
-        <w:instrText xml:space="preserve"> ADDIN ZOTERO_ITEM CSL_CITATION {"citationID":"UghkxDnM","properties":{"formattedCitation":"(Driscoll et al., 2007; Mellett et al., 2012)","plainCitation":"(Driscoll et al., 2007; Mellett et al., 2012)","noteIndex":0},"citationItems":[{"id":11617,"uris":["http://zotero.org/users/14220656/items/RBT6WFSF"],"itemData":{"id":11617,"type":"article-journal","container-title":"Science","ISSN":"0036-8075","issue":"5837","note":"type: Journal Article","page":"519-523","title":"The Near Eastern origin of cat domestication","volume":"317","author":[{"family":"Driscoll","given":"Carlos A."},{"family":"Menotti-Raymond","given":"Marilyn"},{"family":"Roca","given":"Alfred L."},{"family":"Hupe","given":"Karsten"},{"family":"Johnson","given":"Warren E."},{"family":"Geffen","given":"Eli"},{"family":"Harley","given":"Eric H."},{"family":"Delibes","given":"Miguel"},{"family":"Pontier","given":"Dominique"},{"family":"Kitchener","given":"Andrew C."}],"issued":{"date-parts":[["2007"]]}}},{"id":11637,"uris":["http://zotero.org/users/14220656/items/DR47VZW5"],"itemData":{"id":11637,"type":"article-journal","abstract":"Landscape response to post-glacial relative sea level during the Quaternary is documented using an integrated dataset of multibeam bathymetry and 2D seismic reflection profiles from the Hastings Bank area in the north-eastern English Channel. Mapping of nine seismic stratigraphic units calibrated to lithological information from multiple vibrocores has enabled the interpretation of fluvial, shoreface, barrier, washover fan, back-barrier and tidal environments of deposition. The interpreted landscape evolution is as follows: (i) fluvial incision of bedrock during sea-level lowstand; (ii) progradation of a shoreline and then development of a barrier complex as sea-level rose; (iii) recycling and breaching of the barrier; (iv) rapid drowning of the barrier complex; (v) landward migration of the shoreline through continued sea-level rise; and (vi) complete abandonment and submarine preservation of the barrier complex during sea-level highstand. The previously undocumented, yet exceptionally well preserved, drowned barrier complex at Hastings Bank records phases of barrier initiation, breakdown and retreat, and documents coastal response to high rates of relative sea-level rise. Initial development of the barrier complex required a sufficient supply of sediment, maintained by offshore sources, to keep pace with rising sea level, which permitted progradation of a shoreline and development of a barrier complex. Inherited topography in the north-eastern English Channel is an important factor in the development of the barrier complex. Phases of barrier breakdown occur when sediment supply is outpaced by a rapid increase in accommodation controlled by existing basement morphology and rising sea levels. Subsequently, the barrier responds through internal reorganisation by breaching and reworking of existing sediment bodies. Barrier retreat is characterised by a phase of ‘sediment surplus’ overstepping under rapid rates of sea-level rise where increased water depths limit wave reworking, followed by a phase of discontinuous retreat where the shoreline steps back through ‘sediment deficit’ overstepping. Hastings Bank presents a rare opportunity to examine the conditions and processes that control barrier response to sea-level rise and, to assess the preservation potential of barrier deposits as a function of the style of retreat.","container-title":"Marine Geology","DOI":"https://doi.org/10.1016/j.margeo.2012.04.008","ISSN":"0025-3227","note":"type: Journal Article","page":"115-131","title":"Preservation of a drowned gravel barrier complex: A landscape evolution study from the north-eastern English Channel","volume":"315-318","author":[{"family":"Mellett","given":"Claire L."},{"family":"Hodgson","given":"David M."},{"family":"Lang","given":"Andreas"},{"family":"Mauz","given":"Barbara"},{"family":"Selby","given":"Ian"},{"family":"Plater","given":"Andrew J."}],"issued":{"date-parts":[["2012"]]}}}],"schema":"https://github.com/citation-style-language/schema/raw/master/csl-citation.json"} </w:instrText>
+        <w:instrText xml:space="preserve"> ADDIN ZOTERO_ITEM CSL_CITATION {"citationID":"7zxpEGEc","properties":{"formattedCitation":"(Eckert et al., 2010)","plainCitation":"(Eckert et al., 2010)","noteIndex":0},"citationItems":[{"id":11618,"uris":["http://zotero.org/users/14220656/items/CV43VJ4H"],"itemData":{"id":11618,"type":"article-journal","container-title":"Mammalian Biology","ISSN":"1616-5047","note":"type: Journal Article","page":"160-174","title":"Genetic diversity and integrity of German wildcat (Felis silvestris) populations as revealed by microsatellites, allozymes, and mitochondrial DNA sequences","volume":"75","author":[{"family":"Eckert","given":"Iris"},{"family":"Suchentrunk","given":"Franz"},{"family":"Markov","given":"Georgi"},{"family":"Hartl","given":"Günther B."}],"issued":{"date-parts":[["2010"]]}}}],"schema":"https://github.com/citation-style-language/schema/raw/master/csl-citation.json"} </w:instrText>
       </w:r>
       <w:r>
         <w:rPr>
@@ -6938,7 +6833,7 @@
         <w:rPr>
           <w:rFonts w:ascii="Arial" w:hAnsi="Arial" w:cs="Arial"/>
         </w:rPr>
-        <w:t>(Driscoll et al., 2007; Mellett et al., 2012)</w:t>
+        <w:t>(Eckert et al., 2010)</w:t>
       </w:r>
       <w:r>
         <w:rPr>
@@ -6950,131 +6845,7 @@
         <w:rPr>
           <w:rFonts w:ascii="Arial" w:hAnsi="Arial" w:cs="Arial"/>
         </w:rPr>
-        <w:t xml:space="preserve">. Similarly, posteriors for </w:t>
-      </w:r>
-      <w:r>
-        <w:rPr>
-          <w:rFonts w:ascii="Arial" w:hAnsi="Arial" w:cs="Arial"/>
-          <w:i/>
-          <w:iCs/>
-        </w:rPr>
-        <w:t xml:space="preserve">F. </w:t>
-      </w:r>
-      <w:r>
-        <w:rPr>
-          <w:rFonts w:ascii="Arial" w:hAnsi="Arial" w:cs="Arial"/>
-        </w:rPr>
-        <w:t>lybica divergence (</w:t>
-      </w:r>
-      <w:r>
-        <w:rPr>
-          <w:rFonts w:ascii="Arial" w:hAnsi="Arial" w:cs="Arial"/>
-          <w:i/>
-          <w:iCs/>
-        </w:rPr>
-        <w:t>Fig. 3a</w:t>
-      </w:r>
-      <w:r>
-        <w:rPr>
-          <w:rFonts w:ascii="Arial" w:hAnsi="Arial" w:cs="Arial"/>
-        </w:rPr>
-        <w:t>), captive population size (</w:t>
-      </w:r>
-      <w:r>
-        <w:rPr>
-          <w:rFonts w:ascii="Arial" w:hAnsi="Arial" w:cs="Arial"/>
-          <w:i/>
-          <w:iCs/>
-        </w:rPr>
-        <w:t>Fig. 3e</w:t>
-      </w:r>
-      <w:r>
-        <w:rPr>
-          <w:rFonts w:ascii="Arial" w:hAnsi="Arial" w:cs="Arial"/>
-        </w:rPr>
-        <w:t>), mutation rate (</w:t>
-      </w:r>
-      <w:r>
-        <w:rPr>
-          <w:rFonts w:ascii="Arial" w:hAnsi="Arial" w:cs="Arial"/>
-          <w:i/>
-          <w:iCs/>
-        </w:rPr>
-        <w:t>Fig. 3o</w:t>
-      </w:r>
-      <w:r>
-        <w:rPr>
-          <w:rFonts w:ascii="Arial" w:hAnsi="Arial" w:cs="Arial"/>
-        </w:rPr>
-        <w:t>), and recombination rate (</w:t>
-      </w:r>
-      <w:r>
-        <w:rPr>
-          <w:rFonts w:ascii="Arial" w:hAnsi="Arial" w:cs="Arial"/>
-          <w:i/>
-          <w:iCs/>
-        </w:rPr>
-        <w:t>Fig. 3p</w:t>
-      </w:r>
-      <w:r>
-        <w:rPr>
-          <w:rFonts w:ascii="Arial" w:hAnsi="Arial" w:cs="Arial"/>
-        </w:rPr>
-        <w:t>) were not estimated with any more density than our priors, highlighting the inability of our current method to provide good posteriors for all parameters. It was clear tha</w:t>
-      </w:r>
-      <w:r>
-        <w:rPr>
-          <w:rFonts w:ascii="Arial" w:hAnsi="Arial" w:cs="Arial"/>
-        </w:rPr>
-        <w:t>t</w:t>
-      </w:r>
-      <w:r>
-        <w:rPr>
-          <w:rFonts w:ascii="Arial" w:hAnsi="Arial" w:cs="Arial"/>
-        </w:rPr>
-        <w:t xml:space="preserve"> our method was entirely unable to recover any reasonable estimate for ancestral </w:t>
-      </w:r>
-      <w:r>
-        <w:rPr>
-          <w:rFonts w:ascii="Arial" w:hAnsi="Arial" w:cs="Arial"/>
-          <w:i/>
-          <w:iCs/>
-        </w:rPr>
-        <w:t>F. silvestris</w:t>
-      </w:r>
-      <w:r>
-        <w:rPr>
-          <w:rFonts w:ascii="Arial" w:hAnsi="Arial" w:cs="Arial"/>
-        </w:rPr>
-        <w:t xml:space="preserve"> and </w:t>
-      </w:r>
-      <w:r>
-        <w:rPr>
-          <w:rFonts w:ascii="Arial" w:hAnsi="Arial" w:cs="Arial"/>
-          <w:i/>
-          <w:iCs/>
-        </w:rPr>
-        <w:t>F. lybica</w:t>
-      </w:r>
-      <w:r>
-        <w:rPr>
-          <w:rFonts w:ascii="Arial" w:hAnsi="Arial" w:cs="Arial"/>
-        </w:rPr>
-        <w:t xml:space="preserve"> population sizes (</w:t>
-      </w:r>
-      <w:r>
-        <w:rPr>
-          <w:rFonts w:ascii="Arial" w:hAnsi="Arial" w:cs="Arial"/>
-          <w:i/>
-          <w:iCs/>
-        </w:rPr>
-        <w:t>Fig. 3j, k</w:t>
-      </w:r>
-      <w:r>
-        <w:rPr>
-          <w:rFonts w:ascii="Arial" w:hAnsi="Arial" w:cs="Arial"/>
-        </w:rPr>
-        <w:t>), as the posteriors were especially wide when compared to our prior, suggesting our approach struggles particularly with inferring ancient demography. Despite the shortfalls of this method in inferring narrow posterior distributions for many parameters, some posterior distributions were estimated somewhat precisely, demonstrating the potential benefits of this approach. The following discussion will focus primarily on potential reasons for the failure of our method to provide good posterior estimates for all parameters.</w:t>
+        <w:t>.</w:t>
       </w:r>
     </w:p>
     <w:p>
@@ -7097,10 +6868,229 @@
       <w:r>
         <w:rPr>
           <w:rFonts w:ascii="Arial" w:hAnsi="Arial" w:cs="Arial"/>
-          <w:i/>
-          <w:iCs/>
-        </w:rPr>
-        <w:t>4.2. Choice of summary statistics</w:t>
+        </w:rPr>
+        <w:t xml:space="preserve">Our second round posteriors for the effective divergence times of </w:t>
+      </w:r>
+      <w:r>
+        <w:rPr>
+          <w:rFonts w:ascii="Arial" w:hAnsi="Arial" w:cs="Arial"/>
+        </w:rPr>
+        <w:t>domestic</w:t>
+      </w:r>
+      <w:r>
+        <w:rPr>
+          <w:rFonts w:ascii="Arial" w:hAnsi="Arial" w:cs="Arial"/>
+        </w:rPr>
+        <w:t xml:space="preserve"> cats (</w:t>
+      </w:r>
+      <w:r>
+        <w:rPr>
+          <w:rFonts w:ascii="Arial" w:hAnsi="Arial" w:cs="Arial"/>
+          <w:i/>
+          <w:iCs/>
+        </w:rPr>
+        <w:t>Fig. 3b</w:t>
+      </w:r>
+      <w:r>
+        <w:rPr>
+          <w:rFonts w:ascii="Arial" w:hAnsi="Arial" w:cs="Arial"/>
+        </w:rPr>
+        <w:t xml:space="preserve">) and Scottish </w:t>
+      </w:r>
+      <w:r>
+        <w:rPr>
+          <w:rFonts w:ascii="Arial" w:hAnsi="Arial" w:cs="Arial"/>
+          <w:i/>
+          <w:iCs/>
+        </w:rPr>
+        <w:t>F. silvestris</w:t>
+      </w:r>
+      <w:r>
+        <w:rPr>
+          <w:rFonts w:ascii="Arial" w:hAnsi="Arial" w:cs="Arial"/>
+        </w:rPr>
+        <w:t xml:space="preserve"> (</w:t>
+      </w:r>
+      <w:r>
+        <w:rPr>
+          <w:rFonts w:ascii="Arial" w:hAnsi="Arial" w:cs="Arial"/>
+          <w:i/>
+          <w:iCs/>
+        </w:rPr>
+        <w:t>Fig. 3c</w:t>
+      </w:r>
+      <w:r>
+        <w:rPr>
+          <w:rFonts w:ascii="Arial" w:hAnsi="Arial" w:cs="Arial"/>
+        </w:rPr>
+        <w:t xml:space="preserve">) were both distributed almost identically to our priors for these parameters indicating a limited ability of our model to estimate these with any more precision, although both of the posterior means were closer than our priors to the divergence times </w:t>
+      </w:r>
+      <w:r>
+        <w:rPr>
+          <w:rFonts w:ascii="Arial" w:hAnsi="Arial" w:cs="Arial"/>
+        </w:rPr>
+        <w:lastRenderedPageBreak/>
+        <w:t xml:space="preserve">estimated in the literature </w:t>
+      </w:r>
+      <w:r>
+        <w:rPr>
+          <w:rFonts w:ascii="Arial" w:hAnsi="Arial" w:cs="Arial"/>
+        </w:rPr>
+        <w:fldChar w:fldCharType="begin"/>
+      </w:r>
+      <w:r>
+        <w:rPr>
+          <w:rFonts w:ascii="Arial" w:hAnsi="Arial" w:cs="Arial"/>
+        </w:rPr>
+        <w:instrText xml:space="preserve"> ADDIN ZOTERO_ITEM CSL_CITATION {"citationID":"UghkxDnM","properties":{"formattedCitation":"(Driscoll et al., 2007; Mellett et al., 2012)","plainCitation":"(Driscoll et al., 2007; Mellett et al., 2012)","noteIndex":0},"citationItems":[{"id":11617,"uris":["http://zotero.org/users/14220656/items/RBT6WFSF"],"itemData":{"id":11617,"type":"article-journal","container-title":"Science","ISSN":"0036-8075","issue":"5837","note":"type: Journal Article","page":"519-523","title":"The Near Eastern origin of cat domestication","volume":"317","author":[{"family":"Driscoll","given":"Carlos A."},{"family":"Menotti-Raymond","given":"Marilyn"},{"family":"Roca","given":"Alfred L."},{"family":"Hupe","given":"Karsten"},{"family":"Johnson","given":"Warren E."},{"family":"Geffen","given":"Eli"},{"family":"Harley","given":"Eric H."},{"family":"Delibes","given":"Miguel"},{"family":"Pontier","given":"Dominique"},{"family":"Kitchener","given":"Andrew C."}],"issued":{"date-parts":[["2007"]]}}},{"id":11637,"uris":["http://zotero.org/users/14220656/items/DR47VZW5"],"itemData":{"id":11637,"type":"article-journal","abstract":"Landscape response to post-glacial relative sea level during the Quaternary is documented using an integrated dataset of multibeam bathymetry and 2D seismic reflection profiles from the Hastings Bank area in the north-eastern English Channel. Mapping of nine seismic stratigraphic units calibrated to lithological information from multiple vibrocores has enabled the interpretation of fluvial, shoreface, barrier, washover fan, back-barrier and tidal environments of deposition. The interpreted landscape evolution is as follows: (i) fluvial incision of bedrock during sea-level lowstand; (ii) progradation of a shoreline and then development of a barrier complex as sea-level rose; (iii) recycling and breaching of the barrier; (iv) rapid drowning of the barrier complex; (v) landward migration of the shoreline through continued sea-level rise; and (vi) complete abandonment and submarine preservation of the barrier complex during sea-level highstand. The previously undocumented, yet exceptionally well preserved, drowned barrier complex at Hastings Bank records phases of barrier initiation, breakdown and retreat, and documents coastal response to high rates of relative sea-level rise. Initial development of the barrier complex required a sufficient supply of sediment, maintained by offshore sources, to keep pace with rising sea level, which permitted progradation of a shoreline and development of a barrier complex. Inherited topography in the north-eastern English Channel is an important factor in the development of the barrier complex. Phases of barrier breakdown occur when sediment supply is outpaced by a rapid increase in accommodation controlled by existing basement morphology and rising sea levels. Subsequently, the barrier responds through internal reorganisation by breaching and reworking of existing sediment bodies. Barrier retreat is characterised by a phase of ‘sediment surplus’ overstepping under rapid rates of sea-level rise where increased water depths limit wave reworking, followed by a phase of discontinuous retreat where the shoreline steps back through ‘sediment deficit’ overstepping. Hastings Bank presents a rare opportunity to examine the conditions and processes that control barrier response to sea-level rise and, to assess the preservation potential of barrier deposits as a function of the style of retreat.","container-title":"Marine Geology","DOI":"https://doi.org/10.1016/j.margeo.2012.04.008","ISSN":"0025-3227","note":"type: Journal Article","page":"115-131","title":"Preservation of a drowned gravel barrier complex: A landscape evolution study from the north-eastern English Channel","volume":"315-318","author":[{"family":"Mellett","given":"Claire L."},{"family":"Hodgson","given":"David M."},{"family":"Lang","given":"Andreas"},{"family":"Mauz","given":"Barbara"},{"family":"Selby","given":"Ian"},{"family":"Plater","given":"Andrew J."}],"issued":{"date-parts":[["2012"]]}}}],"schema":"https://github.com/citation-style-language/schema/raw/master/csl-citation.json"} </w:instrText>
+      </w:r>
+      <w:r>
+        <w:rPr>
+          <w:rFonts w:ascii="Arial" w:hAnsi="Arial" w:cs="Arial"/>
+        </w:rPr>
+        <w:fldChar w:fldCharType="separate"/>
+      </w:r>
+      <w:r>
+        <w:rPr>
+          <w:rFonts w:ascii="Arial" w:hAnsi="Arial" w:cs="Arial"/>
+        </w:rPr>
+        <w:t>(Driscoll et al., 2007; Mellett et al., 2012)</w:t>
+      </w:r>
+      <w:r>
+        <w:rPr>
+          <w:rFonts w:ascii="Arial" w:hAnsi="Arial" w:cs="Arial"/>
+        </w:rPr>
+        <w:fldChar w:fldCharType="end"/>
+      </w:r>
+      <w:r>
+        <w:rPr>
+          <w:rFonts w:ascii="Arial" w:hAnsi="Arial" w:cs="Arial"/>
+        </w:rPr>
+        <w:t xml:space="preserve">. Similarly, posteriors for </w:t>
+      </w:r>
+      <w:r>
+        <w:rPr>
+          <w:rFonts w:ascii="Arial" w:hAnsi="Arial" w:cs="Arial"/>
+          <w:i/>
+          <w:iCs/>
+        </w:rPr>
+        <w:t xml:space="preserve">F. </w:t>
+      </w:r>
+      <w:r>
+        <w:rPr>
+          <w:rFonts w:ascii="Arial" w:hAnsi="Arial" w:cs="Arial"/>
+        </w:rPr>
+        <w:t>lybica divergence (</w:t>
+      </w:r>
+      <w:r>
+        <w:rPr>
+          <w:rFonts w:ascii="Arial" w:hAnsi="Arial" w:cs="Arial"/>
+          <w:i/>
+          <w:iCs/>
+        </w:rPr>
+        <w:t>Fig. 3a</w:t>
+      </w:r>
+      <w:r>
+        <w:rPr>
+          <w:rFonts w:ascii="Arial" w:hAnsi="Arial" w:cs="Arial"/>
+        </w:rPr>
+        <w:t>), captive population size (</w:t>
+      </w:r>
+      <w:r>
+        <w:rPr>
+          <w:rFonts w:ascii="Arial" w:hAnsi="Arial" w:cs="Arial"/>
+          <w:i/>
+          <w:iCs/>
+        </w:rPr>
+        <w:t>Fig. 3e</w:t>
+      </w:r>
+      <w:r>
+        <w:rPr>
+          <w:rFonts w:ascii="Arial" w:hAnsi="Arial" w:cs="Arial"/>
+        </w:rPr>
+        <w:t>), mutation rate (</w:t>
+      </w:r>
+      <w:r>
+        <w:rPr>
+          <w:rFonts w:ascii="Arial" w:hAnsi="Arial" w:cs="Arial"/>
+          <w:i/>
+          <w:iCs/>
+        </w:rPr>
+        <w:t>Fig. 3o</w:t>
+      </w:r>
+      <w:r>
+        <w:rPr>
+          <w:rFonts w:ascii="Arial" w:hAnsi="Arial" w:cs="Arial"/>
+        </w:rPr>
+        <w:t>), and recombination rate (</w:t>
+      </w:r>
+      <w:r>
+        <w:rPr>
+          <w:rFonts w:ascii="Arial" w:hAnsi="Arial" w:cs="Arial"/>
+          <w:i/>
+          <w:iCs/>
+        </w:rPr>
+        <w:t>Fig. 3p</w:t>
+      </w:r>
+      <w:r>
+        <w:rPr>
+          <w:rFonts w:ascii="Arial" w:hAnsi="Arial" w:cs="Arial"/>
+        </w:rPr>
+        <w:t>) were not estimated with any more density than our priors, highlighting the inability of our current method to provide good posteriors for all parameters. It was clear tha</w:t>
+      </w:r>
+      <w:r>
+        <w:rPr>
+          <w:rFonts w:ascii="Arial" w:hAnsi="Arial" w:cs="Arial"/>
+        </w:rPr>
+        <w:t>t</w:t>
+      </w:r>
+      <w:r>
+        <w:rPr>
+          <w:rFonts w:ascii="Arial" w:hAnsi="Arial" w:cs="Arial"/>
+        </w:rPr>
+        <w:t xml:space="preserve"> our method was entirely unable to recover any reasonable estimate for ancestral </w:t>
+      </w:r>
+      <w:r>
+        <w:rPr>
+          <w:rFonts w:ascii="Arial" w:hAnsi="Arial" w:cs="Arial"/>
+          <w:i/>
+          <w:iCs/>
+        </w:rPr>
+        <w:t>F. silvestris</w:t>
+      </w:r>
+      <w:r>
+        <w:rPr>
+          <w:rFonts w:ascii="Arial" w:hAnsi="Arial" w:cs="Arial"/>
+        </w:rPr>
+        <w:t xml:space="preserve"> and </w:t>
+      </w:r>
+      <w:r>
+        <w:rPr>
+          <w:rFonts w:ascii="Arial" w:hAnsi="Arial" w:cs="Arial"/>
+          <w:i/>
+          <w:iCs/>
+        </w:rPr>
+        <w:t>F. lybica</w:t>
+      </w:r>
+      <w:r>
+        <w:rPr>
+          <w:rFonts w:ascii="Arial" w:hAnsi="Arial" w:cs="Arial"/>
+        </w:rPr>
+        <w:t xml:space="preserve"> population sizes (</w:t>
+      </w:r>
+      <w:r>
+        <w:rPr>
+          <w:rFonts w:ascii="Arial" w:hAnsi="Arial" w:cs="Arial"/>
+          <w:i/>
+          <w:iCs/>
+        </w:rPr>
+        <w:t>Fig. 3j, k</w:t>
+      </w:r>
+      <w:r>
+        <w:rPr>
+          <w:rFonts w:ascii="Arial" w:hAnsi="Arial" w:cs="Arial"/>
+        </w:rPr>
+        <w:t>), as the posteriors were especially wide when compared to our prior, suggesting our approach struggles particularly with inferring ancient demography. Despite the shortfalls of this method in inferring narrow posterior distributions for many parameters, some posterior distributions were estimated somewhat precisely, demonstrating the potential benefits of this approach. The following discussion will focus primarily on potential reasons for the failure of our method to provide good posterior estimates for all parameters.</w:t>
       </w:r>
     </w:p>
     <w:p>
@@ -7111,6 +7101,32 @@
           <w:rFonts w:ascii="Arial" w:hAnsi="Arial" w:cs="Arial"/>
         </w:rPr>
       </w:pPr>
+    </w:p>
+    <w:p>
+      <w:pPr>
+        <w:spacing w:line="480" w:lineRule="auto"/>
+        <w:jc w:val="both"/>
+        <w:rPr>
+          <w:rFonts w:ascii="Arial" w:hAnsi="Arial" w:cs="Arial"/>
+        </w:rPr>
+      </w:pPr>
+      <w:r>
+        <w:rPr>
+          <w:rFonts w:ascii="Arial" w:hAnsi="Arial" w:cs="Arial"/>
+          <w:i/>
+          <w:iCs/>
+        </w:rPr>
+        <w:t>4.2. Choice of summary statistics</w:t>
+      </w:r>
+    </w:p>
+    <w:p>
+      <w:pPr>
+        <w:spacing w:line="480" w:lineRule="auto"/>
+        <w:jc w:val="both"/>
+        <w:rPr>
+          <w:rFonts w:ascii="Arial" w:hAnsi="Arial" w:cs="Arial"/>
+        </w:rPr>
+      </w:pPr>
       <w:r>
         <w:rPr>
           <w:rFonts w:ascii="Arial" w:hAnsi="Arial" w:cs="Arial"/>
@@ -7255,40 +7271,40 @@
         <w:rPr>
           <w:rFonts w:ascii="Arial" w:hAnsi="Arial" w:cs="Arial"/>
         </w:rPr>
-        <w:t xml:space="preserve">. The presence of </w:t>
+        <w:t>. The presence of non-identifiable parameters in our first round posteriors (</w:t>
+      </w:r>
+      <w:r>
+        <w:rPr>
+          <w:rFonts w:ascii="Arial" w:hAnsi="Arial" w:cs="Arial"/>
+          <w:i/>
+          <w:iCs/>
+        </w:rPr>
+        <w:t>Fig. 4</w:t>
+      </w:r>
+      <w:r>
+        <w:rPr>
+          <w:rFonts w:ascii="Arial" w:hAnsi="Arial" w:cs="Arial"/>
+        </w:rPr>
+        <w:t>) indicate</w:t>
+      </w:r>
+      <w:r>
+        <w:rPr>
+          <w:rFonts w:ascii="Arial" w:hAnsi="Arial" w:cs="Arial"/>
+        </w:rPr>
+        <w:t>s</w:t>
+      </w:r>
+      <w:r>
+        <w:rPr>
+          <w:rFonts w:ascii="Arial" w:hAnsi="Arial" w:cs="Arial"/>
+        </w:rPr>
+        <w:t xml:space="preserve"> that the features included in our range of summary statistics may not have been informative enough to infer narrow posterior distributions in these parameters. The inclusion of more summary statistics to attempt to differentiate between these parameters could be a solution worth exploring for </w:t>
       </w:r>
       <w:r>
         <w:rPr>
           <w:rFonts w:ascii="Arial" w:hAnsi="Arial" w:cs="Arial"/>
         </w:rPr>
         <w:lastRenderedPageBreak/>
-        <w:t>non-identifiable parameters in our first round posteriors (</w:t>
-      </w:r>
-      <w:r>
-        <w:rPr>
-          <w:rFonts w:ascii="Arial" w:hAnsi="Arial" w:cs="Arial"/>
-          <w:i/>
-          <w:iCs/>
-        </w:rPr>
-        <w:t>Fig. 4</w:t>
-      </w:r>
-      <w:r>
-        <w:rPr>
-          <w:rFonts w:ascii="Arial" w:hAnsi="Arial" w:cs="Arial"/>
-        </w:rPr>
-        <w:t>) indicate</w:t>
-      </w:r>
-      <w:r>
-        <w:rPr>
-          <w:rFonts w:ascii="Arial" w:hAnsi="Arial" w:cs="Arial"/>
-        </w:rPr>
-        <w:t>s</w:t>
-      </w:r>
-      <w:r>
-        <w:rPr>
-          <w:rFonts w:ascii="Arial" w:hAnsi="Arial" w:cs="Arial"/>
-        </w:rPr>
-        <w:t xml:space="preserve"> that the features included in our range of summary statistics may not have been informative enough to infer narrow posterior distributions in these parameters. The inclusion of more summary statistics to attempt to differentiate between these parameters could be a solution worth exploring for inferring better posteriors because if they turn out to be uninformative, it would have little to no effect on posterior estimation. </w:t>
+        <w:t xml:space="preserve">inferring better posteriors because if they turn out to be uninformative, it would have little to no effect on posterior estimation. </w:t>
       </w:r>
     </w:p>
     <w:p>
@@ -7532,14 +7548,7 @@
         <w:rPr>
           <w:rFonts w:ascii="Arial" w:hAnsi="Arial" w:cs="Arial"/>
         </w:rPr>
-        <w:t xml:space="preserve">, t) were also very slightly </w:t>
-      </w:r>
-      <w:r>
-        <w:rPr>
-          <w:rFonts w:ascii="Arial" w:hAnsi="Arial" w:cs="Arial"/>
-        </w:rPr>
-        <w:lastRenderedPageBreak/>
-        <w:t xml:space="preserve">correlated and, thus, estimates may be improved by </w:t>
+        <w:t xml:space="preserve">, t) were also very slightly correlated and, thus, estimates may be improved by </w:t>
       </w:r>
       <w:r>
         <w:rPr>
@@ -7609,7 +7618,14 @@
         <w:rPr>
           <w:rFonts w:ascii="Arial" w:hAnsi="Arial" w:cs="Arial"/>
         </w:rPr>
-        <w:t xml:space="preserve"> population size could be significantly improved with the inclusion of the Tajima’s D</w:t>
+        <w:t xml:space="preserve"> population size could be significantly improved </w:t>
+      </w:r>
+      <w:r>
+        <w:rPr>
+          <w:rFonts w:ascii="Arial" w:hAnsi="Arial" w:cs="Arial"/>
+        </w:rPr>
+        <w:lastRenderedPageBreak/>
+        <w:t>with the inclusion of the Tajima’s D</w:t>
       </w:r>
       <w:r>
         <w:rPr>
@@ -7869,8 +7885,14 @@
         <w:rPr>
           <w:rFonts w:ascii="Arial" w:hAnsi="Arial" w:cs="Arial"/>
         </w:rPr>
+        <w:t xml:space="preserve">When inferring a model for scenarios of evolution like this, there is often a trade-off between more simplistic models that have fewer variable parameters, and more complex models with more variable parameters that allow for more flexibility. Simpler models have less uncertainty so can potentially provide better posterior estimates if the model adequately fits the observed data. However, if the model is too simple to provide an adequate fit, the model is considered </w:t>
+      </w:r>
+      <w:r>
+        <w:rPr>
+          <w:rFonts w:ascii="Arial" w:hAnsi="Arial" w:cs="Arial"/>
+        </w:rPr>
         <w:lastRenderedPageBreak/>
-        <w:t>When inferring a model for scenarios of evolution like this, there is often a trade-off between more simplistic models that have fewer variable parameters, and more complex models with more variable parameters that allow for more flexibility. Simpler models have less uncertainty so can potentially provide better posterior estimates if the model adequately fits the observed data. However, if the model is too simple to provide an adequate fit, the model is considered to be misspecified, which can often completely inhibit the performance of simulation</w:t>
+        <w:t>to be misspecified, which can often completely inhibit the performance of simulation</w:t>
       </w:r>
       <w:r>
         <w:rPr>
@@ -7963,8 +7985,57 @@
       <w:r>
         <w:rPr>
           <w:rFonts w:ascii="Arial" w:hAnsi="Arial" w:cs="Arial"/>
-        </w:rPr>
-        <w:t>Use Procrustes rotation on PCA for pca based stats to reduce noise.</w:t>
+          <w:highlight w:val="yellow"/>
+        </w:rPr>
+        <w:t xml:space="preserve">Correlation of these parameters indicates that the data may lack features that separately describe these parameters, and features determining one parameter will also determine the other </w:t>
+      </w:r>
+      <w:r>
+        <w:rPr>
+          <w:rFonts w:ascii="Arial" w:hAnsi="Arial" w:cs="Arial"/>
+          <w:highlight w:val="yellow"/>
+        </w:rPr>
+        <w:fldChar w:fldCharType="begin"/>
+      </w:r>
+      <w:r>
+        <w:rPr>
+          <w:rFonts w:ascii="Arial" w:hAnsi="Arial" w:cs="Arial"/>
+          <w:highlight w:val="yellow"/>
+        </w:rPr>
+        <w:instrText xml:space="preserve"> ADDIN ZOTERO_ITEM CSL_CITATION {"citationID":"hHeXDlNR","properties":{"formattedCitation":"(Li &amp; Vu, 2013)","plainCitation":"(Li &amp; Vu, 2013)","noteIndex":0},"citationItems":[{"id":11636,"uris":["http://zotero.org/users/14220656/items/396Y3FQV"],"itemData":{"id":11636,"type":"article-journal","abstract":"One of the challenging tasks in systems biology is parameter estimation in nonlinear dynamic models. A biological model usually contains a large number of correlated parameters leading to non-identifiability problems. Although many approaches have been developed to address both structural and practical non-identifiability problems, very few studies have been made to systematically investigate parameter correlations.","container-title":"BMC Systems Biology","DOI":"10.1186/1752-0509-7-91","ISSN":"1752-0509","issue":"1","note":"type: Journal Article","page":"91","title":"Identification of parameter correlations for parameter estimation in dynamic biological models","volume":"7","author":[{"family":"Li","given":"Pu"},{"family":"Vu","given":"Quoc Dong"}],"issued":{"date-parts":[["2013"]]}}}],"schema":"https://github.com/citation-style-language/schema/raw/master/csl-citation.json"} </w:instrText>
+      </w:r>
+      <w:r>
+        <w:rPr>
+          <w:rFonts w:ascii="Arial" w:hAnsi="Arial" w:cs="Arial"/>
+          <w:highlight w:val="yellow"/>
+        </w:rPr>
+        <w:fldChar w:fldCharType="separate"/>
+      </w:r>
+      <w:r>
+        <w:rPr>
+          <w:rFonts w:ascii="Arial" w:hAnsi="Arial" w:cs="Arial"/>
+          <w:highlight w:val="yellow"/>
+        </w:rPr>
+        <w:t>(Li &amp; Vu, 2013)</w:t>
+      </w:r>
+      <w:r>
+        <w:rPr>
+          <w:rFonts w:ascii="Arial" w:hAnsi="Arial" w:cs="Arial"/>
+          <w:highlight w:val="yellow"/>
+        </w:rPr>
+        <w:fldChar w:fldCharType="end"/>
+      </w:r>
+      <w:r>
+        <w:rPr>
+          <w:rFonts w:ascii="Arial" w:hAnsi="Arial" w:cs="Arial"/>
+          <w:highlight w:val="yellow"/>
+        </w:rPr>
+        <w:t>.</w:t>
+      </w:r>
+      <w:r>
+        <w:rPr>
+          <w:rFonts w:ascii="Arial" w:hAnsi="Arial" w:cs="Arial"/>
+        </w:rPr>
+        <w:t xml:space="preserve"> </w:t>
       </w:r>
     </w:p>
     <w:p>
@@ -7987,10 +8058,8 @@
       <w:r>
         <w:rPr>
           <w:rFonts w:ascii="Arial" w:hAnsi="Arial" w:cs="Arial"/>
-          <w:i/>
-          <w:iCs/>
-        </w:rPr>
-        <w:t>4.4. Genomic data</w:t>
+        </w:rPr>
+        <w:t>Use Procrustes rotation on PCA for pca based stats to reduce noise.</w:t>
       </w:r>
     </w:p>
     <w:p>
@@ -8001,101 +8070,6 @@
           <w:rFonts w:ascii="Arial" w:hAnsi="Arial" w:cs="Arial"/>
         </w:rPr>
       </w:pPr>
-      <w:r>
-        <w:rPr>
-          <w:rFonts w:ascii="Arial" w:hAnsi="Arial" w:cs="Arial"/>
-        </w:rPr>
-        <w:t xml:space="preserve">In the present study, we used whole genome data from multiple sources, meaning there were slight differences in the sequencing of some individuals, specifically a higher level of missing data in a few samples. Removing sites with missing data decreased the number of SNPs in our dataset by about ~26%, </w:t>
-      </w:r>
-      <w:r>
-        <w:rPr>
-          <w:rFonts w:ascii="Arial" w:hAnsi="Arial" w:cs="Arial"/>
-          <w:highlight w:val="red"/>
-        </w:rPr>
-        <w:t>which could represent a significant loss of statistical power and present issues of model misspecification with regard to the ‘segregating sites’ summary statistic.</w:t>
-      </w:r>
-      <w:r>
-        <w:rPr>
-          <w:rFonts w:ascii="Arial" w:hAnsi="Arial" w:cs="Arial"/>
-        </w:rPr>
-        <w:t xml:space="preserve"> Filtering multiallelic sites also removed a small number of sites (~0.7%). Future studies aiming to fit a model of demography to genomic data should use whole genome data with as close as possible to the full number of SNPs in the genome. This would involve using genomic data with a very low level of missingness </w:t>
-      </w:r>
-      <w:r>
-        <w:rPr>
-          <w:rFonts w:ascii="Arial" w:hAnsi="Arial" w:cs="Arial"/>
-          <w:highlight w:val="red"/>
-        </w:rPr>
-        <w:t xml:space="preserve">and recovering multiallelic sites to multiple biallelic sites </w:t>
-      </w:r>
-      <w:r>
-        <w:rPr>
-          <w:rFonts w:ascii="Arial" w:hAnsi="Arial" w:cs="Arial"/>
-          <w:highlight w:val="red"/>
-        </w:rPr>
-        <w:t>that</w:t>
-      </w:r>
-      <w:r>
-        <w:rPr>
-          <w:rFonts w:ascii="Arial" w:hAnsi="Arial" w:cs="Arial"/>
-          <w:highlight w:val="red"/>
-        </w:rPr>
-        <w:t xml:space="preserve"> match the simulated data</w:t>
-      </w:r>
-      <w:r>
-        <w:rPr>
-          <w:rFonts w:ascii="Arial" w:hAnsi="Arial" w:cs="Arial"/>
-        </w:rPr>
-        <w:t xml:space="preserve"> and implementing a multiallelic alleles into the simulations to best match the observed data</w:t>
-      </w:r>
-      <w:r>
-        <w:rPr>
-          <w:rFonts w:ascii="Arial" w:hAnsi="Arial" w:cs="Arial"/>
-        </w:rPr>
-        <w:t xml:space="preserve">. Additionally, the possibility of introducing artificial genotyping errors to simulated data could be explored, as some studies have found data </w:t>
-      </w:r>
-      <w:r>
-        <w:rPr>
-          <w:rFonts w:ascii="Arial" w:hAnsi="Arial" w:cs="Arial"/>
-        </w:rPr>
-        <w:lastRenderedPageBreak/>
-        <w:t xml:space="preserve">simulated this way can provide a better fit to observed genetic data when compared to data that has been trimmed to match filtered genetic data </w:t>
-      </w:r>
-      <w:r>
-        <w:rPr>
-          <w:rFonts w:ascii="Arial" w:hAnsi="Arial" w:cs="Arial"/>
-        </w:rPr>
-        <w:fldChar w:fldCharType="begin"/>
-      </w:r>
-      <w:r>
-        <w:rPr>
-          <w:rFonts w:ascii="Arial" w:hAnsi="Arial" w:cs="Arial"/>
-        </w:rPr>
-        <w:instrText xml:space="preserve"> ADDIN ZOTERO_ITEM CSL_CITATION {"citationID":"M86sG4Li","properties":{"formattedCitation":"(Jay et al., 2019)","plainCitation":"(Jay et al., 2019)","noteIndex":0},"citationItems":[{"id":11632,"uris":["http://zotero.org/users/14220656/items/K4IREIPK"],"itemData":{"id":11632,"type":"article-journal","container-title":"Molecular biology and evolution","ISSN":"0737-4038","issue":"7","note":"type: Journal Article","page":"1565-1579","title":"An ABC method for whole-genome sequence data: inferring paleolithic and neolithic human expansions","volume":"36","author":[{"family":"Jay","given":"Flora"},{"family":"Boitard","given":"Simon"},{"family":"Austerlitz","given":"Frédéric"}],"issued":{"date-parts":[["2019"]]}}}],"schema":"https://github.com/citation-style-language/schema/raw/master/csl-citation.json"} </w:instrText>
-      </w:r>
-      <w:r>
-        <w:rPr>
-          <w:rFonts w:ascii="Arial" w:hAnsi="Arial" w:cs="Arial"/>
-        </w:rPr>
-        <w:fldChar w:fldCharType="separate"/>
-      </w:r>
-      <w:r>
-        <w:rPr>
-          <w:rFonts w:ascii="Arial" w:hAnsi="Arial" w:cs="Arial"/>
-        </w:rPr>
-        <w:t>(Jay et al., 2019)</w:t>
-      </w:r>
-      <w:r>
-        <w:rPr>
-          <w:rFonts w:ascii="Arial" w:hAnsi="Arial" w:cs="Arial"/>
-        </w:rPr>
-        <w:fldChar w:fldCharType="end"/>
-      </w:r>
-      <w:r>
-        <w:rPr>
-          <w:rFonts w:ascii="Arial" w:hAnsi="Arial" w:cs="Arial"/>
-        </w:rPr>
-        <w:t>. Finally, as for any study using genetic data, obtaining greater numbers of samples for each population would give a more representative data set and improve the accuracy of summary statistics calculated, therefore providing better inferences.</w:t>
-      </w:r>
     </w:p>
     <w:p>
       <w:pPr>
@@ -8105,6 +8079,14 @@
           <w:rFonts w:ascii="Arial" w:hAnsi="Arial" w:cs="Arial"/>
         </w:rPr>
       </w:pPr>
+      <w:r>
+        <w:rPr>
+          <w:rFonts w:ascii="Arial" w:hAnsi="Arial" w:cs="Arial"/>
+          <w:i/>
+          <w:iCs/>
+        </w:rPr>
+        <w:t>4.4. Genomic data</w:t>
+      </w:r>
     </w:p>
     <w:p>
       <w:pPr>
@@ -8117,15 +8099,97 @@
       <w:r>
         <w:rPr>
           <w:rFonts w:ascii="Arial" w:hAnsi="Arial" w:cs="Arial"/>
-          <w:highlight w:val="yellow"/>
-        </w:rPr>
-        <w:t>Interestingly, the posteriors for the divergence and population size of the captive Scottish wildcats were both very similar to our priors and only marginally narrower. Given that this was the population for which we had the most samples (65) ….</w:t>
-      </w:r>
-      <w:r>
-        <w:rPr>
-          <w:rFonts w:ascii="Arial" w:hAnsi="Arial" w:cs="Arial"/>
-        </w:rPr>
-        <w:t xml:space="preserve"> </w:t>
+        </w:rPr>
+        <w:t xml:space="preserve">In the present study, we used whole genome data from multiple sources, meaning there were slight differences in the sequencing of some individuals, specifically a higher level of missing data in a few samples. Removing sites with missing data decreased the number of SNPs in our dataset by about ~26%, </w:t>
+      </w:r>
+      <w:r>
+        <w:rPr>
+          <w:rFonts w:ascii="Arial" w:hAnsi="Arial" w:cs="Arial"/>
+          <w:highlight w:val="red"/>
+        </w:rPr>
+        <w:t>which could represent a significant loss of statistical power and present issues of model misspecification with regard to the ‘segregating sites’ summary statistic.</w:t>
+      </w:r>
+      <w:r>
+        <w:rPr>
+          <w:rFonts w:ascii="Arial" w:hAnsi="Arial" w:cs="Arial"/>
+        </w:rPr>
+        <w:t xml:space="preserve"> Filtering multiallelic sites also removed a small number of sites (~0.7%). Future studies aiming to fit a model of demography to genomic data should use whole genome data with as close as possible to the full number of SNPs in the genome. This would involve using genomic data with a very low level of missingness </w:t>
+      </w:r>
+      <w:r>
+        <w:rPr>
+          <w:rFonts w:ascii="Arial" w:hAnsi="Arial" w:cs="Arial"/>
+          <w:highlight w:val="red"/>
+        </w:rPr>
+        <w:t xml:space="preserve">and recovering multiallelic sites to multiple biallelic sites </w:t>
+      </w:r>
+      <w:r>
+        <w:rPr>
+          <w:rFonts w:ascii="Arial" w:hAnsi="Arial" w:cs="Arial"/>
+          <w:highlight w:val="red"/>
+        </w:rPr>
+        <w:t>that</w:t>
+      </w:r>
+      <w:r>
+        <w:rPr>
+          <w:rFonts w:ascii="Arial" w:hAnsi="Arial" w:cs="Arial"/>
+          <w:highlight w:val="red"/>
+        </w:rPr>
+        <w:t xml:space="preserve"> match the simulated data</w:t>
+      </w:r>
+      <w:r>
+        <w:rPr>
+          <w:rFonts w:ascii="Arial" w:hAnsi="Arial" w:cs="Arial"/>
+        </w:rPr>
+        <w:t xml:space="preserve"> and implementing a multiallelic alleles into the simulations to best match the observed data</w:t>
+      </w:r>
+      <w:r>
+        <w:rPr>
+          <w:rFonts w:ascii="Arial" w:hAnsi="Arial" w:cs="Arial"/>
+        </w:rPr>
+        <w:t xml:space="preserve">. Additionally, the possibility of introducing artificial genotyping errors to simulated data could be explored, as some studies have found data simulated this way can provide a better fit to observed genetic data when compared to data </w:t>
+      </w:r>
+      <w:r>
+        <w:rPr>
+          <w:rFonts w:ascii="Arial" w:hAnsi="Arial" w:cs="Arial"/>
+        </w:rPr>
+        <w:lastRenderedPageBreak/>
+        <w:t xml:space="preserve">that has been trimmed to match filtered genetic data </w:t>
+      </w:r>
+      <w:r>
+        <w:rPr>
+          <w:rFonts w:ascii="Arial" w:hAnsi="Arial" w:cs="Arial"/>
+        </w:rPr>
+        <w:fldChar w:fldCharType="begin"/>
+      </w:r>
+      <w:r>
+        <w:rPr>
+          <w:rFonts w:ascii="Arial" w:hAnsi="Arial" w:cs="Arial"/>
+        </w:rPr>
+        <w:instrText xml:space="preserve"> ADDIN ZOTERO_ITEM CSL_CITATION {"citationID":"M86sG4Li","properties":{"formattedCitation":"(Jay et al., 2019)","plainCitation":"(Jay et al., 2019)","noteIndex":0},"citationItems":[{"id":11632,"uris":["http://zotero.org/users/14220656/items/K4IREIPK"],"itemData":{"id":11632,"type":"article-journal","container-title":"Molecular biology and evolution","ISSN":"0737-4038","issue":"7","note":"type: Journal Article","page":"1565-1579","title":"An ABC method for whole-genome sequence data: inferring paleolithic and neolithic human expansions","volume":"36","author":[{"family":"Jay","given":"Flora"},{"family":"Boitard","given":"Simon"},{"family":"Austerlitz","given":"Frédéric"}],"issued":{"date-parts":[["2019"]]}}}],"schema":"https://github.com/citation-style-language/schema/raw/master/csl-citation.json"} </w:instrText>
+      </w:r>
+      <w:r>
+        <w:rPr>
+          <w:rFonts w:ascii="Arial" w:hAnsi="Arial" w:cs="Arial"/>
+        </w:rPr>
+        <w:fldChar w:fldCharType="separate"/>
+      </w:r>
+      <w:r>
+        <w:rPr>
+          <w:rFonts w:ascii="Arial" w:hAnsi="Arial" w:cs="Arial"/>
+        </w:rPr>
+        <w:t>(Jay et al., 2019)</w:t>
+      </w:r>
+      <w:r>
+        <w:rPr>
+          <w:rFonts w:ascii="Arial" w:hAnsi="Arial" w:cs="Arial"/>
+        </w:rPr>
+        <w:fldChar w:fldCharType="end"/>
+      </w:r>
+      <w:r>
+        <w:rPr>
+          <w:rFonts w:ascii="Arial" w:hAnsi="Arial" w:cs="Arial"/>
+        </w:rPr>
+        <w:t>. Finally, as for any study using genetic data, obtaining greater numbers of samples for each population would give a more representative data set and improve the accuracy of summary statistics calculated, therefore providing better inferences.</w:t>
       </w:r>
     </w:p>
     <w:p>
@@ -8145,6 +8209,19 @@
           <w:rFonts w:ascii="Arial" w:hAnsi="Arial" w:cs="Arial"/>
         </w:rPr>
       </w:pPr>
+      <w:r>
+        <w:rPr>
+          <w:rFonts w:ascii="Arial" w:hAnsi="Arial" w:cs="Arial"/>
+          <w:highlight w:val="yellow"/>
+        </w:rPr>
+        <w:t>Interestingly, the posteriors for the divergence and population size of the captive Scottish wildcats were both very similar to our priors and only marginally narrower. Given that this was the population for which we had the most samples (65) ….</w:t>
+      </w:r>
+      <w:r>
+        <w:rPr>
+          <w:rFonts w:ascii="Arial" w:hAnsi="Arial" w:cs="Arial"/>
+        </w:rPr>
+        <w:t xml:space="preserve"> </w:t>
+      </w:r>
     </w:p>
     <w:p>
       <w:pPr>
@@ -8152,18 +8229,8 @@
         <w:jc w:val="both"/>
         <w:rPr>
           <w:rFonts w:ascii="Arial" w:hAnsi="Arial" w:cs="Arial"/>
-          <w:i/>
-          <w:iCs/>
-        </w:rPr>
-      </w:pPr>
-      <w:r>
-        <w:rPr>
-          <w:rFonts w:ascii="Arial" w:hAnsi="Arial" w:cs="Arial"/>
-          <w:i/>
-          <w:iCs/>
-        </w:rPr>
-        <w:t>4.5. Simulation approach limitations</w:t>
-      </w:r>
+        </w:rPr>
+      </w:pPr>
     </w:p>
     <w:p>
       <w:pPr>
@@ -8173,6 +8240,34 @@
           <w:rFonts w:ascii="Arial" w:hAnsi="Arial" w:cs="Arial"/>
         </w:rPr>
       </w:pPr>
+    </w:p>
+    <w:p>
+      <w:pPr>
+        <w:spacing w:line="480" w:lineRule="auto"/>
+        <w:jc w:val="both"/>
+        <w:rPr>
+          <w:rFonts w:ascii="Arial" w:hAnsi="Arial" w:cs="Arial"/>
+          <w:i/>
+          <w:iCs/>
+        </w:rPr>
+      </w:pPr>
+      <w:r>
+        <w:rPr>
+          <w:rFonts w:ascii="Arial" w:hAnsi="Arial" w:cs="Arial"/>
+          <w:i/>
+          <w:iCs/>
+        </w:rPr>
+        <w:t>4.5. Simulation approach limitations</w:t>
+      </w:r>
+    </w:p>
+    <w:p>
+      <w:pPr>
+        <w:spacing w:line="480" w:lineRule="auto"/>
+        <w:jc w:val="both"/>
+        <w:rPr>
+          <w:rFonts w:ascii="Arial" w:hAnsi="Arial" w:cs="Arial"/>
+        </w:rPr>
+      </w:pPr>
       <w:r>
         <w:rPr>
           <w:rFonts w:ascii="Arial" w:hAnsi="Arial" w:cs="Arial"/>
@@ -8261,14 +8356,14 @@
         <w:rPr>
           <w:rFonts w:ascii="Arial" w:hAnsi="Arial" w:cs="Arial"/>
         </w:rPr>
-        <w:t xml:space="preserve">. A resource that was invaluable during this study was the high-performance computing cluster of the University of Bristol, which allowed for up to ~400 simulations running simultaneously. Any future effort to develop this approach should aim to maximise the </w:t>
+        <w:t xml:space="preserve">. A resource that was invaluable during this study was the high-performance computing cluster of the University of Bristol, which allowed for up to ~400 simulations running simultaneously. Any future effort to develop this approach should aim to maximise the parallelisation offered by computing clusters and minimise the runtimes of simulations. As they </w:t>
       </w:r>
       <w:r>
         <w:rPr>
           <w:rFonts w:ascii="Arial" w:hAnsi="Arial" w:cs="Arial"/>
         </w:rPr>
         <w:lastRenderedPageBreak/>
-        <w:t>parallelisation offered by computing clusters and minimise the runtimes of simulations. As they are developed, tools for simulation will become more efficient and therefore increase the speed of analyses like this. However, future studies should take into account that analyses of demography over shorter time frames and with smaller population sizes will be faster to simulate data for, and therefore be less affected by common issues such as initial model misspecification problems.</w:t>
+        <w:t>are developed, tools for simulation will become more efficient and therefore increase the speed of analyses like this. However, future studies should take into account that analyses of demography over shorter time frames and with smaller population sizes will be faster to simulate data for, and therefore be less affected by common issues such as initial model misspecification problems.</w:t>
       </w:r>
     </w:p>
     <w:p>
@@ -9847,6 +9942,110 @@
     <w:p>
       <w:pPr>
         <w:spacing w:line="480" w:lineRule="auto"/>
+        <w:rPr>
+          <w:rFonts w:ascii="Arial" w:hAnsi="Arial" w:cs="Arial"/>
+        </w:rPr>
+      </w:pPr>
+    </w:p>
+    <w:p>
+      <w:pPr>
+        <w:spacing w:line="480" w:lineRule="auto"/>
+        <w:rPr>
+          <w:rFonts w:ascii="Arial" w:hAnsi="Arial" w:cs="Arial"/>
+        </w:rPr>
+      </w:pPr>
+    </w:p>
+    <w:p>
+      <w:pPr>
+        <w:spacing w:line="480" w:lineRule="auto"/>
+        <w:rPr>
+          <w:rFonts w:ascii="Arial" w:hAnsi="Arial" w:cs="Arial"/>
+        </w:rPr>
+      </w:pPr>
+    </w:p>
+    <w:p>
+      <w:pPr>
+        <w:spacing w:line="480" w:lineRule="auto"/>
+        <w:rPr>
+          <w:rFonts w:ascii="Arial" w:hAnsi="Arial" w:cs="Arial"/>
+        </w:rPr>
+      </w:pPr>
+    </w:p>
+    <w:p>
+      <w:pPr>
+        <w:spacing w:line="480" w:lineRule="auto"/>
+        <w:rPr>
+          <w:rFonts w:ascii="Arial" w:hAnsi="Arial" w:cs="Arial"/>
+        </w:rPr>
+      </w:pPr>
+    </w:p>
+    <w:p>
+      <w:pPr>
+        <w:spacing w:line="480" w:lineRule="auto"/>
+        <w:rPr>
+          <w:rFonts w:ascii="Arial" w:hAnsi="Arial" w:cs="Arial"/>
+        </w:rPr>
+      </w:pPr>
+    </w:p>
+    <w:p>
+      <w:pPr>
+        <w:spacing w:line="480" w:lineRule="auto"/>
+        <w:rPr>
+          <w:rFonts w:ascii="Arial" w:hAnsi="Arial" w:cs="Arial"/>
+        </w:rPr>
+      </w:pPr>
+    </w:p>
+    <w:p>
+      <w:pPr>
+        <w:spacing w:line="480" w:lineRule="auto"/>
+        <w:rPr>
+          <w:rFonts w:ascii="Arial" w:hAnsi="Arial" w:cs="Arial"/>
+        </w:rPr>
+      </w:pPr>
+    </w:p>
+    <w:p>
+      <w:pPr>
+        <w:spacing w:line="480" w:lineRule="auto"/>
+        <w:rPr>
+          <w:rFonts w:ascii="Arial" w:hAnsi="Arial" w:cs="Arial"/>
+        </w:rPr>
+      </w:pPr>
+    </w:p>
+    <w:p>
+      <w:pPr>
+        <w:spacing w:line="480" w:lineRule="auto"/>
+        <w:rPr>
+          <w:rFonts w:ascii="Arial" w:hAnsi="Arial" w:cs="Arial"/>
+        </w:rPr>
+      </w:pPr>
+    </w:p>
+    <w:p>
+      <w:pPr>
+        <w:spacing w:line="480" w:lineRule="auto"/>
+        <w:rPr>
+          <w:rFonts w:ascii="Arial" w:hAnsi="Arial" w:cs="Arial"/>
+        </w:rPr>
+      </w:pPr>
+    </w:p>
+    <w:p>
+      <w:pPr>
+        <w:spacing w:line="480" w:lineRule="auto"/>
+        <w:rPr>
+          <w:rFonts w:ascii="Arial" w:hAnsi="Arial" w:cs="Arial"/>
+        </w:rPr>
+      </w:pPr>
+    </w:p>
+    <w:p>
+      <w:pPr>
+        <w:spacing w:line="480" w:lineRule="auto"/>
+        <w:rPr>
+          <w:rFonts w:ascii="Arial" w:hAnsi="Arial" w:cs="Arial"/>
+        </w:rPr>
+      </w:pPr>
+    </w:p>
+    <w:p>
+      <w:pPr>
+        <w:spacing w:line="480" w:lineRule="auto"/>
         <w:jc w:val="both"/>
         <w:rPr>
           <w:rFonts w:ascii="Arial" w:hAnsi="Arial" w:cs="Arial"/>
@@ -9900,29 +10099,23 @@
     </w:p>
     <w:tbl>
       <w:tblPr>
-        <w:tblStyle w:val="TableGrid"/>
+        <w:tblStyle w:val="GridTable5Dark-Accent1"/>
         <w:tblW w:w="0" w:type="auto"/>
-        <w:tblBorders>
-          <w:top w:val="single" w:sz="6" w:space="0" w:color="auto"/>
-          <w:left w:val="single" w:sz="6" w:space="0" w:color="auto"/>
-          <w:bottom w:val="single" w:sz="6" w:space="0" w:color="auto"/>
-          <w:right w:val="single" w:sz="6" w:space="0" w:color="auto"/>
-          <w:insideH w:val="single" w:sz="6" w:space="0" w:color="auto"/>
-          <w:insideV w:val="single" w:sz="6" w:space="0" w:color="auto"/>
-        </w:tblBorders>
         <w:tblLook w:val="06A0" w:firstRow="1" w:lastRow="0" w:firstColumn="1" w:lastColumn="0" w:noHBand="1" w:noVBand="1"/>
       </w:tblPr>
       <w:tblGrid>
-        <w:gridCol w:w="2197"/>
-        <w:gridCol w:w="2793"/>
+        <w:gridCol w:w="2205"/>
+        <w:gridCol w:w="2791"/>
         <w:gridCol w:w="4020"/>
       </w:tblGrid>
       <w:tr>
         <w:trPr>
+          <w:cnfStyle w:val="100000000000" w:firstRow="1" w:lastRow="0" w:firstColumn="0" w:lastColumn="0" w:oddVBand="0" w:evenVBand="0" w:oddHBand="0" w:evenHBand="0" w:firstRowFirstColumn="0" w:firstRowLastColumn="0" w:lastRowFirstColumn="0" w:lastRowLastColumn="0"/>
           <w:trHeight w:val="390"/>
         </w:trPr>
         <w:tc>
           <w:tcPr>
+            <w:cnfStyle w:val="001000000000" w:firstRow="0" w:lastRow="0" w:firstColumn="1" w:lastColumn="0" w:oddVBand="0" w:evenVBand="0" w:oddHBand="0" w:evenHBand="0" w:firstRowFirstColumn="0" w:firstRowLastColumn="0" w:lastRowFirstColumn="0" w:lastRowLastColumn="0"/>
             <w:tcW w:w="2260" w:type="dxa"/>
           </w:tcPr>
           <w:p>
@@ -9949,6 +10142,7 @@
             <w:pPr>
               <w:spacing w:line="480" w:lineRule="auto"/>
               <w:jc w:val="both"/>
+              <w:cnfStyle w:val="100000000000" w:firstRow="1" w:lastRow="0" w:firstColumn="0" w:lastColumn="0" w:oddVBand="0" w:evenVBand="0" w:oddHBand="0" w:evenHBand="0" w:firstRowFirstColumn="0" w:firstRowLastColumn="0" w:lastRowFirstColumn="0" w:lastRowLastColumn="0"/>
               <w:rPr>
                 <w:rFonts w:ascii="Arial" w:hAnsi="Arial" w:cs="Arial"/>
               </w:rPr>
@@ -9969,6 +10163,7 @@
             <w:pPr>
               <w:spacing w:line="480" w:lineRule="auto"/>
               <w:jc w:val="both"/>
+              <w:cnfStyle w:val="100000000000" w:firstRow="1" w:lastRow="0" w:firstColumn="0" w:lastColumn="0" w:oddVBand="0" w:evenVBand="0" w:oddHBand="0" w:evenHBand="0" w:firstRowFirstColumn="0" w:firstRowLastColumn="0" w:lastRowFirstColumn="0" w:lastRowLastColumn="0"/>
               <w:rPr>
                 <w:rFonts w:ascii="Arial" w:hAnsi="Arial" w:cs="Arial"/>
                 <w:highlight w:val="yellow"/>
@@ -9989,6 +10184,7 @@
         </w:trPr>
         <w:tc>
           <w:tcPr>
+            <w:cnfStyle w:val="001000000000" w:firstRow="0" w:lastRow="0" w:firstColumn="1" w:lastColumn="0" w:oddVBand="0" w:evenVBand="0" w:oddHBand="0" w:evenHBand="0" w:firstRowFirstColumn="0" w:firstRowLastColumn="0" w:lastRowFirstColumn="0" w:lastRowLastColumn="0"/>
             <w:tcW w:w="2260" w:type="dxa"/>
           </w:tcPr>
           <w:p>
@@ -10028,6 +10224,7 @@
             <w:pPr>
               <w:spacing w:line="480" w:lineRule="auto"/>
               <w:jc w:val="both"/>
+              <w:cnfStyle w:val="000000000000" w:firstRow="0" w:lastRow="0" w:firstColumn="0" w:lastColumn="0" w:oddVBand="0" w:evenVBand="0" w:oddHBand="0" w:evenHBand="0" w:firstRowFirstColumn="0" w:firstRowLastColumn="0" w:lastRowFirstColumn="0" w:lastRowLastColumn="0"/>
               <w:rPr>
                 <w:rFonts w:ascii="Arial" w:hAnsi="Arial" w:cs="Arial"/>
               </w:rPr>
@@ -10043,6 +10240,7 @@
             <w:pPr>
               <w:spacing w:line="480" w:lineRule="auto"/>
               <w:jc w:val="both"/>
+              <w:cnfStyle w:val="000000000000" w:firstRow="0" w:lastRow="0" w:firstColumn="0" w:lastColumn="0" w:oddVBand="0" w:evenVBand="0" w:oddHBand="0" w:evenHBand="0" w:firstRowFirstColumn="0" w:firstRowLastColumn="0" w:lastRowFirstColumn="0" w:lastRowLastColumn="0"/>
               <w:rPr>
                 <w:rFonts w:ascii="Arial" w:hAnsi="Arial" w:cs="Arial"/>
               </w:rPr>
@@ -10063,6 +10261,7 @@
             <w:pPr>
               <w:spacing w:line="480" w:lineRule="auto"/>
               <w:jc w:val="both"/>
+              <w:cnfStyle w:val="000000000000" w:firstRow="0" w:lastRow="0" w:firstColumn="0" w:lastColumn="0" w:oddVBand="0" w:evenVBand="0" w:oddHBand="0" w:evenHBand="0" w:firstRowFirstColumn="0" w:firstRowLastColumn="0" w:lastRowFirstColumn="0" w:lastRowLastColumn="0"/>
               <w:rPr>
                 <w:rFonts w:ascii="Arial" w:hAnsi="Arial" w:cs="Arial"/>
               </w:rPr>
@@ -10102,6 +10301,7 @@
         </w:trPr>
         <w:tc>
           <w:tcPr>
+            <w:cnfStyle w:val="001000000000" w:firstRow="0" w:lastRow="0" w:firstColumn="1" w:lastColumn="0" w:oddVBand="0" w:evenVBand="0" w:oddHBand="0" w:evenHBand="0" w:firstRowFirstColumn="0" w:firstRowLastColumn="0" w:lastRowFirstColumn="0" w:lastRowLastColumn="0"/>
             <w:tcW w:w="2260" w:type="dxa"/>
           </w:tcPr>
           <w:p>
@@ -10141,6 +10341,7 @@
             <w:pPr>
               <w:spacing w:line="480" w:lineRule="auto"/>
               <w:jc w:val="both"/>
+              <w:cnfStyle w:val="000000000000" w:firstRow="0" w:lastRow="0" w:firstColumn="0" w:lastColumn="0" w:oddVBand="0" w:evenVBand="0" w:oddHBand="0" w:evenHBand="0" w:firstRowFirstColumn="0" w:firstRowLastColumn="0" w:lastRowFirstColumn="0" w:lastRowLastColumn="0"/>
               <w:rPr>
                 <w:rFonts w:ascii="Arial" w:hAnsi="Arial" w:cs="Arial"/>
               </w:rPr>
@@ -10156,6 +10357,7 @@
             <w:pPr>
               <w:spacing w:line="480" w:lineRule="auto"/>
               <w:jc w:val="both"/>
+              <w:cnfStyle w:val="000000000000" w:firstRow="0" w:lastRow="0" w:firstColumn="0" w:lastColumn="0" w:oddVBand="0" w:evenVBand="0" w:oddHBand="0" w:evenHBand="0" w:firstRowFirstColumn="0" w:firstRowLastColumn="0" w:lastRowFirstColumn="0" w:lastRowLastColumn="0"/>
               <w:rPr>
                 <w:rFonts w:ascii="Arial" w:hAnsi="Arial" w:cs="Arial"/>
               </w:rPr>
@@ -10176,6 +10378,7 @@
             <w:pPr>
               <w:spacing w:line="480" w:lineRule="auto"/>
               <w:jc w:val="both"/>
+              <w:cnfStyle w:val="000000000000" w:firstRow="0" w:lastRow="0" w:firstColumn="0" w:lastColumn="0" w:oddVBand="0" w:evenVBand="0" w:oddHBand="0" w:evenHBand="0" w:firstRowFirstColumn="0" w:firstRowLastColumn="0" w:lastRowFirstColumn="0" w:lastRowLastColumn="0"/>
               <w:rPr>
                 <w:rFonts w:ascii="Arial" w:hAnsi="Arial" w:cs="Arial"/>
               </w:rPr>
@@ -10215,6 +10418,7 @@
         </w:trPr>
         <w:tc>
           <w:tcPr>
+            <w:cnfStyle w:val="001000000000" w:firstRow="0" w:lastRow="0" w:firstColumn="1" w:lastColumn="0" w:oddVBand="0" w:evenVBand="0" w:oddHBand="0" w:evenHBand="0" w:firstRowFirstColumn="0" w:firstRowLastColumn="0" w:lastRowFirstColumn="0" w:lastRowLastColumn="0"/>
             <w:tcW w:w="2260" w:type="dxa"/>
           </w:tcPr>
           <w:p>
@@ -10229,6 +10433,7 @@
               <w:rPr>
                 <w:rFonts w:ascii="Arial" w:hAnsi="Arial" w:cs="Arial"/>
               </w:rPr>
+              <w:lastRenderedPageBreak/>
               <w:t>N</w:t>
             </w:r>
             <w:r>
@@ -10254,6 +10459,7 @@
             <w:pPr>
               <w:spacing w:line="480" w:lineRule="auto"/>
               <w:jc w:val="both"/>
+              <w:cnfStyle w:val="000000000000" w:firstRow="0" w:lastRow="0" w:firstColumn="0" w:lastColumn="0" w:oddVBand="0" w:evenVBand="0" w:oddHBand="0" w:evenHBand="0" w:firstRowFirstColumn="0" w:firstRowLastColumn="0" w:lastRowFirstColumn="0" w:lastRowLastColumn="0"/>
               <w:rPr>
                 <w:rFonts w:ascii="Arial" w:hAnsi="Arial" w:cs="Arial"/>
               </w:rPr>
@@ -10269,6 +10475,7 @@
             <w:pPr>
               <w:spacing w:line="480" w:lineRule="auto"/>
               <w:jc w:val="both"/>
+              <w:cnfStyle w:val="000000000000" w:firstRow="0" w:lastRow="0" w:firstColumn="0" w:lastColumn="0" w:oddVBand="0" w:evenVBand="0" w:oddHBand="0" w:evenHBand="0" w:firstRowFirstColumn="0" w:firstRowLastColumn="0" w:lastRowFirstColumn="0" w:lastRowLastColumn="0"/>
               <w:rPr>
                 <w:rFonts w:ascii="Arial" w:hAnsi="Arial" w:cs="Arial"/>
               </w:rPr>
@@ -10289,6 +10496,7 @@
             <w:pPr>
               <w:spacing w:line="480" w:lineRule="auto"/>
               <w:jc w:val="both"/>
+              <w:cnfStyle w:val="000000000000" w:firstRow="0" w:lastRow="0" w:firstColumn="0" w:lastColumn="0" w:oddVBand="0" w:evenVBand="0" w:oddHBand="0" w:evenHBand="0" w:firstRowFirstColumn="0" w:firstRowLastColumn="0" w:lastRowFirstColumn="0" w:lastRowLastColumn="0"/>
               <w:rPr>
                 <w:rFonts w:ascii="Arial" w:hAnsi="Arial" w:cs="Arial"/>
               </w:rPr>
@@ -10314,6 +10522,7 @@
         </w:trPr>
         <w:tc>
           <w:tcPr>
+            <w:cnfStyle w:val="001000000000" w:firstRow="0" w:lastRow="0" w:firstColumn="1" w:lastColumn="0" w:oddVBand="0" w:evenVBand="0" w:oddHBand="0" w:evenHBand="0" w:firstRowFirstColumn="0" w:firstRowLastColumn="0" w:lastRowFirstColumn="0" w:lastRowLastColumn="0"/>
             <w:tcW w:w="2260" w:type="dxa"/>
           </w:tcPr>
           <w:p>
@@ -10365,6 +10574,7 @@
             <w:pPr>
               <w:spacing w:line="480" w:lineRule="auto"/>
               <w:jc w:val="both"/>
+              <w:cnfStyle w:val="000000000000" w:firstRow="0" w:lastRow="0" w:firstColumn="0" w:lastColumn="0" w:oddVBand="0" w:evenVBand="0" w:oddHBand="0" w:evenHBand="0" w:firstRowFirstColumn="0" w:firstRowLastColumn="0" w:lastRowFirstColumn="0" w:lastRowLastColumn="0"/>
               <w:rPr>
                 <w:rFonts w:ascii="Arial" w:hAnsi="Arial" w:cs="Arial"/>
               </w:rPr>
@@ -10380,6 +10590,7 @@
             <w:pPr>
               <w:spacing w:line="480" w:lineRule="auto"/>
               <w:jc w:val="both"/>
+              <w:cnfStyle w:val="000000000000" w:firstRow="0" w:lastRow="0" w:firstColumn="0" w:lastColumn="0" w:oddVBand="0" w:evenVBand="0" w:oddHBand="0" w:evenHBand="0" w:firstRowFirstColumn="0" w:firstRowLastColumn="0" w:lastRowFirstColumn="0" w:lastRowLastColumn="0"/>
               <w:rPr>
                 <w:rFonts w:ascii="Arial" w:hAnsi="Arial" w:cs="Arial"/>
               </w:rPr>
@@ -10400,6 +10611,7 @@
             <w:pPr>
               <w:spacing w:line="480" w:lineRule="auto"/>
               <w:jc w:val="both"/>
+              <w:cnfStyle w:val="000000000000" w:firstRow="0" w:lastRow="0" w:firstColumn="0" w:lastColumn="0" w:oddVBand="0" w:evenVBand="0" w:oddHBand="0" w:evenHBand="0" w:firstRowFirstColumn="0" w:firstRowLastColumn="0" w:lastRowFirstColumn="0" w:lastRowLastColumn="0"/>
               <w:rPr>
                 <w:rFonts w:ascii="Arial" w:hAnsi="Arial" w:cs="Arial"/>
               </w:rPr>
@@ -10433,6 +10645,7 @@
         </w:trPr>
         <w:tc>
           <w:tcPr>
+            <w:cnfStyle w:val="001000000000" w:firstRow="0" w:lastRow="0" w:firstColumn="1" w:lastColumn="0" w:oddVBand="0" w:evenVBand="0" w:oddHBand="0" w:evenHBand="0" w:firstRowFirstColumn="0" w:firstRowLastColumn="0" w:lastRowFirstColumn="0" w:lastRowLastColumn="0"/>
             <w:tcW w:w="2260" w:type="dxa"/>
           </w:tcPr>
           <w:p>
@@ -10472,6 +10685,7 @@
             <w:pPr>
               <w:spacing w:line="480" w:lineRule="auto"/>
               <w:jc w:val="both"/>
+              <w:cnfStyle w:val="000000000000" w:firstRow="0" w:lastRow="0" w:firstColumn="0" w:lastColumn="0" w:oddVBand="0" w:evenVBand="0" w:oddHBand="0" w:evenHBand="0" w:firstRowFirstColumn="0" w:firstRowLastColumn="0" w:lastRowFirstColumn="0" w:lastRowLastColumn="0"/>
               <w:rPr>
                 <w:rFonts w:ascii="Arial" w:hAnsi="Arial" w:cs="Arial"/>
               </w:rPr>
@@ -10487,6 +10701,7 @@
             <w:pPr>
               <w:spacing w:line="480" w:lineRule="auto"/>
               <w:jc w:val="both"/>
+              <w:cnfStyle w:val="000000000000" w:firstRow="0" w:lastRow="0" w:firstColumn="0" w:lastColumn="0" w:oddVBand="0" w:evenVBand="0" w:oddHBand="0" w:evenHBand="0" w:firstRowFirstColumn="0" w:firstRowLastColumn="0" w:lastRowFirstColumn="0" w:lastRowLastColumn="0"/>
               <w:rPr>
                 <w:rFonts w:ascii="Arial" w:hAnsi="Arial" w:cs="Arial"/>
               </w:rPr>
@@ -10507,6 +10722,7 @@
             <w:pPr>
               <w:spacing w:line="480" w:lineRule="auto"/>
               <w:jc w:val="both"/>
+              <w:cnfStyle w:val="000000000000" w:firstRow="0" w:lastRow="0" w:firstColumn="0" w:lastColumn="0" w:oddVBand="0" w:evenVBand="0" w:oddHBand="0" w:evenHBand="0" w:firstRowFirstColumn="0" w:firstRowLastColumn="0" w:lastRowFirstColumn="0" w:lastRowLastColumn="0"/>
               <w:rPr>
                 <w:rFonts w:ascii="Arial" w:hAnsi="Arial" w:cs="Arial"/>
               </w:rPr>
@@ -10526,6 +10742,7 @@
         </w:trPr>
         <w:tc>
           <w:tcPr>
+            <w:cnfStyle w:val="001000000000" w:firstRow="0" w:lastRow="0" w:firstColumn="1" w:lastColumn="0" w:oddVBand="0" w:evenVBand="0" w:oddHBand="0" w:evenHBand="0" w:firstRowFirstColumn="0" w:firstRowLastColumn="0" w:lastRowFirstColumn="0" w:lastRowLastColumn="0"/>
             <w:tcW w:w="2260" w:type="dxa"/>
           </w:tcPr>
           <w:p>
@@ -10565,6 +10782,7 @@
             <w:pPr>
               <w:spacing w:line="480" w:lineRule="auto"/>
               <w:jc w:val="both"/>
+              <w:cnfStyle w:val="000000000000" w:firstRow="0" w:lastRow="0" w:firstColumn="0" w:lastColumn="0" w:oddVBand="0" w:evenVBand="0" w:oddHBand="0" w:evenHBand="0" w:firstRowFirstColumn="0" w:firstRowLastColumn="0" w:lastRowFirstColumn="0" w:lastRowLastColumn="0"/>
               <w:rPr>
                 <w:rFonts w:ascii="Arial" w:hAnsi="Arial" w:cs="Arial"/>
               </w:rPr>
@@ -10580,6 +10798,7 @@
             <w:pPr>
               <w:spacing w:line="480" w:lineRule="auto"/>
               <w:jc w:val="both"/>
+              <w:cnfStyle w:val="000000000000" w:firstRow="0" w:lastRow="0" w:firstColumn="0" w:lastColumn="0" w:oddVBand="0" w:evenVBand="0" w:oddHBand="0" w:evenHBand="0" w:firstRowFirstColumn="0" w:firstRowLastColumn="0" w:lastRowFirstColumn="0" w:lastRowLastColumn="0"/>
               <w:rPr>
                 <w:rFonts w:ascii="Arial" w:hAnsi="Arial" w:cs="Arial"/>
               </w:rPr>
@@ -10600,6 +10819,7 @@
             <w:pPr>
               <w:spacing w:line="480" w:lineRule="auto"/>
               <w:jc w:val="both"/>
+              <w:cnfStyle w:val="000000000000" w:firstRow="0" w:lastRow="0" w:firstColumn="0" w:lastColumn="0" w:oddVBand="0" w:evenVBand="0" w:oddHBand="0" w:evenHBand="0" w:firstRowFirstColumn="0" w:firstRowLastColumn="0" w:lastRowFirstColumn="0" w:lastRowLastColumn="0"/>
               <w:rPr>
                 <w:rFonts w:ascii="Arial" w:hAnsi="Arial" w:cs="Arial"/>
               </w:rPr>
@@ -10619,6 +10839,7 @@
         </w:trPr>
         <w:tc>
           <w:tcPr>
+            <w:cnfStyle w:val="001000000000" w:firstRow="0" w:lastRow="0" w:firstColumn="1" w:lastColumn="0" w:oddVBand="0" w:evenVBand="0" w:oddHBand="0" w:evenHBand="0" w:firstRowFirstColumn="0" w:firstRowLastColumn="0" w:lastRowFirstColumn="0" w:lastRowLastColumn="0"/>
             <w:tcW w:w="2260" w:type="dxa"/>
           </w:tcPr>
           <w:p>
@@ -10658,6 +10879,7 @@
             <w:pPr>
               <w:spacing w:line="480" w:lineRule="auto"/>
               <w:jc w:val="both"/>
+              <w:cnfStyle w:val="000000000000" w:firstRow="0" w:lastRow="0" w:firstColumn="0" w:lastColumn="0" w:oddVBand="0" w:evenVBand="0" w:oddHBand="0" w:evenHBand="0" w:firstRowFirstColumn="0" w:firstRowLastColumn="0" w:lastRowFirstColumn="0" w:lastRowLastColumn="0"/>
               <w:rPr>
                 <w:rFonts w:ascii="Arial" w:hAnsi="Arial" w:cs="Arial"/>
               </w:rPr>
@@ -10673,6 +10895,7 @@
             <w:pPr>
               <w:spacing w:line="480" w:lineRule="auto"/>
               <w:jc w:val="both"/>
+              <w:cnfStyle w:val="000000000000" w:firstRow="0" w:lastRow="0" w:firstColumn="0" w:lastColumn="0" w:oddVBand="0" w:evenVBand="0" w:oddHBand="0" w:evenHBand="0" w:firstRowFirstColumn="0" w:firstRowLastColumn="0" w:lastRowFirstColumn="0" w:lastRowLastColumn="0"/>
               <w:rPr>
                 <w:rFonts w:ascii="Arial" w:hAnsi="Arial" w:cs="Arial"/>
               </w:rPr>
@@ -10693,6 +10916,7 @@
             <w:pPr>
               <w:spacing w:line="480" w:lineRule="auto"/>
               <w:jc w:val="both"/>
+              <w:cnfStyle w:val="000000000000" w:firstRow="0" w:lastRow="0" w:firstColumn="0" w:lastColumn="0" w:oddVBand="0" w:evenVBand="0" w:oddHBand="0" w:evenHBand="0" w:firstRowFirstColumn="0" w:firstRowLastColumn="0" w:lastRowFirstColumn="0" w:lastRowLastColumn="0"/>
               <w:rPr>
                 <w:rFonts w:ascii="Arial" w:hAnsi="Arial" w:cs="Arial"/>
               </w:rPr>
@@ -10712,6 +10936,7 @@
         </w:trPr>
         <w:tc>
           <w:tcPr>
+            <w:cnfStyle w:val="001000000000" w:firstRow="0" w:lastRow="0" w:firstColumn="1" w:lastColumn="0" w:oddVBand="0" w:evenVBand="0" w:oddHBand="0" w:evenHBand="0" w:firstRowFirstColumn="0" w:firstRowLastColumn="0" w:lastRowFirstColumn="0" w:lastRowLastColumn="0"/>
             <w:tcW w:w="2260" w:type="dxa"/>
           </w:tcPr>
           <w:p>
@@ -10726,7 +10951,6 @@
               <w:rPr>
                 <w:rFonts w:ascii="Arial" w:hAnsi="Arial" w:cs="Arial"/>
               </w:rPr>
-              <w:lastRenderedPageBreak/>
               <w:t>T</w:t>
             </w:r>
             <w:r>
@@ -10764,6 +10988,7 @@
             <w:pPr>
               <w:spacing w:line="480" w:lineRule="auto"/>
               <w:jc w:val="both"/>
+              <w:cnfStyle w:val="000000000000" w:firstRow="0" w:lastRow="0" w:firstColumn="0" w:lastColumn="0" w:oddVBand="0" w:evenVBand="0" w:oddHBand="0" w:evenHBand="0" w:firstRowFirstColumn="0" w:firstRowLastColumn="0" w:lastRowFirstColumn="0" w:lastRowLastColumn="0"/>
               <w:rPr>
                 <w:rFonts w:ascii="Arial" w:hAnsi="Arial" w:cs="Arial"/>
               </w:rPr>
@@ -10779,6 +11004,7 @@
             <w:pPr>
               <w:spacing w:line="480" w:lineRule="auto"/>
               <w:jc w:val="both"/>
+              <w:cnfStyle w:val="000000000000" w:firstRow="0" w:lastRow="0" w:firstColumn="0" w:lastColumn="0" w:oddVBand="0" w:evenVBand="0" w:oddHBand="0" w:evenHBand="0" w:firstRowFirstColumn="0" w:firstRowLastColumn="0" w:lastRowFirstColumn="0" w:lastRowLastColumn="0"/>
               <w:rPr>
                 <w:rFonts w:ascii="Arial" w:hAnsi="Arial" w:cs="Arial"/>
               </w:rPr>
@@ -10799,6 +11025,7 @@
             <w:pPr>
               <w:spacing w:line="480" w:lineRule="auto"/>
               <w:jc w:val="both"/>
+              <w:cnfStyle w:val="000000000000" w:firstRow="0" w:lastRow="0" w:firstColumn="0" w:lastColumn="0" w:oddVBand="0" w:evenVBand="0" w:oddHBand="0" w:evenHBand="0" w:firstRowFirstColumn="0" w:firstRowLastColumn="0" w:lastRowFirstColumn="0" w:lastRowLastColumn="0"/>
               <w:rPr>
                 <w:rFonts w:ascii="Arial" w:hAnsi="Arial" w:cs="Arial"/>
               </w:rPr>
@@ -10854,6 +11081,7 @@
         </w:trPr>
         <w:tc>
           <w:tcPr>
+            <w:cnfStyle w:val="001000000000" w:firstRow="0" w:lastRow="0" w:firstColumn="1" w:lastColumn="0" w:oddVBand="0" w:evenVBand="0" w:oddHBand="0" w:evenHBand="0" w:firstRowFirstColumn="0" w:firstRowLastColumn="0" w:lastRowFirstColumn="0" w:lastRowLastColumn="0"/>
             <w:tcW w:w="2260" w:type="dxa"/>
           </w:tcPr>
           <w:p>
@@ -10905,6 +11133,7 @@
             <w:pPr>
               <w:spacing w:line="480" w:lineRule="auto"/>
               <w:jc w:val="both"/>
+              <w:cnfStyle w:val="000000000000" w:firstRow="0" w:lastRow="0" w:firstColumn="0" w:lastColumn="0" w:oddVBand="0" w:evenVBand="0" w:oddHBand="0" w:evenHBand="0" w:firstRowFirstColumn="0" w:firstRowLastColumn="0" w:lastRowFirstColumn="0" w:lastRowLastColumn="0"/>
               <w:rPr>
                 <w:rFonts w:ascii="Arial" w:hAnsi="Arial" w:cs="Arial"/>
               </w:rPr>
@@ -10920,6 +11149,7 @@
             <w:pPr>
               <w:spacing w:line="480" w:lineRule="auto"/>
               <w:jc w:val="both"/>
+              <w:cnfStyle w:val="000000000000" w:firstRow="0" w:lastRow="0" w:firstColumn="0" w:lastColumn="0" w:oddVBand="0" w:evenVBand="0" w:oddHBand="0" w:evenHBand="0" w:firstRowFirstColumn="0" w:firstRowLastColumn="0" w:lastRowFirstColumn="0" w:lastRowLastColumn="0"/>
               <w:rPr>
                 <w:rFonts w:ascii="Arial" w:hAnsi="Arial" w:cs="Arial"/>
               </w:rPr>
@@ -10940,6 +11170,7 @@
             <w:pPr>
               <w:spacing w:line="480" w:lineRule="auto"/>
               <w:jc w:val="both"/>
+              <w:cnfStyle w:val="000000000000" w:firstRow="0" w:lastRow="0" w:firstColumn="0" w:lastColumn="0" w:oddVBand="0" w:evenVBand="0" w:oddHBand="0" w:evenHBand="0" w:firstRowFirstColumn="0" w:firstRowLastColumn="0" w:lastRowFirstColumn="0" w:lastRowLastColumn="0"/>
               <w:rPr>
                 <w:rFonts w:ascii="Arial" w:hAnsi="Arial" w:cs="Arial"/>
               </w:rPr>
@@ -11020,6 +11251,7 @@
         </w:trPr>
         <w:tc>
           <w:tcPr>
+            <w:cnfStyle w:val="001000000000" w:firstRow="0" w:lastRow="0" w:firstColumn="1" w:lastColumn="0" w:oddVBand="0" w:evenVBand="0" w:oddHBand="0" w:evenHBand="0" w:firstRowFirstColumn="0" w:firstRowLastColumn="0" w:lastRowFirstColumn="0" w:lastRowLastColumn="0"/>
             <w:tcW w:w="2260" w:type="dxa"/>
           </w:tcPr>
           <w:p>
@@ -11059,6 +11291,7 @@
             <w:pPr>
               <w:spacing w:line="480" w:lineRule="auto"/>
               <w:jc w:val="both"/>
+              <w:cnfStyle w:val="000000000000" w:firstRow="0" w:lastRow="0" w:firstColumn="0" w:lastColumn="0" w:oddVBand="0" w:evenVBand="0" w:oddHBand="0" w:evenHBand="0" w:firstRowFirstColumn="0" w:firstRowLastColumn="0" w:lastRowFirstColumn="0" w:lastRowLastColumn="0"/>
               <w:rPr>
                 <w:rFonts w:ascii="Arial" w:hAnsi="Arial" w:cs="Arial"/>
               </w:rPr>
@@ -11074,6 +11307,7 @@
             <w:pPr>
               <w:spacing w:line="480" w:lineRule="auto"/>
               <w:jc w:val="both"/>
+              <w:cnfStyle w:val="000000000000" w:firstRow="0" w:lastRow="0" w:firstColumn="0" w:lastColumn="0" w:oddVBand="0" w:evenVBand="0" w:oddHBand="0" w:evenHBand="0" w:firstRowFirstColumn="0" w:firstRowLastColumn="0" w:lastRowFirstColumn="0" w:lastRowLastColumn="0"/>
               <w:rPr>
                 <w:rFonts w:ascii="Arial" w:hAnsi="Arial" w:cs="Arial"/>
               </w:rPr>
@@ -11094,6 +11328,7 @@
             <w:pPr>
               <w:spacing w:line="480" w:lineRule="auto"/>
               <w:jc w:val="both"/>
+              <w:cnfStyle w:val="000000000000" w:firstRow="0" w:lastRow="0" w:firstColumn="0" w:lastColumn="0" w:oddVBand="0" w:evenVBand="0" w:oddHBand="0" w:evenHBand="0" w:firstRowFirstColumn="0" w:firstRowLastColumn="0" w:lastRowFirstColumn="0" w:lastRowLastColumn="0"/>
               <w:rPr>
                 <w:rFonts w:ascii="Arial" w:hAnsi="Arial" w:cs="Arial"/>
               </w:rPr>
@@ -11155,6 +11390,7 @@
         </w:trPr>
         <w:tc>
           <w:tcPr>
+            <w:cnfStyle w:val="001000000000" w:firstRow="0" w:lastRow="0" w:firstColumn="1" w:lastColumn="0" w:oddVBand="0" w:evenVBand="0" w:oddHBand="0" w:evenHBand="0" w:firstRowFirstColumn="0" w:firstRowLastColumn="0" w:lastRowFirstColumn="0" w:lastRowLastColumn="0"/>
             <w:tcW w:w="2260" w:type="dxa"/>
           </w:tcPr>
           <w:p>
@@ -11194,6 +11430,7 @@
             <w:pPr>
               <w:spacing w:line="480" w:lineRule="auto"/>
               <w:jc w:val="both"/>
+              <w:cnfStyle w:val="000000000000" w:firstRow="0" w:lastRow="0" w:firstColumn="0" w:lastColumn="0" w:oddVBand="0" w:evenVBand="0" w:oddHBand="0" w:evenHBand="0" w:firstRowFirstColumn="0" w:firstRowLastColumn="0" w:lastRowFirstColumn="0" w:lastRowLastColumn="0"/>
               <w:rPr>
                 <w:rFonts w:ascii="Arial" w:hAnsi="Arial" w:cs="Arial"/>
               </w:rPr>
@@ -11209,6 +11446,7 @@
             <w:pPr>
               <w:spacing w:line="480" w:lineRule="auto"/>
               <w:jc w:val="both"/>
+              <w:cnfStyle w:val="000000000000" w:firstRow="0" w:lastRow="0" w:firstColumn="0" w:lastColumn="0" w:oddVBand="0" w:evenVBand="0" w:oddHBand="0" w:evenHBand="0" w:firstRowFirstColumn="0" w:firstRowLastColumn="0" w:lastRowFirstColumn="0" w:lastRowLastColumn="0"/>
               <w:rPr>
                 <w:rFonts w:ascii="Arial" w:hAnsi="Arial" w:cs="Arial"/>
               </w:rPr>
@@ -11229,6 +11467,7 @@
             <w:pPr>
               <w:spacing w:line="480" w:lineRule="auto"/>
               <w:jc w:val="both"/>
+              <w:cnfStyle w:val="000000000000" w:firstRow="0" w:lastRow="0" w:firstColumn="0" w:lastColumn="0" w:oddVBand="0" w:evenVBand="0" w:oddHBand="0" w:evenHBand="0" w:firstRowFirstColumn="0" w:firstRowLastColumn="0" w:lastRowFirstColumn="0" w:lastRowLastColumn="0"/>
               <w:rPr>
                 <w:rFonts w:ascii="Arial" w:hAnsi="Arial" w:cs="Arial"/>
               </w:rPr>
@@ -11268,6 +11507,7 @@
         </w:trPr>
         <w:tc>
           <w:tcPr>
+            <w:cnfStyle w:val="001000000000" w:firstRow="0" w:lastRow="0" w:firstColumn="1" w:lastColumn="0" w:oddVBand="0" w:evenVBand="0" w:oddHBand="0" w:evenHBand="0" w:firstRowFirstColumn="0" w:firstRowLastColumn="0" w:lastRowFirstColumn="0" w:lastRowLastColumn="0"/>
             <w:tcW w:w="2260" w:type="dxa"/>
           </w:tcPr>
           <w:p>
@@ -11294,6 +11534,7 @@
             <w:pPr>
               <w:spacing w:line="480" w:lineRule="auto"/>
               <w:jc w:val="both"/>
+              <w:cnfStyle w:val="000000000000" w:firstRow="0" w:lastRow="0" w:firstColumn="0" w:lastColumn="0" w:oddVBand="0" w:evenVBand="0" w:oddHBand="0" w:evenHBand="0" w:firstRowFirstColumn="0" w:firstRowLastColumn="0" w:lastRowFirstColumn="0" w:lastRowLastColumn="0"/>
               <w:rPr>
                 <w:rFonts w:ascii="Arial" w:hAnsi="Arial" w:cs="Arial"/>
               </w:rPr>
@@ -11309,6 +11550,7 @@
             <w:pPr>
               <w:spacing w:line="480" w:lineRule="auto"/>
               <w:jc w:val="both"/>
+              <w:cnfStyle w:val="000000000000" w:firstRow="0" w:lastRow="0" w:firstColumn="0" w:lastColumn="0" w:oddVBand="0" w:evenVBand="0" w:oddHBand="0" w:evenHBand="0" w:firstRowFirstColumn="0" w:firstRowLastColumn="0" w:lastRowFirstColumn="0" w:lastRowLastColumn="0"/>
               <w:rPr>
                 <w:rFonts w:ascii="Arial" w:hAnsi="Arial" w:cs="Arial"/>
               </w:rPr>
@@ -11329,6 +11571,7 @@
             <w:pPr>
               <w:spacing w:line="480" w:lineRule="auto"/>
               <w:jc w:val="both"/>
+              <w:cnfStyle w:val="000000000000" w:firstRow="0" w:lastRow="0" w:firstColumn="0" w:lastColumn="0" w:oddVBand="0" w:evenVBand="0" w:oddHBand="0" w:evenHBand="0" w:firstRowFirstColumn="0" w:firstRowLastColumn="0" w:lastRowFirstColumn="0" w:lastRowLastColumn="0"/>
               <w:rPr>
                 <w:rFonts w:ascii="Arial" w:hAnsi="Arial" w:cs="Arial"/>
               </w:rPr>
@@ -11368,6 +11611,7 @@
         </w:trPr>
         <w:tc>
           <w:tcPr>
+            <w:cnfStyle w:val="001000000000" w:firstRow="0" w:lastRow="0" w:firstColumn="1" w:lastColumn="0" w:oddVBand="0" w:evenVBand="0" w:oddHBand="0" w:evenHBand="0" w:firstRowFirstColumn="0" w:firstRowLastColumn="0" w:lastRowFirstColumn="0" w:lastRowLastColumn="0"/>
             <w:tcW w:w="2260" w:type="dxa"/>
           </w:tcPr>
           <w:p>
@@ -11419,6 +11663,7 @@
             <w:pPr>
               <w:spacing w:line="480" w:lineRule="auto"/>
               <w:jc w:val="both"/>
+              <w:cnfStyle w:val="000000000000" w:firstRow="0" w:lastRow="0" w:firstColumn="0" w:lastColumn="0" w:oddVBand="0" w:evenVBand="0" w:oddHBand="0" w:evenHBand="0" w:firstRowFirstColumn="0" w:firstRowLastColumn="0" w:lastRowFirstColumn="0" w:lastRowLastColumn="0"/>
               <w:rPr>
                 <w:rFonts w:ascii="Arial" w:hAnsi="Arial" w:cs="Arial"/>
               </w:rPr>
@@ -11434,6 +11679,7 @@
             <w:pPr>
               <w:spacing w:line="480" w:lineRule="auto"/>
               <w:jc w:val="both"/>
+              <w:cnfStyle w:val="000000000000" w:firstRow="0" w:lastRow="0" w:firstColumn="0" w:lastColumn="0" w:oddVBand="0" w:evenVBand="0" w:oddHBand="0" w:evenHBand="0" w:firstRowFirstColumn="0" w:firstRowLastColumn="0" w:lastRowFirstColumn="0" w:lastRowLastColumn="0"/>
               <w:rPr>
                 <w:rFonts w:ascii="Arial" w:hAnsi="Arial" w:cs="Arial"/>
               </w:rPr>
@@ -11454,6 +11700,7 @@
             <w:pPr>
               <w:spacing w:line="480" w:lineRule="auto"/>
               <w:jc w:val="both"/>
+              <w:cnfStyle w:val="000000000000" w:firstRow="0" w:lastRow="0" w:firstColumn="0" w:lastColumn="0" w:oddVBand="0" w:evenVBand="0" w:oddHBand="0" w:evenHBand="0" w:firstRowFirstColumn="0" w:firstRowLastColumn="0" w:lastRowFirstColumn="0" w:lastRowLastColumn="0"/>
               <w:rPr>
                 <w:rFonts w:ascii="Arial" w:hAnsi="Arial" w:cs="Arial"/>
               </w:rPr>
@@ -11493,6 +11740,7 @@
         </w:trPr>
         <w:tc>
           <w:tcPr>
+            <w:cnfStyle w:val="001000000000" w:firstRow="0" w:lastRow="0" w:firstColumn="1" w:lastColumn="0" w:oddVBand="0" w:evenVBand="0" w:oddHBand="0" w:evenHBand="0" w:firstRowFirstColumn="0" w:firstRowLastColumn="0" w:lastRowFirstColumn="0" w:lastRowLastColumn="0"/>
             <w:tcW w:w="2260" w:type="dxa"/>
           </w:tcPr>
           <w:p>
@@ -11507,6 +11755,7 @@
               <w:rPr>
                 <w:rFonts w:ascii="Arial" w:hAnsi="Arial" w:cs="Arial"/>
               </w:rPr>
+              <w:lastRenderedPageBreak/>
               <w:t>M</w:t>
             </w:r>
             <w:r>
@@ -11532,6 +11781,7 @@
             <w:pPr>
               <w:spacing w:line="480" w:lineRule="auto"/>
               <w:jc w:val="both"/>
+              <w:cnfStyle w:val="000000000000" w:firstRow="0" w:lastRow="0" w:firstColumn="0" w:lastColumn="0" w:oddVBand="0" w:evenVBand="0" w:oddHBand="0" w:evenHBand="0" w:firstRowFirstColumn="0" w:firstRowLastColumn="0" w:lastRowFirstColumn="0" w:lastRowLastColumn="0"/>
               <w:rPr>
                 <w:rFonts w:ascii="Arial" w:hAnsi="Arial" w:cs="Arial"/>
               </w:rPr>
@@ -11547,6 +11797,7 @@
             <w:pPr>
               <w:spacing w:line="480" w:lineRule="auto"/>
               <w:jc w:val="both"/>
+              <w:cnfStyle w:val="000000000000" w:firstRow="0" w:lastRow="0" w:firstColumn="0" w:lastColumn="0" w:oddVBand="0" w:evenVBand="0" w:oddHBand="0" w:evenHBand="0" w:firstRowFirstColumn="0" w:firstRowLastColumn="0" w:lastRowFirstColumn="0" w:lastRowLastColumn="0"/>
               <w:rPr>
                 <w:rFonts w:ascii="Arial" w:hAnsi="Arial" w:cs="Arial"/>
               </w:rPr>
@@ -11567,6 +11818,7 @@
             <w:pPr>
               <w:spacing w:line="480" w:lineRule="auto"/>
               <w:jc w:val="both"/>
+              <w:cnfStyle w:val="000000000000" w:firstRow="0" w:lastRow="0" w:firstColumn="0" w:lastColumn="0" w:oddVBand="0" w:evenVBand="0" w:oddHBand="0" w:evenHBand="0" w:firstRowFirstColumn="0" w:firstRowLastColumn="0" w:lastRowFirstColumn="0" w:lastRowLastColumn="0"/>
               <w:rPr>
                 <w:rFonts w:ascii="Arial" w:hAnsi="Arial" w:cs="Arial"/>
               </w:rPr>
@@ -11606,6 +11858,7 @@
         </w:trPr>
         <w:tc>
           <w:tcPr>
+            <w:cnfStyle w:val="001000000000" w:firstRow="0" w:lastRow="0" w:firstColumn="1" w:lastColumn="0" w:oddVBand="0" w:evenVBand="0" w:oddHBand="0" w:evenHBand="0" w:firstRowFirstColumn="0" w:firstRowLastColumn="0" w:lastRowFirstColumn="0" w:lastRowLastColumn="0"/>
             <w:tcW w:w="2260" w:type="dxa"/>
           </w:tcPr>
           <w:p>
@@ -11632,6 +11885,7 @@
             <w:pPr>
               <w:spacing w:line="480" w:lineRule="auto"/>
               <w:jc w:val="both"/>
+              <w:cnfStyle w:val="000000000000" w:firstRow="0" w:lastRow="0" w:firstColumn="0" w:lastColumn="0" w:oddVBand="0" w:evenVBand="0" w:oddHBand="0" w:evenHBand="0" w:firstRowFirstColumn="0" w:firstRowLastColumn="0" w:lastRowFirstColumn="0" w:lastRowLastColumn="0"/>
               <w:rPr>
                 <w:rFonts w:ascii="Arial" w:hAnsi="Arial" w:cs="Arial"/>
               </w:rPr>
@@ -11647,6 +11901,7 @@
             <w:pPr>
               <w:spacing w:line="480" w:lineRule="auto"/>
               <w:jc w:val="both"/>
+              <w:cnfStyle w:val="000000000000" w:firstRow="0" w:lastRow="0" w:firstColumn="0" w:lastColumn="0" w:oddVBand="0" w:evenVBand="0" w:oddHBand="0" w:evenHBand="0" w:firstRowFirstColumn="0" w:firstRowLastColumn="0" w:lastRowFirstColumn="0" w:lastRowLastColumn="0"/>
               <w:rPr>
                 <w:rFonts w:ascii="Arial" w:hAnsi="Arial" w:cs="Arial"/>
               </w:rPr>
@@ -11667,6 +11922,7 @@
             <w:pPr>
               <w:spacing w:line="480" w:lineRule="auto"/>
               <w:jc w:val="both"/>
+              <w:cnfStyle w:val="000000000000" w:firstRow="0" w:lastRow="0" w:firstColumn="0" w:lastColumn="0" w:oddVBand="0" w:evenVBand="0" w:oddHBand="0" w:evenHBand="0" w:firstRowFirstColumn="0" w:firstRowLastColumn="0" w:lastRowFirstColumn="0" w:lastRowLastColumn="0"/>
               <w:rPr>
                 <w:rFonts w:ascii="Arial" w:hAnsi="Arial" w:cs="Arial"/>
               </w:rPr>
@@ -11730,6 +11986,7 @@
         </w:trPr>
         <w:tc>
           <w:tcPr>
+            <w:cnfStyle w:val="001000000000" w:firstRow="0" w:lastRow="0" w:firstColumn="1" w:lastColumn="0" w:oddVBand="0" w:evenVBand="0" w:oddHBand="0" w:evenHBand="0" w:firstRowFirstColumn="0" w:firstRowLastColumn="0" w:lastRowFirstColumn="0" w:lastRowLastColumn="0"/>
             <w:tcW w:w="2260" w:type="dxa"/>
           </w:tcPr>
           <w:p>
@@ -11756,6 +12013,7 @@
             <w:pPr>
               <w:spacing w:line="480" w:lineRule="auto"/>
               <w:jc w:val="both"/>
+              <w:cnfStyle w:val="000000000000" w:firstRow="0" w:lastRow="0" w:firstColumn="0" w:lastColumn="0" w:oddVBand="0" w:evenVBand="0" w:oddHBand="0" w:evenHBand="0" w:firstRowFirstColumn="0" w:firstRowLastColumn="0" w:lastRowFirstColumn="0" w:lastRowLastColumn="0"/>
               <w:rPr>
                 <w:rFonts w:ascii="Arial" w:hAnsi="Arial" w:cs="Arial"/>
               </w:rPr>
@@ -11771,6 +12029,7 @@
             <w:pPr>
               <w:spacing w:line="480" w:lineRule="auto"/>
               <w:jc w:val="both"/>
+              <w:cnfStyle w:val="000000000000" w:firstRow="0" w:lastRow="0" w:firstColumn="0" w:lastColumn="0" w:oddVBand="0" w:evenVBand="0" w:oddHBand="0" w:evenHBand="0" w:firstRowFirstColumn="0" w:firstRowLastColumn="0" w:lastRowFirstColumn="0" w:lastRowLastColumn="0"/>
               <w:rPr>
                 <w:rFonts w:ascii="Arial" w:hAnsi="Arial" w:cs="Arial"/>
               </w:rPr>
@@ -11791,6 +12050,7 @@
             <w:pPr>
               <w:spacing w:line="480" w:lineRule="auto"/>
               <w:jc w:val="both"/>
+              <w:cnfStyle w:val="000000000000" w:firstRow="0" w:lastRow="0" w:firstColumn="0" w:lastColumn="0" w:oddVBand="0" w:evenVBand="0" w:oddHBand="0" w:evenHBand="0" w:firstRowFirstColumn="0" w:firstRowLastColumn="0" w:lastRowFirstColumn="0" w:lastRowLastColumn="0"/>
               <w:rPr>
                 <w:rFonts w:ascii="Arial" w:hAnsi="Arial" w:cs="Arial"/>
               </w:rPr>
@@ -11963,6 +12223,7 @@
           <w:noProof/>
           <w:u w:val="single"/>
         </w:rPr>
+        <w:lastRenderedPageBreak/>
         <mc:AlternateContent>
           <mc:Choice Requires="wpg">
             <w:drawing>
@@ -13913,7 +14174,7 @@
         </w:rPr>
         <w:lastRenderedPageBreak/>
         <w:drawing>
-          <wp:anchor distT="0" distB="0" distL="114300" distR="114300" simplePos="0" relativeHeight="251659264" behindDoc="0" locked="0" layoutInCell="1" allowOverlap="1" wp14:anchorId="293B6AC0" wp14:editId="3996FE3A">
+          <wp:anchor distT="0" distB="0" distL="114300" distR="114300" simplePos="0" relativeHeight="251659264" behindDoc="0" locked="0" layoutInCell="1" allowOverlap="1" wp14:anchorId="293B6AC0" wp14:editId="56EBDB8B">
             <wp:simplePos x="0" y="0"/>
             <wp:positionH relativeFrom="margin">
               <wp:align>center</wp:align>
@@ -14005,7 +14266,7 @@
         </w:rPr>
         <w:lastRenderedPageBreak/>
         <w:drawing>
-          <wp:inline distT="0" distB="0" distL="0" distR="0" wp14:anchorId="105DC1DA" wp14:editId="55BB3489">
+          <wp:inline distT="0" distB="0" distL="0" distR="0" wp14:anchorId="105DC1DA" wp14:editId="5CC8B3BA">
             <wp:extent cx="5731510" cy="5962650"/>
             <wp:effectExtent l="0" t="0" r="2540" b="0"/>
             <wp:docPr id="1850838994" name="Picture 5" descr="A collage of graphs&#10;&#10;Description automatically generated"/>
@@ -14098,7 +14359,19 @@
         <w:rPr>
           <w:rFonts w:ascii="Arial" w:hAnsi="Arial" w:cs="Arial"/>
         </w:rPr>
-        <w:t>, first round posterior (R1)</w:t>
+        <w:t xml:space="preserve">, </w:t>
+      </w:r>
+      <w:r>
+        <w:rPr>
+          <w:rFonts w:ascii="Arial" w:hAnsi="Arial" w:cs="Arial"/>
+        </w:rPr>
+        <w:t xml:space="preserve">and </w:t>
+      </w:r>
+      <w:r>
+        <w:rPr>
+          <w:rFonts w:ascii="Arial" w:hAnsi="Arial" w:cs="Arial"/>
+        </w:rPr>
+        <w:t>first round posterior (R1)</w:t>
       </w:r>
       <w:r>
         <w:rPr>
@@ -14142,33 +14415,142 @@
         <w:rPr>
           <w:rFonts w:ascii="Arial" w:hAnsi="Arial" w:cs="Arial"/>
         </w:rPr>
-        <w:t xml:space="preserve"> = </w:t>
-      </w:r>
-      <w:r>
-        <w:rPr>
-          <w:rFonts w:ascii="Arial" w:hAnsi="Arial" w:cs="Arial"/>
-        </w:rPr>
-        <w:lastRenderedPageBreak/>
-        <w:t xml:space="preserve">effective population </w:t>
-      </w:r>
-      <w:proofErr w:type="spellStart"/>
-      <w:r>
-        <w:rPr>
-          <w:rFonts w:ascii="Arial" w:hAnsi="Arial" w:cs="Arial"/>
-        </w:rPr>
-        <w:t>si</w:t>
-      </w:r>
-      <w:proofErr w:type="spellEnd"/>
-      <w:r>
-        <w:rPr>
-          <w:rFonts w:ascii="Arial" w:hAnsi="Arial" w:cs="Arial"/>
-          <w:i/>
-          <w:iCs/>
+        <w:t xml:space="preserve"> = effective population si</w:t>
+      </w:r>
+      <w:r>
+        <w:rPr>
+          <w:rFonts w:ascii="Arial" w:hAnsi="Arial" w:cs="Arial"/>
+        </w:rPr>
+        <w:t>ze.</w:t>
+      </w:r>
+    </w:p>
+    <w:p>
+      <w:pPr>
+        <w:spacing w:line="480" w:lineRule="auto"/>
+        <w:jc w:val="both"/>
+        <w:rPr>
+          <w:rFonts w:ascii="Arial" w:hAnsi="Arial" w:cs="Arial"/>
+        </w:rPr>
+      </w:pPr>
+      <w:r>
+        <w:rPr>
+          <w:rFonts w:ascii="Arial" w:hAnsi="Arial" w:cs="Arial"/>
           <w:noProof/>
           <w14:ligatures w14:val="standardContextual"/>
         </w:rPr>
+        <w:lastRenderedPageBreak/>
         <w:drawing>
-          <wp:inline distT="0" distB="0" distL="0" distR="0" wp14:anchorId="52EC1C41" wp14:editId="79941DA6">
+          <wp:anchor distT="0" distB="0" distL="114300" distR="114300" simplePos="0" relativeHeight="251661312" behindDoc="0" locked="0" layoutInCell="1" allowOverlap="1" wp14:anchorId="3BECF94B" wp14:editId="020CE515">
+            <wp:simplePos x="0" y="0"/>
+            <wp:positionH relativeFrom="column">
+              <wp:posOffset>-259080</wp:posOffset>
+            </wp:positionH>
+            <wp:positionV relativeFrom="paragraph">
+              <wp:posOffset>0</wp:posOffset>
+            </wp:positionV>
+            <wp:extent cx="6339840" cy="6273689"/>
+            <wp:effectExtent l="0" t="0" r="3810" b="0"/>
+            <wp:wrapTopAndBottom/>
+            <wp:docPr id="279232934" name="Picture 3" descr="A graph of a graph&#10;&#10;Description automatically generated with medium confidence"/>
+            <wp:cNvGraphicFramePr>
+              <a:graphicFrameLocks xmlns:a="http://schemas.openxmlformats.org/drawingml/2006/main" noChangeAspect="1"/>
+            </wp:cNvGraphicFramePr>
+            <a:graphic xmlns:a="http://schemas.openxmlformats.org/drawingml/2006/main">
+              <a:graphicData uri="http://schemas.openxmlformats.org/drawingml/2006/picture">
+                <pic:pic xmlns:pic="http://schemas.openxmlformats.org/drawingml/2006/picture">
+                  <pic:nvPicPr>
+                    <pic:cNvPr id="279232934" name="Picture 3" descr="A graph of a graph&#10;&#10;Description automatically generated with medium confidence"/>
+                    <pic:cNvPicPr/>
+                  </pic:nvPicPr>
+                  <pic:blipFill>
+                    <a:blip r:embed="rId18" cstate="print">
+                      <a:extLst>
+                        <a:ext uri="{28A0092B-C50C-407E-A947-70E740481C1C}">
+                          <a14:useLocalDpi xmlns:a14="http://schemas.microsoft.com/office/drawing/2010/main" val="0"/>
+                        </a:ext>
+                      </a:extLst>
+                    </a:blip>
+                    <a:stretch>
+                      <a:fillRect/>
+                    </a:stretch>
+                  </pic:blipFill>
+                  <pic:spPr>
+                    <a:xfrm>
+                      <a:off x="0" y="0"/>
+                      <a:ext cx="6339840" cy="6273689"/>
+                    </a:xfrm>
+                    <a:prstGeom prst="rect">
+                      <a:avLst/>
+                    </a:prstGeom>
+                  </pic:spPr>
+                </pic:pic>
+              </a:graphicData>
+            </a:graphic>
+            <wp14:sizeRelH relativeFrom="margin">
+              <wp14:pctWidth>0</wp14:pctWidth>
+            </wp14:sizeRelH>
+            <wp14:sizeRelV relativeFrom="margin">
+              <wp14:pctHeight>0</wp14:pctHeight>
+            </wp14:sizeRelV>
+          </wp:anchor>
+        </w:drawing>
+      </w:r>
+      <w:r>
+        <w:rPr>
+          <w:rFonts w:ascii="Arial" w:hAnsi="Arial" w:cs="Arial"/>
+          <w:i/>
+          <w:iCs/>
+        </w:rPr>
+        <w:t xml:space="preserve"> </w:t>
+      </w:r>
+      <w:r>
+        <w:rPr>
+          <w:rFonts w:ascii="Arial" w:hAnsi="Arial" w:cs="Arial"/>
+          <w:i/>
+          <w:iCs/>
+        </w:rPr>
+        <w:t xml:space="preserve">Figure </w:t>
+      </w:r>
+      <w:r>
+        <w:rPr>
+          <w:rFonts w:ascii="Arial" w:hAnsi="Arial" w:cs="Arial"/>
+          <w:i/>
+          <w:iCs/>
+        </w:rPr>
+        <w:t>4</w:t>
+      </w:r>
+      <w:r>
+        <w:rPr>
+          <w:rFonts w:ascii="Arial" w:hAnsi="Arial" w:cs="Arial"/>
+        </w:rPr>
+        <w:t>: Pairplot of joint distributions between parameters that show correlation.</w:t>
+      </w:r>
+      <w:r>
+        <w:rPr>
+          <w:rFonts w:ascii="Arial" w:hAnsi="Arial" w:cs="Arial"/>
+        </w:rPr>
+        <w:t xml:space="preserve"> (maybe should be in supplementary)</w:t>
+      </w:r>
+    </w:p>
+    <w:p>
+      <w:pPr>
+        <w:spacing w:line="480" w:lineRule="auto"/>
+        <w:jc w:val="both"/>
+        <w:rPr>
+          <w:rFonts w:ascii="Arial" w:hAnsi="Arial" w:cs="Arial"/>
+        </w:rPr>
+      </w:pPr>
+      <w:r>
+        <w:rPr>
+          <w:rFonts w:ascii="Arial" w:hAnsi="Arial" w:cs="Arial"/>
+          <w:i/>
+          <w:iCs/>
+          <w:noProof/>
+          <w14:ligatures w14:val="standardContextual"/>
+        </w:rPr>
+        <w:lastRenderedPageBreak/>
+        <w:drawing>
+          <wp:inline distT="0" distB="0" distL="0" distR="0" wp14:anchorId="52EC1C41" wp14:editId="171D100E">
             <wp:extent cx="5731510" cy="7151370"/>
             <wp:effectExtent l="0" t="0" r="2540" b="0"/>
             <wp:docPr id="1278652568" name="Picture 5" descr="A screenshot of a graph&#10;&#10;Description automatically generated"/>
@@ -14183,7 +14565,7 @@
                     <pic:cNvPicPr/>
                   </pic:nvPicPr>
                   <pic:blipFill>
-                    <a:blip r:embed="rId18" cstate="print">
+                    <a:blip r:embed="rId19" cstate="print">
                       <a:extLst>
                         <a:ext uri="{28A0092B-C50C-407E-A947-70E740481C1C}">
                           <a14:useLocalDpi xmlns:a14="http://schemas.microsoft.com/office/drawing/2010/main" val="0"/>
@@ -14232,7 +14614,7 @@
           <w:i/>
           <w:iCs/>
         </w:rPr>
-        <w:t>6</w:t>
+        <w:t>5</w:t>
       </w:r>
       <w:r>
         <w:rPr>
@@ -14304,6 +14686,7 @@
           <w:b/>
           <w:bCs/>
         </w:rPr>
+        <w:lastRenderedPageBreak/>
         <w:t>Supplementary material</w:t>
       </w:r>
     </w:p>
@@ -14534,7 +14917,6 @@
                 <w:lang w:val="fr-FR"/>
               </w:rPr>
             </w:pPr>
-            <w:proofErr w:type="spellStart"/>
             <w:r>
               <w:rPr>
                 <w:rFonts w:ascii="Arial" w:hAnsi="Arial" w:cs="Arial"/>
@@ -14542,7 +14924,6 @@
               </w:rPr>
               <w:t>divergence_domestic_eu</w:t>
             </w:r>
-            <w:proofErr w:type="spellEnd"/>
           </w:p>
           <w:p>
             <w:pPr>
@@ -14587,7 +14968,6 @@
                 <w:lang w:val="fr-FR"/>
               </w:rPr>
             </w:pPr>
-            <w:proofErr w:type="spellStart"/>
             <w:r>
               <w:rPr>
                 <w:rFonts w:ascii="Arial" w:hAnsi="Arial" w:cs="Arial"/>
@@ -14595,7 +14975,6 @@
               </w:rPr>
               <w:t>divergence_captive_lyb</w:t>
             </w:r>
-            <w:proofErr w:type="spellEnd"/>
           </w:p>
           <w:p>
             <w:pPr>
@@ -14605,14 +14984,12 @@
                 <w:rFonts w:ascii="Arial" w:hAnsi="Arial" w:cs="Arial"/>
               </w:rPr>
             </w:pPr>
-            <w:proofErr w:type="spellStart"/>
             <w:r>
               <w:rPr>
                 <w:rFonts w:ascii="Arial" w:hAnsi="Arial" w:cs="Arial"/>
               </w:rPr>
               <w:t>segregating_sites_lyb</w:t>
             </w:r>
-            <w:proofErr w:type="spellEnd"/>
           </w:p>
           <w:p>
             <w:pPr>
@@ -14622,14 +14999,12 @@
                 <w:rFonts w:ascii="Arial" w:hAnsi="Arial" w:cs="Arial"/>
               </w:rPr>
             </w:pPr>
-            <w:proofErr w:type="spellStart"/>
             <w:r>
               <w:rPr>
                 <w:rFonts w:ascii="Arial" w:hAnsi="Arial" w:cs="Arial"/>
               </w:rPr>
               <w:t>segregating_sites_eu</w:t>
             </w:r>
-            <w:proofErr w:type="spellEnd"/>
           </w:p>
           <w:p>
             <w:pPr>
@@ -14639,14 +15014,12 @@
                 <w:rFonts w:ascii="Arial" w:hAnsi="Arial" w:cs="Arial"/>
               </w:rPr>
             </w:pPr>
-            <w:proofErr w:type="spellStart"/>
             <w:r>
               <w:rPr>
                 <w:rFonts w:ascii="Arial" w:hAnsi="Arial" w:cs="Arial"/>
               </w:rPr>
               <w:t>divergence_scot_lyb</w:t>
             </w:r>
-            <w:proofErr w:type="spellEnd"/>
           </w:p>
           <w:p>
             <w:pPr>
@@ -14705,14 +15078,12 @@
                 <w:rFonts w:ascii="Arial" w:hAnsi="Arial" w:cs="Arial"/>
               </w:rPr>
             </w:pPr>
-            <w:proofErr w:type="spellStart"/>
             <w:r>
               <w:rPr>
                 <w:rFonts w:ascii="Arial" w:hAnsi="Arial" w:cs="Arial"/>
               </w:rPr>
               <w:t>diversity_domestic</w:t>
             </w:r>
-            <w:proofErr w:type="spellEnd"/>
           </w:p>
           <w:p>
             <w:pPr>
@@ -14847,53 +15218,12 @@
                 <w:lang w:val="fr-FR"/>
               </w:rPr>
             </w:pPr>
-            <w:proofErr w:type="spellStart"/>
             <w:r>
               <w:rPr>
                 <w:rFonts w:ascii="Arial" w:hAnsi="Arial" w:cs="Arial"/>
                 <w:lang w:val="fr-FR"/>
               </w:rPr>
-              <w:t>Outlier</w:t>
-            </w:r>
-            <w:proofErr w:type="spellEnd"/>
-            <w:r>
-              <w:rPr>
-                <w:rFonts w:ascii="Arial" w:hAnsi="Arial" w:cs="Arial"/>
-                <w:lang w:val="fr-FR"/>
-              </w:rPr>
-              <w:t xml:space="preserve"> </w:t>
-            </w:r>
-            <w:proofErr w:type="spellStart"/>
-            <w:r>
-              <w:rPr>
-                <w:rFonts w:ascii="Arial" w:hAnsi="Arial" w:cs="Arial"/>
-                <w:lang w:val="fr-FR"/>
-              </w:rPr>
-              <w:t>detection</w:t>
-            </w:r>
-            <w:proofErr w:type="spellEnd"/>
-            <w:r>
-              <w:rPr>
-                <w:rFonts w:ascii="Arial" w:hAnsi="Arial" w:cs="Arial"/>
-                <w:lang w:val="fr-FR"/>
-              </w:rPr>
-              <w:t xml:space="preserve"> </w:t>
-            </w:r>
-            <w:proofErr w:type="spellStart"/>
-            <w:r>
-              <w:rPr>
-                <w:rFonts w:ascii="Arial" w:hAnsi="Arial" w:cs="Arial"/>
-                <w:lang w:val="fr-FR"/>
-              </w:rPr>
-              <w:t>absolute</w:t>
-            </w:r>
-            <w:proofErr w:type="spellEnd"/>
-            <w:r>
-              <w:rPr>
-                <w:rFonts w:ascii="Arial" w:hAnsi="Arial" w:cs="Arial"/>
-                <w:lang w:val="fr-FR"/>
-              </w:rPr>
-              <w:t xml:space="preserve"> noise &lt;0.8.</w:t>
+              <w:t>Outlier detection absolute noise &lt;0.8.</w:t>
             </w:r>
           </w:p>
         </w:tc>
@@ -14909,14 +15239,12 @@
                 <w:rFonts w:ascii="Arial" w:hAnsi="Arial" w:cs="Arial"/>
               </w:rPr>
             </w:pPr>
-            <w:proofErr w:type="spellStart"/>
             <w:r>
               <w:rPr>
                 <w:rFonts w:ascii="Arial" w:hAnsi="Arial" w:cs="Arial"/>
               </w:rPr>
               <w:t>tajimas_d_eu</w:t>
             </w:r>
-            <w:proofErr w:type="spellEnd"/>
           </w:p>
           <w:p>
             <w:pPr>
@@ -14926,14 +15254,12 @@
                 <w:rFonts w:ascii="Arial" w:hAnsi="Arial" w:cs="Arial"/>
               </w:rPr>
             </w:pPr>
-            <w:proofErr w:type="spellStart"/>
             <w:r>
               <w:rPr>
                 <w:rFonts w:ascii="Arial" w:hAnsi="Arial" w:cs="Arial"/>
               </w:rPr>
               <w:t>relatedness_domestic_lyb</w:t>
             </w:r>
-            <w:proofErr w:type="spellEnd"/>
           </w:p>
           <w:p>
             <w:pPr>
@@ -15028,14 +15354,12 @@
                 <w:rFonts w:ascii="Arial" w:hAnsi="Arial" w:cs="Arial"/>
               </w:rPr>
             </w:pPr>
-            <w:proofErr w:type="spellStart"/>
             <w:r>
               <w:rPr>
                 <w:rFonts w:ascii="Arial" w:hAnsi="Arial" w:cs="Arial"/>
               </w:rPr>
               <w:t>relatedness_captive_lyb</w:t>
             </w:r>
-            <w:proofErr w:type="spellEnd"/>
           </w:p>
           <w:p>
             <w:pPr>
@@ -15130,7 +15454,6 @@
                 <w:lang w:val="fr-FR"/>
               </w:rPr>
             </w:pPr>
-            <w:proofErr w:type="spellStart"/>
             <w:r>
               <w:rPr>
                 <w:rFonts w:ascii="Arial" w:hAnsi="Arial" w:cs="Arial"/>
@@ -15138,7 +15461,6 @@
               </w:rPr>
               <w:t>relatedness_domestic_eu</w:t>
             </w:r>
-            <w:proofErr w:type="spellEnd"/>
           </w:p>
           <w:p>
             <w:pPr>
@@ -15149,7 +15471,6 @@
                 <w:lang w:val="fr-FR"/>
               </w:rPr>
             </w:pPr>
-            <w:proofErr w:type="spellStart"/>
             <w:r>
               <w:rPr>
                 <w:rFonts w:ascii="Arial" w:hAnsi="Arial" w:cs="Arial"/>
@@ -15157,7 +15478,6 @@
               </w:rPr>
               <w:t>tajimas_d_lyb</w:t>
             </w:r>
-            <w:proofErr w:type="spellEnd"/>
           </w:p>
           <w:p>
             <w:pPr>
@@ -15184,14 +15504,12 @@
                 <w:rFonts w:ascii="Arial" w:hAnsi="Arial" w:cs="Arial"/>
               </w:rPr>
             </w:pPr>
-            <w:proofErr w:type="spellStart"/>
             <w:r>
               <w:rPr>
                 <w:rFonts w:ascii="Arial" w:hAnsi="Arial" w:cs="Arial"/>
               </w:rPr>
               <w:t>fst_scot_lyb</w:t>
             </w:r>
-            <w:proofErr w:type="spellEnd"/>
           </w:p>
           <w:p>
             <w:pPr>
@@ -15245,119 +15563,6 @@
         </w:tc>
       </w:tr>
     </w:tbl>
-    <w:p>
-      <w:pPr>
-        <w:spacing w:line="480" w:lineRule="auto"/>
-        <w:jc w:val="both"/>
-        <w:rPr>
-          <w:rFonts w:ascii="Arial" w:hAnsi="Arial" w:cs="Arial"/>
-          <w:lang w:val="fr-FR"/>
-        </w:rPr>
-      </w:pPr>
-    </w:p>
-    <w:p>
-      <w:pPr>
-        <w:spacing w:line="480" w:lineRule="auto"/>
-        <w:jc w:val="both"/>
-        <w:rPr>
-          <w:rFonts w:ascii="Arial" w:hAnsi="Arial" w:cs="Arial"/>
-        </w:rPr>
-      </w:pPr>
-      <w:r>
-        <w:rPr>
-          <w:rFonts w:ascii="Arial" w:hAnsi="Arial" w:cs="Arial"/>
-          <w:noProof/>
-          <w14:ligatures w14:val="standardContextual"/>
-        </w:rPr>
-        <w:lastRenderedPageBreak/>
-        <w:drawing>
-          <wp:inline distT="0" distB="0" distL="0" distR="0" wp14:anchorId="7DC03D56" wp14:editId="52FE149C">
-            <wp:extent cx="5731510" cy="5671820"/>
-            <wp:effectExtent l="0" t="0" r="2540" b="5080"/>
-            <wp:docPr id="279232934" name="Picture 3" descr="A graph of a graph&#10;&#10;Description automatically generated with medium confidence"/>
-            <wp:cNvGraphicFramePr>
-              <a:graphicFrameLocks xmlns:a="http://schemas.openxmlformats.org/drawingml/2006/main" noChangeAspect="1"/>
-            </wp:cNvGraphicFramePr>
-            <a:graphic xmlns:a="http://schemas.openxmlformats.org/drawingml/2006/main">
-              <a:graphicData uri="http://schemas.openxmlformats.org/drawingml/2006/picture">
-                <pic:pic xmlns:pic="http://schemas.openxmlformats.org/drawingml/2006/picture">
-                  <pic:nvPicPr>
-                    <pic:cNvPr id="279232934" name="Picture 3" descr="A graph of a graph&#10;&#10;Description automatically generated with medium confidence"/>
-                    <pic:cNvPicPr/>
-                  </pic:nvPicPr>
-                  <pic:blipFill>
-                    <a:blip r:embed="rId19" cstate="print">
-                      <a:extLst>
-                        <a:ext uri="{28A0092B-C50C-407E-A947-70E740481C1C}">
-                          <a14:useLocalDpi xmlns:a14="http://schemas.microsoft.com/office/drawing/2010/main" val="0"/>
-                        </a:ext>
-                      </a:extLst>
-                    </a:blip>
-                    <a:stretch>
-                      <a:fillRect/>
-                    </a:stretch>
-                  </pic:blipFill>
-                  <pic:spPr>
-                    <a:xfrm>
-                      <a:off x="0" y="0"/>
-                      <a:ext cx="5731510" cy="5671820"/>
-                    </a:xfrm>
-                    <a:prstGeom prst="rect">
-                      <a:avLst/>
-                    </a:prstGeom>
-                  </pic:spPr>
-                </pic:pic>
-              </a:graphicData>
-            </a:graphic>
-          </wp:inline>
-        </w:drawing>
-      </w:r>
-    </w:p>
-    <w:p>
-      <w:pPr>
-        <w:spacing w:line="480" w:lineRule="auto"/>
-        <w:jc w:val="both"/>
-        <w:rPr>
-          <w:rFonts w:ascii="Arial" w:hAnsi="Arial" w:cs="Arial"/>
-        </w:rPr>
-      </w:pPr>
-      <w:r>
-        <w:rPr>
-          <w:rFonts w:ascii="Arial" w:hAnsi="Arial" w:cs="Arial"/>
-          <w:i/>
-          <w:iCs/>
-        </w:rPr>
-        <w:t xml:space="preserve">Figure </w:t>
-      </w:r>
-      <w:r>
-        <w:rPr>
-          <w:rFonts w:ascii="Arial" w:hAnsi="Arial" w:cs="Arial"/>
-          <w:i/>
-          <w:iCs/>
-        </w:rPr>
-        <w:t>S1</w:t>
-      </w:r>
-      <w:r>
-        <w:rPr>
-          <w:rFonts w:ascii="Arial" w:hAnsi="Arial" w:cs="Arial"/>
-        </w:rPr>
-        <w:t xml:space="preserve">: </w:t>
-      </w:r>
-      <w:proofErr w:type="spellStart"/>
-      <w:r>
-        <w:rPr>
-          <w:rFonts w:ascii="Arial" w:hAnsi="Arial" w:cs="Arial"/>
-        </w:rPr>
-        <w:t>Pairplot</w:t>
-      </w:r>
-      <w:proofErr w:type="spellEnd"/>
-      <w:r>
-        <w:rPr>
-          <w:rFonts w:ascii="Arial" w:hAnsi="Arial" w:cs="Arial"/>
-        </w:rPr>
-        <w:t xml:space="preserve"> of joint distributions between parameters that show correlation. (Maybe should put this in supplementary materials)</w:t>
-      </w:r>
-    </w:p>
     <w:p>
       <w:pPr>
         <w:spacing w:line="480" w:lineRule="auto"/>
@@ -18688,6 +18893,112 @@
       <w:ind w:left="720" w:hanging="720"/>
     </w:pPr>
   </w:style>
+  <w:style w:type="table" w:styleId="GridTable5Dark-Accent1">
+    <w:name w:val="Grid Table 5 Dark Accent 1"/>
+    <w:basedOn w:val="TableNormal"/>
+    <w:uiPriority w:val="50"/>
+    <w:rsid w:val="00D42DD6"/>
+    <w:pPr>
+      <w:spacing w:after="0" w:line="240" w:lineRule="auto"/>
+    </w:pPr>
+    <w:tblPr>
+      <w:tblStyleRowBandSize w:val="1"/>
+      <w:tblStyleColBandSize w:val="1"/>
+      <w:tblBorders>
+        <w:top w:val="single" w:sz="4" w:space="0" w:color="FFFFFF" w:themeColor="background1"/>
+        <w:left w:val="single" w:sz="4" w:space="0" w:color="FFFFFF" w:themeColor="background1"/>
+        <w:bottom w:val="single" w:sz="4" w:space="0" w:color="FFFFFF" w:themeColor="background1"/>
+        <w:right w:val="single" w:sz="4" w:space="0" w:color="FFFFFF" w:themeColor="background1"/>
+        <w:insideH w:val="single" w:sz="4" w:space="0" w:color="FFFFFF" w:themeColor="background1"/>
+        <w:insideV w:val="single" w:sz="4" w:space="0" w:color="FFFFFF" w:themeColor="background1"/>
+      </w:tblBorders>
+    </w:tblPr>
+    <w:tcPr>
+      <w:shd w:val="clear" w:color="auto" w:fill="D9E2F3" w:themeFill="accent1" w:themeFillTint="33"/>
+    </w:tcPr>
+    <w:tblStylePr w:type="firstRow">
+      <w:rPr>
+        <w:b/>
+        <w:bCs/>
+        <w:color w:val="FFFFFF" w:themeColor="background1"/>
+      </w:rPr>
+      <w:tblPr/>
+      <w:tcPr>
+        <w:tcBorders>
+          <w:top w:val="single" w:sz="4" w:space="0" w:color="FFFFFF" w:themeColor="background1"/>
+          <w:left w:val="single" w:sz="4" w:space="0" w:color="FFFFFF" w:themeColor="background1"/>
+          <w:right w:val="single" w:sz="4" w:space="0" w:color="FFFFFF" w:themeColor="background1"/>
+          <w:insideH w:val="nil"/>
+          <w:insideV w:val="nil"/>
+        </w:tcBorders>
+        <w:shd w:val="clear" w:color="auto" w:fill="4472C4" w:themeFill="accent1"/>
+      </w:tcPr>
+    </w:tblStylePr>
+    <w:tblStylePr w:type="lastRow">
+      <w:rPr>
+        <w:b/>
+        <w:bCs/>
+        <w:color w:val="FFFFFF" w:themeColor="background1"/>
+      </w:rPr>
+      <w:tblPr/>
+      <w:tcPr>
+        <w:tcBorders>
+          <w:left w:val="single" w:sz="4" w:space="0" w:color="FFFFFF" w:themeColor="background1"/>
+          <w:bottom w:val="single" w:sz="4" w:space="0" w:color="FFFFFF" w:themeColor="background1"/>
+          <w:right w:val="single" w:sz="4" w:space="0" w:color="FFFFFF" w:themeColor="background1"/>
+          <w:insideH w:val="nil"/>
+          <w:insideV w:val="nil"/>
+        </w:tcBorders>
+        <w:shd w:val="clear" w:color="auto" w:fill="4472C4" w:themeFill="accent1"/>
+      </w:tcPr>
+    </w:tblStylePr>
+    <w:tblStylePr w:type="firstCol">
+      <w:rPr>
+        <w:b/>
+        <w:bCs/>
+        <w:color w:val="FFFFFF" w:themeColor="background1"/>
+      </w:rPr>
+      <w:tblPr/>
+      <w:tcPr>
+        <w:tcBorders>
+          <w:top w:val="single" w:sz="4" w:space="0" w:color="FFFFFF" w:themeColor="background1"/>
+          <w:left w:val="single" w:sz="4" w:space="0" w:color="FFFFFF" w:themeColor="background1"/>
+          <w:bottom w:val="single" w:sz="4" w:space="0" w:color="FFFFFF" w:themeColor="background1"/>
+          <w:insideV w:val="nil"/>
+        </w:tcBorders>
+        <w:shd w:val="clear" w:color="auto" w:fill="4472C4" w:themeFill="accent1"/>
+      </w:tcPr>
+    </w:tblStylePr>
+    <w:tblStylePr w:type="lastCol">
+      <w:rPr>
+        <w:b/>
+        <w:bCs/>
+        <w:color w:val="FFFFFF" w:themeColor="background1"/>
+      </w:rPr>
+      <w:tblPr/>
+      <w:tcPr>
+        <w:tcBorders>
+          <w:top w:val="single" w:sz="4" w:space="0" w:color="FFFFFF" w:themeColor="background1"/>
+          <w:bottom w:val="single" w:sz="4" w:space="0" w:color="FFFFFF" w:themeColor="background1"/>
+          <w:right w:val="single" w:sz="4" w:space="0" w:color="FFFFFF" w:themeColor="background1"/>
+          <w:insideV w:val="nil"/>
+        </w:tcBorders>
+        <w:shd w:val="clear" w:color="auto" w:fill="4472C4" w:themeFill="accent1"/>
+      </w:tcPr>
+    </w:tblStylePr>
+    <w:tblStylePr w:type="band1Vert">
+      <w:tblPr/>
+      <w:tcPr>
+        <w:shd w:val="clear" w:color="auto" w:fill="B4C6E7" w:themeFill="accent1" w:themeFillTint="66"/>
+      </w:tcPr>
+    </w:tblStylePr>
+    <w:tblStylePr w:type="band1Horz">
+      <w:tblPr/>
+      <w:tcPr>
+        <w:shd w:val="clear" w:color="auto" w:fill="B4C6E7" w:themeFill="accent1" w:themeFillTint="66"/>
+      </w:tcPr>
+    </w:tblStylePr>
+  </w:style>
 </w:styles>
 </file>
 

</xml_diff>

<commit_message>
added legend to inference plot
</commit_message>
<xml_diff>
--- a/manuscript/wildcat_sbi_manuscript.docx
+++ b/manuscript/wildcat_sbi_manuscript.docx
@@ -583,7 +583,25 @@
           <w:i/>
           <w:iCs/>
         </w:rPr>
-        <w:t>P(θ|D)</w:t>
+        <w:t>P(</w:t>
+      </w:r>
+      <w:proofErr w:type="spellStart"/>
+      <w:r>
+        <w:rPr>
+          <w:rFonts w:ascii="Arial" w:hAnsi="Arial" w:cs="Arial"/>
+          <w:i/>
+          <w:iCs/>
+        </w:rPr>
+        <w:t>θ|D</w:t>
+      </w:r>
+      <w:proofErr w:type="spellEnd"/>
+      <w:r>
+        <w:rPr>
+          <w:rFonts w:ascii="Arial" w:hAnsi="Arial" w:cs="Arial"/>
+          <w:i/>
+          <w:iCs/>
+        </w:rPr>
+        <w:t>)</w:t>
       </w:r>
       <w:r>
         <w:rPr>
@@ -3926,7 +3944,21 @@
         <w:rPr>
           <w:rFonts w:ascii="Arial" w:hAnsi="Arial" w:cs="Arial"/>
         </w:rPr>
-        <w:t>. After simulation, the tree sequence was simplified to include only the ancestry of a sample set matching our observed dataset and a MAC filter was applied to remove singletons and doubletons to match our observed data. To obtain simulated data and observed data in the same format for inference, tsinfer (v0.3.1) was used to infer the succinct tree sequence for the observed genomic data</w:t>
+        <w:t xml:space="preserve">. After simulation, the tree sequence was simplified to include only the ancestry of a sample set matching our observed dataset and a MAC filter was applied to remove singletons and doubletons to match our observed data. To obtain simulated data and observed data in the same format for inference, </w:t>
+      </w:r>
+      <w:proofErr w:type="spellStart"/>
+      <w:r>
+        <w:rPr>
+          <w:rFonts w:ascii="Arial" w:hAnsi="Arial" w:cs="Arial"/>
+        </w:rPr>
+        <w:t>tsinfer</w:t>
+      </w:r>
+      <w:proofErr w:type="spellEnd"/>
+      <w:r>
+        <w:rPr>
+          <w:rFonts w:ascii="Arial" w:hAnsi="Arial" w:cs="Arial"/>
+        </w:rPr>
+        <w:t xml:space="preserve"> (v0.3.1) was used to infer the succinct tree sequence for the observed genomic data</w:t>
       </w:r>
       <w:r>
         <w:rPr>
@@ -5794,7 +5826,21 @@
         <w:rPr>
           <w:rFonts w:ascii="Arial" w:hAnsi="Arial" w:cs="Arial"/>
         </w:rPr>
-        <w:t xml:space="preserve">k generations ago (~316 kya) </w:t>
+        <w:t xml:space="preserve">k generations ago (~316 </w:t>
+      </w:r>
+      <w:proofErr w:type="spellStart"/>
+      <w:r>
+        <w:rPr>
+          <w:rFonts w:ascii="Arial" w:hAnsi="Arial" w:cs="Arial"/>
+        </w:rPr>
+        <w:t>kya</w:t>
+      </w:r>
+      <w:proofErr w:type="spellEnd"/>
+      <w:r>
+        <w:rPr>
+          <w:rFonts w:ascii="Arial" w:hAnsi="Arial" w:cs="Arial"/>
+        </w:rPr>
+        <w:t xml:space="preserve">) </w:t>
       </w:r>
       <w:r>
         <w:rPr>
@@ -5840,7 +5886,21 @@
         <w:rPr>
           <w:rFonts w:ascii="Arial" w:hAnsi="Arial" w:cs="Arial"/>
         </w:rPr>
-        <w:t>.5 kya) (</w:t>
+        <w:t xml:space="preserve">.5 </w:t>
+      </w:r>
+      <w:proofErr w:type="spellStart"/>
+      <w:r>
+        <w:rPr>
+          <w:rFonts w:ascii="Arial" w:hAnsi="Arial" w:cs="Arial"/>
+        </w:rPr>
+        <w:t>kya</w:t>
+      </w:r>
+      <w:proofErr w:type="spellEnd"/>
+      <w:r>
+        <w:rPr>
+          <w:rFonts w:ascii="Arial" w:hAnsi="Arial" w:cs="Arial"/>
+        </w:rPr>
+        <w:t>) (</w:t>
       </w:r>
       <w:r>
         <w:rPr>
@@ -5868,7 +5928,21 @@
         <w:rPr>
           <w:rFonts w:ascii="Arial" w:hAnsi="Arial" w:cs="Arial"/>
         </w:rPr>
-        <w:t xml:space="preserve"> population was narrower than our prior, and shifted to a more recent divergence around a posterior mean of 2900 generations (8.7 kya) (</w:t>
+        <w:t xml:space="preserve"> population was narrower than our prior, and shifted to a more recent divergence around a posterior mean of 2900 generations (8.7 </w:t>
+      </w:r>
+      <w:proofErr w:type="spellStart"/>
+      <w:r>
+        <w:rPr>
+          <w:rFonts w:ascii="Arial" w:hAnsi="Arial" w:cs="Arial"/>
+        </w:rPr>
+        <w:t>kya</w:t>
+      </w:r>
+      <w:proofErr w:type="spellEnd"/>
+      <w:r>
+        <w:rPr>
+          <w:rFonts w:ascii="Arial" w:hAnsi="Arial" w:cs="Arial"/>
+        </w:rPr>
+        <w:t>) (</w:t>
       </w:r>
       <w:r>
         <w:rPr>
@@ -6219,7 +6293,21 @@
         <w:rPr>
           <w:rFonts w:ascii="Arial" w:hAnsi="Arial" w:cs="Arial"/>
         </w:rPr>
-        <w:t xml:space="preserve"> There was correlation in the posterior density between some pairs of parameters, indicated by linear relationships in joint distributions; These parameters have been plotted as a pairplot (</w:t>
+        <w:t xml:space="preserve"> There was correlation in the posterior density between some pairs of parameters, indicated by linear relationships in joint distributions; These parameters have been plotted as a </w:t>
+      </w:r>
+      <w:proofErr w:type="spellStart"/>
+      <w:r>
+        <w:rPr>
+          <w:rFonts w:ascii="Arial" w:hAnsi="Arial" w:cs="Arial"/>
+        </w:rPr>
+        <w:t>pairplot</w:t>
+      </w:r>
+      <w:proofErr w:type="spellEnd"/>
+      <w:r>
+        <w:rPr>
+          <w:rFonts w:ascii="Arial" w:hAnsi="Arial" w:cs="Arial"/>
+        </w:rPr>
+        <w:t xml:space="preserve"> (</w:t>
       </w:r>
       <w:r>
         <w:rPr>
@@ -6569,7 +6657,21 @@
         <w:rPr>
           <w:rFonts w:ascii="Arial" w:hAnsi="Arial" w:cs="Arial"/>
         </w:rPr>
-        <w:t xml:space="preserve">Talk about possible sources, e.g. pca noise, low sample size, unrepresentative samples, missingness, population structure, </w:t>
+        <w:t xml:space="preserve">Talk about possible sources, e.g. </w:t>
+      </w:r>
+      <w:proofErr w:type="spellStart"/>
+      <w:r>
+        <w:rPr>
+          <w:rFonts w:ascii="Arial" w:hAnsi="Arial" w:cs="Arial"/>
+        </w:rPr>
+        <w:t>pca</w:t>
+      </w:r>
+      <w:proofErr w:type="spellEnd"/>
+      <w:r>
+        <w:rPr>
+          <w:rFonts w:ascii="Arial" w:hAnsi="Arial" w:cs="Arial"/>
+        </w:rPr>
+        <w:t xml:space="preserve"> noise, low sample size, unrepresentative samples, missingness, population structure, </w:t>
       </w:r>
     </w:p>
     <w:p>
@@ -8480,7 +8582,21 @@
         <w:rPr>
           <w:rFonts w:ascii="Arial" w:hAnsi="Arial" w:cs="Arial"/>
         </w:rPr>
-        <w:t>Use Procrustes rotation on PCA for pca based stats to reduce noise.</w:t>
+        <w:t xml:space="preserve">Use Procrustes rotation on PCA for </w:t>
+      </w:r>
+      <w:proofErr w:type="spellStart"/>
+      <w:r>
+        <w:rPr>
+          <w:rFonts w:ascii="Arial" w:hAnsi="Arial" w:cs="Arial"/>
+        </w:rPr>
+        <w:t>pca</w:t>
+      </w:r>
+      <w:proofErr w:type="spellEnd"/>
+      <w:r>
+        <w:rPr>
+          <w:rFonts w:ascii="Arial" w:hAnsi="Arial" w:cs="Arial"/>
+        </w:rPr>
+        <w:t xml:space="preserve"> based stats to reduce noise.</w:t>
       </w:r>
     </w:p>
     <w:p>
@@ -10521,7 +10637,21 @@
         <w:rPr>
           <w:rFonts w:ascii="Arial" w:hAnsi="Arial" w:cs="Arial"/>
         </w:rPr>
-        <w:t xml:space="preserve"> All distributions were implemented using the scipy package (v1.13.0).</w:t>
+        <w:t xml:space="preserve"> All distributions were implemented using the </w:t>
+      </w:r>
+      <w:proofErr w:type="spellStart"/>
+      <w:r>
+        <w:rPr>
+          <w:rFonts w:ascii="Arial" w:hAnsi="Arial" w:cs="Arial"/>
+        </w:rPr>
+        <w:t>scipy</w:t>
+      </w:r>
+      <w:proofErr w:type="spellEnd"/>
+      <w:r>
+        <w:rPr>
+          <w:rFonts w:ascii="Arial" w:hAnsi="Arial" w:cs="Arial"/>
+        </w:rPr>
+        <w:t xml:space="preserve"> package (v1.13.0).</w:t>
       </w:r>
     </w:p>
     <w:tbl>
@@ -11463,7 +11593,21 @@
               <w:rPr>
                 <w:rFonts w:ascii="Arial" w:hAnsi="Arial" w:cs="Arial"/>
               </w:rPr>
-              <w:t>Very broad around mtDNA based estimate of ~200,000 years.</w:t>
+              <w:t xml:space="preserve">Very broad around </w:t>
+            </w:r>
+            <w:proofErr w:type="spellStart"/>
+            <w:r>
+              <w:rPr>
+                <w:rFonts w:ascii="Arial" w:hAnsi="Arial" w:cs="Arial"/>
+              </w:rPr>
+              <w:t>mtDNA</w:t>
+            </w:r>
+            <w:proofErr w:type="spellEnd"/>
+            <w:r>
+              <w:rPr>
+                <w:rFonts w:ascii="Arial" w:hAnsi="Arial" w:cs="Arial"/>
+              </w:rPr>
+              <w:t xml:space="preserve"> based estimate of ~200,000 years.</w:t>
             </w:r>
             <w:r>
               <w:rPr>
@@ -11766,7 +11910,21 @@
               <w:rPr>
                 <w:rFonts w:ascii="Arial" w:hAnsi="Arial" w:cs="Arial"/>
               </w:rPr>
-              <w:t>Flooding of Doggerland ~8kya, although barriers likely existed before this</w:t>
+              <w:t xml:space="preserve">Flooding of </w:t>
+            </w:r>
+            <w:proofErr w:type="spellStart"/>
+            <w:r>
+              <w:rPr>
+                <w:rFonts w:ascii="Arial" w:hAnsi="Arial" w:cs="Arial"/>
+              </w:rPr>
+              <w:t>Doggerland</w:t>
+            </w:r>
+            <w:proofErr w:type="spellEnd"/>
+            <w:r>
+              <w:rPr>
+                <w:rFonts w:ascii="Arial" w:hAnsi="Arial" w:cs="Arial"/>
+              </w:rPr>
+              <w:t xml:space="preserve"> ~8kya, although barriers likely existed before this</w:t>
             </w:r>
             <w:r>
               <w:rPr>
@@ -12355,11 +12513,19 @@
                 <w:rFonts w:ascii="Arial" w:hAnsi="Arial" w:cs="Arial"/>
               </w:rPr>
             </w:pPr>
-            <w:r>
-              <w:rPr>
-                <w:rFonts w:ascii="Arial" w:hAnsi="Arial" w:cs="Arial"/>
-              </w:rPr>
-              <w:t xml:space="preserve">Steinrϋcken </w:t>
+            <w:proofErr w:type="spellStart"/>
+            <w:r>
+              <w:rPr>
+                <w:rFonts w:ascii="Arial" w:hAnsi="Arial" w:cs="Arial"/>
+              </w:rPr>
+              <w:t>Steinrϋcken</w:t>
+            </w:r>
+            <w:proofErr w:type="spellEnd"/>
+            <w:r>
+              <w:rPr>
+                <w:rFonts w:ascii="Arial" w:hAnsi="Arial" w:cs="Arial"/>
+              </w:rPr>
+              <w:t xml:space="preserve"> </w:t>
             </w:r>
             <w:r>
               <w:rPr>
@@ -12484,11 +12650,19 @@
                 <w:rFonts w:ascii="Arial" w:hAnsi="Arial" w:cs="Arial"/>
               </w:rPr>
             </w:pPr>
-            <w:r>
-              <w:rPr>
-                <w:rFonts w:ascii="Arial" w:hAnsi="Arial" w:cs="Arial"/>
-              </w:rPr>
-              <w:t xml:space="preserve">Steinrϋcken </w:t>
+            <w:proofErr w:type="spellStart"/>
+            <w:r>
+              <w:rPr>
+                <w:rFonts w:ascii="Arial" w:hAnsi="Arial" w:cs="Arial"/>
+              </w:rPr>
+              <w:t>Steinrϋcken</w:t>
+            </w:r>
+            <w:proofErr w:type="spellEnd"/>
+            <w:r>
+              <w:rPr>
+                <w:rFonts w:ascii="Arial" w:hAnsi="Arial" w:cs="Arial"/>
+              </w:rPr>
+              <w:t xml:space="preserve"> </w:t>
             </w:r>
             <w:r>
               <w:rPr>
@@ -14722,10 +14896,10 @@
         </w:rPr>
         <w:lastRenderedPageBreak/>
         <w:drawing>
-          <wp:inline distT="0" distB="0" distL="0" distR="0" wp14:anchorId="105DC1DA" wp14:editId="5CC8B3BA">
-            <wp:extent cx="5731510" cy="5962650"/>
+          <wp:inline distT="0" distB="0" distL="0" distR="0" wp14:anchorId="60805BFB" wp14:editId="7FF5B160">
+            <wp:extent cx="5731510" cy="6142990"/>
             <wp:effectExtent l="0" t="0" r="2540" b="0"/>
-            <wp:docPr id="1850838994" name="Picture 5" descr="A collage of graphs&#10;&#10;Description automatically generated"/>
+            <wp:docPr id="1760026362" name="Picture 3" descr="A collage of graphs&#10;&#10;Description automatically generated"/>
             <wp:cNvGraphicFramePr>
               <a:graphicFrameLocks xmlns:a="http://schemas.openxmlformats.org/drawingml/2006/main" noChangeAspect="1"/>
             </wp:cNvGraphicFramePr>
@@ -14733,7 +14907,7 @@
               <a:graphicData uri="http://schemas.openxmlformats.org/drawingml/2006/picture">
                 <pic:pic xmlns:pic="http://schemas.openxmlformats.org/drawingml/2006/picture">
                   <pic:nvPicPr>
-                    <pic:cNvPr id="1850838994" name="Picture 5" descr="A collage of graphs&#10;&#10;Description automatically generated"/>
+                    <pic:cNvPr id="1760026362" name="Picture 3" descr="A collage of graphs&#10;&#10;Description automatically generated"/>
                     <pic:cNvPicPr/>
                   </pic:nvPicPr>
                   <pic:blipFill>
@@ -14751,7 +14925,7 @@
                   <pic:spPr>
                     <a:xfrm>
                       <a:off x="0" y="0"/>
-                      <a:ext cx="5731510" cy="5962650"/>
+                      <a:ext cx="5731510" cy="6142990"/>
                     </a:xfrm>
                     <a:prstGeom prst="rect">
                       <a:avLst/>
@@ -14979,7 +15153,21 @@
         <w:rPr>
           <w:rFonts w:ascii="Arial" w:hAnsi="Arial" w:cs="Arial"/>
         </w:rPr>
-        <w:t>: Pairplot of joint</w:t>
+        <w:t xml:space="preserve">: </w:t>
+      </w:r>
+      <w:proofErr w:type="spellStart"/>
+      <w:r>
+        <w:rPr>
+          <w:rFonts w:ascii="Arial" w:hAnsi="Arial" w:cs="Arial"/>
+        </w:rPr>
+        <w:t>Pairplot</w:t>
+      </w:r>
+      <w:proofErr w:type="spellEnd"/>
+      <w:r>
+        <w:rPr>
+          <w:rFonts w:ascii="Arial" w:hAnsi="Arial" w:cs="Arial"/>
+        </w:rPr>
+        <w:t xml:space="preserve"> of joint</w:t>
       </w:r>
       <w:r>
         <w:rPr>
@@ -15102,7 +15290,25 @@
           <w:i/>
           <w:iCs/>
         </w:rPr>
-        <w:t xml:space="preserve">maximum a posterioiri </w:t>
+        <w:t xml:space="preserve">maximum a </w:t>
+      </w:r>
+      <w:proofErr w:type="spellStart"/>
+      <w:r>
+        <w:rPr>
+          <w:rFonts w:ascii="Arial" w:hAnsi="Arial" w:cs="Arial"/>
+          <w:i/>
+          <w:iCs/>
+        </w:rPr>
+        <w:t>posterioiri</w:t>
+      </w:r>
+      <w:proofErr w:type="spellEnd"/>
+      <w:r>
+        <w:rPr>
+          <w:rFonts w:ascii="Arial" w:hAnsi="Arial" w:cs="Arial"/>
+          <w:i/>
+          <w:iCs/>
+        </w:rPr>
+        <w:t xml:space="preserve"> </w:t>
       </w:r>
       <w:r>
         <w:rPr>
@@ -15385,6 +15591,7 @@
                 <w:lang w:val="fr-FR"/>
               </w:rPr>
             </w:pPr>
+            <w:proofErr w:type="spellStart"/>
             <w:r>
               <w:rPr>
                 <w:rFonts w:ascii="Arial" w:hAnsi="Arial" w:cs="Arial"/>
@@ -15392,6 +15599,7 @@
               </w:rPr>
               <w:t>divergence_domestic_eu</w:t>
             </w:r>
+            <w:proofErr w:type="spellEnd"/>
           </w:p>
           <w:p>
             <w:pPr>
@@ -15436,6 +15644,7 @@
                 <w:lang w:val="fr-FR"/>
               </w:rPr>
             </w:pPr>
+            <w:proofErr w:type="spellStart"/>
             <w:r>
               <w:rPr>
                 <w:rFonts w:ascii="Arial" w:hAnsi="Arial" w:cs="Arial"/>
@@ -15443,6 +15652,7 @@
               </w:rPr>
               <w:t>divergence_captive_lyb</w:t>
             </w:r>
+            <w:proofErr w:type="spellEnd"/>
           </w:p>
           <w:p>
             <w:pPr>
@@ -15452,12 +15662,14 @@
                 <w:rFonts w:ascii="Arial" w:hAnsi="Arial" w:cs="Arial"/>
               </w:rPr>
             </w:pPr>
+            <w:proofErr w:type="spellStart"/>
             <w:r>
               <w:rPr>
                 <w:rFonts w:ascii="Arial" w:hAnsi="Arial" w:cs="Arial"/>
               </w:rPr>
               <w:t>segregating_sites_lyb</w:t>
             </w:r>
+            <w:proofErr w:type="spellEnd"/>
           </w:p>
           <w:p>
             <w:pPr>
@@ -15467,12 +15679,14 @@
                 <w:rFonts w:ascii="Arial" w:hAnsi="Arial" w:cs="Arial"/>
               </w:rPr>
             </w:pPr>
+            <w:proofErr w:type="spellStart"/>
             <w:r>
               <w:rPr>
                 <w:rFonts w:ascii="Arial" w:hAnsi="Arial" w:cs="Arial"/>
               </w:rPr>
               <w:t>segregating_sites_eu</w:t>
             </w:r>
+            <w:proofErr w:type="spellEnd"/>
           </w:p>
           <w:p>
             <w:pPr>
@@ -15482,12 +15696,14 @@
                 <w:rFonts w:ascii="Arial" w:hAnsi="Arial" w:cs="Arial"/>
               </w:rPr>
             </w:pPr>
+            <w:proofErr w:type="spellStart"/>
             <w:r>
               <w:rPr>
                 <w:rFonts w:ascii="Arial" w:hAnsi="Arial" w:cs="Arial"/>
               </w:rPr>
               <w:t>divergence_scot_lyb</w:t>
             </w:r>
+            <w:proofErr w:type="spellEnd"/>
           </w:p>
           <w:p>
             <w:pPr>
@@ -15546,12 +15762,14 @@
                 <w:rFonts w:ascii="Arial" w:hAnsi="Arial" w:cs="Arial"/>
               </w:rPr>
             </w:pPr>
+            <w:proofErr w:type="spellStart"/>
             <w:r>
               <w:rPr>
                 <w:rFonts w:ascii="Arial" w:hAnsi="Arial" w:cs="Arial"/>
               </w:rPr>
               <w:t>diversity_domestic</w:t>
             </w:r>
+            <w:proofErr w:type="spellEnd"/>
           </w:p>
           <w:p>
             <w:pPr>
@@ -15686,12 +15904,53 @@
                 <w:lang w:val="fr-FR"/>
               </w:rPr>
             </w:pPr>
+            <w:proofErr w:type="spellStart"/>
             <w:r>
               <w:rPr>
                 <w:rFonts w:ascii="Arial" w:hAnsi="Arial" w:cs="Arial"/>
                 <w:lang w:val="fr-FR"/>
               </w:rPr>
-              <w:t>Outlier detection absolute noise &lt;0.8.</w:t>
+              <w:t>Outlier</w:t>
+            </w:r>
+            <w:proofErr w:type="spellEnd"/>
+            <w:r>
+              <w:rPr>
+                <w:rFonts w:ascii="Arial" w:hAnsi="Arial" w:cs="Arial"/>
+                <w:lang w:val="fr-FR"/>
+              </w:rPr>
+              <w:t xml:space="preserve"> </w:t>
+            </w:r>
+            <w:proofErr w:type="spellStart"/>
+            <w:r>
+              <w:rPr>
+                <w:rFonts w:ascii="Arial" w:hAnsi="Arial" w:cs="Arial"/>
+                <w:lang w:val="fr-FR"/>
+              </w:rPr>
+              <w:t>detection</w:t>
+            </w:r>
+            <w:proofErr w:type="spellEnd"/>
+            <w:r>
+              <w:rPr>
+                <w:rFonts w:ascii="Arial" w:hAnsi="Arial" w:cs="Arial"/>
+                <w:lang w:val="fr-FR"/>
+              </w:rPr>
+              <w:t xml:space="preserve"> </w:t>
+            </w:r>
+            <w:proofErr w:type="spellStart"/>
+            <w:r>
+              <w:rPr>
+                <w:rFonts w:ascii="Arial" w:hAnsi="Arial" w:cs="Arial"/>
+                <w:lang w:val="fr-FR"/>
+              </w:rPr>
+              <w:t>absolute</w:t>
+            </w:r>
+            <w:proofErr w:type="spellEnd"/>
+            <w:r>
+              <w:rPr>
+                <w:rFonts w:ascii="Arial" w:hAnsi="Arial" w:cs="Arial"/>
+                <w:lang w:val="fr-FR"/>
+              </w:rPr>
+              <w:t xml:space="preserve"> noise &lt;0.8.</w:t>
             </w:r>
           </w:p>
         </w:tc>
@@ -15707,12 +15966,14 @@
                 <w:rFonts w:ascii="Arial" w:hAnsi="Arial" w:cs="Arial"/>
               </w:rPr>
             </w:pPr>
+            <w:proofErr w:type="spellStart"/>
             <w:r>
               <w:rPr>
                 <w:rFonts w:ascii="Arial" w:hAnsi="Arial" w:cs="Arial"/>
               </w:rPr>
               <w:t>tajimas_d_eu</w:t>
             </w:r>
+            <w:proofErr w:type="spellEnd"/>
           </w:p>
           <w:p>
             <w:pPr>
@@ -15722,12 +15983,14 @@
                 <w:rFonts w:ascii="Arial" w:hAnsi="Arial" w:cs="Arial"/>
               </w:rPr>
             </w:pPr>
+            <w:proofErr w:type="spellStart"/>
             <w:r>
               <w:rPr>
                 <w:rFonts w:ascii="Arial" w:hAnsi="Arial" w:cs="Arial"/>
               </w:rPr>
               <w:t>relatedness_domestic_lyb</w:t>
             </w:r>
+            <w:proofErr w:type="spellEnd"/>
           </w:p>
           <w:p>
             <w:pPr>
@@ -15822,12 +16085,14 @@
                 <w:rFonts w:ascii="Arial" w:hAnsi="Arial" w:cs="Arial"/>
               </w:rPr>
             </w:pPr>
+            <w:proofErr w:type="spellStart"/>
             <w:r>
               <w:rPr>
                 <w:rFonts w:ascii="Arial" w:hAnsi="Arial" w:cs="Arial"/>
               </w:rPr>
               <w:t>relatedness_captive_lyb</w:t>
             </w:r>
+            <w:proofErr w:type="spellEnd"/>
           </w:p>
           <w:p>
             <w:pPr>
@@ -15922,6 +16187,7 @@
                 <w:lang w:val="fr-FR"/>
               </w:rPr>
             </w:pPr>
+            <w:proofErr w:type="spellStart"/>
             <w:r>
               <w:rPr>
                 <w:rFonts w:ascii="Arial" w:hAnsi="Arial" w:cs="Arial"/>
@@ -15929,6 +16195,7 @@
               </w:rPr>
               <w:t>relatedness_domestic_eu</w:t>
             </w:r>
+            <w:proofErr w:type="spellEnd"/>
           </w:p>
           <w:p>
             <w:pPr>
@@ -15939,6 +16206,7 @@
                 <w:lang w:val="fr-FR"/>
               </w:rPr>
             </w:pPr>
+            <w:proofErr w:type="spellStart"/>
             <w:r>
               <w:rPr>
                 <w:rFonts w:ascii="Arial" w:hAnsi="Arial" w:cs="Arial"/>
@@ -15946,6 +16214,7 @@
               </w:rPr>
               <w:t>tajimas_d_lyb</w:t>
             </w:r>
+            <w:proofErr w:type="spellEnd"/>
           </w:p>
           <w:p>
             <w:pPr>
@@ -15972,12 +16241,14 @@
                 <w:rFonts w:ascii="Arial" w:hAnsi="Arial" w:cs="Arial"/>
               </w:rPr>
             </w:pPr>
+            <w:proofErr w:type="spellStart"/>
             <w:r>
               <w:rPr>
                 <w:rFonts w:ascii="Arial" w:hAnsi="Arial" w:cs="Arial"/>
               </w:rPr>
               <w:t>fst_scot_lyb</w:t>
             </w:r>
+            <w:proofErr w:type="spellEnd"/>
           </w:p>
           <w:p>
             <w:pPr>
@@ -19117,6 +19388,7 @@
   <w:style w:type="character" w:default="1" w:styleId="DefaultParagraphFont">
     <w:name w:val="Default Paragraph Font"/>
     <w:uiPriority w:val="1"/>
+    <w:semiHidden/>
     <w:unhideWhenUsed/>
   </w:style>
   <w:style w:type="table" w:default="1" w:styleId="TableNormal">

</xml_diff>

<commit_message>
plotted misspecified case and updated discussion
</commit_message>
<xml_diff>
--- a/manuscript/wildcat_sbi_manuscript.docx
+++ b/manuscript/wildcat_sbi_manuscript.docx
@@ -6099,12 +6099,15 @@
         </w:rPr>
         <w:t xml:space="preserve"> and 0.0464 migrants per generation respectively, and the length of migration from domestics to wild-living Scottish wildcats was centred around a mean of 14.2 generations (42.6 years).</w:t>
       </w:r>
-      <w:r>
-        <w:rPr>
-          <w:rFonts w:ascii="Arial" w:hAnsi="Arial" w:cs="Arial"/>
-        </w:rPr>
-        <w:t xml:space="preserve"> </w:t>
-      </w:r>
+    </w:p>
+    <w:p>
+      <w:pPr>
+        <w:spacing w:line="480" w:lineRule="auto"/>
+        <w:jc w:val="both"/>
+        <w:rPr>
+          <w:rFonts w:ascii="Arial" w:hAnsi="Arial" w:cs="Arial"/>
+        </w:rPr>
+      </w:pPr>
     </w:p>
     <w:p>
       <w:pPr>
@@ -6841,8 +6844,18 @@
         <w:jc w:val="both"/>
         <w:rPr>
           <w:rFonts w:ascii="Arial" w:hAnsi="Arial" w:cs="Arial"/>
-        </w:rPr>
-      </w:pPr>
+          <w:i/>
+          <w:iCs/>
+        </w:rPr>
+      </w:pPr>
+      <w:r>
+        <w:rPr>
+          <w:rFonts w:ascii="Arial" w:hAnsi="Arial" w:cs="Arial"/>
+          <w:i/>
+          <w:iCs/>
+        </w:rPr>
+        <w:t>4.1. Conclusions for demography</w:t>
+      </w:r>
     </w:p>
     <w:p>
       <w:pPr>
@@ -6852,6 +6865,332 @@
           <w:rFonts w:ascii="Arial" w:hAnsi="Arial" w:cs="Arial"/>
         </w:rPr>
       </w:pPr>
+      <w:r>
+        <w:rPr>
+          <w:rFonts w:ascii="Arial" w:hAnsi="Arial" w:cs="Arial"/>
+        </w:rPr>
+        <w:t xml:space="preserve">Firstly, the distributions for migration rate and the duration of migration of genetic material from </w:t>
+      </w:r>
+      <w:r>
+        <w:rPr>
+          <w:rFonts w:ascii="Arial" w:hAnsi="Arial" w:cs="Arial"/>
+        </w:rPr>
+        <w:t>domestic</w:t>
+      </w:r>
+      <w:r>
+        <w:rPr>
+          <w:rFonts w:ascii="Arial" w:hAnsi="Arial" w:cs="Arial"/>
+        </w:rPr>
+        <w:t xml:space="preserve"> cats to wild </w:t>
+      </w:r>
+      <w:r>
+        <w:rPr>
+          <w:rFonts w:ascii="Arial" w:hAnsi="Arial" w:cs="Arial"/>
+          <w:i/>
+          <w:iCs/>
+        </w:rPr>
+        <w:t>F. silvestris</w:t>
+      </w:r>
+      <w:r>
+        <w:rPr>
+          <w:rFonts w:ascii="Arial" w:hAnsi="Arial" w:cs="Arial"/>
+        </w:rPr>
+        <w:t xml:space="preserve"> in Scotland were considerably narrower than our prior distributions, and </w:t>
+      </w:r>
+      <w:r>
+        <w:rPr>
+          <w:rFonts w:ascii="Arial" w:hAnsi="Arial" w:cs="Arial"/>
+        </w:rPr>
+        <w:t>are</w:t>
+      </w:r>
+      <w:r>
+        <w:rPr>
+          <w:rFonts w:ascii="Arial" w:hAnsi="Arial" w:cs="Arial"/>
+        </w:rPr>
+        <w:t xml:space="preserve"> ecological</w:t>
+      </w:r>
+      <w:r>
+        <w:rPr>
+          <w:rFonts w:ascii="Arial" w:hAnsi="Arial" w:cs="Arial"/>
+        </w:rPr>
+        <w:t>ly</w:t>
+      </w:r>
+      <w:r>
+        <w:rPr>
+          <w:rFonts w:ascii="Arial" w:hAnsi="Arial" w:cs="Arial"/>
+        </w:rPr>
+        <w:t xml:space="preserve"> significan</w:t>
+      </w:r>
+      <w:r>
+        <w:rPr>
+          <w:rFonts w:ascii="Arial" w:hAnsi="Arial" w:cs="Arial"/>
+        </w:rPr>
+        <w:t>t</w:t>
+      </w:r>
+      <w:r>
+        <w:rPr>
+          <w:rFonts w:ascii="Arial" w:hAnsi="Arial" w:cs="Arial"/>
+        </w:rPr>
+        <w:t xml:space="preserve"> (</w:t>
+      </w:r>
+      <w:r>
+        <w:rPr>
+          <w:rFonts w:ascii="Arial" w:hAnsi="Arial" w:cs="Arial"/>
+          <w:i/>
+          <w:iCs/>
+        </w:rPr>
+        <w:t>Fig. 3</w:t>
+      </w:r>
+      <w:r>
+        <w:rPr>
+          <w:rFonts w:ascii="Arial" w:hAnsi="Arial" w:cs="Arial"/>
+          <w:i/>
+          <w:iCs/>
+        </w:rPr>
+        <w:t>f</w:t>
+      </w:r>
+      <w:r>
+        <w:rPr>
+          <w:rFonts w:ascii="Arial" w:hAnsi="Arial" w:cs="Arial"/>
+          <w:i/>
+          <w:iCs/>
+        </w:rPr>
+        <w:t xml:space="preserve">, </w:t>
+      </w:r>
+      <w:r>
+        <w:rPr>
+          <w:rFonts w:ascii="Arial" w:hAnsi="Arial" w:cs="Arial"/>
+          <w:i/>
+          <w:iCs/>
+        </w:rPr>
+        <w:t>g</w:t>
+      </w:r>
+      <w:r>
+        <w:rPr>
+          <w:rFonts w:ascii="Arial" w:hAnsi="Arial" w:cs="Arial"/>
+        </w:rPr>
+        <w:t xml:space="preserve">). The posterior mean for rate of migration estimated at </w:t>
+      </w:r>
+      <w:r>
+        <w:rPr>
+          <w:rFonts w:ascii="Arial" w:hAnsi="Arial" w:cs="Arial"/>
+        </w:rPr>
+        <w:t>0.04</w:t>
+      </w:r>
+      <w:r>
+        <w:rPr>
+          <w:rFonts w:ascii="Arial" w:hAnsi="Arial" w:cs="Arial"/>
+        </w:rPr>
+        <w:t>64 migrants</w:t>
+      </w:r>
+      <w:r>
+        <w:rPr>
+          <w:rFonts w:ascii="Arial" w:hAnsi="Arial" w:cs="Arial"/>
+        </w:rPr>
+        <w:t xml:space="preserve"> per generation and the date for onset of this migration estimated at 1</w:t>
+      </w:r>
+      <w:r>
+        <w:rPr>
+          <w:rFonts w:ascii="Arial" w:hAnsi="Arial" w:cs="Arial"/>
+        </w:rPr>
+        <w:t>4</w:t>
+      </w:r>
+      <w:r>
+        <w:rPr>
+          <w:rFonts w:ascii="Arial" w:hAnsi="Arial" w:cs="Arial"/>
+        </w:rPr>
+        <w:t>.</w:t>
+      </w:r>
+      <w:r>
+        <w:rPr>
+          <w:rFonts w:ascii="Arial" w:hAnsi="Arial" w:cs="Arial"/>
+        </w:rPr>
+        <w:t>2</w:t>
+      </w:r>
+      <w:r>
+        <w:rPr>
+          <w:rFonts w:ascii="Arial" w:hAnsi="Arial" w:cs="Arial"/>
+        </w:rPr>
+        <w:t xml:space="preserve"> generations (~</w:t>
+      </w:r>
+      <w:r>
+        <w:rPr>
+          <w:rFonts w:ascii="Arial" w:hAnsi="Arial" w:cs="Arial"/>
+        </w:rPr>
+        <w:t>43</w:t>
+      </w:r>
+      <w:r>
+        <w:rPr>
+          <w:rFonts w:ascii="Arial" w:hAnsi="Arial" w:cs="Arial"/>
+        </w:rPr>
+        <w:t xml:space="preserve"> years) is a considerably lower rate and earlier onset than a previous estimate by a paper using a similar method of 13% migrants for 3.3 generations </w:t>
+      </w:r>
+      <w:r>
+        <w:rPr>
+          <w:rFonts w:ascii="Arial" w:hAnsi="Arial" w:cs="Arial"/>
+        </w:rPr>
+        <w:fldChar w:fldCharType="begin"/>
+      </w:r>
+      <w:r>
+        <w:rPr>
+          <w:rFonts w:ascii="Arial" w:hAnsi="Arial" w:cs="Arial"/>
+        </w:rPr>
+        <w:instrText xml:space="preserve"> ADDIN ZOTERO_ITEM CSL_CITATION {"citationID":"3nWYMicy","properties":{"formattedCitation":"(Howard-McCombe et al., 2021)","plainCitation":"(Howard-McCombe et al., 2021)","noteIndex":0},"citationItems":[{"id":11693,"uris":["http://zotero.org/users/14220656/items/DELLGHKC"],"itemData":{"id":11693,"type":"article-journal","abstract":"Abstract While hybridisation has long been recognised as an important natural phenomenon in evolution, the conservation of taxa subject to introgressive hybridisation from domesticated forms is a subject of intense debate. Hybridisation of Scottish wildcats and domestic cats is a good example in this regard. Here, we developed a modelling framework to determine the timescale of introgression using approximate Bayesian computation (ABC). Applying the model to ddRAD-seq data from 129 individuals, genotyped at 6546 loci, we show that a population of wildcats genetically distant from domestic cats is still present in Scotland. These individuals were found almost exclusively within the captive breeding programme. Most wild-living cats sampled were introgressed to some extent. The demographic model predicts high levels of gene-flow between domestic cats and Scottish wildcats (13% migrants per generation) over a short timeframe, the posterior mean for the onset of hybridisation (T1) was 3.3 generations ( 10 years) before present. Although the model had limited power to detect signals of ancient admixture, we found evidence that significant recent hybridisation may have occurred subsequent to the founding of the captive breeding population (T2). The model consistently predicts T1 after T2, estimated here to be 19.3 generations ( 60 years) ago, highlighting the importance of this population as a resource for conservation management. Additionally, we evaluate the effectiveness of current methods to classify hybrids. We show that an optimised 35 SNP panel is a better predictor of the ddRAD-based hybrid score in comparison with a morphological method.","container-title":"Molecular Ecology","DOI":"https://doi.org/10.1111/mec.16000","ISSN":"0962-1083","issue":"15","note":"type: Journal Article","page":"3688-3702","title":"On the use of genome-wide data to model and date the time of anthropogenic hybridisation: An example from the Scottish wildcat","volume":"30","author":[{"family":"Howard-McCombe","given":"Jo"},{"family":"Ward","given":"Daniel"},{"family":"Kitchener","given":"Andrew C."},{"family":"Lawson","given":"Daniel"},{"family":"Senn","given":"Helen V."},{"family":"Beaumont","given":"Mark"}],"issued":{"date-parts":[["2021"]]}}}],"schema":"https://github.com/citation-style-language/schema/raw/master/csl-citation.json"} </w:instrText>
+      </w:r>
+      <w:r>
+        <w:rPr>
+          <w:rFonts w:ascii="Arial" w:hAnsi="Arial" w:cs="Arial"/>
+        </w:rPr>
+        <w:fldChar w:fldCharType="separate"/>
+      </w:r>
+      <w:r>
+        <w:rPr>
+          <w:rFonts w:ascii="Arial" w:hAnsi="Arial" w:cs="Arial"/>
+        </w:rPr>
+        <w:t>(Howard-McCombe et al., 2021)</w:t>
+      </w:r>
+      <w:r>
+        <w:rPr>
+          <w:rFonts w:ascii="Arial" w:hAnsi="Arial" w:cs="Arial"/>
+        </w:rPr>
+        <w:fldChar w:fldCharType="end"/>
+      </w:r>
+      <w:r>
+        <w:rPr>
+          <w:rFonts w:ascii="Arial" w:hAnsi="Arial" w:cs="Arial"/>
+        </w:rPr>
+        <w:t xml:space="preserve">. It should be noted that these two different findings represent a similar effective level of migration, although over different timeframes. The date for onset of migration estimated here is consistent with a recent paper using a different approach, which estimated the onset of hybridisation to have occurred approximately between 1970 and 2000 </w:t>
+      </w:r>
+      <w:r>
+        <w:rPr>
+          <w:rFonts w:ascii="Arial" w:hAnsi="Arial" w:cs="Arial"/>
+        </w:rPr>
+        <w:fldChar w:fldCharType="begin"/>
+      </w:r>
+      <w:r>
+        <w:rPr>
+          <w:rFonts w:ascii="Arial" w:hAnsi="Arial" w:cs="Arial"/>
+        </w:rPr>
+        <w:instrText xml:space="preserve"> ADDIN ZOTERO_ITEM CSL_CITATION {"citationID":"yUnEzCjy","properties":{"formattedCitation":"(Howard-McCombe et al., 2023)","plainCitation":"(Howard-McCombe et al., 2023)","noteIndex":0},"citationItems":[{"id":11627,"uris":["http://zotero.org/users/14220656/items/KJZHDR76"],"itemData":{"id":11627,"type":"article-journal","note":"type: Journal Article","title":"Genetic swamping of the critically endangered Scottish wildcat was recent and accelerated by disease","author":[{"family":"Howard-McCombe","given":"Jo"},{"family":"Jamieson","given":"Alex"},{"family":"Carmagnini","given":"Alberto"},{"family":"Russo","given":"Isa-Rita"},{"family":"Ghazali","given":"Muhammad"},{"family":"Campbell","given":"Ruairidh"},{"family":"Driscoll","given":"Carlos"},{"family":"Murphy","given":"William"},{"family":"Nowak","given":"Carsten"},{"family":"O’Connor","given":"Terry"}],"issued":{"date-parts":[["2023"]]}}}],"schema":"https://github.com/citation-style-language/schema/raw/master/csl-citation.json"} </w:instrText>
+      </w:r>
+      <w:r>
+        <w:rPr>
+          <w:rFonts w:ascii="Arial" w:hAnsi="Arial" w:cs="Arial"/>
+        </w:rPr>
+        <w:fldChar w:fldCharType="separate"/>
+      </w:r>
+      <w:r>
+        <w:rPr>
+          <w:rFonts w:ascii="Arial" w:hAnsi="Arial" w:cs="Arial"/>
+        </w:rPr>
+        <w:t>(Howard-McCombe et al., 2023)</w:t>
+      </w:r>
+      <w:r>
+        <w:rPr>
+          <w:rFonts w:ascii="Arial" w:hAnsi="Arial" w:cs="Arial"/>
+        </w:rPr>
+        <w:fldChar w:fldCharType="end"/>
+      </w:r>
+      <w:r>
+        <w:rPr>
+          <w:rFonts w:ascii="Arial" w:hAnsi="Arial" w:cs="Arial"/>
+        </w:rPr>
+        <w:t xml:space="preserve">. Both the migration rate parameter posteriors were estimated with higher density than our priors, which suggests this method is viable for quantifying hybridisation. Another potentially meaningful insight into the recent demography of </w:t>
+      </w:r>
+      <w:r>
+        <w:rPr>
+          <w:rFonts w:ascii="Arial" w:hAnsi="Arial" w:cs="Arial"/>
+          <w:i/>
+          <w:iCs/>
+        </w:rPr>
+        <w:t>F. silvestris</w:t>
+      </w:r>
+      <w:r>
+        <w:rPr>
+          <w:rFonts w:ascii="Arial" w:hAnsi="Arial" w:cs="Arial"/>
+        </w:rPr>
+        <w:t xml:space="preserve"> is that the posterior mean for the effective date for onset of hybridisation from domestic cats (11.6 generations) was inferred as simultaneous with that of the effective date for the establishment of the captive population (11.7 generations), which is broadly in line with findings of a previous study which dates the onset after the establishment of the captive population (</w:t>
+      </w:r>
+      <w:r>
+        <w:rPr>
+          <w:rFonts w:ascii="Arial" w:hAnsi="Arial" w:cs="Arial"/>
+          <w:i/>
+          <w:iCs/>
+        </w:rPr>
+        <w:t>Fig. 3d, l</w:t>
+      </w:r>
+      <w:r>
+        <w:rPr>
+          <w:rFonts w:ascii="Arial" w:hAnsi="Arial" w:cs="Arial"/>
+        </w:rPr>
+        <w:t xml:space="preserve">) </w:t>
+      </w:r>
+      <w:r>
+        <w:rPr>
+          <w:rFonts w:ascii="Arial" w:hAnsi="Arial" w:cs="Arial"/>
+        </w:rPr>
+        <w:fldChar w:fldCharType="begin"/>
+      </w:r>
+      <w:r>
+        <w:rPr>
+          <w:rFonts w:ascii="Arial" w:hAnsi="Arial" w:cs="Arial"/>
+        </w:rPr>
+        <w:instrText xml:space="preserve"> ADDIN ZOTERO_ITEM CSL_CITATION {"citationID":"8jDlWvuJ","properties":{"formattedCitation":"(Howard-McCombe et al., 2021)","plainCitation":"(Howard-McCombe et al., 2021)","noteIndex":0},"citationItems":[{"id":11693,"uris":["http://zotero.org/users/14220656/items/DELLGHKC"],"itemData":{"id":11693,"type":"article-journal","abstract":"Abstract While hybridisation has long been recognised as an important natural phenomenon in evolution, the conservation of taxa subject to introgressive hybridisation from domesticated forms is a subject of intense debate. Hybridisation of Scottish wildcats and domestic cats is a good example in this regard. Here, we developed a modelling framework to determine the timescale of introgression using approximate Bayesian computation (ABC). Applying the model to ddRAD-seq data from 129 individuals, genotyped at 6546 loci, we show that a population of wildcats genetically distant from domestic cats is still present in Scotland. These individuals were found almost exclusively within the captive breeding programme. Most wild-living cats sampled were introgressed to some extent. The demographic model predicts high levels of gene-flow between domestic cats and Scottish wildcats (13% migrants per generation) over a short timeframe, the posterior mean for the onset of hybridisation (T1) was 3.3 generations ( 10 years) before present. Although the model had limited power to detect signals of ancient admixture, we found evidence that significant recent hybridisation may have occurred subsequent to the founding of the captive breeding population (T2). The model consistently predicts T1 after T2, estimated here to be 19.3 generations ( 60 years) ago, highlighting the importance of this population as a resource for conservation management. Additionally, we evaluate the effectiveness of current methods to classify hybrids. We show that an optimised 35 SNP panel is a better predictor of the ddRAD-based hybrid score in comparison with a morphological method.","container-title":"Molecular Ecology","DOI":"https://doi.org/10.1111/mec.16000","ISSN":"0962-1083","issue":"15","note":"type: Journal Article","page":"3688-3702","title":"On the use of genome-wide data to model and date the time of anthropogenic hybridisation: An example from the Scottish wildcat","volume":"30","author":[{"family":"Howard-McCombe","given":"Jo"},{"family":"Ward","given":"Daniel"},{"family":"Kitchener","given":"Andrew C."},{"family":"Lawson","given":"Daniel"},{"family":"Senn","given":"Helen V."},{"family":"Beaumont","given":"Mark"}],"issued":{"date-parts":[["2021"]]}}}],"schema":"https://github.com/citation-style-language/schema/raw/master/csl-citation.json"} </w:instrText>
+      </w:r>
+      <w:r>
+        <w:rPr>
+          <w:rFonts w:ascii="Arial" w:hAnsi="Arial" w:cs="Arial"/>
+        </w:rPr>
+        <w:fldChar w:fldCharType="separate"/>
+      </w:r>
+      <w:r>
+        <w:rPr>
+          <w:rFonts w:ascii="Arial" w:hAnsi="Arial" w:cs="Arial"/>
+        </w:rPr>
+        <w:t>(Howard-McCombe et al., 2021)</w:t>
+      </w:r>
+      <w:r>
+        <w:rPr>
+          <w:rFonts w:ascii="Arial" w:hAnsi="Arial" w:cs="Arial"/>
+        </w:rPr>
+        <w:fldChar w:fldCharType="end"/>
+      </w:r>
+      <w:r>
+        <w:rPr>
+          <w:rFonts w:ascii="Arial" w:hAnsi="Arial" w:cs="Arial"/>
+        </w:rPr>
+        <w:t>.</w:t>
+      </w:r>
+      <w:r>
+        <w:rPr>
+          <w:rFonts w:ascii="Arial" w:hAnsi="Arial" w:cs="Arial"/>
+        </w:rPr>
+        <w:t xml:space="preserve"> This finding suggests that the captive population was established before much of the hybridisation between </w:t>
+      </w:r>
+      <w:r>
+        <w:rPr>
+          <w:rFonts w:ascii="Arial" w:hAnsi="Arial" w:cs="Arial"/>
+        </w:rPr>
+        <w:t>domestics</w:t>
+      </w:r>
+      <w:r>
+        <w:rPr>
+          <w:rFonts w:ascii="Arial" w:hAnsi="Arial" w:cs="Arial"/>
+        </w:rPr>
+        <w:t xml:space="preserve"> and </w:t>
+      </w:r>
+      <w:r>
+        <w:rPr>
+          <w:rFonts w:ascii="Arial" w:hAnsi="Arial" w:cs="Arial"/>
+        </w:rPr>
+        <w:t>wildcat</w:t>
+      </w:r>
+      <w:r>
+        <w:rPr>
+          <w:rFonts w:ascii="Arial" w:hAnsi="Arial" w:cs="Arial"/>
+        </w:rPr>
+        <w:t>s occurred, emphasizing the importance of this captive population as a resource for repopulation.</w:t>
+      </w:r>
     </w:p>
     <w:p>
       <w:pPr>
@@ -6861,24 +7200,6 @@
           <w:rFonts w:ascii="Arial" w:hAnsi="Arial" w:cs="Arial"/>
         </w:rPr>
       </w:pPr>
-      <w:r>
-        <w:rPr>
-          <w:rFonts w:ascii="Arial" w:hAnsi="Arial" w:cs="Arial"/>
-        </w:rPr>
-        <w:t xml:space="preserve">the first round of inference produced marginal posterior distributions of model parameters that were predominantly narrower than our prior distributions indicating the potential for precise inference, many of the marginal distributions estimated from the second batch of sequentially simulated data were wider than the previous rounds estimate, which indicates some level of model misspecification. Despite this, using our model, around half of </w:t>
-      </w:r>
-      <w:r>
-        <w:rPr>
-          <w:rFonts w:ascii="Arial" w:hAnsi="Arial" w:cs="Arial"/>
-        </w:rPr>
-        <w:t xml:space="preserve">the </w:t>
-      </w:r>
-      <w:r>
-        <w:rPr>
-          <w:rFonts w:ascii="Arial" w:hAnsi="Arial" w:cs="Arial"/>
-        </w:rPr>
-        <w:t xml:space="preserve">investigated parameters were recovered to some extent and estimated with higher density than the prior. </w:t>
-      </w:r>
     </w:p>
     <w:p>
       <w:pPr>
@@ -6888,6 +7209,216 @@
           <w:rFonts w:ascii="Arial" w:hAnsi="Arial" w:cs="Arial"/>
         </w:rPr>
       </w:pPr>
+      <w:r>
+        <w:rPr>
+          <w:rFonts w:ascii="Arial" w:hAnsi="Arial" w:cs="Arial"/>
+        </w:rPr>
+        <w:lastRenderedPageBreak/>
+        <w:t>The posterior for the domestic cat effective population size was also narrower than the prior, with a posterior mean of ~110k individuals (</w:t>
+      </w:r>
+      <w:r>
+        <w:rPr>
+          <w:rFonts w:ascii="Arial" w:hAnsi="Arial" w:cs="Arial"/>
+          <w:i/>
+          <w:iCs/>
+        </w:rPr>
+        <w:t>Fig. 3h</w:t>
+      </w:r>
+      <w:r>
+        <w:rPr>
+          <w:rFonts w:ascii="Arial" w:hAnsi="Arial" w:cs="Arial"/>
+        </w:rPr>
+        <w:t xml:space="preserve">). This is far lower than the current census estimate of population size for </w:t>
+      </w:r>
+      <w:r>
+        <w:rPr>
+          <w:rFonts w:ascii="Arial" w:hAnsi="Arial" w:cs="Arial"/>
+        </w:rPr>
+        <w:t>domestic</w:t>
+      </w:r>
+      <w:r>
+        <w:rPr>
+          <w:rFonts w:ascii="Arial" w:hAnsi="Arial" w:cs="Arial"/>
+        </w:rPr>
+        <w:t xml:space="preserve"> cats in Scotland of 685k, however, it has been shown that the ratio of effective population size to census population size (N</w:t>
+      </w:r>
+      <w:r>
+        <w:rPr>
+          <w:rFonts w:ascii="Arial" w:hAnsi="Arial" w:cs="Arial"/>
+          <w:vertAlign w:val="subscript"/>
+        </w:rPr>
+        <w:t>e</w:t>
+      </w:r>
+      <w:r>
+        <w:rPr>
+          <w:rFonts w:ascii="Arial" w:hAnsi="Arial" w:cs="Arial"/>
+        </w:rPr>
+        <w:t xml:space="preserve">/N) for </w:t>
+      </w:r>
+      <w:r>
+        <w:rPr>
+          <w:rFonts w:ascii="Arial" w:hAnsi="Arial" w:cs="Arial"/>
+        </w:rPr>
+        <w:t>domestics</w:t>
+      </w:r>
+      <w:r>
+        <w:rPr>
+          <w:rFonts w:ascii="Arial" w:hAnsi="Arial" w:cs="Arial"/>
+        </w:rPr>
+        <w:t xml:space="preserve"> can be as low as 20% in feral populations </w:t>
+      </w:r>
+      <w:r>
+        <w:rPr>
+          <w:rFonts w:ascii="Arial" w:hAnsi="Arial" w:cs="Arial"/>
+        </w:rPr>
+        <w:fldChar w:fldCharType="begin"/>
+      </w:r>
+      <w:r>
+        <w:rPr>
+          <w:rFonts w:ascii="Arial" w:hAnsi="Arial" w:cs="Arial"/>
+        </w:rPr>
+        <w:instrText xml:space="preserve"> ADDIN ZOTERO_ITEM CSL_CITATION {"citationID":"D0IpoYZZ","properties":{"formattedCitation":"(CATS Report Scotland, 2021; Kaeuffer et al., 2004)","plainCitation":"(CATS Report Scotland, 2021; Kaeuffer et al., 2004)","noteIndex":0},"citationItems":[{"id":11608,"uris":["http://zotero.org/users/14220656/items/BGZ4EEIH"],"itemData":{"id":11608,"type":"report","genre":"Report","publisher":"Cats Protection","title":"CATS Report Scotland","issued":{"date-parts":[["2021"]]}}},{"id":11633,"uris":["http://zotero.org/users/14220656/items/ZNCMJJ4I"],"itemData":{"id":11633,"type":"article-journal","container-title":"Molecular Ecology","ISSN":"0962-1083","issue":"2","note":"type: Journal Article","page":"483-490","title":"Effective size of two feral domestic cat populations (Felis catus L.): effect of the mating system","volume":"13","author":[{"family":"Kaeuffer","given":"Renaud"},{"family":"Pontier","given":"Dominique"},{"family":"Devillard","given":"Sébastien"},{"family":"Perrin","given":"Nicolas"}],"issued":{"date-parts":[["2004"]]}}}],"schema":"https://github.com/citation-style-language/schema/raw/master/csl-citation.json"} </w:instrText>
+      </w:r>
+      <w:r>
+        <w:rPr>
+          <w:rFonts w:ascii="Arial" w:hAnsi="Arial" w:cs="Arial"/>
+        </w:rPr>
+        <w:fldChar w:fldCharType="separate"/>
+      </w:r>
+      <w:r>
+        <w:rPr>
+          <w:rFonts w:ascii="Arial" w:hAnsi="Arial" w:cs="Arial"/>
+        </w:rPr>
+        <w:t>(CATS Report Scotland, 2021; Kaeuffer et al., 2004)</w:t>
+      </w:r>
+      <w:r>
+        <w:rPr>
+          <w:rFonts w:ascii="Arial" w:hAnsi="Arial" w:cs="Arial"/>
+        </w:rPr>
+        <w:fldChar w:fldCharType="end"/>
+      </w:r>
+      <w:r>
+        <w:rPr>
+          <w:rFonts w:ascii="Arial" w:hAnsi="Arial" w:cs="Arial"/>
+        </w:rPr>
+        <w:t xml:space="preserve">. The posterior for effective population size of Scottish wild </w:t>
+      </w:r>
+      <w:r>
+        <w:rPr>
+          <w:rFonts w:ascii="Arial" w:hAnsi="Arial" w:cs="Arial"/>
+          <w:i/>
+          <w:iCs/>
+        </w:rPr>
+        <w:t>F. silvestris</w:t>
+      </w:r>
+      <w:r>
+        <w:rPr>
+          <w:rFonts w:ascii="Arial" w:hAnsi="Arial" w:cs="Arial"/>
+        </w:rPr>
+        <w:t xml:space="preserve"> was the only parameter that was estimated with higher density after two rounds of inference than both the prior and first</w:t>
+      </w:r>
+      <w:r>
+        <w:rPr>
+          <w:rFonts w:ascii="Arial" w:hAnsi="Arial" w:cs="Arial"/>
+        </w:rPr>
+        <w:t>-</w:t>
+      </w:r>
+      <w:r>
+        <w:rPr>
+          <w:rFonts w:ascii="Arial" w:hAnsi="Arial" w:cs="Arial"/>
+        </w:rPr>
+        <w:t>round posteriors, indicating some ability of this method to sequentially provide better estimates for parameters (</w:t>
+      </w:r>
+      <w:r>
+        <w:rPr>
+          <w:rFonts w:ascii="Arial" w:hAnsi="Arial" w:cs="Arial"/>
+          <w:i/>
+          <w:iCs/>
+        </w:rPr>
+        <w:t>Fig. 3f</w:t>
+      </w:r>
+      <w:r>
+        <w:rPr>
+          <w:rFonts w:ascii="Arial" w:hAnsi="Arial" w:cs="Arial"/>
+        </w:rPr>
+        <w:t xml:space="preserve">). Although only slightly narrower than the prior, the European </w:t>
+      </w:r>
+      <w:r>
+        <w:rPr>
+          <w:rFonts w:ascii="Arial" w:hAnsi="Arial" w:cs="Arial"/>
+          <w:i/>
+          <w:iCs/>
+        </w:rPr>
+        <w:t>F. silvestris</w:t>
+      </w:r>
+      <w:r>
+        <w:rPr>
+          <w:rFonts w:ascii="Arial" w:hAnsi="Arial" w:cs="Arial"/>
+        </w:rPr>
+        <w:t xml:space="preserve"> effective population size posterior mean of 15.3k individuals suggests, despite their decline, this European </w:t>
+      </w:r>
+      <w:r>
+        <w:rPr>
+          <w:rFonts w:ascii="Arial" w:hAnsi="Arial" w:cs="Arial"/>
+        </w:rPr>
+        <w:t>wildcat</w:t>
+      </w:r>
+      <w:r>
+        <w:rPr>
+          <w:rFonts w:ascii="Arial" w:hAnsi="Arial" w:cs="Arial"/>
+        </w:rPr>
+        <w:t>s are still relatively numerate (</w:t>
+      </w:r>
+      <w:r>
+        <w:rPr>
+          <w:rFonts w:ascii="Arial" w:hAnsi="Arial" w:cs="Arial"/>
+          <w:i/>
+          <w:iCs/>
+        </w:rPr>
+        <w:t>Fig. 3g</w:t>
+      </w:r>
+      <w:r>
+        <w:rPr>
+          <w:rFonts w:ascii="Arial" w:hAnsi="Arial" w:cs="Arial"/>
+        </w:rPr>
+        <w:t xml:space="preserve">) </w:t>
+      </w:r>
+      <w:r>
+        <w:rPr>
+          <w:rFonts w:ascii="Arial" w:hAnsi="Arial" w:cs="Arial"/>
+        </w:rPr>
+        <w:fldChar w:fldCharType="begin"/>
+      </w:r>
+      <w:r>
+        <w:rPr>
+          <w:rFonts w:ascii="Arial" w:hAnsi="Arial" w:cs="Arial"/>
+        </w:rPr>
+        <w:instrText xml:space="preserve"> ADDIN ZOTERO_ITEM CSL_CITATION {"citationID":"7zxpEGEc","properties":{"formattedCitation":"(Eckert et al., 2010)","plainCitation":"(Eckert et al., 2010)","noteIndex":0},"citationItems":[{"id":11618,"uris":["http://zotero.org/users/14220656/items/CV43VJ4H"],"itemData":{"id":11618,"type":"article-journal","container-title":"Mammalian Biology","ISSN":"1616-5047","note":"type: Journal Article","page":"160-174","title":"Genetic diversity and integrity of German wildcat (Felis silvestris) populations as revealed by microsatellites, allozymes, and mitochondrial DNA sequences","volume":"75","author":[{"family":"Eckert","given":"Iris"},{"family":"Suchentrunk","given":"Franz"},{"family":"Markov","given":"Georgi"},{"family":"Hartl","given":"Günther B."}],"issued":{"date-parts":[["2010"]]}}}],"schema":"https://github.com/citation-style-language/schema/raw/master/csl-citation.json"} </w:instrText>
+      </w:r>
+      <w:r>
+        <w:rPr>
+          <w:rFonts w:ascii="Arial" w:hAnsi="Arial" w:cs="Arial"/>
+        </w:rPr>
+        <w:fldChar w:fldCharType="separate"/>
+      </w:r>
+      <w:r>
+        <w:rPr>
+          <w:rFonts w:ascii="Arial" w:hAnsi="Arial" w:cs="Arial"/>
+        </w:rPr>
+        <w:t>(Eckert et al., 2010)</w:t>
+      </w:r>
+      <w:r>
+        <w:rPr>
+          <w:rFonts w:ascii="Arial" w:hAnsi="Arial" w:cs="Arial"/>
+        </w:rPr>
+        <w:fldChar w:fldCharType="end"/>
+      </w:r>
+      <w:r>
+        <w:rPr>
+          <w:rFonts w:ascii="Arial" w:hAnsi="Arial" w:cs="Arial"/>
+        </w:rPr>
+        <w:t>.</w:t>
+      </w:r>
     </w:p>
     <w:p>
       <w:pPr>
@@ -6895,18 +7426,8 @@
         <w:jc w:val="both"/>
         <w:rPr>
           <w:rFonts w:ascii="Arial" w:hAnsi="Arial" w:cs="Arial"/>
-          <w:i/>
-          <w:iCs/>
-        </w:rPr>
-      </w:pPr>
-      <w:r>
-        <w:rPr>
-          <w:rFonts w:ascii="Arial" w:hAnsi="Arial" w:cs="Arial"/>
-          <w:i/>
-          <w:iCs/>
-        </w:rPr>
-        <w:t>4.1. Conclusions for demography</w:t>
-      </w:r>
+        </w:rPr>
+      </w:pPr>
     </w:p>
     <w:p>
       <w:pPr>
@@ -6920,7 +7441,7 @@
         <w:rPr>
           <w:rFonts w:ascii="Arial" w:hAnsi="Arial" w:cs="Arial"/>
         </w:rPr>
-        <w:t xml:space="preserve">Firstly, the distributions for migration rate and the duration of migration of genetic material from </w:t>
+        <w:t xml:space="preserve">Our second round posteriors for the effective divergence times of </w:t>
       </w:r>
       <w:r>
         <w:rPr>
@@ -6932,7 +7453,21 @@
         <w:rPr>
           <w:rFonts w:ascii="Arial" w:hAnsi="Arial" w:cs="Arial"/>
         </w:rPr>
-        <w:t xml:space="preserve"> cats to wild </w:t>
+        <w:t xml:space="preserve"> cats (</w:t>
+      </w:r>
+      <w:r>
+        <w:rPr>
+          <w:rFonts w:ascii="Arial" w:hAnsi="Arial" w:cs="Arial"/>
+          <w:i/>
+          <w:iCs/>
+        </w:rPr>
+        <w:t>Fig. 3b</w:t>
+      </w:r>
+      <w:r>
+        <w:rPr>
+          <w:rFonts w:ascii="Arial" w:hAnsi="Arial" w:cs="Arial"/>
+        </w:rPr>
+        <w:t xml:space="preserve">) and Scottish </w:t>
       </w:r>
       <w:r>
         <w:rPr>
@@ -6946,21 +7481,21 @@
         <w:rPr>
           <w:rFonts w:ascii="Arial" w:hAnsi="Arial" w:cs="Arial"/>
         </w:rPr>
-        <w:t xml:space="preserve"> in Scotland were considerably narrower than our prior distributions, and carry some ecological significance (</w:t>
-      </w:r>
-      <w:r>
-        <w:rPr>
-          <w:rFonts w:ascii="Arial" w:hAnsi="Arial" w:cs="Arial"/>
-          <w:i/>
-          <w:iCs/>
-        </w:rPr>
-        <w:t>Fig. 3m, l</w:t>
-      </w:r>
-      <w:r>
-        <w:rPr>
-          <w:rFonts w:ascii="Arial" w:hAnsi="Arial" w:cs="Arial"/>
-        </w:rPr>
-        <w:t xml:space="preserve">). The posterior mean for rate of migration estimated at 4% per generation and the date for onset of this migration estimated at 11.7 generations (~35 years) is a considerably lower rate and earlier onset than a previous estimate by a paper using a similar method of 13% migrants for 3.3 generations </w:t>
+        <w:t xml:space="preserve"> (</w:t>
+      </w:r>
+      <w:r>
+        <w:rPr>
+          <w:rFonts w:ascii="Arial" w:hAnsi="Arial" w:cs="Arial"/>
+          <w:i/>
+          <w:iCs/>
+        </w:rPr>
+        <w:t>Fig. 3c</w:t>
+      </w:r>
+      <w:r>
+        <w:rPr>
+          <w:rFonts w:ascii="Arial" w:hAnsi="Arial" w:cs="Arial"/>
+        </w:rPr>
+        <w:t xml:space="preserve">) were both distributed almost identically to our priors for these parameters indicating a limited ability of our model to estimate these with any more precision, although both of the posterior means were closer than our priors to the divergence times estimated in the literature </w:t>
       </w:r>
       <w:r>
         <w:rPr>
@@ -6972,7 +7507,7 @@
         <w:rPr>
           <w:rFonts w:ascii="Arial" w:hAnsi="Arial" w:cs="Arial"/>
         </w:rPr>
-        <w:instrText xml:space="preserve"> ADDIN ZOTERO_ITEM CSL_CITATION {"citationID":"3nWYMicy","properties":{"formattedCitation":"(Howard-McCombe et al., 2021)","plainCitation":"(Howard-McCombe et al., 2021)","noteIndex":0},"citationItems":[{"id":11693,"uris":["http://zotero.org/users/14220656/items/DELLGHKC"],"itemData":{"id":11693,"type":"article-journal","abstract":"Abstract While hybridisation has long been recognised as an important natural phenomenon in evolution, the conservation of taxa subject to introgressive hybridisation from domesticated forms is a subject of intense debate. Hybridisation of Scottish wildcats and domestic cats is a good example in this regard. Here, we developed a modelling framework to determine the timescale of introgression using approximate Bayesian computation (ABC). Applying the model to ddRAD-seq data from 129 individuals, genotyped at 6546 loci, we show that a population of wildcats genetically distant from domestic cats is still present in Scotland. These individuals were found almost exclusively within the captive breeding programme. Most wild-living cats sampled were introgressed to some extent. The demographic model predicts high levels of gene-flow between domestic cats and Scottish wildcats (13% migrants per generation) over a short timeframe, the posterior mean for the onset of hybridisation (T1) was 3.3 generations ( 10 years) before present. Although the model had limited power to detect signals of ancient admixture, we found evidence that significant recent hybridisation may have occurred subsequent to the founding of the captive breeding population (T2). The model consistently predicts T1 after T2, estimated here to be 19.3 generations ( 60 years) ago, highlighting the importance of this population as a resource for conservation management. Additionally, we evaluate the effectiveness of current methods to classify hybrids. We show that an optimised 35 SNP panel is a better predictor of the ddRAD-based hybrid score in comparison with a morphological method.","container-title":"Molecular Ecology","DOI":"https://doi.org/10.1111/mec.16000","ISSN":"0962-1083","issue":"15","note":"type: Journal Article","page":"3688-3702","title":"On the use of genome-wide data to model and date the time of anthropogenic hybridisation: An example from the Scottish wildcat","volume":"30","author":[{"family":"Howard-McCombe","given":"Jo"},{"family":"Ward","given":"Daniel"},{"family":"Kitchener","given":"Andrew C."},{"family":"Lawson","given":"Daniel"},{"family":"Senn","given":"Helen V."},{"family":"Beaumont","given":"Mark"}],"issued":{"date-parts":[["2021"]]}}}],"schema":"https://github.com/citation-style-language/schema/raw/master/csl-citation.json"} </w:instrText>
+        <w:instrText xml:space="preserve"> ADDIN ZOTERO_ITEM CSL_CITATION {"citationID":"UghkxDnM","properties":{"formattedCitation":"(Driscoll et al., 2007; Mellett et al., 2012)","plainCitation":"(Driscoll et al., 2007; Mellett et al., 2012)","noteIndex":0},"citationItems":[{"id":11617,"uris":["http://zotero.org/users/14220656/items/RBT6WFSF"],"itemData":{"id":11617,"type":"article-journal","container-title":"Science","ISSN":"0036-8075","issue":"5837","note":"type: Journal Article","page":"519-523","title":"The Near Eastern origin of cat domestication","volume":"317","author":[{"family":"Driscoll","given":"Carlos A."},{"family":"Menotti-Raymond","given":"Marilyn"},{"family":"Roca","given":"Alfred L."},{"family":"Hupe","given":"Karsten"},{"family":"Johnson","given":"Warren E."},{"family":"Geffen","given":"Eli"},{"family":"Harley","given":"Eric H."},{"family":"Delibes","given":"Miguel"},{"family":"Pontier","given":"Dominique"},{"family":"Kitchener","given":"Andrew C."}],"issued":{"date-parts":[["2007"]]}}},{"id":11637,"uris":["http://zotero.org/users/14220656/items/DR47VZW5"],"itemData":{"id":11637,"type":"article-journal","abstract":"Landscape response to post-glacial relative sea level during the Quaternary is documented using an integrated dataset of multibeam bathymetry and 2D seismic reflection profiles from the Hastings Bank area in the north-eastern English Channel. Mapping of nine seismic stratigraphic units calibrated to lithological information from multiple vibrocores has enabled the interpretation of fluvial, shoreface, barrier, washover fan, back-barrier and tidal environments of deposition. The interpreted landscape evolution is as follows: (i) fluvial incision of bedrock during sea-level lowstand; (ii) progradation of a shoreline and then development of a barrier complex as sea-level rose; (iii) recycling and breaching of the barrier; (iv) rapid drowning of the barrier complex; (v) landward migration of the shoreline through continued sea-level rise; and (vi) complete abandonment and submarine preservation of the barrier complex during sea-level highstand. The previously undocumented, yet exceptionally well preserved, drowned barrier complex at Hastings Bank records phases of barrier initiation, breakdown and retreat, and documents coastal response to high rates of relative sea-level rise. Initial development of the barrier complex required a sufficient supply of sediment, maintained by offshore sources, to keep pace with rising sea level, which permitted progradation of a shoreline and development of a barrier complex. Inherited topography in the north-eastern English Channel is an important factor in the development of the barrier complex. Phases of barrier breakdown occur when sediment supply is outpaced by a rapid increase in accommodation controlled by existing basement morphology and rising sea levels. Subsequently, the barrier responds through internal reorganisation by breaching and reworking of existing sediment bodies. Barrier retreat is characterised by a phase of ‘sediment surplus’ overstepping under rapid rates of sea-level rise where increased water depths limit wave reworking, followed by a phase of discontinuous retreat where the shoreline steps back through ‘sediment deficit’ overstepping. Hastings Bank presents a rare opportunity to examine the conditions and processes that control barrier response to sea-level rise and, to assess the preservation potential of barrier deposits as a function of the style of retreat.","container-title":"Marine Geology","DOI":"https://doi.org/10.1016/j.margeo.2012.04.008","ISSN":"0025-3227","note":"type: Journal Article","page":"115-131","title":"Preservation of a drowned gravel barrier complex: A landscape evolution study from the north-eastern English Channel","volume":"315-318","author":[{"family":"Mellett","given":"Claire L."},{"family":"Hodgson","given":"David M."},{"family":"Lang","given":"Andreas"},{"family":"Mauz","given":"Barbara"},{"family":"Selby","given":"Ian"},{"family":"Plater","given":"Andrew J."}],"issued":{"date-parts":[["2012"]]}}}],"schema":"https://github.com/citation-style-language/schema/raw/master/csl-citation.json"} </w:instrText>
       </w:r>
       <w:r>
         <w:rPr>
@@ -6984,7 +7519,7 @@
         <w:rPr>
           <w:rFonts w:ascii="Arial" w:hAnsi="Arial" w:cs="Arial"/>
         </w:rPr>
-        <w:t>(Howard-McCombe et al., 2021)</w:t>
+        <w:t>(Driscoll et al., 2007; Mellett et al., 2012)</w:t>
       </w:r>
       <w:r>
         <w:rPr>
@@ -6996,484 +7531,6 @@
         <w:rPr>
           <w:rFonts w:ascii="Arial" w:hAnsi="Arial" w:cs="Arial"/>
         </w:rPr>
-        <w:t xml:space="preserve">. It should be noted that these two different findings represent a similar effective level of migration, although over different timeframes. The date for onset of migration estimated here is consistent with a recent paper using a different approach, which estimated the onset of hybridisation to have occurred approximately between 1970 and 2000 </w:t>
-      </w:r>
-      <w:r>
-        <w:rPr>
-          <w:rFonts w:ascii="Arial" w:hAnsi="Arial" w:cs="Arial"/>
-        </w:rPr>
-        <w:fldChar w:fldCharType="begin"/>
-      </w:r>
-      <w:r>
-        <w:rPr>
-          <w:rFonts w:ascii="Arial" w:hAnsi="Arial" w:cs="Arial"/>
-        </w:rPr>
-        <w:instrText xml:space="preserve"> ADDIN ZOTERO_ITEM CSL_CITATION {"citationID":"yUnEzCjy","properties":{"formattedCitation":"(Howard-McCombe et al., 2023)","plainCitation":"(Howard-McCombe et al., 2023)","noteIndex":0},"citationItems":[{"id":11627,"uris":["http://zotero.org/users/14220656/items/KJZHDR76"],"itemData":{"id":11627,"type":"article-journal","note":"type: Journal Article","title":"Genetic swamping of the critically endangered Scottish wildcat was recent and accelerated by disease","author":[{"family":"Howard-McCombe","given":"Jo"},{"family":"Jamieson","given":"Alex"},{"family":"Carmagnini","given":"Alberto"},{"family":"Russo","given":"Isa-Rita"},{"family":"Ghazali","given":"Muhammad"},{"family":"Campbell","given":"Ruairidh"},{"family":"Driscoll","given":"Carlos"},{"family":"Murphy","given":"William"},{"family":"Nowak","given":"Carsten"},{"family":"O’Connor","given":"Terry"}],"issued":{"date-parts":[["2023"]]}}}],"schema":"https://github.com/citation-style-language/schema/raw/master/csl-citation.json"} </w:instrText>
-      </w:r>
-      <w:r>
-        <w:rPr>
-          <w:rFonts w:ascii="Arial" w:hAnsi="Arial" w:cs="Arial"/>
-        </w:rPr>
-        <w:fldChar w:fldCharType="separate"/>
-      </w:r>
-      <w:r>
-        <w:rPr>
-          <w:rFonts w:ascii="Arial" w:hAnsi="Arial" w:cs="Arial"/>
-        </w:rPr>
-        <w:t>(Howard-McCombe et al., 2023)</w:t>
-      </w:r>
-      <w:r>
-        <w:rPr>
-          <w:rFonts w:ascii="Arial" w:hAnsi="Arial" w:cs="Arial"/>
-        </w:rPr>
-        <w:fldChar w:fldCharType="end"/>
-      </w:r>
-      <w:r>
-        <w:rPr>
-          <w:rFonts w:ascii="Arial" w:hAnsi="Arial" w:cs="Arial"/>
-        </w:rPr>
-        <w:t xml:space="preserve">. Both the migration rate parameter posteriors were estimated with higher density than our priors, which suggests this method is viable for quantifying hybridisation. Another potentially meaningful insight into the recent demography of </w:t>
-      </w:r>
-      <w:r>
-        <w:rPr>
-          <w:rFonts w:ascii="Arial" w:hAnsi="Arial" w:cs="Arial"/>
-          <w:i/>
-          <w:iCs/>
-        </w:rPr>
-        <w:t>F. silvestris</w:t>
-      </w:r>
-      <w:r>
-        <w:rPr>
-          <w:rFonts w:ascii="Arial" w:hAnsi="Arial" w:cs="Arial"/>
-        </w:rPr>
-        <w:t xml:space="preserve"> </w:t>
-      </w:r>
-      <w:r>
-        <w:rPr>
-          <w:rFonts w:ascii="Arial" w:hAnsi="Arial" w:cs="Arial"/>
-        </w:rPr>
-        <w:lastRenderedPageBreak/>
-        <w:t>is that the posterior mean for the effective date for onset of hybridisation from domestic cats (11.6 generations) was inferred as simultaneous with that of the effective date for the establishment of the captive population (11.7 generations), which is broadly in line with findings of a previous study which dates the onset after the establishment of the captive population (</w:t>
-      </w:r>
-      <w:r>
-        <w:rPr>
-          <w:rFonts w:ascii="Arial" w:hAnsi="Arial" w:cs="Arial"/>
-          <w:i/>
-          <w:iCs/>
-        </w:rPr>
-        <w:t>Fig. 3d, l</w:t>
-      </w:r>
-      <w:r>
-        <w:rPr>
-          <w:rFonts w:ascii="Arial" w:hAnsi="Arial" w:cs="Arial"/>
-        </w:rPr>
-        <w:t xml:space="preserve">) </w:t>
-      </w:r>
-      <w:r>
-        <w:rPr>
-          <w:rFonts w:ascii="Arial" w:hAnsi="Arial" w:cs="Arial"/>
-        </w:rPr>
-        <w:fldChar w:fldCharType="begin"/>
-      </w:r>
-      <w:r>
-        <w:rPr>
-          <w:rFonts w:ascii="Arial" w:hAnsi="Arial" w:cs="Arial"/>
-        </w:rPr>
-        <w:instrText xml:space="preserve"> ADDIN ZOTERO_ITEM CSL_CITATION {"citationID":"8jDlWvuJ","properties":{"formattedCitation":"(Howard-McCombe et al., 2021)","plainCitation":"(Howard-McCombe et al., 2021)","noteIndex":0},"citationItems":[{"id":11693,"uris":["http://zotero.org/users/14220656/items/DELLGHKC"],"itemData":{"id":11693,"type":"article-journal","abstract":"Abstract While hybridisation has long been recognised as an important natural phenomenon in evolution, the conservation of taxa subject to introgressive hybridisation from domesticated forms is a subject of intense debate. Hybridisation of Scottish wildcats and domestic cats is a good example in this regard. Here, we developed a modelling framework to determine the timescale of introgression using approximate Bayesian computation (ABC). Applying the model to ddRAD-seq data from 129 individuals, genotyped at 6546 loci, we show that a population of wildcats genetically distant from domestic cats is still present in Scotland. These individuals were found almost exclusively within the captive breeding programme. Most wild-living cats sampled were introgressed to some extent. The demographic model predicts high levels of gene-flow between domestic cats and Scottish wildcats (13% migrants per generation) over a short timeframe, the posterior mean for the onset of hybridisation (T1) was 3.3 generations ( 10 years) before present. Although the model had limited power to detect signals of ancient admixture, we found evidence that significant recent hybridisation may have occurred subsequent to the founding of the captive breeding population (T2). The model consistently predicts T1 after T2, estimated here to be 19.3 generations ( 60 years) ago, highlighting the importance of this population as a resource for conservation management. Additionally, we evaluate the effectiveness of current methods to classify hybrids. We show that an optimised 35 SNP panel is a better predictor of the ddRAD-based hybrid score in comparison with a morphological method.","container-title":"Molecular Ecology","DOI":"https://doi.org/10.1111/mec.16000","ISSN":"0962-1083","issue":"15","note":"type: Journal Article","page":"3688-3702","title":"On the use of genome-wide data to model and date the time of anthropogenic hybridisation: An example from the Scottish wildcat","volume":"30","author":[{"family":"Howard-McCombe","given":"Jo"},{"family":"Ward","given":"Daniel"},{"family":"Kitchener","given":"Andrew C."},{"family":"Lawson","given":"Daniel"},{"family":"Senn","given":"Helen V."},{"family":"Beaumont","given":"Mark"}],"issued":{"date-parts":[["2021"]]}}}],"schema":"https://github.com/citation-style-language/schema/raw/master/csl-citation.json"} </w:instrText>
-      </w:r>
-      <w:r>
-        <w:rPr>
-          <w:rFonts w:ascii="Arial" w:hAnsi="Arial" w:cs="Arial"/>
-        </w:rPr>
-        <w:fldChar w:fldCharType="separate"/>
-      </w:r>
-      <w:r>
-        <w:rPr>
-          <w:rFonts w:ascii="Arial" w:hAnsi="Arial" w:cs="Arial"/>
-        </w:rPr>
-        <w:t>(Howard-McCombe et al., 2021)</w:t>
-      </w:r>
-      <w:r>
-        <w:rPr>
-          <w:rFonts w:ascii="Arial" w:hAnsi="Arial" w:cs="Arial"/>
-        </w:rPr>
-        <w:fldChar w:fldCharType="end"/>
-      </w:r>
-      <w:r>
-        <w:rPr>
-          <w:rFonts w:ascii="Arial" w:hAnsi="Arial" w:cs="Arial"/>
-        </w:rPr>
-        <w:t>.</w:t>
-      </w:r>
-      <w:r>
-        <w:rPr>
-          <w:rFonts w:ascii="Arial" w:hAnsi="Arial" w:cs="Arial"/>
-        </w:rPr>
-        <w:t xml:space="preserve"> This finding suggests that the captive population was established before much of the hybridisation between </w:t>
-      </w:r>
-      <w:r>
-        <w:rPr>
-          <w:rFonts w:ascii="Arial" w:hAnsi="Arial" w:cs="Arial"/>
-        </w:rPr>
-        <w:t>domestics</w:t>
-      </w:r>
-      <w:r>
-        <w:rPr>
-          <w:rFonts w:ascii="Arial" w:hAnsi="Arial" w:cs="Arial"/>
-        </w:rPr>
-        <w:t xml:space="preserve"> and </w:t>
-      </w:r>
-      <w:r>
-        <w:rPr>
-          <w:rFonts w:ascii="Arial" w:hAnsi="Arial" w:cs="Arial"/>
-        </w:rPr>
-        <w:t>wildcat</w:t>
-      </w:r>
-      <w:r>
-        <w:rPr>
-          <w:rFonts w:ascii="Arial" w:hAnsi="Arial" w:cs="Arial"/>
-        </w:rPr>
-        <w:t>s occurred, emphasizing the importance of this captive population as a resource for repopulation.</w:t>
-      </w:r>
-    </w:p>
-    <w:p>
-      <w:pPr>
-        <w:spacing w:line="480" w:lineRule="auto"/>
-        <w:jc w:val="both"/>
-        <w:rPr>
-          <w:rFonts w:ascii="Arial" w:hAnsi="Arial" w:cs="Arial"/>
-        </w:rPr>
-      </w:pPr>
-    </w:p>
-    <w:p>
-      <w:pPr>
-        <w:spacing w:line="480" w:lineRule="auto"/>
-        <w:jc w:val="both"/>
-        <w:rPr>
-          <w:rFonts w:ascii="Arial" w:hAnsi="Arial" w:cs="Arial"/>
-        </w:rPr>
-      </w:pPr>
-      <w:r>
-        <w:rPr>
-          <w:rFonts w:ascii="Arial" w:hAnsi="Arial" w:cs="Arial"/>
-        </w:rPr>
-        <w:t>The posterior for the domestic cat effective population size was also narrower than the prior, with a posterior mean of ~110k individuals (</w:t>
-      </w:r>
-      <w:r>
-        <w:rPr>
-          <w:rFonts w:ascii="Arial" w:hAnsi="Arial" w:cs="Arial"/>
-          <w:i/>
-          <w:iCs/>
-        </w:rPr>
-        <w:t>Fig. 3h</w:t>
-      </w:r>
-      <w:r>
-        <w:rPr>
-          <w:rFonts w:ascii="Arial" w:hAnsi="Arial" w:cs="Arial"/>
-        </w:rPr>
-        <w:t xml:space="preserve">). This is far lower than the current census estimate of population size for </w:t>
-      </w:r>
-      <w:r>
-        <w:rPr>
-          <w:rFonts w:ascii="Arial" w:hAnsi="Arial" w:cs="Arial"/>
-        </w:rPr>
-        <w:t>domestic</w:t>
-      </w:r>
-      <w:r>
-        <w:rPr>
-          <w:rFonts w:ascii="Arial" w:hAnsi="Arial" w:cs="Arial"/>
-        </w:rPr>
-        <w:t xml:space="preserve"> cats in Scotland of 685k, however, it has been shown that the ratio of effective population size to census population size (N</w:t>
-      </w:r>
-      <w:r>
-        <w:rPr>
-          <w:rFonts w:ascii="Arial" w:hAnsi="Arial" w:cs="Arial"/>
-          <w:vertAlign w:val="subscript"/>
-        </w:rPr>
-        <w:t>e</w:t>
-      </w:r>
-      <w:r>
-        <w:rPr>
-          <w:rFonts w:ascii="Arial" w:hAnsi="Arial" w:cs="Arial"/>
-        </w:rPr>
-        <w:t xml:space="preserve">/N) for </w:t>
-      </w:r>
-      <w:r>
-        <w:rPr>
-          <w:rFonts w:ascii="Arial" w:hAnsi="Arial" w:cs="Arial"/>
-        </w:rPr>
-        <w:t>domestics</w:t>
-      </w:r>
-      <w:r>
-        <w:rPr>
-          <w:rFonts w:ascii="Arial" w:hAnsi="Arial" w:cs="Arial"/>
-        </w:rPr>
-        <w:t xml:space="preserve"> can be as low as 20% in feral populations </w:t>
-      </w:r>
-      <w:r>
-        <w:rPr>
-          <w:rFonts w:ascii="Arial" w:hAnsi="Arial" w:cs="Arial"/>
-        </w:rPr>
-        <w:fldChar w:fldCharType="begin"/>
-      </w:r>
-      <w:r>
-        <w:rPr>
-          <w:rFonts w:ascii="Arial" w:hAnsi="Arial" w:cs="Arial"/>
-        </w:rPr>
-        <w:instrText xml:space="preserve"> ADDIN ZOTERO_ITEM CSL_CITATION {"citationID":"D0IpoYZZ","properties":{"formattedCitation":"(CATS Report Scotland, 2021; Kaeuffer et al., 2004)","plainCitation":"(CATS Report Scotland, 2021; Kaeuffer et al., 2004)","noteIndex":0},"citationItems":[{"id":11608,"uris":["http://zotero.org/users/14220656/items/BGZ4EEIH"],"itemData":{"id":11608,"type":"report","genre":"Report","publisher":"Cats Protection","title":"CATS Report Scotland","issued":{"date-parts":[["2021"]]}}},{"id":11633,"uris":["http://zotero.org/users/14220656/items/ZNCMJJ4I"],"itemData":{"id":11633,"type":"article-journal","container-title":"Molecular Ecology","ISSN":"0962-1083","issue":"2","note":"type: Journal Article","page":"483-490","title":"Effective size of two feral domestic cat populations (Felis catus L.): effect of the mating system","volume":"13","author":[{"family":"Kaeuffer","given":"Renaud"},{"family":"Pontier","given":"Dominique"},{"family":"Devillard","given":"Sébastien"},{"family":"Perrin","given":"Nicolas"}],"issued":{"date-parts":[["2004"]]}}}],"schema":"https://github.com/citation-style-language/schema/raw/master/csl-citation.json"} </w:instrText>
-      </w:r>
-      <w:r>
-        <w:rPr>
-          <w:rFonts w:ascii="Arial" w:hAnsi="Arial" w:cs="Arial"/>
-        </w:rPr>
-        <w:fldChar w:fldCharType="separate"/>
-      </w:r>
-      <w:r>
-        <w:rPr>
-          <w:rFonts w:ascii="Arial" w:hAnsi="Arial" w:cs="Arial"/>
-        </w:rPr>
-        <w:t>(CATS Report Scotland, 2021; Kaeuffer et al., 2004)</w:t>
-      </w:r>
-      <w:r>
-        <w:rPr>
-          <w:rFonts w:ascii="Arial" w:hAnsi="Arial" w:cs="Arial"/>
-        </w:rPr>
-        <w:fldChar w:fldCharType="end"/>
-      </w:r>
-      <w:r>
-        <w:rPr>
-          <w:rFonts w:ascii="Arial" w:hAnsi="Arial" w:cs="Arial"/>
-        </w:rPr>
-        <w:t xml:space="preserve">. The posterior for effective population size of Scottish wild </w:t>
-      </w:r>
-      <w:r>
-        <w:rPr>
-          <w:rFonts w:ascii="Arial" w:hAnsi="Arial" w:cs="Arial"/>
-          <w:i/>
-          <w:iCs/>
-        </w:rPr>
-        <w:t>F. silvestris</w:t>
-      </w:r>
-      <w:r>
-        <w:rPr>
-          <w:rFonts w:ascii="Arial" w:hAnsi="Arial" w:cs="Arial"/>
-        </w:rPr>
-        <w:t xml:space="preserve"> was the only parameter that was estimated with higher density after two rounds of inference than both the prior and first</w:t>
-      </w:r>
-      <w:r>
-        <w:rPr>
-          <w:rFonts w:ascii="Arial" w:hAnsi="Arial" w:cs="Arial"/>
-        </w:rPr>
-        <w:t>-</w:t>
-      </w:r>
-      <w:r>
-        <w:rPr>
-          <w:rFonts w:ascii="Arial" w:hAnsi="Arial" w:cs="Arial"/>
-        </w:rPr>
-        <w:t>round posteriors, indicating some ability of this method to sequentially provide better estimates for parameters (</w:t>
-      </w:r>
-      <w:r>
-        <w:rPr>
-          <w:rFonts w:ascii="Arial" w:hAnsi="Arial" w:cs="Arial"/>
-          <w:i/>
-          <w:iCs/>
-        </w:rPr>
-        <w:t>Fig. 3f</w:t>
-      </w:r>
-      <w:r>
-        <w:rPr>
-          <w:rFonts w:ascii="Arial" w:hAnsi="Arial" w:cs="Arial"/>
-        </w:rPr>
-        <w:t xml:space="preserve">). Although only slightly narrower than the prior, the European </w:t>
-      </w:r>
-      <w:r>
-        <w:rPr>
-          <w:rFonts w:ascii="Arial" w:hAnsi="Arial" w:cs="Arial"/>
-          <w:i/>
-          <w:iCs/>
-        </w:rPr>
-        <w:t>F. silvestris</w:t>
-      </w:r>
-      <w:r>
-        <w:rPr>
-          <w:rFonts w:ascii="Arial" w:hAnsi="Arial" w:cs="Arial"/>
-        </w:rPr>
-        <w:t xml:space="preserve"> effective population size posterior mean of 15.3k individuals suggests, despite their decline, this European </w:t>
-      </w:r>
-      <w:r>
-        <w:rPr>
-          <w:rFonts w:ascii="Arial" w:hAnsi="Arial" w:cs="Arial"/>
-        </w:rPr>
-        <w:t>wildcat</w:t>
-      </w:r>
-      <w:r>
-        <w:rPr>
-          <w:rFonts w:ascii="Arial" w:hAnsi="Arial" w:cs="Arial"/>
-        </w:rPr>
-        <w:t>s are still relatively numerate (</w:t>
-      </w:r>
-      <w:r>
-        <w:rPr>
-          <w:rFonts w:ascii="Arial" w:hAnsi="Arial" w:cs="Arial"/>
-          <w:i/>
-          <w:iCs/>
-        </w:rPr>
-        <w:t>Fig. 3g</w:t>
-      </w:r>
-      <w:r>
-        <w:rPr>
-          <w:rFonts w:ascii="Arial" w:hAnsi="Arial" w:cs="Arial"/>
-        </w:rPr>
-        <w:t xml:space="preserve">) </w:t>
-      </w:r>
-      <w:r>
-        <w:rPr>
-          <w:rFonts w:ascii="Arial" w:hAnsi="Arial" w:cs="Arial"/>
-        </w:rPr>
-        <w:fldChar w:fldCharType="begin"/>
-      </w:r>
-      <w:r>
-        <w:rPr>
-          <w:rFonts w:ascii="Arial" w:hAnsi="Arial" w:cs="Arial"/>
-        </w:rPr>
-        <w:instrText xml:space="preserve"> ADDIN ZOTERO_ITEM CSL_CITATION {"citationID":"7zxpEGEc","properties":{"formattedCitation":"(Eckert et al., 2010)","plainCitation":"(Eckert et al., 2010)","noteIndex":0},"citationItems":[{"id":11618,"uris":["http://zotero.org/users/14220656/items/CV43VJ4H"],"itemData":{"id":11618,"type":"article-journal","container-title":"Mammalian Biology","ISSN":"1616-5047","note":"type: Journal Article","page":"160-174","title":"Genetic diversity and integrity of German wildcat (Felis silvestris) populations as revealed by microsatellites, allozymes, and mitochondrial DNA sequences","volume":"75","author":[{"family":"Eckert","given":"Iris"},{"family":"Suchentrunk","given":"Franz"},{"family":"Markov","given":"Georgi"},{"family":"Hartl","given":"Günther B."}],"issued":{"date-parts":[["2010"]]}}}],"schema":"https://github.com/citation-style-language/schema/raw/master/csl-citation.json"} </w:instrText>
-      </w:r>
-      <w:r>
-        <w:rPr>
-          <w:rFonts w:ascii="Arial" w:hAnsi="Arial" w:cs="Arial"/>
-        </w:rPr>
-        <w:fldChar w:fldCharType="separate"/>
-      </w:r>
-      <w:r>
-        <w:rPr>
-          <w:rFonts w:ascii="Arial" w:hAnsi="Arial" w:cs="Arial"/>
-        </w:rPr>
-        <w:t>(Eckert et al., 2010)</w:t>
-      </w:r>
-      <w:r>
-        <w:rPr>
-          <w:rFonts w:ascii="Arial" w:hAnsi="Arial" w:cs="Arial"/>
-        </w:rPr>
-        <w:fldChar w:fldCharType="end"/>
-      </w:r>
-      <w:r>
-        <w:rPr>
-          <w:rFonts w:ascii="Arial" w:hAnsi="Arial" w:cs="Arial"/>
-        </w:rPr>
-        <w:t>.</w:t>
-      </w:r>
-    </w:p>
-    <w:p>
-      <w:pPr>
-        <w:spacing w:line="480" w:lineRule="auto"/>
-        <w:jc w:val="both"/>
-        <w:rPr>
-          <w:rFonts w:ascii="Arial" w:hAnsi="Arial" w:cs="Arial"/>
-        </w:rPr>
-      </w:pPr>
-    </w:p>
-    <w:p>
-      <w:pPr>
-        <w:spacing w:line="480" w:lineRule="auto"/>
-        <w:jc w:val="both"/>
-        <w:rPr>
-          <w:rFonts w:ascii="Arial" w:hAnsi="Arial" w:cs="Arial"/>
-        </w:rPr>
-      </w:pPr>
-      <w:r>
-        <w:rPr>
-          <w:rFonts w:ascii="Arial" w:hAnsi="Arial" w:cs="Arial"/>
-        </w:rPr>
-        <w:t xml:space="preserve">Our second round posteriors for the effective divergence times of </w:t>
-      </w:r>
-      <w:r>
-        <w:rPr>
-          <w:rFonts w:ascii="Arial" w:hAnsi="Arial" w:cs="Arial"/>
-        </w:rPr>
-        <w:t>domestic</w:t>
-      </w:r>
-      <w:r>
-        <w:rPr>
-          <w:rFonts w:ascii="Arial" w:hAnsi="Arial" w:cs="Arial"/>
-        </w:rPr>
-        <w:t xml:space="preserve"> cats (</w:t>
-      </w:r>
-      <w:r>
-        <w:rPr>
-          <w:rFonts w:ascii="Arial" w:hAnsi="Arial" w:cs="Arial"/>
-          <w:i/>
-          <w:iCs/>
-        </w:rPr>
-        <w:t>Fig. 3b</w:t>
-      </w:r>
-      <w:r>
-        <w:rPr>
-          <w:rFonts w:ascii="Arial" w:hAnsi="Arial" w:cs="Arial"/>
-        </w:rPr>
-        <w:t xml:space="preserve">) and Scottish </w:t>
-      </w:r>
-      <w:r>
-        <w:rPr>
-          <w:rFonts w:ascii="Arial" w:hAnsi="Arial" w:cs="Arial"/>
-          <w:i/>
-          <w:iCs/>
-        </w:rPr>
-        <w:t>F. silvestris</w:t>
-      </w:r>
-      <w:r>
-        <w:rPr>
-          <w:rFonts w:ascii="Arial" w:hAnsi="Arial" w:cs="Arial"/>
-        </w:rPr>
-        <w:t xml:space="preserve"> (</w:t>
-      </w:r>
-      <w:r>
-        <w:rPr>
-          <w:rFonts w:ascii="Arial" w:hAnsi="Arial" w:cs="Arial"/>
-          <w:i/>
-          <w:iCs/>
-        </w:rPr>
-        <w:t>Fig. 3c</w:t>
-      </w:r>
-      <w:r>
-        <w:rPr>
-          <w:rFonts w:ascii="Arial" w:hAnsi="Arial" w:cs="Arial"/>
-        </w:rPr>
-        <w:t xml:space="preserve">) were both distributed almost identically to our priors for these parameters indicating a limited ability of our model to estimate these with any more precision, although both of the posterior means were closer than our priors to the divergence times estimated in the literature </w:t>
-      </w:r>
-      <w:r>
-        <w:rPr>
-          <w:rFonts w:ascii="Arial" w:hAnsi="Arial" w:cs="Arial"/>
-        </w:rPr>
-        <w:fldChar w:fldCharType="begin"/>
-      </w:r>
-      <w:r>
-        <w:rPr>
-          <w:rFonts w:ascii="Arial" w:hAnsi="Arial" w:cs="Arial"/>
-        </w:rPr>
-        <w:instrText xml:space="preserve"> ADDIN ZOTERO_ITEM CSL_CITATION {"citationID":"UghkxDnM","properties":{"formattedCitation":"(Driscoll et al., 2007; Mellett et al., 2012)","plainCitation":"(Driscoll et al., 2007; Mellett et al., 2012)","noteIndex":0},"citationItems":[{"id":11617,"uris":["http://zotero.org/users/14220656/items/RBT6WFSF"],"itemData":{"id":11617,"type":"article-journal","container-title":"Science","ISSN":"0036-8075","issue":"5837","note":"type: Journal Article","page":"519-523","title":"The Near Eastern origin of cat domestication","volume":"317","author":[{"family":"Driscoll","given":"Carlos A."},{"family":"Menotti-Raymond","given":"Marilyn"},{"family":"Roca","given":"Alfred L."},{"family":"Hupe","given":"Karsten"},{"family":"Johnson","given":"Warren E."},{"family":"Geffen","given":"Eli"},{"family":"Harley","given":"Eric H."},{"family":"Delibes","given":"Miguel"},{"family":"Pontier","given":"Dominique"},{"family":"Kitchener","given":"Andrew C."}],"issued":{"date-parts":[["2007"]]}}},{"id":11637,"uris":["http://zotero.org/users/14220656/items/DR47VZW5"],"itemData":{"id":11637,"type":"article-journal","abstract":"Landscape response to post-glacial relative sea level during the Quaternary is documented using an integrated dataset of multibeam bathymetry and 2D seismic reflection profiles from the Hastings Bank area in the north-eastern English Channel. Mapping of nine seismic stratigraphic units calibrated to lithological information from multiple vibrocores has enabled the interpretation of fluvial, shoreface, barrier, washover fan, back-barrier and tidal environments of deposition. The interpreted landscape evolution is as follows: (i) fluvial incision of bedrock during sea-level lowstand; (ii) progradation of a shoreline and then development of a barrier complex as sea-level rose; (iii) recycling and breaching of the barrier; (iv) rapid drowning of the barrier complex; (v) landward migration of the shoreline through continued sea-level rise; and (vi) complete abandonment and submarine preservation of the barrier complex during sea-level highstand. The previously undocumented, yet exceptionally well preserved, drowned barrier complex at Hastings Bank records phases of barrier initiation, breakdown and retreat, and documents coastal response to high rates of relative sea-level rise. Initial development of the barrier complex required a sufficient supply of sediment, maintained by offshore sources, to keep pace with rising sea level, which permitted progradation of a shoreline and development of a barrier complex. Inherited topography in the north-eastern English Channel is an important factor in the development of the barrier complex. Phases of barrier breakdown occur when sediment supply is outpaced by a rapid increase in accommodation controlled by existing basement morphology and rising sea levels. Subsequently, the barrier responds through internal reorganisation by breaching and reworking of existing sediment bodies. Barrier retreat is characterised by a phase of ‘sediment surplus’ overstepping under rapid rates of sea-level rise where increased water depths limit wave reworking, followed by a phase of discontinuous retreat where the shoreline steps back through ‘sediment deficit’ overstepping. Hastings Bank presents a rare opportunity to examine the conditions and processes that control barrier response to sea-level rise and, to assess the preservation potential of barrier deposits as a function of the style of retreat.","container-title":"Marine Geology","DOI":"https://doi.org/10.1016/j.margeo.2012.04.008","ISSN":"0025-3227","note":"type: Journal Article","page":"115-131","title":"Preservation of a drowned gravel barrier complex: A landscape evolution study from the north-eastern English Channel","volume":"315-318","author":[{"family":"Mellett","given":"Claire L."},{"family":"Hodgson","given":"David M."},{"family":"Lang","given":"Andreas"},{"family":"Mauz","given":"Barbara"},{"family":"Selby","given":"Ian"},{"family":"Plater","given":"Andrew J."}],"issued":{"date-parts":[["2012"]]}}}],"schema":"https://github.com/citation-style-language/schema/raw/master/csl-citation.json"} </w:instrText>
-      </w:r>
-      <w:r>
-        <w:rPr>
-          <w:rFonts w:ascii="Arial" w:hAnsi="Arial" w:cs="Arial"/>
-        </w:rPr>
-        <w:fldChar w:fldCharType="separate"/>
-      </w:r>
-      <w:r>
-        <w:rPr>
-          <w:rFonts w:ascii="Arial" w:hAnsi="Arial" w:cs="Arial"/>
-        </w:rPr>
-        <w:t>(Driscoll et al., 2007; Mellett et al., 2012)</w:t>
-      </w:r>
-      <w:r>
-        <w:rPr>
-          <w:rFonts w:ascii="Arial" w:hAnsi="Arial" w:cs="Arial"/>
-        </w:rPr>
-        <w:fldChar w:fldCharType="end"/>
-      </w:r>
-      <w:r>
-        <w:rPr>
-          <w:rFonts w:ascii="Arial" w:hAnsi="Arial" w:cs="Arial"/>
-        </w:rPr>
         <w:t xml:space="preserve">. Similarly, posteriors for </w:t>
       </w:r>
       <w:r>
@@ -7544,14 +7601,7 @@
         <w:rPr>
           <w:rFonts w:ascii="Arial" w:hAnsi="Arial" w:cs="Arial"/>
         </w:rPr>
-        <w:t xml:space="preserve">) were not estimated with any more density than our priors, </w:t>
-      </w:r>
-      <w:r>
-        <w:rPr>
-          <w:rFonts w:ascii="Arial" w:hAnsi="Arial" w:cs="Arial"/>
-        </w:rPr>
-        <w:lastRenderedPageBreak/>
-        <w:t>highlighting the inability of our current method to provide good posteriors for all parameters. It was clear tha</w:t>
+        <w:t>) were not estimated with any more density than our priors, highlighting the inability of our current method to provide good posteriors for all parameters. It was clear tha</w:t>
       </w:r>
       <w:r>
         <w:rPr>
@@ -7841,7 +7891,6 @@
         <w:rPr>
           <w:rFonts w:ascii="Arial" w:hAnsi="Arial" w:cs="Arial"/>
         </w:rPr>
-        <w:lastRenderedPageBreak/>
         <w:t>Rewrite this paragraph</w:t>
       </w:r>
     </w:p>
@@ -8006,7 +8055,14 @@
         <w:rPr>
           <w:rFonts w:ascii="Arial" w:hAnsi="Arial" w:cs="Arial"/>
         </w:rPr>
-        <w:t xml:space="preserve">). Summary statistics dependent on these parameters would include the number of segregating sites and diversity, as large ancestral populations, early divergences, large mutation rate or any combination of these could all cause higher diversity and numbers of segregating sites observed in current populations. Inversely, small ancestral populations, recent divergences, and </w:t>
+        <w:t xml:space="preserve">). Summary statistics dependent on these parameters would include the number of segregating sites and diversity, as large ancestral populations, early divergences, large mutation rate or any combination of these could all cause higher diversity and numbers of segregating sites observed in current populations. Inversely, </w:t>
+      </w:r>
+      <w:r>
+        <w:rPr>
+          <w:rFonts w:ascii="Arial" w:hAnsi="Arial" w:cs="Arial"/>
+        </w:rPr>
+        <w:lastRenderedPageBreak/>
+        <w:t xml:space="preserve">small ancestral populations, recent divergences, and </w:t>
       </w:r>
       <w:r>
         <w:rPr>
@@ -8139,90 +8195,90 @@
         <w:rPr>
           <w:rFonts w:ascii="Arial" w:hAnsi="Arial" w:cs="Arial"/>
         </w:rPr>
-        <w:t xml:space="preserve"> for this population. The statistic was removed as the observed value (-0.3) fell well outside of the support of the simulations, indicating this statistic could negatively affect posterior estimates given our simplistic model. To obtain the </w:t>
+        <w:t xml:space="preserve"> for this population. The statistic was removed as the observed value (-0.3) fell well outside of the support of the simulations, indicating this statistic could negatively affect posterior estimates given our simplistic model. To obtain the most accurate posterior estimates possible, future studies of </w:t>
+      </w:r>
+      <w:r>
+        <w:rPr>
+          <w:rFonts w:ascii="Arial" w:hAnsi="Arial" w:cs="Arial"/>
+        </w:rPr>
+        <w:t>wildcat</w:t>
+      </w:r>
+      <w:r>
+        <w:rPr>
+          <w:rFonts w:ascii="Arial" w:hAnsi="Arial" w:cs="Arial"/>
+        </w:rPr>
+        <w:t xml:space="preserve">s using this approach could investigate the population structure of European </w:t>
+      </w:r>
+      <w:r>
+        <w:rPr>
+          <w:rFonts w:ascii="Arial" w:hAnsi="Arial" w:cs="Arial"/>
+          <w:i/>
+          <w:iCs/>
+        </w:rPr>
+        <w:t>F. silvestris</w:t>
+      </w:r>
+      <w:r>
+        <w:rPr>
+          <w:rFonts w:ascii="Arial" w:hAnsi="Arial" w:cs="Arial"/>
+        </w:rPr>
+        <w:t xml:space="preserve"> to find the cause of this value, with the aim of adding events to the demography of European </w:t>
+      </w:r>
+      <w:r>
+        <w:rPr>
+          <w:rFonts w:ascii="Arial" w:hAnsi="Arial" w:cs="Arial"/>
+          <w:i/>
+          <w:iCs/>
+        </w:rPr>
+        <w:t>F. silvestris</w:t>
+      </w:r>
+      <w:r>
+        <w:rPr>
+          <w:rFonts w:ascii="Arial" w:hAnsi="Arial" w:cs="Arial"/>
+        </w:rPr>
+        <w:t xml:space="preserve"> to allow the model to fit this summary statistic. Negative values of Tajima’s D are sometimes observed in populations that have recently experienced a bottleneck </w:t>
+      </w:r>
+      <w:r>
+        <w:rPr>
+          <w:rFonts w:ascii="Arial" w:hAnsi="Arial" w:cs="Arial"/>
+        </w:rPr>
+        <w:fldChar w:fldCharType="begin"/>
+      </w:r>
+      <w:r>
+        <w:rPr>
+          <w:rFonts w:ascii="Arial" w:hAnsi="Arial" w:cs="Arial"/>
+        </w:rPr>
+        <w:instrText xml:space="preserve"> ADDIN ZOTERO_ITEM CSL_CITATION {"citationID":"JY1HJ3ok","properties":{"formattedCitation":"(Tajima, 1989)","plainCitation":"(Tajima, 1989)","noteIndex":0},"citationItems":[{"id":11651,"uris":["http://zotero.org/users/14220656/items/T8L5MNK2"],"itemData":{"id":11651,"type":"article-journal","abstract":"The relationship between the two estimates of genetic variation at the DNA level, namely the number of segregating sites and the average number of nucleotide differences estimated from pairwise comparison, is investigated. It is found that the correlation between these two estimates is large when the sample size is small, and decreases slowly as the sample size increases. Using the relationship obtained, a statistical method for testing the neutral mutation hypothesis is developed. This method needs only the data of DNA polymorphism, namely the genetic variation within population at the DNA level. A simple method of computer simulation, that was used in order to obtain the distribution of a new statistic developed, is also presented. Applying this statistical method to the five regions of DNA sequences in Drosophila melanogaster, it is found that large insertion/deletion (greater than 100 bp) is deleterious. It is suggested that the natural selection against large insertion/deletion is so weak that a large amount of variation is maintained in a population.","container-title":"Genetics","DOI":"10.1093/genetics/123.3.585","ISSN":"1943-2631","issue":"3","note":"type: Journal Article","page":"585-595","title":"Statistical method for testing the neutral mutation hypothesis by DNA polymorphism","volume":"123","author":[{"family":"Tajima","given":"F."}],"issued":{"date-parts":[["1989"]]}}}],"schema":"https://github.com/citation-style-language/schema/raw/master/csl-citation.json"} </w:instrText>
+      </w:r>
+      <w:r>
+        <w:rPr>
+          <w:rFonts w:ascii="Arial" w:hAnsi="Arial" w:cs="Arial"/>
+        </w:rPr>
+        <w:fldChar w:fldCharType="separate"/>
+      </w:r>
+      <w:r>
+        <w:rPr>
+          <w:rFonts w:ascii="Arial" w:hAnsi="Arial" w:cs="Arial"/>
+        </w:rPr>
+        <w:t>(Tajima, 1989)</w:t>
+      </w:r>
+      <w:r>
+        <w:rPr>
+          <w:rFonts w:ascii="Arial" w:hAnsi="Arial" w:cs="Arial"/>
+        </w:rPr>
+        <w:fldChar w:fldCharType="end"/>
+      </w:r>
+      <w:r>
+        <w:rPr>
+          <w:rFonts w:ascii="Arial" w:hAnsi="Arial" w:cs="Arial"/>
+        </w:rPr>
+        <w:t xml:space="preserve">, so a possibility future studies could explore is including this European bottleneck in the model for simulation. However, it remains likely that this statistic is due to some cryptic demography that may be hard to replicate in simulations. If this is the case, fitting a model using a spatial simulator may provide insight into this European demography, as the populations are highly fragmented in </w:t>
       </w:r>
       <w:r>
         <w:rPr>
           <w:rFonts w:ascii="Arial" w:hAnsi="Arial" w:cs="Arial"/>
         </w:rPr>
         <w:lastRenderedPageBreak/>
-        <w:t xml:space="preserve">most accurate posterior estimates possible, future studies of </w:t>
-      </w:r>
-      <w:r>
-        <w:rPr>
-          <w:rFonts w:ascii="Arial" w:hAnsi="Arial" w:cs="Arial"/>
-        </w:rPr>
-        <w:t>wildcat</w:t>
-      </w:r>
-      <w:r>
-        <w:rPr>
-          <w:rFonts w:ascii="Arial" w:hAnsi="Arial" w:cs="Arial"/>
-        </w:rPr>
-        <w:t xml:space="preserve">s using this approach could investigate the population structure of European </w:t>
-      </w:r>
-      <w:r>
-        <w:rPr>
-          <w:rFonts w:ascii="Arial" w:hAnsi="Arial" w:cs="Arial"/>
-          <w:i/>
-          <w:iCs/>
-        </w:rPr>
-        <w:t>F. silvestris</w:t>
-      </w:r>
-      <w:r>
-        <w:rPr>
-          <w:rFonts w:ascii="Arial" w:hAnsi="Arial" w:cs="Arial"/>
-        </w:rPr>
-        <w:t xml:space="preserve"> to find the cause of this value, with the aim of adding events to the demography of European </w:t>
-      </w:r>
-      <w:r>
-        <w:rPr>
-          <w:rFonts w:ascii="Arial" w:hAnsi="Arial" w:cs="Arial"/>
-          <w:i/>
-          <w:iCs/>
-        </w:rPr>
-        <w:t>F. silvestris</w:t>
-      </w:r>
-      <w:r>
-        <w:rPr>
-          <w:rFonts w:ascii="Arial" w:hAnsi="Arial" w:cs="Arial"/>
-        </w:rPr>
-        <w:t xml:space="preserve"> to allow the model to fit this summary statistic. Negative values of Tajima’s D are sometimes observed in populations that have recently experienced a bottleneck </w:t>
-      </w:r>
-      <w:r>
-        <w:rPr>
-          <w:rFonts w:ascii="Arial" w:hAnsi="Arial" w:cs="Arial"/>
-        </w:rPr>
-        <w:fldChar w:fldCharType="begin"/>
-      </w:r>
-      <w:r>
-        <w:rPr>
-          <w:rFonts w:ascii="Arial" w:hAnsi="Arial" w:cs="Arial"/>
-        </w:rPr>
-        <w:instrText xml:space="preserve"> ADDIN ZOTERO_ITEM CSL_CITATION {"citationID":"JY1HJ3ok","properties":{"formattedCitation":"(Tajima, 1989)","plainCitation":"(Tajima, 1989)","noteIndex":0},"citationItems":[{"id":11651,"uris":["http://zotero.org/users/14220656/items/T8L5MNK2"],"itemData":{"id":11651,"type":"article-journal","abstract":"The relationship between the two estimates of genetic variation at the DNA level, namely the number of segregating sites and the average number of nucleotide differences estimated from pairwise comparison, is investigated. It is found that the correlation between these two estimates is large when the sample size is small, and decreases slowly as the sample size increases. Using the relationship obtained, a statistical method for testing the neutral mutation hypothesis is developed. This method needs only the data of DNA polymorphism, namely the genetic variation within population at the DNA level. A simple method of computer simulation, that was used in order to obtain the distribution of a new statistic developed, is also presented. Applying this statistical method to the five regions of DNA sequences in Drosophila melanogaster, it is found that large insertion/deletion (greater than 100 bp) is deleterious. It is suggested that the natural selection against large insertion/deletion is so weak that a large amount of variation is maintained in a population.","container-title":"Genetics","DOI":"10.1093/genetics/123.3.585","ISSN":"1943-2631","issue":"3","note":"type: Journal Article","page":"585-595","title":"Statistical method for testing the neutral mutation hypothesis by DNA polymorphism","volume":"123","author":[{"family":"Tajima","given":"F."}],"issued":{"date-parts":[["1989"]]}}}],"schema":"https://github.com/citation-style-language/schema/raw/master/csl-citation.json"} </w:instrText>
-      </w:r>
-      <w:r>
-        <w:rPr>
-          <w:rFonts w:ascii="Arial" w:hAnsi="Arial" w:cs="Arial"/>
-        </w:rPr>
-        <w:fldChar w:fldCharType="separate"/>
-      </w:r>
-      <w:r>
-        <w:rPr>
-          <w:rFonts w:ascii="Arial" w:hAnsi="Arial" w:cs="Arial"/>
-        </w:rPr>
-        <w:t>(Tajima, 1989)</w:t>
-      </w:r>
-      <w:r>
-        <w:rPr>
-          <w:rFonts w:ascii="Arial" w:hAnsi="Arial" w:cs="Arial"/>
-        </w:rPr>
-        <w:fldChar w:fldCharType="end"/>
-      </w:r>
-      <w:r>
-        <w:rPr>
-          <w:rFonts w:ascii="Arial" w:hAnsi="Arial" w:cs="Arial"/>
-        </w:rPr>
-        <w:t xml:space="preserve">, so a possibility future studies could explore is including this European bottleneck in the model for simulation. However, it remains likely that this statistic is due to some cryptic demography that may be hard to replicate in simulations. If this is the case, fitting a model using a spatial simulator may provide insight into this European demography, as the populations are highly fragmented in some areas and spatial simulations could provide a better fit for the observed data for these populations. In particular, it has been shown that Scottish </w:t>
+        <w:t xml:space="preserve">some areas and spatial simulations could provide a better fit for the observed data for these populations. In particular, it has been shown that Scottish </w:t>
       </w:r>
       <w:r>
         <w:rPr>
@@ -8442,14 +8498,7 @@
         <w:rPr>
           <w:rFonts w:ascii="Arial" w:hAnsi="Arial" w:cs="Arial"/>
         </w:rPr>
-        <w:t xml:space="preserve">. Although the PCA for our first round MAP model implies to some extent a good fit of our model to the observed </w:t>
-      </w:r>
-      <w:r>
-        <w:rPr>
-          <w:rFonts w:ascii="Arial" w:hAnsi="Arial" w:cs="Arial"/>
-        </w:rPr>
-        <w:lastRenderedPageBreak/>
-        <w:t>data (</w:t>
+        <w:t>. Although the PCA for our first round MAP model implies to some extent a good fit of our model to the observed data (</w:t>
       </w:r>
       <w:r>
         <w:rPr>
@@ -8582,6 +8631,7 @@
         <w:rPr>
           <w:rFonts w:ascii="Arial" w:hAnsi="Arial" w:cs="Arial"/>
         </w:rPr>
+        <w:lastRenderedPageBreak/>
         <w:t xml:space="preserve">Use Procrustes rotation on PCA for </w:t>
       </w:r>
       <w:proofErr w:type="spellStart"/>
@@ -8719,14 +8769,7 @@
         <w:rPr>
           <w:rFonts w:ascii="Arial" w:hAnsi="Arial" w:cs="Arial"/>
         </w:rPr>
-        <w:t xml:space="preserve">. Finally, as for any study using genetic data, obtaining greater numbers of samples for each population would give a </w:t>
-      </w:r>
-      <w:r>
-        <w:rPr>
-          <w:rFonts w:ascii="Arial" w:hAnsi="Arial" w:cs="Arial"/>
-        </w:rPr>
-        <w:lastRenderedPageBreak/>
-        <w:t>more representative data set and improve the accuracy of summary statistics calculated, therefore providing better inferences.</w:t>
+        <w:t>. Finally, as for any study using genetic data, obtaining greater numbers of samples for each population would give a more representative data set and improve the accuracy of summary statistics calculated, therefore providing better inferences.</w:t>
       </w:r>
     </w:p>
     <w:p>
@@ -8809,6 +8852,7 @@
         <w:rPr>
           <w:rFonts w:ascii="Arial" w:hAnsi="Arial" w:cs="Arial"/>
         </w:rPr>
+        <w:lastRenderedPageBreak/>
         <w:t xml:space="preserve">It should be highlighted that a huge advantage of a multi-round approach like this one is that of preventing needlessly simulating lots of models that are well outside the eventual posterior density, so are not informative in inferring this posterior. This advantage is especially important if the model under investigation, like ours, involves many individuals that are traced all the way back to ancient divergence times, as the wall times for these simulations can be prohibitively long. In our study, persistent teething problems and these long simulation times meant that the eventual number of simulations </w:t>
       </w:r>
       <w:r>
@@ -8893,14 +8937,7 @@
         <w:rPr>
           <w:rFonts w:ascii="Arial" w:hAnsi="Arial" w:cs="Arial"/>
         </w:rPr>
-        <w:t xml:space="preserve">. A resource that was invaluable during this study was the high-performance computing cluster of the University of Bristol, which allowed for up to ~400 simulations running simultaneously. Any future effort to develop this approach should aim to maximise the parallelisation offered by computing clusters and minimise the runtimes of simulations. As they are developed, tools for simulation will become more efficient and therefore increase the speed of analyses like this. However, future studies should take into </w:t>
-      </w:r>
-      <w:r>
-        <w:rPr>
-          <w:rFonts w:ascii="Arial" w:hAnsi="Arial" w:cs="Arial"/>
-        </w:rPr>
-        <w:lastRenderedPageBreak/>
-        <w:t>account that analyses of demography over shorter time frames and with smaller population sizes will be faster to simulate data for, and therefore be less affected by common issues such as initial model misspecification problems.</w:t>
+        <w:t>. A resource that was invaluable during this study was the high-performance computing cluster of the University of Bristol, which allowed for up to ~400 simulations running simultaneously. Any future effort to develop this approach should aim to maximise the parallelisation offered by computing clusters and minimise the runtimes of simulations. As they are developed, tools for simulation will become more efficient and therefore increase the speed of analyses like this. However, future studies should take into account that analyses of demography over shorter time frames and with smaller population sizes will be faster to simulate data for, and therefore be less affected by common issues such as initial model misspecification problems.</w:t>
       </w:r>
     </w:p>
     <w:p>
@@ -8971,7 +9008,14 @@
         <w:rPr>
           <w:rFonts w:ascii="Arial" w:hAnsi="Arial" w:cs="Arial"/>
         </w:rPr>
-        <w:t xml:space="preserve"> should carefully consider the specification of their </w:t>
+        <w:t xml:space="preserve"> should carefully </w:t>
+      </w:r>
+      <w:r>
+        <w:rPr>
+          <w:rFonts w:ascii="Arial" w:hAnsi="Arial" w:cs="Arial"/>
+        </w:rPr>
+        <w:lastRenderedPageBreak/>
+        <w:t xml:space="preserve">consider the specification of their </w:t>
       </w:r>
       <w:r>
         <w:rPr>
@@ -9156,7 +9200,6 @@
         <w:rPr>
           <w:rFonts w:ascii="Arial" w:hAnsi="Arial" w:cs="Arial"/>
         </w:rPr>
-        <w:lastRenderedPageBreak/>
         <w:t>Future studies should try identifying samples that might be contributin</w:t>
       </w:r>
       <w:r>
@@ -9261,6 +9304,7 @@
         <w:rPr>
           <w:rFonts w:ascii="Arial" w:hAnsi="Arial" w:cs="Arial"/>
         </w:rPr>
+        <w:lastRenderedPageBreak/>
         <w:fldChar w:fldCharType="begin"/>
       </w:r>
       <w:r>
@@ -9401,18 +9445,72 @@
         <w:pStyle w:val="Bibliography"/>
       </w:pPr>
       <w:r>
+        <w:t xml:space="preserve">Beaumont, M., Zhang, W., &amp; Balding, D. J. (2002). Approximate Bayesian computation in population genetics. In </w:t>
+      </w:r>
+      <w:r>
+        <w:rPr>
+          <w:i/>
+          <w:iCs/>
+        </w:rPr>
+        <w:t>Genetics</w:t>
+      </w:r>
+      <w:r>
+        <w:t xml:space="preserve"> (Vol. 162, Issue 4, pp. 2025–2035).</w:t>
+      </w:r>
+    </w:p>
+    <w:p>
+      <w:pPr>
+        <w:pStyle w:val="Bibliography"/>
+      </w:pPr>
+      <w:r>
+        <w:t xml:space="preserve">Beugin, M., Salvador, O., Leblanc, G., Queney, G., Natoli, E., &amp; Pontier, D. (2020). Hybridization between Felis silvestris silvestris and Felis silvestris catus in two contrasted environments in France. In </w:t>
+      </w:r>
+      <w:r>
+        <w:rPr>
+          <w:i/>
+          <w:iCs/>
+        </w:rPr>
+        <w:t>Ecology and Evolution</w:t>
+      </w:r>
+      <w:r>
+        <w:t xml:space="preserve"> (Vol. 10, Issue 1, pp. 263–276).</w:t>
+      </w:r>
+    </w:p>
+    <w:p>
+      <w:pPr>
+        <w:pStyle w:val="Bibliography"/>
+      </w:pPr>
+      <w:r>
+        <w:t xml:space="preserve">Breitenmoser, U., Lanz, T., &amp; Breitenmoser-Würsten, C. (2019). Conservation of the wildcat (Felis silvestris) in Scotland: Review of the conservation status and assessment of conservation activities. In </w:t>
+      </w:r>
+      <w:r>
+        <w:rPr>
+          <w:i/>
+          <w:iCs/>
+        </w:rPr>
+        <w:t>IUCN SSC Cat Specialist Group</w:t>
+      </w:r>
+      <w:r>
+        <w:t>.</w:t>
+      </w:r>
+    </w:p>
+    <w:p>
+      <w:pPr>
+        <w:pStyle w:val="Bibliography"/>
+      </w:pPr>
+      <w:r>
         <w:lastRenderedPageBreak/>
-        <w:t xml:space="preserve">Beaumont, M., Zhang, W., &amp; Balding, D. J. (2002). Approximate Bayesian computation in population genetics. In </w:t>
-      </w:r>
-      <w:r>
-        <w:rPr>
-          <w:i/>
-          <w:iCs/>
-        </w:rPr>
-        <w:t>Genetics</w:t>
-      </w:r>
-      <w:r>
-        <w:t xml:space="preserve"> (Vol. 162, Issue 4, pp. 2025–2035).</w:t>
+        <w:t xml:space="preserve">Cannon, P., Ward, D., &amp; Schmon, S. M. (2022). Investigating the impact of model misspecification in neural simulation-based inference. In </w:t>
+      </w:r>
+      <w:r>
+        <w:rPr>
+          <w:i/>
+          <w:iCs/>
+        </w:rPr>
+        <w:t>arXiv preprint arXiv:2209.01845</w:t>
+      </w:r>
+      <w:r>
+        <w:t>.</w:t>
       </w:r>
     </w:p>
     <w:p>
@@ -9420,17 +9518,14 @@
         <w:pStyle w:val="Bibliography"/>
       </w:pPr>
       <w:r>
-        <w:t xml:space="preserve">Beugin, M., Salvador, O., Leblanc, G., Queney, G., Natoli, E., &amp; Pontier, D. (2020). Hybridization between Felis silvestris silvestris and Felis silvestris catus in two contrasted environments in France. In </w:t>
-      </w:r>
-      <w:r>
-        <w:rPr>
-          <w:i/>
-          <w:iCs/>
-        </w:rPr>
-        <w:t>Ecology and Evolution</w:t>
-      </w:r>
-      <w:r>
-        <w:t xml:space="preserve"> (Vol. 10, Issue 1, pp. 263–276).</w:t>
+        <w:rPr>
+          <w:i/>
+          <w:iCs/>
+        </w:rPr>
+        <w:t>CATS Report Scotland</w:t>
+      </w:r>
+      <w:r>
+        <w:t>. (2021). [Report]. Cats Protection.</w:t>
       </w:r>
     </w:p>
     <w:p>
@@ -9438,14 +9533,50 @@
         <w:pStyle w:val="Bibliography"/>
       </w:pPr>
       <w:r>
-        <w:t xml:space="preserve">Breitenmoser, U., Lanz, T., &amp; Breitenmoser-Würsten, C. (2019). Conservation of the wildcat (Felis silvestris) in Scotland: Review of the conservation status and assessment of conservation activities. In </w:t>
-      </w:r>
-      <w:r>
-        <w:rPr>
-          <w:i/>
-          <w:iCs/>
-        </w:rPr>
-        <w:t>IUCN SSC Cat Specialist Group</w:t>
+        <w:t xml:space="preserve">Danecek, P., Auton, A., Abecasis, G., Albers, C. A., Banks, E., DePristo, M. A., Handsaker, R. E., Lunter, G., Marth, G. T., Sherry, S. T., McVean, G., Durbin, R., &amp; Genomes Project Analysis, G. (2011). The variant call format and VCFtools. In </w:t>
+      </w:r>
+      <w:r>
+        <w:rPr>
+          <w:i/>
+          <w:iCs/>
+        </w:rPr>
+        <w:t>Bioinformatics</w:t>
+      </w:r>
+      <w:r>
+        <w:t xml:space="preserve"> (Vol. 27, Issue 15, pp. 2156–2158). https://doi.org/10.1093/bioinformatics/btr330</w:t>
+      </w:r>
+    </w:p>
+    <w:p>
+      <w:pPr>
+        <w:pStyle w:val="Bibliography"/>
+      </w:pPr>
+      <w:r>
+        <w:t xml:space="preserve">Driscoll, C. A., Menotti-Raymond, M., Roca, A. L., Hupe, K., Johnson, W. E., Geffen, E., Harley, E. H., Delibes, M., Pontier, D., &amp; Kitchener, A. C. (2007). The Near Eastern origin of cat domestication. In </w:t>
+      </w:r>
+      <w:r>
+        <w:rPr>
+          <w:i/>
+          <w:iCs/>
+        </w:rPr>
+        <w:t>Science</w:t>
+      </w:r>
+      <w:r>
+        <w:t xml:space="preserve"> (Vol. 317, Issue 5837, pp. 519–523).</w:t>
+      </w:r>
+    </w:p>
+    <w:p>
+      <w:pPr>
+        <w:pStyle w:val="Bibliography"/>
+      </w:pPr>
+      <w:r>
+        <w:t xml:space="preserve">Durkan, C., Papamakarios, G., &amp; Murray, I. (2018). Sequential neural methods for likelihood-free inference. </w:t>
+      </w:r>
+      <w:r>
+        <w:rPr>
+          <w:i/>
+          <w:iCs/>
+        </w:rPr>
+        <w:t>arXiv Preprint arXiv:1811.08723</w:t>
       </w:r>
       <w:r>
         <w:t>.</w:t>
@@ -9456,14 +9587,233 @@
         <w:pStyle w:val="Bibliography"/>
       </w:pPr>
       <w:r>
-        <w:t xml:space="preserve">Cannon, P., Ward, D., &amp; Schmon, S. M. (2022). Investigating the impact of model misspecification in neural simulation-based inference. In </w:t>
-      </w:r>
-      <w:r>
-        <w:rPr>
-          <w:i/>
-          <w:iCs/>
-        </w:rPr>
-        <w:t>arXiv preprint arXiv:2209.01845</w:t>
+        <w:rPr>
+          <w:lang w:val="de-DE"/>
+        </w:rPr>
+        <w:t xml:space="preserve">Eckert, I., Suchentrunk, F., Markov, G., &amp; Hartl, G. B. (2010). </w:t>
+      </w:r>
+      <w:r>
+        <w:t xml:space="preserve">Genetic diversity and integrity of German wildcat (Felis silvestris) populations as revealed by microsatellites, allozymes, and mitochondrial DNA sequences. In </w:t>
+      </w:r>
+      <w:r>
+        <w:rPr>
+          <w:i/>
+          <w:iCs/>
+        </w:rPr>
+        <w:t>Mammalian Biology</w:t>
+      </w:r>
+      <w:r>
+        <w:t xml:space="preserve"> (Vol. 75, pp. 160–174).</w:t>
+      </w:r>
+    </w:p>
+    <w:p>
+      <w:pPr>
+        <w:pStyle w:val="Bibliography"/>
+      </w:pPr>
+      <w:r>
+        <w:t xml:space="preserve">Furia, C. S., &amp; Churchill, R. M. (2022). Normalizing flows for likelihood-free inference with fusion simulations. In </w:t>
+      </w:r>
+      <w:r>
+        <w:rPr>
+          <w:i/>
+          <w:iCs/>
+        </w:rPr>
+        <w:t>Plasma Physics and Controlled Fusion</w:t>
+      </w:r>
+      <w:r>
+        <w:t xml:space="preserve"> (Vol. 64, Issue 10, p. 104003).</w:t>
+      </w:r>
+    </w:p>
+    <w:p>
+      <w:pPr>
+        <w:pStyle w:val="Bibliography"/>
+      </w:pPr>
+      <w:r>
+        <w:t xml:space="preserve">Gabry, J., Simpson, D., Vehtari, A., Betancourt, M., &amp; Gelman, A. (2019). Visualization in Bayesian Workflow. </w:t>
+      </w:r>
+      <w:r>
+        <w:rPr>
+          <w:i/>
+          <w:iCs/>
+        </w:rPr>
+        <w:t>Journal of the Royal Statistical Society Series A: Statistics in Society</w:t>
+      </w:r>
+      <w:r>
+        <w:t xml:space="preserve">, </w:t>
+      </w:r>
+      <w:r>
+        <w:rPr>
+          <w:i/>
+          <w:iCs/>
+        </w:rPr>
+        <w:t>182</w:t>
+      </w:r>
+      <w:r>
+        <w:t>(2), 389–402. https://doi.org/10.1111/rssa.12378</w:t>
+      </w:r>
+    </w:p>
+    <w:p>
+      <w:pPr>
+        <w:pStyle w:val="Bibliography"/>
+        <w:rPr>
+          <w:lang w:val="de-DE"/>
+        </w:rPr>
+      </w:pPr>
+      <w:r>
+        <w:t xml:space="preserve">Gonçalves, P. J., Lueckmann, J.-M., Deistler, M., Nonnenmacher, M., Öcal, K., Bassetto, G., Chintaluri, C., Podlaski, W. F., Haddad, S. A., Vogels, T. P., Greenberg, D. S., &amp; Macke, J. H. (2020). Training deep neural density estimators to identify mechanistic models of neural dynamics. </w:t>
+      </w:r>
+      <w:r>
+        <w:rPr>
+          <w:lang w:val="de-DE"/>
+        </w:rPr>
+        <w:t xml:space="preserve">In </w:t>
+      </w:r>
+      <w:r>
+        <w:rPr>
+          <w:i/>
+          <w:iCs/>
+          <w:lang w:val="de-DE"/>
+        </w:rPr>
+        <w:t>eLife</w:t>
+      </w:r>
+      <w:r>
+        <w:rPr>
+          <w:lang w:val="de-DE"/>
+        </w:rPr>
+        <w:t xml:space="preserve"> (Vol. 9, p. e56261). https://doi.org/10.7554/eLife.56261</w:t>
+      </w:r>
+    </w:p>
+    <w:p>
+      <w:pPr>
+        <w:pStyle w:val="Bibliography"/>
+      </w:pPr>
+      <w:r>
+        <w:rPr>
+          <w:lang w:val="de-DE"/>
+        </w:rPr>
+        <w:t xml:space="preserve">Greenberg, D., Nonnenmacher, M., &amp; Macke, J. (2019). </w:t>
+      </w:r>
+      <w:r>
+        <w:rPr>
+          <w:i/>
+          <w:iCs/>
+        </w:rPr>
+        <w:t>Automatic posterior transformation for likelihood-free inference</w:t>
+      </w:r>
+      <w:r>
+        <w:t xml:space="preserve"> (pp. 2404–2414). PMLR.</w:t>
+      </w:r>
+    </w:p>
+    <w:p>
+      <w:pPr>
+        <w:pStyle w:val="Bibliography"/>
+      </w:pPr>
+      <w:r>
+        <w:lastRenderedPageBreak/>
+        <w:t xml:space="preserve">Groschner, L. N., Malis, J. G., Zuidinga, B., &amp; Borst, A. (2022). A biophysical account of multiplication by a single neuron. In </w:t>
+      </w:r>
+      <w:r>
+        <w:rPr>
+          <w:i/>
+          <w:iCs/>
+        </w:rPr>
+        <w:t>Nature</w:t>
+      </w:r>
+      <w:r>
+        <w:t xml:space="preserve"> (Vol. 603, Issue 7899, pp. 119–123).</w:t>
+      </w:r>
+    </w:p>
+    <w:p>
+      <w:pPr>
+        <w:pStyle w:val="Bibliography"/>
+      </w:pPr>
+      <w:r>
+        <w:t xml:space="preserve">Haller, B. C., &amp; Messer, P. W. (2019). SLiM 3: Forward Genetic Simulations Beyond the Wright–Fisher Model. In </w:t>
+      </w:r>
+      <w:r>
+        <w:rPr>
+          <w:i/>
+          <w:iCs/>
+        </w:rPr>
+        <w:t>Molecular Biology and Evolution</w:t>
+      </w:r>
+      <w:r>
+        <w:t xml:space="preserve"> (Vol. 36, Issue 3, pp. 632–637). https://doi.org/10.1093/molbev/msy228</w:t>
+      </w:r>
+    </w:p>
+    <w:p>
+      <w:pPr>
+        <w:pStyle w:val="Bibliography"/>
+      </w:pPr>
+      <w:r>
+        <w:rPr>
+          <w:lang w:val="de-DE"/>
+        </w:rPr>
+        <w:t xml:space="preserve">Haller, B. C., &amp; Messer, P. W. (2023). </w:t>
+      </w:r>
+      <w:r>
+        <w:t xml:space="preserve">SLiM 4: Multispecies eco-evolutionary modeling. In </w:t>
+      </w:r>
+      <w:r>
+        <w:rPr>
+          <w:i/>
+          <w:iCs/>
+        </w:rPr>
+        <w:t>The American Naturalist</w:t>
+      </w:r>
+      <w:r>
+        <w:t xml:space="preserve"> (Vol. 201, Issue 5, pp. E127–E139).</w:t>
+      </w:r>
+    </w:p>
+    <w:p>
+      <w:pPr>
+        <w:pStyle w:val="Bibliography"/>
+      </w:pPr>
+      <w:r>
+        <w:t xml:space="preserve">Hoban, S. (2014). An overview of the utility of population simulation software in molecular ecology. In </w:t>
+      </w:r>
+      <w:r>
+        <w:rPr>
+          <w:i/>
+          <w:iCs/>
+        </w:rPr>
+        <w:t>Molecular Ecology</w:t>
+      </w:r>
+      <w:r>
+        <w:t xml:space="preserve"> (Vol. 23, Issue 10, pp. 2383–2401). https://doi.org/10.1111/mec.12741</w:t>
+      </w:r>
+    </w:p>
+    <w:p>
+      <w:pPr>
+        <w:pStyle w:val="Bibliography"/>
+      </w:pPr>
+      <w:r>
+        <w:t xml:space="preserve">Holsinger, K. E., &amp; Weir, B. S. (2009). Genetics in geographically structured populations: Defining, estimating and interpreting F ST. In </w:t>
+      </w:r>
+      <w:r>
+        <w:rPr>
+          <w:i/>
+          <w:iCs/>
+        </w:rPr>
+        <w:t>Nature Reviews Genetics</w:t>
+      </w:r>
+      <w:r>
+        <w:t xml:space="preserve"> (Vol. 10, Issue 9, pp. 639–650).</w:t>
+      </w:r>
+    </w:p>
+    <w:p>
+      <w:pPr>
+        <w:pStyle w:val="Bibliography"/>
+      </w:pPr>
+      <w:r>
+        <w:t xml:space="preserve">Howard-McCombe, J., Jamieson, A., Carmagnini, A., Russo, I.-R., Ghazali, M., Campbell, R., Driscoll, C., Murphy, W., Nowak, C., &amp; O’Connor, T. (2023). </w:t>
+      </w:r>
+      <w:r>
+        <w:rPr>
+          <w:i/>
+          <w:iCs/>
+        </w:rPr>
+        <w:t>Genetic swamping of the critically endangered Scottish wildcat was recent and accelerated by disease</w:t>
       </w:r>
       <w:r>
         <w:t>.</w:t>
@@ -9474,14 +9824,17 @@
         <w:pStyle w:val="Bibliography"/>
       </w:pPr>
       <w:r>
-        <w:rPr>
-          <w:i/>
-          <w:iCs/>
-        </w:rPr>
-        <w:t>CATS Report Scotland</w:t>
-      </w:r>
-      <w:r>
-        <w:t>. (2021). [Report]. Cats Protection.</w:t>
+        <w:t xml:space="preserve">Howard-McCombe, J., Ward, D., Kitchener, A. C., Lawson, D., Senn, H. V., &amp; Beaumont, M. (2021). On the use of genome-wide data to model and date the time of anthropogenic hybridisation: An example from the Scottish wildcat. In </w:t>
+      </w:r>
+      <w:r>
+        <w:rPr>
+          <w:i/>
+          <w:iCs/>
+        </w:rPr>
+        <w:t>Molecular Ecology</w:t>
+      </w:r>
+      <w:r>
+        <w:t xml:space="preserve"> (Vol. 30, Issue 15, pp. 3688–3702). https://doi.org/10.1111/mec.16000</w:t>
       </w:r>
     </w:p>
     <w:p>
@@ -9489,7 +9842,31 @@
         <w:pStyle w:val="Bibliography"/>
       </w:pPr>
       <w:r>
-        <w:t xml:space="preserve">Danecek, P., Auton, A., Abecasis, G., Albers, C. A., Banks, E., DePristo, M. A., Handsaker, R. E., Lunter, G., Marth, G. T., Sherry, S. T., McVean, G., Durbin, R., &amp; Genomes Project Analysis, G. (2011). The variant call format and VCFtools. In </w:t>
+        <w:rPr>
+          <w:lang w:val="de-DE"/>
+        </w:rPr>
+        <w:t xml:space="preserve">Hu, Y., Hu, S., Wang, W., Wu, X., Marshall, F. B., Chen, X., Hou, L., &amp; Wang, C. (2014). </w:t>
+      </w:r>
+      <w:r>
+        <w:t xml:space="preserve">Earliest evidence for commensal processes of cat domestication. In </w:t>
+      </w:r>
+      <w:r>
+        <w:rPr>
+          <w:i/>
+          <w:iCs/>
+        </w:rPr>
+        <w:t>Proceedings of the National Academy of Sciences</w:t>
+      </w:r>
+      <w:r>
+        <w:t xml:space="preserve"> (Vol. 111, Issue 1, pp. 116–120). https://doi.org/10.1073/pnas.1311439110</w:t>
+      </w:r>
+    </w:p>
+    <w:p>
+      <w:pPr>
+        <w:pStyle w:val="Bibliography"/>
+      </w:pPr>
+      <w:r>
+        <w:t xml:space="preserve">Hudson, R. R. (2002). Generating samples under a Wright–Fisher neutral model of genetic variation. In </w:t>
       </w:r>
       <w:r>
         <w:rPr>
@@ -9499,7 +9876,7 @@
         <w:t>Bioinformatics</w:t>
       </w:r>
       <w:r>
-        <w:t xml:space="preserve"> (Vol. 27, Issue 15, pp. 2156–2158). https://doi.org/10.1093/bioinformatics/btr330</w:t>
+        <w:t xml:space="preserve"> (Vol. 18, Issue 2, pp. 337–338). https://doi.org/10.1093/bioinformatics/18.2.337</w:t>
       </w:r>
     </w:p>
     <w:p>
@@ -9507,17 +9884,18 @@
         <w:pStyle w:val="Bibliography"/>
       </w:pPr>
       <w:r>
-        <w:t xml:space="preserve">Driscoll, C. A., Menotti-Raymond, M., Roca, A. L., Hupe, K., Johnson, W. E., Geffen, E., Harley, E. H., Delibes, M., Pontier, D., &amp; Kitchener, A. C. (2007). The Near Eastern origin of cat domestication. In </w:t>
-      </w:r>
-      <w:r>
-        <w:rPr>
-          <w:i/>
-          <w:iCs/>
-        </w:rPr>
-        <w:t>Science</w:t>
-      </w:r>
-      <w:r>
-        <w:t xml:space="preserve"> (Vol. 317, Issue 5837, pp. 519–523).</w:t>
+        <w:lastRenderedPageBreak/>
+        <w:t xml:space="preserve">Jaime, A., Peter, R., Evan, M.-M., &amp; Shaffer, H. B. (2018). Demographic inference in a spatially-explicit ecological model from genomic data: A proof of concept for the Mojave Desert Tortoise. In </w:t>
+      </w:r>
+      <w:r>
+        <w:rPr>
+          <w:i/>
+          <w:iCs/>
+        </w:rPr>
+        <w:t>bioRxiv</w:t>
+      </w:r>
+      <w:r>
+        <w:t xml:space="preserve"> (p. 354530). https://doi.org/10.1101/354530</w:t>
       </w:r>
     </w:p>
     <w:p>
@@ -9525,14 +9903,120 @@
         <w:pStyle w:val="Bibliography"/>
       </w:pPr>
       <w:r>
-        <w:t xml:space="preserve">Durkan, C., Papamakarios, G., &amp; Murray, I. (2018). Sequential neural methods for likelihood-free inference. </w:t>
-      </w:r>
-      <w:r>
-        <w:rPr>
-          <w:i/>
-          <w:iCs/>
-        </w:rPr>
-        <w:t>arXiv Preprint arXiv:1811.08723</w:t>
+        <w:t xml:space="preserve">Jamieson, A., Carmagnini, A., Howard-McCombe, J., Doherty, S., Hirons, A., Dimopoulos, E., Lin, A. T., Allen, R., Anderson-Whymark, H., Barnett, R., Batey, C., Beglane, F., Bowden, W., Bratten, J., Cupere, B. D., Drew, E., Foley, N. M., Fowler, T., Fox, A., … Frantz, L. (2023). Limited historical admixture between European wildcats and domestic cats. </w:t>
+      </w:r>
+      <w:r>
+        <w:rPr>
+          <w:i/>
+          <w:iCs/>
+        </w:rPr>
+        <w:t>Current Biology</w:t>
+      </w:r>
+      <w:r>
+        <w:t xml:space="preserve">, </w:t>
+      </w:r>
+      <w:r>
+        <w:rPr>
+          <w:i/>
+          <w:iCs/>
+        </w:rPr>
+        <w:t>33</w:t>
+      </w:r>
+      <w:r>
+        <w:t>(21), 4751-4760.e14. https://doi.org/10.1016/j.cub.2023.08.031</w:t>
+      </w:r>
+    </w:p>
+    <w:p>
+      <w:pPr>
+        <w:pStyle w:val="Bibliography"/>
+      </w:pPr>
+      <w:r>
+        <w:t xml:space="preserve">Jay, F., Boitard, S., &amp; Austerlitz, F. (2019). An ABC method for whole-genome sequence data: Inferring paleolithic and neolithic human expansions. In </w:t>
+      </w:r>
+      <w:r>
+        <w:rPr>
+          <w:i/>
+          <w:iCs/>
+        </w:rPr>
+        <w:t>Molecular biology and evolution</w:t>
+      </w:r>
+      <w:r>
+        <w:t xml:space="preserve"> (Vol. 36, Issue 7, pp. 1565–1579).</w:t>
+      </w:r>
+    </w:p>
+    <w:p>
+      <w:pPr>
+        <w:pStyle w:val="Bibliography"/>
+      </w:pPr>
+      <w:r>
+        <w:t xml:space="preserve">Kaeuffer, R., Pontier, D., Devillard, S., &amp; Perrin, N. (2004). Effective size of two feral domestic cat populations (Felis catus L.): Effect of the mating system. In </w:t>
+      </w:r>
+      <w:r>
+        <w:rPr>
+          <w:i/>
+          <w:iCs/>
+        </w:rPr>
+        <w:t>Molecular Ecology</w:t>
+      </w:r>
+      <w:r>
+        <w:t xml:space="preserve"> (Vol. 13, Issue 2, pp. 483–490).</w:t>
+      </w:r>
+    </w:p>
+    <w:p>
+      <w:pPr>
+        <w:pStyle w:val="Bibliography"/>
+      </w:pPr>
+      <w:r>
+        <w:t xml:space="preserve">Kelleher, J., Thornton, K. R., Ashander, J., &amp; Ralph, P. L. (2018). Efficient pedigree recording for fast population genetics simulation. In </w:t>
+      </w:r>
+      <w:r>
+        <w:rPr>
+          <w:i/>
+          <w:iCs/>
+        </w:rPr>
+        <w:t>PLOS Computational Biology</w:t>
+      </w:r>
+      <w:r>
+        <w:t xml:space="preserve"> (Vol. 14, Issue 11, p. e1006581). https://doi.org/10.1371/journal.pcbi.1006581</w:t>
+      </w:r>
+    </w:p>
+    <w:p>
+      <w:pPr>
+        <w:pStyle w:val="Bibliography"/>
+      </w:pPr>
+      <w:r>
+        <w:rPr>
+          <w:lang w:val="de-DE"/>
+        </w:rPr>
+        <w:t xml:space="preserve">Kelleher, J., Wong, Y., Wohns, A. W., Fadil, C., Albers, P. K., &amp; McVean, G. (2019). </w:t>
+      </w:r>
+      <w:r>
+        <w:t xml:space="preserve">Inferring whole-genome histories in large population datasets. In </w:t>
+      </w:r>
+      <w:r>
+        <w:rPr>
+          <w:i/>
+          <w:iCs/>
+        </w:rPr>
+        <w:t>Nature genetics</w:t>
+      </w:r>
+      <w:r>
+        <w:t xml:space="preserve"> (Vol. 51, Issue 9, pp. 1330–1338).</w:t>
+      </w:r>
+    </w:p>
+    <w:p>
+      <w:pPr>
+        <w:pStyle w:val="Bibliography"/>
+      </w:pPr>
+      <w:r>
+        <w:t xml:space="preserve">Kidger, P., &amp; Garcia, C. (2021). Equinox: Neural networks in JAX via callable PyTrees and filtered transformations. </w:t>
+      </w:r>
+      <w:r>
+        <w:rPr>
+          <w:i/>
+          <w:iCs/>
+        </w:rPr>
+        <w:t>arXiv Preprint arXiv:2111.00254</w:t>
       </w:r>
       <w:r>
         <w:t>.</w:t>
@@ -9543,23 +10027,42 @@
         <w:pStyle w:val="Bibliography"/>
       </w:pPr>
       <w:r>
+        <w:t xml:space="preserve">Kingman, J. F. C. (1982). The coalescent. In </w:t>
+      </w:r>
+      <w:r>
+        <w:rPr>
+          <w:i/>
+          <w:iCs/>
+        </w:rPr>
+        <w:t>Stochastic Processes and their Applications</w:t>
+      </w:r>
+      <w:r>
+        <w:t xml:space="preserve"> (Vol. 13, Issue 3, pp. 235–248). https://doi.org/10.1016/0304-4149(82)90011-4</w:t>
+      </w:r>
+    </w:p>
+    <w:p>
+      <w:pPr>
+        <w:pStyle w:val="Bibliography"/>
+      </w:pPr>
+      <w:r>
         <w:rPr>
           <w:lang w:val="de-DE"/>
         </w:rPr>
-        <w:t xml:space="preserve">Eckert, I., Suchentrunk, F., Markov, G., &amp; Hartl, G. B. (2010). </w:t>
-      </w:r>
-      <w:r>
-        <w:t xml:space="preserve">Genetic diversity and integrity of German wildcat (Felis silvestris) populations as revealed by microsatellites, allozymes, and mitochondrial DNA sequences. In </w:t>
-      </w:r>
-      <w:r>
-        <w:rPr>
-          <w:i/>
-          <w:iCs/>
-        </w:rPr>
-        <w:t>Mammalian Biology</w:t>
-      </w:r>
-      <w:r>
-        <w:t xml:space="preserve"> (Vol. 75, pp. 160–174).</w:t>
+        <w:lastRenderedPageBreak/>
+        <w:t xml:space="preserve">Langley, P. J. W., &amp; Yalden, D. W. (1977). </w:t>
+      </w:r>
+      <w:r>
+        <w:t xml:space="preserve">The decline of the rarer carnivores in Great Britain during the nineteenth century. In </w:t>
+      </w:r>
+      <w:r>
+        <w:rPr>
+          <w:i/>
+          <w:iCs/>
+        </w:rPr>
+        <w:t>Mammal Review</w:t>
+      </w:r>
+      <w:r>
+        <w:t xml:space="preserve"> (Vol. 7, Issues 3–4, pp. 95–116). https://doi.org/10.1111/j.1365-2907.1977.tb00363.x</w:t>
       </w:r>
     </w:p>
     <w:p>
@@ -9567,17 +10070,17 @@
         <w:pStyle w:val="Bibliography"/>
       </w:pPr>
       <w:r>
-        <w:t xml:space="preserve">Furia, C. S., &amp; Churchill, R. M. (2022). Normalizing flows for likelihood-free inference with fusion simulations. In </w:t>
-      </w:r>
-      <w:r>
-        <w:rPr>
-          <w:i/>
-          <w:iCs/>
-        </w:rPr>
-        <w:t>Plasma Physics and Controlled Fusion</w:t>
-      </w:r>
-      <w:r>
-        <w:t xml:space="preserve"> (Vol. 64, Issue 10, p. 104003).</w:t>
+        <w:t xml:space="preserve">Li, P., &amp; Vu, Q. D. (2013). Identification of parameter correlations for parameter estimation in dynamic biological models. In </w:t>
+      </w:r>
+      <w:r>
+        <w:rPr>
+          <w:i/>
+          <w:iCs/>
+        </w:rPr>
+        <w:t>BMC Systems Biology</w:t>
+      </w:r>
+      <w:r>
+        <w:t xml:space="preserve"> (Vol. 7, Issue 1, p. 91). https://doi.org/10.1186/1752-0509-7-91</w:t>
       </w:r>
     </w:p>
     <w:p>
@@ -9585,15 +10088,278 @@
         <w:pStyle w:val="Bibliography"/>
       </w:pPr>
       <w:r>
+        <w:t xml:space="preserve">Lueckmann, J.-M., Goncalves, P. J., Bassetto, G., Öcal, K., Nonnenmacher, M., &amp; Macke, J. H. (2017). Flexible statistical inference for mechanistic models of neural dynamics. In I. Guyon, U. V. Luxburg, S. Bengio, H. Wallach, R. Fergus, S. Vishwanathan, &amp; R. Garnett (Eds.), </w:t>
+      </w:r>
+      <w:r>
+        <w:rPr>
+          <w:i/>
+          <w:iCs/>
+        </w:rPr>
+        <w:t>Advances in Neural Information Processing Systems</w:t>
+      </w:r>
+      <w:r>
+        <w:t xml:space="preserve"> (Vol. 30). Curran Associates, Inc. https://proceedings.neurips.cc/paper_files/paper/2017/file/addfa9b7e234254d26e9c7f2af1005cb-Paper.pdf</w:t>
+      </w:r>
+    </w:p>
+    <w:p>
+      <w:pPr>
+        <w:pStyle w:val="Bibliography"/>
+      </w:pPr>
+      <w:r>
+        <w:t xml:space="preserve">Mellett, C. L., Hodgson, D. M., Lang, A., Mauz, B., Selby, I., &amp; Plater, A. J. (2012). Preservation of a drowned gravel barrier complex: A landscape evolution study from the north-eastern English Channel. In </w:t>
+      </w:r>
+      <w:r>
+        <w:rPr>
+          <w:i/>
+          <w:iCs/>
+        </w:rPr>
+        <w:t>Marine Geology</w:t>
+      </w:r>
+      <w:r>
+        <w:t xml:space="preserve"> (Vols 315–318, pp. 115–131). https://doi.org/10.1016/j.margeo.2012.04.008</w:t>
+      </w:r>
+    </w:p>
+    <w:p>
+      <w:pPr>
+        <w:pStyle w:val="Bibliography"/>
+      </w:pPr>
+      <w:r>
+        <w:t xml:space="preserve">Neaves, L. E., &amp; Hollingsworth, P. M. (2013). </w:t>
+      </w:r>
+      <w:r>
+        <w:rPr>
+          <w:i/>
+          <w:iCs/>
+        </w:rPr>
+        <w:t>The Scottish wildcat (Felis sylvestris): A review of genetic information and its implications for management</w:t>
+      </w:r>
+      <w:r>
+        <w:t>.</w:t>
+      </w:r>
+    </w:p>
+    <w:p>
+      <w:pPr>
+        <w:pStyle w:val="Bibliography"/>
+      </w:pPr>
+      <w:r>
+        <w:t xml:space="preserve">Nei, M., &amp; Li, W. H. (1979). Mathematical model for studying genetic variation in terms of restriction endonucleases. In </w:t>
+      </w:r>
+      <w:r>
+        <w:rPr>
+          <w:i/>
+          <w:iCs/>
+        </w:rPr>
+        <w:t>Proceedings of the National Academy of Sciences</w:t>
+      </w:r>
+      <w:r>
+        <w:t xml:space="preserve"> (Vol. 76, Issue 10, pp. 5269–5273). https://doi.org/10.1073/pnas.76.10.5269</w:t>
+      </w:r>
+    </w:p>
+    <w:p>
+      <w:pPr>
+        <w:pStyle w:val="Bibliography"/>
+      </w:pPr>
+      <w:r>
+        <w:t xml:space="preserve">Papamakarios, G., Nalisnick, E., Rezende, D. J., Mohamed, S., &amp; Lakshminarayanan, B. (2021). Normalizing flows for probabilistic modeling and inference. </w:t>
+      </w:r>
+      <w:r>
+        <w:rPr>
+          <w:i/>
+          <w:iCs/>
+        </w:rPr>
+        <w:t>Journal of Machine Learning Research</w:t>
+      </w:r>
+      <w:r>
+        <w:t xml:space="preserve">, </w:t>
+      </w:r>
+      <w:r>
+        <w:rPr>
+          <w:i/>
+          <w:iCs/>
+        </w:rPr>
+        <w:t>22</w:t>
+      </w:r>
+      <w:r>
+        <w:t>(57), 1–64.</w:t>
+      </w:r>
+    </w:p>
+    <w:p>
+      <w:pPr>
+        <w:pStyle w:val="Bibliography"/>
+      </w:pPr>
+      <w:r>
+        <w:t xml:space="preserve">Papamakarios, G., Sterratt, D., &amp; Murray, I. (2019). Sequential Neural Likelihood: Fast Likelihood-free Inference with Autoregressive Flows. In K. Chaudhuri &amp; M. Sugiyama (Eds.), </w:t>
+      </w:r>
+      <w:r>
+        <w:rPr>
+          <w:i/>
+          <w:iCs/>
+        </w:rPr>
+        <w:t xml:space="preserve">Proceedings of </w:t>
+      </w:r>
+      <w:r>
+        <w:rPr>
+          <w:i/>
+          <w:iCs/>
+        </w:rPr>
         <w:lastRenderedPageBreak/>
-        <w:t xml:space="preserve">Gabry, J., Simpson, D., Vehtari, A., Betancourt, M., &amp; Gelman, A. (2019). Visualization in Bayesian Workflow. </w:t>
-      </w:r>
-      <w:r>
-        <w:rPr>
-          <w:i/>
-          <w:iCs/>
-        </w:rPr>
-        <w:t>Journal of the Royal Statistical Society Series A: Statistics in Society</w:t>
+        <w:t>the Twenty-Second International Conference on Artificial Intelligence and Statistics</w:t>
+      </w:r>
+      <w:r>
+        <w:t xml:space="preserve"> (Vol. 89, pp. 837–848). PMLR. https://proceedings.mlr.press/v89/papamakarios19a.html</w:t>
+      </w:r>
+    </w:p>
+    <w:p>
+      <w:pPr>
+        <w:pStyle w:val="Bibliography"/>
+      </w:pPr>
+      <w:r>
+        <w:t xml:space="preserve">Paszke, A., Gross, S., Massa, F., Lerer, A., Bradbury, J., Chanan, G., Killeen, T., Lin, Z., Gimelshein, N., &amp; Antiga, L. (2019). Pytorch: An imperative style, high-performance deep learning library. In </w:t>
+      </w:r>
+      <w:r>
+        <w:rPr>
+          <w:i/>
+          <w:iCs/>
+        </w:rPr>
+        <w:t>Advances in neural information processing systems</w:t>
+      </w:r>
+      <w:r>
+        <w:t xml:space="preserve"> (Vol. 32).</w:t>
+      </w:r>
+    </w:p>
+    <w:p>
+      <w:pPr>
+        <w:pStyle w:val="Bibliography"/>
+      </w:pPr>
+      <w:r>
+        <w:t xml:space="preserve">Pedregosa, F., Varoquaux, G., Gramfort, A., Michel, V., Thirion, B., Grisel, O., Blondel, M., Prettenhofer, P., Weiss, R., &amp; Dubourg, V. (2011). Scikit-learn: Machine learning in Python. In </w:t>
+      </w:r>
+      <w:r>
+        <w:rPr>
+          <w:i/>
+          <w:iCs/>
+        </w:rPr>
+        <w:t>The Journal of machine Learning research</w:t>
+      </w:r>
+      <w:r>
+        <w:t xml:space="preserve"> (Vol. 12, pp. 2825–2830).</w:t>
+      </w:r>
+    </w:p>
+    <w:p>
+      <w:pPr>
+        <w:pStyle w:val="Bibliography"/>
+      </w:pPr>
+      <w:r>
+        <w:t xml:space="preserve">Peng, B., Chen, H.-S., Mechanic, L. E., Racine, B., Clarke, J., Gillanders, E., &amp; Feuer, E. J. (2015). Genetic Data Simulators and their Applications: An Overview. In </w:t>
+      </w:r>
+      <w:r>
+        <w:rPr>
+          <w:i/>
+          <w:iCs/>
+        </w:rPr>
+        <w:t>Genetic Epidemiology</w:t>
+      </w:r>
+      <w:r>
+        <w:t xml:space="preserve"> (Vol. 39, Issue 1, pp. 2–10). https://doi.org/10.1002/gepi.21876</w:t>
+      </w:r>
+    </w:p>
+    <w:p>
+      <w:pPr>
+        <w:pStyle w:val="Bibliography"/>
+      </w:pPr>
+      <w:r>
+        <w:t xml:space="preserve">Pierpaoli, M., Birò, Z. S., Herrmann, M., Hupe, K., Fernandes, M., Ragni, B., Szemethy, L., &amp; Randi, E. (2003). Genetic distinction of wildcat (Felis silvestris) populations in Europe, and hybridization with domestic cats in Hungary. In </w:t>
+      </w:r>
+      <w:r>
+        <w:rPr>
+          <w:i/>
+          <w:iCs/>
+        </w:rPr>
+        <w:t>Molecular Ecology</w:t>
+      </w:r>
+      <w:r>
+        <w:t xml:space="preserve"> (Vol. 12, Issue 10, pp. 2585–2598). https://doi.org/10.1046/j.1365-294X.2003.01939.x</w:t>
+      </w:r>
+    </w:p>
+    <w:p>
+      <w:pPr>
+        <w:pStyle w:val="Bibliography"/>
+      </w:pPr>
+      <w:r>
+        <w:rPr>
+          <w:lang w:val="de-DE"/>
+        </w:rPr>
+        <w:t xml:space="preserve">Pritchard, J. K., Seielstad, M. T., Perez-Lezaun, A., &amp; Feldman, M. W. (1999). </w:t>
+      </w:r>
+      <w:r>
+        <w:t xml:space="preserve">Population growth of human Y chromosomes: A study of Y chromosome microsatellites. In </w:t>
+      </w:r>
+      <w:r>
+        <w:rPr>
+          <w:i/>
+          <w:iCs/>
+        </w:rPr>
+        <w:t>Molecular biology and evolution</w:t>
+      </w:r>
+      <w:r>
+        <w:t xml:space="preserve"> (Vol. 16, Issue 12, pp. 1791–1798).</w:t>
+      </w:r>
+    </w:p>
+    <w:p>
+      <w:pPr>
+        <w:pStyle w:val="Bibliography"/>
+      </w:pPr>
+      <w:r>
+        <w:t xml:space="preserve">Reich, D., Thangaraj, K., Patterson, N., Price, A. L., &amp; Singh, L. (2009). Reconstructing Indian population history. In </w:t>
+      </w:r>
+      <w:r>
+        <w:rPr>
+          <w:i/>
+          <w:iCs/>
+        </w:rPr>
+        <w:t>Nature</w:t>
+      </w:r>
+      <w:r>
+        <w:t xml:space="preserve"> (Vol. 461, Issue 7263, pp. 489–494). https://doi.org/10.1038/nature08365</w:t>
+      </w:r>
+    </w:p>
+    <w:p>
+      <w:pPr>
+        <w:pStyle w:val="Bibliography"/>
+      </w:pPr>
+      <w:r>
+        <w:t xml:space="preserve">Speed, D., &amp; Balding, D. J. (2015). Relatedness in the post-genomic era: Is it still useful? In </w:t>
+      </w:r>
+      <w:r>
+        <w:rPr>
+          <w:i/>
+          <w:iCs/>
+        </w:rPr>
+        <w:t>Nature Reviews Genetics</w:t>
+      </w:r>
+      <w:r>
+        <w:t xml:space="preserve"> (Vol. 16, Issue 1, pp. 33–44). https://doi.org/10.1038/nrg3821</w:t>
+      </w:r>
+    </w:p>
+    <w:p>
+      <w:pPr>
+        <w:pStyle w:val="Bibliography"/>
+      </w:pPr>
+      <w:r>
+        <w:rPr>
+          <w:lang w:val="de-DE"/>
+        </w:rPr>
+        <w:t xml:space="preserve">Stajich, J. E., &amp; Hahn, M. W. (2005). </w:t>
+      </w:r>
+      <w:r>
+        <w:t xml:space="preserve">Disentangling the Effects of Demography and Selection in Human History. </w:t>
+      </w:r>
+      <w:r>
+        <w:rPr>
+          <w:i/>
+          <w:iCs/>
+        </w:rPr>
+        <w:t>Molecular Biology and Evolution</w:t>
       </w:r>
       <w:r>
         <w:t xml:space="preserve">, </w:t>
@@ -9603,736 +10369,18 @@
           <w:i/>
           <w:iCs/>
         </w:rPr>
-        <w:t>182</w:t>
-      </w:r>
-      <w:r>
-        <w:t>(2), 389–402. https://doi.org/10.1111/rssa.12378</w:t>
+        <w:t>22</w:t>
+      </w:r>
+      <w:r>
+        <w:t>(1), 63–73. https://doi.org/10.1093/molbev/msh252</w:t>
       </w:r>
     </w:p>
     <w:p>
       <w:pPr>
         <w:pStyle w:val="Bibliography"/>
-        <w:rPr>
-          <w:lang w:val="de-DE"/>
-        </w:rPr>
-      </w:pPr>
-      <w:r>
-        <w:t xml:space="preserve">Gonçalves, P. J., Lueckmann, J.-M., Deistler, M., Nonnenmacher, M., Öcal, K., Bassetto, G., Chintaluri, C., Podlaski, W. F., Haddad, S. A., Vogels, T. P., Greenberg, D. S., &amp; Macke, J. H. (2020). Training deep neural density estimators to identify mechanistic models of neural dynamics. </w:t>
-      </w:r>
-      <w:r>
-        <w:rPr>
-          <w:lang w:val="de-DE"/>
-        </w:rPr>
-        <w:t xml:space="preserve">In </w:t>
-      </w:r>
-      <w:r>
-        <w:rPr>
-          <w:i/>
-          <w:iCs/>
-          <w:lang w:val="de-DE"/>
-        </w:rPr>
-        <w:t>eLife</w:t>
-      </w:r>
-      <w:r>
-        <w:rPr>
-          <w:lang w:val="de-DE"/>
-        </w:rPr>
-        <w:t xml:space="preserve"> (Vol. 9, p. e56261). https://doi.org/10.7554/eLife.56261</w:t>
-      </w:r>
-    </w:p>
-    <w:p>
-      <w:pPr>
-        <w:pStyle w:val="Bibliography"/>
-      </w:pPr>
-      <w:r>
-        <w:rPr>
-          <w:lang w:val="de-DE"/>
-        </w:rPr>
-        <w:t xml:space="preserve">Greenberg, D., Nonnenmacher, M., &amp; Macke, J. (2019). </w:t>
-      </w:r>
-      <w:r>
-        <w:rPr>
-          <w:i/>
-          <w:iCs/>
-        </w:rPr>
-        <w:t>Automatic posterior transformation for likelihood-free inference</w:t>
-      </w:r>
-      <w:r>
-        <w:t xml:space="preserve"> (pp. 2404–2414). PMLR.</w:t>
-      </w:r>
-    </w:p>
-    <w:p>
-      <w:pPr>
-        <w:pStyle w:val="Bibliography"/>
-      </w:pPr>
-      <w:r>
-        <w:t xml:space="preserve">Groschner, L. N., Malis, J. G., Zuidinga, B., &amp; Borst, A. (2022). A biophysical account of multiplication by a single neuron. In </w:t>
-      </w:r>
-      <w:r>
-        <w:rPr>
-          <w:i/>
-          <w:iCs/>
-        </w:rPr>
-        <w:t>Nature</w:t>
-      </w:r>
-      <w:r>
-        <w:t xml:space="preserve"> (Vol. 603, Issue 7899, pp. 119–123).</w:t>
-      </w:r>
-    </w:p>
-    <w:p>
-      <w:pPr>
-        <w:pStyle w:val="Bibliography"/>
-      </w:pPr>
-      <w:r>
-        <w:t xml:space="preserve">Haller, B. C., &amp; Messer, P. W. (2019). SLiM 3: Forward Genetic Simulations Beyond the Wright–Fisher Model. In </w:t>
-      </w:r>
-      <w:r>
-        <w:rPr>
-          <w:i/>
-          <w:iCs/>
-        </w:rPr>
-        <w:t>Molecular Biology and Evolution</w:t>
-      </w:r>
-      <w:r>
-        <w:t xml:space="preserve"> (Vol. 36, Issue 3, pp. 632–637). https://doi.org/10.1093/molbev/msy228</w:t>
-      </w:r>
-    </w:p>
-    <w:p>
-      <w:pPr>
-        <w:pStyle w:val="Bibliography"/>
-      </w:pPr>
-      <w:r>
-        <w:rPr>
-          <w:lang w:val="de-DE"/>
-        </w:rPr>
-        <w:t xml:space="preserve">Haller, B. C., &amp; Messer, P. W. (2023). </w:t>
-      </w:r>
-      <w:r>
-        <w:t xml:space="preserve">SLiM 4: Multispecies eco-evolutionary modeling. In </w:t>
-      </w:r>
-      <w:r>
-        <w:rPr>
-          <w:i/>
-          <w:iCs/>
-        </w:rPr>
-        <w:t>The American Naturalist</w:t>
-      </w:r>
-      <w:r>
-        <w:t xml:space="preserve"> (Vol. 201, Issue 5, pp. E127–E139).</w:t>
-      </w:r>
-    </w:p>
-    <w:p>
-      <w:pPr>
-        <w:pStyle w:val="Bibliography"/>
-      </w:pPr>
-      <w:r>
-        <w:t xml:space="preserve">Hoban, S. (2014). An overview of the utility of population simulation software in molecular ecology. In </w:t>
-      </w:r>
-      <w:r>
-        <w:rPr>
-          <w:i/>
-          <w:iCs/>
-        </w:rPr>
-        <w:t>Molecular Ecology</w:t>
-      </w:r>
-      <w:r>
-        <w:t xml:space="preserve"> (Vol. 23, Issue 10, pp. 2383–2401). https://doi.org/10.1111/mec.12741</w:t>
-      </w:r>
-    </w:p>
-    <w:p>
-      <w:pPr>
-        <w:pStyle w:val="Bibliography"/>
-      </w:pPr>
-      <w:r>
-        <w:t xml:space="preserve">Holsinger, K. E., &amp; Weir, B. S. (2009). Genetics in geographically structured populations: Defining, estimating and interpreting F ST. In </w:t>
-      </w:r>
-      <w:r>
-        <w:rPr>
-          <w:i/>
-          <w:iCs/>
-        </w:rPr>
-        <w:t>Nature Reviews Genetics</w:t>
-      </w:r>
-      <w:r>
-        <w:t xml:space="preserve"> (Vol. 10, Issue 9, pp. 639–650).</w:t>
-      </w:r>
-    </w:p>
-    <w:p>
-      <w:pPr>
-        <w:pStyle w:val="Bibliography"/>
-      </w:pPr>
-      <w:r>
-        <w:t xml:space="preserve">Howard-McCombe, J., Jamieson, A., Carmagnini, A., Russo, I.-R., Ghazali, M., Campbell, R., Driscoll, C., Murphy, W., Nowak, C., &amp; O’Connor, T. (2023). </w:t>
-      </w:r>
-      <w:r>
-        <w:rPr>
-          <w:i/>
-          <w:iCs/>
-        </w:rPr>
-        <w:t>Genetic swamping of the critically endangered Scottish wildcat was recent and accelerated by disease</w:t>
-      </w:r>
-      <w:r>
-        <w:t>.</w:t>
-      </w:r>
-    </w:p>
-    <w:p>
-      <w:pPr>
-        <w:pStyle w:val="Bibliography"/>
-      </w:pPr>
-      <w:r>
-        <w:t xml:space="preserve">Howard-McCombe, J., Ward, D., Kitchener, A. C., Lawson, D., Senn, H. V., &amp; Beaumont, M. (2021). On the use of genome-wide data to model and date the time of anthropogenic hybridisation: An </w:t>
-      </w:r>
+      </w:pPr>
       <w:r>
         <w:lastRenderedPageBreak/>
-        <w:t xml:space="preserve">example from the Scottish wildcat. In </w:t>
-      </w:r>
-      <w:r>
-        <w:rPr>
-          <w:i/>
-          <w:iCs/>
-        </w:rPr>
-        <w:t>Molecular Ecology</w:t>
-      </w:r>
-      <w:r>
-        <w:t xml:space="preserve"> (Vol. 30, Issue 15, pp. 3688–3702). https://doi.org/10.1111/mec.16000</w:t>
-      </w:r>
-    </w:p>
-    <w:p>
-      <w:pPr>
-        <w:pStyle w:val="Bibliography"/>
-      </w:pPr>
-      <w:r>
-        <w:rPr>
-          <w:lang w:val="de-DE"/>
-        </w:rPr>
-        <w:t xml:space="preserve">Hu, Y., Hu, S., Wang, W., Wu, X., Marshall, F. B., Chen, X., Hou, L., &amp; Wang, C. (2014). </w:t>
-      </w:r>
-      <w:r>
-        <w:t xml:space="preserve">Earliest evidence for commensal processes of cat domestication. In </w:t>
-      </w:r>
-      <w:r>
-        <w:rPr>
-          <w:i/>
-          <w:iCs/>
-        </w:rPr>
-        <w:t>Proceedings of the National Academy of Sciences</w:t>
-      </w:r>
-      <w:r>
-        <w:t xml:space="preserve"> (Vol. 111, Issue 1, pp. 116–120). https://doi.org/10.1073/pnas.1311439110</w:t>
-      </w:r>
-    </w:p>
-    <w:p>
-      <w:pPr>
-        <w:pStyle w:val="Bibliography"/>
-      </w:pPr>
-      <w:r>
-        <w:t xml:space="preserve">Hudson, R. R. (2002). Generating samples under a Wright–Fisher neutral model of genetic variation. In </w:t>
-      </w:r>
-      <w:r>
-        <w:rPr>
-          <w:i/>
-          <w:iCs/>
-        </w:rPr>
-        <w:t>Bioinformatics</w:t>
-      </w:r>
-      <w:r>
-        <w:t xml:space="preserve"> (Vol. 18, Issue 2, pp. 337–338). https://doi.org/10.1093/bioinformatics/18.2.337</w:t>
-      </w:r>
-    </w:p>
-    <w:p>
-      <w:pPr>
-        <w:pStyle w:val="Bibliography"/>
-      </w:pPr>
-      <w:r>
-        <w:t xml:space="preserve">Jaime, A., Peter, R., Evan, M.-M., &amp; Shaffer, H. B. (2018). Demographic inference in a spatially-explicit ecological model from genomic data: A proof of concept for the Mojave Desert Tortoise. In </w:t>
-      </w:r>
-      <w:r>
-        <w:rPr>
-          <w:i/>
-          <w:iCs/>
-        </w:rPr>
-        <w:t>bioRxiv</w:t>
-      </w:r>
-      <w:r>
-        <w:t xml:space="preserve"> (p. 354530). https://doi.org/10.1101/354530</w:t>
-      </w:r>
-    </w:p>
-    <w:p>
-      <w:pPr>
-        <w:pStyle w:val="Bibliography"/>
-      </w:pPr>
-      <w:r>
-        <w:t xml:space="preserve">Jamieson, A., Carmagnini, A., Howard-McCombe, J., Doherty, S., Hirons, A., Dimopoulos, E., Lin, A. T., Allen, R., Anderson-Whymark, H., Barnett, R., Batey, C., Beglane, F., Bowden, W., Bratten, J., Cupere, B. D., Drew, E., Foley, N. M., Fowler, T., Fox, A., … Frantz, L. (2023). Limited historical admixture between European wildcats and domestic cats. </w:t>
-      </w:r>
-      <w:r>
-        <w:rPr>
-          <w:i/>
-          <w:iCs/>
-        </w:rPr>
-        <w:t>Current Biology</w:t>
-      </w:r>
-      <w:r>
-        <w:t xml:space="preserve">, </w:t>
-      </w:r>
-      <w:r>
-        <w:rPr>
-          <w:i/>
-          <w:iCs/>
-        </w:rPr>
-        <w:t>33</w:t>
-      </w:r>
-      <w:r>
-        <w:t>(21), 4751-4760.e14. https://doi.org/10.1016/j.cub.2023.08.031</w:t>
-      </w:r>
-    </w:p>
-    <w:p>
-      <w:pPr>
-        <w:pStyle w:val="Bibliography"/>
-      </w:pPr>
-      <w:r>
-        <w:t xml:space="preserve">Jay, F., Boitard, S., &amp; Austerlitz, F. (2019). An ABC method for whole-genome sequence data: Inferring paleolithic and neolithic human expansions. In </w:t>
-      </w:r>
-      <w:r>
-        <w:rPr>
-          <w:i/>
-          <w:iCs/>
-        </w:rPr>
-        <w:t>Molecular biology and evolution</w:t>
-      </w:r>
-      <w:r>
-        <w:t xml:space="preserve"> (Vol. 36, Issue 7, pp. 1565–1579).</w:t>
-      </w:r>
-    </w:p>
-    <w:p>
-      <w:pPr>
-        <w:pStyle w:val="Bibliography"/>
-      </w:pPr>
-      <w:r>
-        <w:t xml:space="preserve">Kaeuffer, R., Pontier, D., Devillard, S., &amp; Perrin, N. (2004). Effective size of two feral domestic cat populations (Felis catus L.): Effect of the mating system. In </w:t>
-      </w:r>
-      <w:r>
-        <w:rPr>
-          <w:i/>
-          <w:iCs/>
-        </w:rPr>
-        <w:t>Molecular Ecology</w:t>
-      </w:r>
-      <w:r>
-        <w:t xml:space="preserve"> (Vol. 13, Issue 2, pp. 483–490).</w:t>
-      </w:r>
-    </w:p>
-    <w:p>
-      <w:pPr>
-        <w:pStyle w:val="Bibliography"/>
-      </w:pPr>
-      <w:r>
-        <w:t xml:space="preserve">Kelleher, J., Thornton, K. R., Ashander, J., &amp; Ralph, P. L. (2018). Efficient pedigree recording for fast population genetics simulation. In </w:t>
-      </w:r>
-      <w:r>
-        <w:rPr>
-          <w:i/>
-          <w:iCs/>
-        </w:rPr>
-        <w:t>PLOS Computational Biology</w:t>
-      </w:r>
-      <w:r>
-        <w:t xml:space="preserve"> (Vol. 14, Issue 11, p. e1006581). https://doi.org/10.1371/journal.pcbi.1006581</w:t>
-      </w:r>
-    </w:p>
-    <w:p>
-      <w:pPr>
-        <w:pStyle w:val="Bibliography"/>
-      </w:pPr>
-      <w:r>
-        <w:rPr>
-          <w:lang w:val="de-DE"/>
-        </w:rPr>
-        <w:lastRenderedPageBreak/>
-        <w:t xml:space="preserve">Kelleher, J., Wong, Y., Wohns, A. W., Fadil, C., Albers, P. K., &amp; McVean, G. (2019). </w:t>
-      </w:r>
-      <w:r>
-        <w:t xml:space="preserve">Inferring whole-genome histories in large population datasets. In </w:t>
-      </w:r>
-      <w:r>
-        <w:rPr>
-          <w:i/>
-          <w:iCs/>
-        </w:rPr>
-        <w:t>Nature genetics</w:t>
-      </w:r>
-      <w:r>
-        <w:t xml:space="preserve"> (Vol. 51, Issue 9, pp. 1330–1338).</w:t>
-      </w:r>
-    </w:p>
-    <w:p>
-      <w:pPr>
-        <w:pStyle w:val="Bibliography"/>
-      </w:pPr>
-      <w:r>
-        <w:t xml:space="preserve">Kidger, P., &amp; Garcia, C. (2021). Equinox: Neural networks in JAX via callable PyTrees and filtered transformations. </w:t>
-      </w:r>
-      <w:r>
-        <w:rPr>
-          <w:i/>
-          <w:iCs/>
-        </w:rPr>
-        <w:t>arXiv Preprint arXiv:2111.00254</w:t>
-      </w:r>
-      <w:r>
-        <w:t>.</w:t>
-      </w:r>
-    </w:p>
-    <w:p>
-      <w:pPr>
-        <w:pStyle w:val="Bibliography"/>
-      </w:pPr>
-      <w:r>
-        <w:t xml:space="preserve">Kingman, J. F. C. (1982). The coalescent. In </w:t>
-      </w:r>
-      <w:r>
-        <w:rPr>
-          <w:i/>
-          <w:iCs/>
-        </w:rPr>
-        <w:t>Stochastic Processes and their Applications</w:t>
-      </w:r>
-      <w:r>
-        <w:t xml:space="preserve"> (Vol. 13, Issue 3, pp. 235–248). https://doi.org/10.1016/0304-4149(82)90011-4</w:t>
-      </w:r>
-    </w:p>
-    <w:p>
-      <w:pPr>
-        <w:pStyle w:val="Bibliography"/>
-      </w:pPr>
-      <w:r>
-        <w:rPr>
-          <w:lang w:val="de-DE"/>
-        </w:rPr>
-        <w:t xml:space="preserve">Langley, P. J. W., &amp; Yalden, D. W. (1977). </w:t>
-      </w:r>
-      <w:r>
-        <w:t xml:space="preserve">The decline of the rarer carnivores in Great Britain during the nineteenth century. In </w:t>
-      </w:r>
-      <w:r>
-        <w:rPr>
-          <w:i/>
-          <w:iCs/>
-        </w:rPr>
-        <w:t>Mammal Review</w:t>
-      </w:r>
-      <w:r>
-        <w:t xml:space="preserve"> (Vol. 7, Issues 3–4, pp. 95–116). https://doi.org/10.1111/j.1365-2907.1977.tb00363.x</w:t>
-      </w:r>
-    </w:p>
-    <w:p>
-      <w:pPr>
-        <w:pStyle w:val="Bibliography"/>
-      </w:pPr>
-      <w:r>
-        <w:t xml:space="preserve">Li, P., &amp; Vu, Q. D. (2013). Identification of parameter correlations for parameter estimation in dynamic biological models. In </w:t>
-      </w:r>
-      <w:r>
-        <w:rPr>
-          <w:i/>
-          <w:iCs/>
-        </w:rPr>
-        <w:t>BMC Systems Biology</w:t>
-      </w:r>
-      <w:r>
-        <w:t xml:space="preserve"> (Vol. 7, Issue 1, p. 91). https://doi.org/10.1186/1752-0509-7-91</w:t>
-      </w:r>
-    </w:p>
-    <w:p>
-      <w:pPr>
-        <w:pStyle w:val="Bibliography"/>
-      </w:pPr>
-      <w:r>
-        <w:t xml:space="preserve">Lueckmann, J.-M., Goncalves, P. J., Bassetto, G., Öcal, K., Nonnenmacher, M., &amp; Macke, J. H. (2017). Flexible statistical inference for mechanistic models of neural dynamics. In I. Guyon, U. V. Luxburg, S. Bengio, H. Wallach, R. Fergus, S. Vishwanathan, &amp; R. Garnett (Eds.), </w:t>
-      </w:r>
-      <w:r>
-        <w:rPr>
-          <w:i/>
-          <w:iCs/>
-        </w:rPr>
-        <w:t>Advances in Neural Information Processing Systems</w:t>
-      </w:r>
-      <w:r>
-        <w:t xml:space="preserve"> (Vol. 30). Curran Associates, Inc. https://proceedings.neurips.cc/paper_files/paper/2017/file/addfa9b7e234254d26e9c7f2af1005cb-Paper.pdf</w:t>
-      </w:r>
-    </w:p>
-    <w:p>
-      <w:pPr>
-        <w:pStyle w:val="Bibliography"/>
-      </w:pPr>
-      <w:r>
-        <w:t xml:space="preserve">Mellett, C. L., Hodgson, D. M., Lang, A., Mauz, B., Selby, I., &amp; Plater, A. J. (2012). Preservation of a drowned gravel barrier complex: A landscape evolution study from the north-eastern English Channel. In </w:t>
-      </w:r>
-      <w:r>
-        <w:rPr>
-          <w:i/>
-          <w:iCs/>
-        </w:rPr>
-        <w:t>Marine Geology</w:t>
-      </w:r>
-      <w:r>
-        <w:t xml:space="preserve"> (Vols 315–318, pp. 115–131). https://doi.org/10.1016/j.margeo.2012.04.008</w:t>
-      </w:r>
-    </w:p>
-    <w:p>
-      <w:pPr>
-        <w:pStyle w:val="Bibliography"/>
-      </w:pPr>
-      <w:r>
-        <w:t xml:space="preserve">Neaves, L. E., &amp; Hollingsworth, P. M. (2013). </w:t>
-      </w:r>
-      <w:r>
-        <w:rPr>
-          <w:i/>
-          <w:iCs/>
-        </w:rPr>
-        <w:t>The Scottish wildcat (Felis sylvestris): A review of genetic information and its implications for management</w:t>
-      </w:r>
-      <w:r>
-        <w:t>.</w:t>
-      </w:r>
-    </w:p>
-    <w:p>
-      <w:pPr>
-        <w:pStyle w:val="Bibliography"/>
-      </w:pPr>
-      <w:r>
-        <w:lastRenderedPageBreak/>
-        <w:t xml:space="preserve">Nei, M., &amp; Li, W. H. (1979). Mathematical model for studying genetic variation in terms of restriction endonucleases. In </w:t>
-      </w:r>
-      <w:r>
-        <w:rPr>
-          <w:i/>
-          <w:iCs/>
-        </w:rPr>
-        <w:t>Proceedings of the National Academy of Sciences</w:t>
-      </w:r>
-      <w:r>
-        <w:t xml:space="preserve"> (Vol. 76, Issue 10, pp. 5269–5273). https://doi.org/10.1073/pnas.76.10.5269</w:t>
-      </w:r>
-    </w:p>
-    <w:p>
-      <w:pPr>
-        <w:pStyle w:val="Bibliography"/>
-      </w:pPr>
-      <w:r>
-        <w:t xml:space="preserve">Papamakarios, G., Nalisnick, E., Rezende, D. J., Mohamed, S., &amp; Lakshminarayanan, B. (2021). Normalizing flows for probabilistic modeling and inference. </w:t>
-      </w:r>
-      <w:r>
-        <w:rPr>
-          <w:i/>
-          <w:iCs/>
-        </w:rPr>
-        <w:t>Journal of Machine Learning Research</w:t>
-      </w:r>
-      <w:r>
-        <w:t xml:space="preserve">, </w:t>
-      </w:r>
-      <w:r>
-        <w:rPr>
-          <w:i/>
-          <w:iCs/>
-        </w:rPr>
-        <w:t>22</w:t>
-      </w:r>
-      <w:r>
-        <w:t>(57), 1–64.</w:t>
-      </w:r>
-    </w:p>
-    <w:p>
-      <w:pPr>
-        <w:pStyle w:val="Bibliography"/>
-      </w:pPr>
-      <w:r>
-        <w:t xml:space="preserve">Papamakarios, G., Sterratt, D., &amp; Murray, I. (2019). Sequential Neural Likelihood: Fast Likelihood-free Inference with Autoregressive Flows. In K. Chaudhuri &amp; M. Sugiyama (Eds.), </w:t>
-      </w:r>
-      <w:r>
-        <w:rPr>
-          <w:i/>
-          <w:iCs/>
-        </w:rPr>
-        <w:t>Proceedings of the Twenty-Second International Conference on Artificial Intelligence and Statistics</w:t>
-      </w:r>
-      <w:r>
-        <w:t xml:space="preserve"> (Vol. 89, pp. 837–848). PMLR. https://proceedings.mlr.press/v89/papamakarios19a.html</w:t>
-      </w:r>
-    </w:p>
-    <w:p>
-      <w:pPr>
-        <w:pStyle w:val="Bibliography"/>
-      </w:pPr>
-      <w:r>
-        <w:t xml:space="preserve">Paszke, A., Gross, S., Massa, F., Lerer, A., Bradbury, J., Chanan, G., Killeen, T., Lin, Z., Gimelshein, N., &amp; Antiga, L. (2019). Pytorch: An imperative style, high-performance deep learning library. In </w:t>
-      </w:r>
-      <w:r>
-        <w:rPr>
-          <w:i/>
-          <w:iCs/>
-        </w:rPr>
-        <w:t>Advances in neural information processing systems</w:t>
-      </w:r>
-      <w:r>
-        <w:t xml:space="preserve"> (Vol. 32).</w:t>
-      </w:r>
-    </w:p>
-    <w:p>
-      <w:pPr>
-        <w:pStyle w:val="Bibliography"/>
-      </w:pPr>
-      <w:r>
-        <w:t xml:space="preserve">Pedregosa, F., Varoquaux, G., Gramfort, A., Michel, V., Thirion, B., Grisel, O., Blondel, M., Prettenhofer, P., Weiss, R., &amp; Dubourg, V. (2011). Scikit-learn: Machine learning in Python. In </w:t>
-      </w:r>
-      <w:r>
-        <w:rPr>
-          <w:i/>
-          <w:iCs/>
-        </w:rPr>
-        <w:t>The Journal of machine Learning research</w:t>
-      </w:r>
-      <w:r>
-        <w:t xml:space="preserve"> (Vol. 12, pp. 2825–2830).</w:t>
-      </w:r>
-    </w:p>
-    <w:p>
-      <w:pPr>
-        <w:pStyle w:val="Bibliography"/>
-      </w:pPr>
-      <w:r>
-        <w:t xml:space="preserve">Peng, B., Chen, H.-S., Mechanic, L. E., Racine, B., Clarke, J., Gillanders, E., &amp; Feuer, E. J. (2015). Genetic Data Simulators and their Applications: An Overview. In </w:t>
-      </w:r>
-      <w:r>
-        <w:rPr>
-          <w:i/>
-          <w:iCs/>
-        </w:rPr>
-        <w:t>Genetic Epidemiology</w:t>
-      </w:r>
-      <w:r>
-        <w:t xml:space="preserve"> (Vol. 39, Issue 1, pp. 2–10). https://doi.org/10.1002/gepi.21876</w:t>
-      </w:r>
-    </w:p>
-    <w:p>
-      <w:pPr>
-        <w:pStyle w:val="Bibliography"/>
-      </w:pPr>
-      <w:r>
-        <w:t xml:space="preserve">Pierpaoli, M., Birò, Z. S., Herrmann, M., Hupe, K., Fernandes, M., Ragni, B., Szemethy, L., &amp; Randi, E. (2003). Genetic distinction of wildcat (Felis silvestris) populations in Europe, and hybridization with domestic cats in Hungary. In </w:t>
-      </w:r>
-      <w:r>
-        <w:rPr>
-          <w:i/>
-          <w:iCs/>
-        </w:rPr>
-        <w:t>Molecular Ecology</w:t>
-      </w:r>
-      <w:r>
-        <w:t xml:space="preserve"> (Vol. 12, Issue 10, pp. 2585–2598). https://doi.org/10.1046/j.1365-294X.2003.01939.x</w:t>
-      </w:r>
-    </w:p>
-    <w:p>
-      <w:pPr>
-        <w:pStyle w:val="Bibliography"/>
-      </w:pPr>
-      <w:r>
-        <w:rPr>
-          <w:lang w:val="de-DE"/>
-        </w:rPr>
-        <w:t xml:space="preserve">Pritchard, J. K., Seielstad, M. T., Perez-Lezaun, A., &amp; Feldman, M. W. (1999). </w:t>
-      </w:r>
-      <w:r>
-        <w:t xml:space="preserve">Population growth of human Y chromosomes: A study of Y chromosome microsatellites. In </w:t>
-      </w:r>
-      <w:r>
-        <w:rPr>
-          <w:i/>
-          <w:iCs/>
-        </w:rPr>
-        <w:t>Molecular biology and evolution</w:t>
-      </w:r>
-      <w:r>
-        <w:t xml:space="preserve"> (Vol. 16, Issue 12, pp. 1791–1798).</w:t>
-      </w:r>
-    </w:p>
-    <w:p>
-      <w:pPr>
-        <w:pStyle w:val="Bibliography"/>
-      </w:pPr>
-      <w:r>
-        <w:lastRenderedPageBreak/>
-        <w:t xml:space="preserve">Reich, D., Thangaraj, K., Patterson, N., Price, A. L., &amp; Singh, L. (2009). Reconstructing Indian population history. In </w:t>
-      </w:r>
-      <w:r>
-        <w:rPr>
-          <w:i/>
-          <w:iCs/>
-        </w:rPr>
-        <w:t>Nature</w:t>
-      </w:r>
-      <w:r>
-        <w:t xml:space="preserve"> (Vol. 461, Issue 7263, pp. 489–494). https://doi.org/10.1038/nature08365</w:t>
-      </w:r>
-    </w:p>
-    <w:p>
-      <w:pPr>
-        <w:pStyle w:val="Bibliography"/>
-      </w:pPr>
-      <w:r>
-        <w:t xml:space="preserve">Speed, D., &amp; Balding, D. J. (2015). Relatedness in the post-genomic era: Is it still useful? In </w:t>
-      </w:r>
-      <w:r>
-        <w:rPr>
-          <w:i/>
-          <w:iCs/>
-        </w:rPr>
-        <w:t>Nature Reviews Genetics</w:t>
-      </w:r>
-      <w:r>
-        <w:t xml:space="preserve"> (Vol. 16, Issue 1, pp. 33–44). https://doi.org/10.1038/nrg3821</w:t>
-      </w:r>
-    </w:p>
-    <w:p>
-      <w:pPr>
-        <w:pStyle w:val="Bibliography"/>
-      </w:pPr>
-      <w:r>
-        <w:rPr>
-          <w:lang w:val="de-DE"/>
-        </w:rPr>
-        <w:t xml:space="preserve">Stajich, J. E., &amp; Hahn, M. W. (2005). </w:t>
-      </w:r>
-      <w:r>
-        <w:t xml:space="preserve">Disentangling the Effects of Demography and Selection in Human History. </w:t>
-      </w:r>
-      <w:r>
-        <w:rPr>
-          <w:i/>
-          <w:iCs/>
-        </w:rPr>
-        <w:t>Molecular Biology and Evolution</w:t>
-      </w:r>
-      <w:r>
-        <w:t xml:space="preserve">, </w:t>
-      </w:r>
-      <w:r>
-        <w:rPr>
-          <w:i/>
-          <w:iCs/>
-        </w:rPr>
-        <w:t>22</w:t>
-      </w:r>
-      <w:r>
-        <w:t>(1), 63–73. https://doi.org/10.1093/molbev/msh252</w:t>
-      </w:r>
-    </w:p>
-    <w:p>
-      <w:pPr>
-        <w:pStyle w:val="Bibliography"/>
-      </w:pPr>
-      <w:r>
         <w:t xml:space="preserve">Steinrücken, M., Kamm, J., Spence, J. P., &amp; Song, Y. S. (2019). Inference of complex population histories using whole-genome sequences from multiple populations. In </w:t>
       </w:r>
       <w:r>
@@ -11218,7 +11266,6 @@
               <w:rPr>
                 <w:rFonts w:ascii="Arial" w:hAnsi="Arial" w:cs="Arial"/>
               </w:rPr>
-              <w:lastRenderedPageBreak/>
               <w:t>N</w:t>
             </w:r>
             <w:r>
@@ -11510,6 +11557,7 @@
               <w:rPr>
                 <w:rFonts w:ascii="Arial" w:hAnsi="Arial" w:cs="Arial"/>
               </w:rPr>
+              <w:lastRenderedPageBreak/>
               <w:t>T</w:t>
             </w:r>
             <w:r>
@@ -12595,7 +12643,6 @@
               <w:rPr>
                 <w:rFonts w:ascii="Arial" w:hAnsi="Arial" w:cs="Arial"/>
               </w:rPr>
-              <w:lastRenderedPageBreak/>
               <w:t>r – Recombination rate</w:t>
             </w:r>
           </w:p>
@@ -12826,7 +12873,6 @@
           <w:noProof/>
           <w:u w:val="single"/>
         </w:rPr>
-        <w:lastRenderedPageBreak/>
         <mc:AlternateContent>
           <mc:Choice Requires="wpg">
             <w:drawing>
@@ -19388,7 +19434,6 @@
   <w:style w:type="character" w:default="1" w:styleId="DefaultParagraphFont">
     <w:name w:val="Default Paragraph Font"/>
     <w:uiPriority w:val="1"/>
-    <w:semiHidden/>
     <w:unhideWhenUsed/>
   </w:style>
   <w:style w:type="table" w:default="1" w:styleId="TableNormal">

</xml_diff>